<commit_message>
Updated the SOP based on Trollef's feedbac
</commit_message>
<xml_diff>
--- a/SOP/132-388-SOP.docx
+++ b/SOP/132-388-SOP.docx
@@ -2,8 +2,6 @@
 <file path=word/document.xml><?xml version="1.0" encoding="utf-8"?>
 <w:document xmlns:wpc="http://schemas.microsoft.com/office/word/2010/wordprocessingCanvas" xmlns:cx="http://schemas.microsoft.com/office/drawing/2014/chartex" xmlns:cx1="http://schemas.microsoft.com/office/drawing/2015/9/8/chartex" xmlns:cx2="http://schemas.microsoft.com/office/drawing/2015/10/21/chartex" xmlns:cx3="http://schemas.microsoft.com/office/drawing/2016/5/9/chartex" xmlns:cx4="http://schemas.microsoft.com/office/drawing/2016/5/10/chartex" xmlns:cx5="http://schemas.microsoft.com/office/drawing/2016/5/11/chartex" xmlns:cx6="http://schemas.microsoft.com/office/drawing/2016/5/12/chartex" xmlns:cx7="http://schemas.microsoft.com/office/drawing/2016/5/13/chartex" xmlns:cx8="http://schemas.microsoft.com/office/drawing/2016/5/14/chartex" xmlns:mc="http://schemas.openxmlformats.org/markup-compatibility/2006" xmlns:aink="http://schemas.microsoft.com/office/drawing/2016/ink" xmlns:am3d="http://schemas.microsoft.com/office/drawing/2017/model3d" xmlns:o="urn:schemas-microsoft-com:office:office" xmlns:r="http://schemas.openxmlformats.org/officeDocument/2006/relationships" xmlns:m="http://schemas.openxmlformats.org/officeDocument/2006/math" xmlns:v="urn:schemas-microsoft-com:vml" xmlns:wp14="http://schemas.microsoft.com/office/word/2010/wordprocessingDrawing" xmlns:wp="http://schemas.openxmlformats.org/drawingml/2006/wordprocessingDrawing" xmlns:w10="urn:schemas-microsoft-com:office:word" xmlns:w="http://schemas.openxmlformats.org/wordprocessingml/2006/main" xmlns:w14="http://schemas.microsoft.com/office/word/2010/wordml" xmlns:w15="http://schemas.microsoft.com/office/word/2012/wordml" xmlns:w16cid="http://schemas.microsoft.com/office/word/2016/wordml/cid" xmlns:w16se="http://schemas.microsoft.com/office/word/2015/wordml/symex" xmlns:wpg="http://schemas.microsoft.com/office/word/2010/wordprocessingGroup" xmlns:wpi="http://schemas.microsoft.com/office/word/2010/wordprocessingInk" xmlns:wne="http://schemas.microsoft.com/office/word/2006/wordml" xmlns:wps="http://schemas.microsoft.com/office/word/2010/wordprocessingShape" mc:Ignorable="w14 w15 w16se w16cid wp14">
   <w:body>
-    <w:bookmarkStart w:id="0" w:name="_GoBack" w:displacedByCustomXml="next"/>
-    <w:bookmarkEnd w:id="0" w:displacedByCustomXml="next"/>
     <w:sdt>
       <w:sdtPr>
         <w:rPr>
@@ -16,14 +14,12 @@
           <w:docPartUnique/>
         </w:docPartObj>
       </w:sdtPr>
-      <w:sdtEndPr/>
       <w:sdtContent>
         <w:sdt>
           <w:sdtPr>
             <w:id w:val="1059050977"/>
             <w:picture/>
           </w:sdtPr>
-          <w:sdtEndPr/>
           <w:sdtContent>
             <w:p>
               <w:pPr>
@@ -100,7 +96,6 @@
             <w:dataBinding w:prefixMappings="xmlns:ns0='http://purl.org/dc/elements/1.1/' xmlns:ns1='http://schemas.openxmlformats.org/package/2006/metadata/core-properties' " w:xpath="/ns1:coreProperties[1]/ns0:title[1]" w:storeItemID="{6C3C8BC8-F283-45AE-878A-BAB7291924A1}"/>
             <w:text/>
           </w:sdtPr>
-          <w:sdtEndPr/>
           <w:sdtContent>
             <w:p>
               <w:pPr>
@@ -158,7 +153,6 @@
             <w:dataBinding w:prefixMappings="xmlns:ns0='http://purl.org/dc/elements/1.1/' xmlns:ns1='http://schemas.openxmlformats.org/package/2006/metadata/core-properties' " w:xpath="/ns1:coreProperties[1]/ns1:category[1]" w:storeItemID="{6C3C8BC8-F283-45AE-878A-BAB7291924A1}"/>
             <w:text/>
           </w:sdtPr>
-          <w:sdtEndPr/>
           <w:sdtContent>
             <w:p>
               <w:pPr>
@@ -214,7 +208,6 @@
               <w:dataBinding w:prefixMappings="xmlns:ns0='http://purl.org/dc/elements/1.1/' xmlns:ns1='http://schemas.openxmlformats.org/package/2006/metadata/core-properties' " w:xpath="/ns1:coreProperties[1]/ns0:subject[1]" w:storeItemID="{6C3C8BC8-F283-45AE-878A-BAB7291924A1}"/>
               <w:text/>
             </w:sdtPr>
-            <w:sdtEndPr/>
             <w:sdtContent>
               <w:r>
                 <w:rPr>
@@ -268,7 +261,6 @@
               <w:dataBinding w:prefixMappings="xmlns:ns0='http://schemas.openxmlformats.org/officeDocument/2006/extended-properties' " w:xpath="/ns0:Properties[1]/ns0:Company[1]" w:storeItemID="{6668398D-A668-4E3E-A5EB-62B293D839F1}"/>
               <w:text/>
             </w:sdtPr>
-            <w:sdtEndPr/>
             <w:sdtContent>
               <w:r>
                 <w:rPr>
@@ -412,7 +404,13 @@
                                   <w:rPr>
                                     <w:color w:val="808080" w:themeColor="accent4"/>
                                   </w:rPr>
-                                  <w:t xml:space="preserve">This work is licensed under a </w:t>
+                                  <w:t>This work is licensed under a</w:t>
+                                </w:r>
+                                <w:r>
+                                  <w:rPr>
+                                    <w:color w:val="808080" w:themeColor="accent4"/>
+                                  </w:rPr>
+                                  <w:t xml:space="preserve"> </w:t>
                                 </w:r>
                                 <w:hyperlink r:id="rId11" w:history="1">
                                   <w:r>
@@ -537,7 +535,13 @@
                             <w:rPr>
                               <w:color w:val="808080" w:themeColor="accent4"/>
                             </w:rPr>
-                            <w:t xml:space="preserve">This work is licensed under a </w:t>
+                            <w:t>This work is licensed under a</w:t>
+                          </w:r>
+                          <w:r>
+                            <w:rPr>
+                              <w:color w:val="808080" w:themeColor="accent4"/>
+                            </w:rPr>
+                            <w:t xml:space="preserve"> </w:t>
                           </w:r>
                           <w:hyperlink r:id="rId13" w:history="1">
                             <w:r>
@@ -605,6 +609,8 @@
       <w:pPr>
         <w:contextualSpacing/>
       </w:pPr>
+      <w:bookmarkStart w:id="0" w:name="_GoBack"/>
+      <w:bookmarkEnd w:id="0"/>
     </w:p>
     <w:p>
       <w:pPr>
@@ -619,7 +625,6 @@
         <w:dataBinding w:prefixMappings="xmlns:ns0='http://purl.org/dc/elements/1.1/' xmlns:ns1='http://schemas.openxmlformats.org/package/2006/metadata/core-properties' " w:xpath="/ns1:coreProperties[1]/ns0:title[1]" w:storeItemID="{6C3C8BC8-F283-45AE-878A-BAB7291924A1}"/>
         <w:text/>
       </w:sdtPr>
-      <w:sdtEndPr/>
       <w:sdtContent>
         <w:p>
           <w:pPr>
@@ -697,7 +702,6 @@
             <w:dataBinding w:prefixMappings="xmlns:ns0='http://purl.org/dc/elements/1.1/' xmlns:ns1='http://schemas.openxmlformats.org/package/2006/metadata/core-properties' " w:xpath="/ns1:coreProperties[1]/ns1:category[1]" w:storeItemID="{6C3C8BC8-F283-45AE-878A-BAB7291924A1}"/>
             <w:text/>
           </w:sdtPr>
-          <w:sdtEndPr/>
           <w:sdtContent>
             <w:tc>
               <w:tcPr>
@@ -760,7 +764,6 @@
             <w:dataBinding w:prefixMappings="xmlns:ns0='http://purl.org/dc/elements/1.1/' xmlns:ns1='http://schemas.openxmlformats.org/package/2006/metadata/core-properties' " w:xpath="/ns1:coreProperties[1]/ns0:subject[1]" w:storeItemID="{6C3C8BC8-F283-45AE-878A-BAB7291924A1}"/>
             <w:text/>
           </w:sdtPr>
-          <w:sdtEndPr/>
           <w:sdtContent>
             <w:tc>
               <w:tcPr>
@@ -873,7 +876,6 @@
               <w:calendar w:val="gregorian"/>
             </w:date>
           </w:sdtPr>
-          <w:sdtEndPr/>
           <w:sdtContent>
             <w:tc>
               <w:tcPr>
@@ -1075,7 +1077,7 @@
         <w:contextualSpacing/>
       </w:pPr>
     </w:p>
-    <w:bookmarkStart w:id="1" w:name="_Toc19375469" w:displacedByCustomXml="next"/>
+    <w:bookmarkStart w:id="1" w:name="_Toc20341730" w:displacedByCustomXml="next"/>
     <w:sdt>
       <w:sdtPr>
         <w:rPr>
@@ -1131,7 +1133,7 @@
           <w:r>
             <w:fldChar w:fldCharType="separate"/>
           </w:r>
-          <w:hyperlink w:anchor="_Toc19375469" w:history="1">
+          <w:hyperlink w:anchor="_Toc20341730" w:history="1">
             <w:r>
               <w:rPr>
                 <w:rStyle w:val="Hyperlink"/>
@@ -1174,7 +1176,7 @@
                 <w:noProof/>
                 <w:webHidden/>
               </w:rPr>
-              <w:instrText xml:space="preserve"> PAGEREF _Toc19375469 \h </w:instrText>
+              <w:instrText xml:space="preserve"> PAGEREF _Toc20341730 \h </w:instrText>
             </w:r>
             <w:r>
               <w:rPr>
@@ -1219,7 +1221,7 @@
               <w:lang w:eastAsia="en-GB"/>
             </w:rPr>
           </w:pPr>
-          <w:hyperlink w:anchor="_Toc19375470" w:history="1">
+          <w:hyperlink w:anchor="_Toc20341731" w:history="1">
             <w:r>
               <w:rPr>
                 <w:rStyle w:val="Hyperlink"/>
@@ -1262,7 +1264,7 @@
                 <w:noProof/>
                 <w:webHidden/>
               </w:rPr>
-              <w:instrText xml:space="preserve"> PAGEREF _Toc19375470 \h </w:instrText>
+              <w:instrText xml:space="preserve"> PAGEREF _Toc20341731 \h </w:instrText>
             </w:r>
             <w:r>
               <w:rPr>
@@ -1307,7 +1309,7 @@
               <w:lang w:eastAsia="en-GB"/>
             </w:rPr>
           </w:pPr>
-          <w:hyperlink w:anchor="_Toc19375471" w:history="1">
+          <w:hyperlink w:anchor="_Toc20341732" w:history="1">
             <w:r>
               <w:rPr>
                 <w:rStyle w:val="Hyperlink"/>
@@ -1350,7 +1352,7 @@
                 <w:noProof/>
                 <w:webHidden/>
               </w:rPr>
-              <w:instrText xml:space="preserve"> PAGEREF _Toc19375471 \h </w:instrText>
+              <w:instrText xml:space="preserve"> PAGEREF _Toc20341732 \h </w:instrText>
             </w:r>
             <w:r>
               <w:rPr>
@@ -1395,7 +1397,7 @@
               <w:lang w:eastAsia="en-GB"/>
             </w:rPr>
           </w:pPr>
-          <w:hyperlink w:anchor="_Toc19375472" w:history="1">
+          <w:hyperlink w:anchor="_Toc20341733" w:history="1">
             <w:r>
               <w:rPr>
                 <w:rStyle w:val="Hyperlink"/>
@@ -1438,7 +1440,7 @@
                 <w:noProof/>
                 <w:webHidden/>
               </w:rPr>
-              <w:instrText xml:space="preserve"> PAGEREF _Toc19375472 \h </w:instrText>
+              <w:instrText xml:space="preserve"> PAGEREF _Toc20341733 \h </w:instrText>
             </w:r>
             <w:r>
               <w:rPr>
@@ -1483,7 +1485,7 @@
               <w:lang w:eastAsia="en-GB"/>
             </w:rPr>
           </w:pPr>
-          <w:hyperlink w:anchor="_Toc19375473" w:history="1">
+          <w:hyperlink w:anchor="_Toc20341734" w:history="1">
             <w:r>
               <w:rPr>
                 <w:rStyle w:val="Hyperlink"/>
@@ -1526,7 +1528,7 @@
                 <w:noProof/>
                 <w:webHidden/>
               </w:rPr>
-              <w:instrText xml:space="preserve"> PAGEREF _Toc19375473 \h </w:instrText>
+              <w:instrText xml:space="preserve"> PAGEREF _Toc20341734 \h </w:instrText>
             </w:r>
             <w:r>
               <w:rPr>
@@ -1571,7 +1573,7 @@
               <w:lang w:eastAsia="en-GB"/>
             </w:rPr>
           </w:pPr>
-          <w:hyperlink w:anchor="_Toc19375474" w:history="1">
+          <w:hyperlink w:anchor="_Toc20341735" w:history="1">
             <w:r>
               <w:rPr>
                 <w:rStyle w:val="Hyperlink"/>
@@ -1614,7 +1616,7 @@
                 <w:noProof/>
                 <w:webHidden/>
               </w:rPr>
-              <w:instrText xml:space="preserve"> PAGEREF _Toc19375474 \h </w:instrText>
+              <w:instrText xml:space="preserve"> PAGEREF _Toc20341735 \h </w:instrText>
             </w:r>
             <w:r>
               <w:rPr>
@@ -1634,7 +1636,7 @@
                 <w:noProof/>
                 <w:webHidden/>
               </w:rPr>
-              <w:t>6</w:t>
+              <w:t>7</w:t>
             </w:r>
             <w:r>
               <w:rPr>
@@ -1659,7 +1661,7 @@
               <w:lang w:eastAsia="en-GB"/>
             </w:rPr>
           </w:pPr>
-          <w:hyperlink w:anchor="_Toc19375475" w:history="1">
+          <w:hyperlink w:anchor="_Toc20341736" w:history="1">
             <w:r>
               <w:rPr>
                 <w:rStyle w:val="Hyperlink"/>
@@ -1702,7 +1704,7 @@
                 <w:noProof/>
                 <w:webHidden/>
               </w:rPr>
-              <w:instrText xml:space="preserve"> PAGEREF _Toc19375475 \h </w:instrText>
+              <w:instrText xml:space="preserve"> PAGEREF _Toc20341736 \h </w:instrText>
             </w:r>
             <w:r>
               <w:rPr>
@@ -1747,7 +1749,7 @@
               <w:lang w:eastAsia="en-GB"/>
             </w:rPr>
           </w:pPr>
-          <w:hyperlink w:anchor="_Toc19375476" w:history="1">
+          <w:hyperlink w:anchor="_Toc20341737" w:history="1">
             <w:r>
               <w:rPr>
                 <w:rStyle w:val="Hyperlink"/>
@@ -1790,7 +1792,7 @@
                 <w:noProof/>
                 <w:webHidden/>
               </w:rPr>
-              <w:instrText xml:space="preserve"> PAGEREF _Toc19375476 \h </w:instrText>
+              <w:instrText xml:space="preserve"> PAGEREF _Toc20341737 \h </w:instrText>
             </w:r>
             <w:r>
               <w:rPr>
@@ -1835,7 +1837,7 @@
               <w:lang w:eastAsia="en-GB"/>
             </w:rPr>
           </w:pPr>
-          <w:hyperlink w:anchor="_Toc19375477" w:history="1">
+          <w:hyperlink w:anchor="_Toc20341738" w:history="1">
             <w:r>
               <w:rPr>
                 <w:rStyle w:val="Hyperlink"/>
@@ -1878,7 +1880,7 @@
                 <w:noProof/>
                 <w:webHidden/>
               </w:rPr>
-              <w:instrText xml:space="preserve"> PAGEREF _Toc19375477 \h </w:instrText>
+              <w:instrText xml:space="preserve"> PAGEREF _Toc20341738 \h </w:instrText>
             </w:r>
             <w:r>
               <w:rPr>
@@ -1923,7 +1925,7 @@
               <w:lang w:eastAsia="en-GB"/>
             </w:rPr>
           </w:pPr>
-          <w:hyperlink w:anchor="_Toc19375478" w:history="1">
+          <w:hyperlink w:anchor="_Toc20341739" w:history="1">
             <w:r>
               <w:rPr>
                 <w:rStyle w:val="Hyperlink"/>
@@ -1966,7 +1968,7 @@
                 <w:noProof/>
                 <w:webHidden/>
               </w:rPr>
-              <w:instrText xml:space="preserve"> PAGEREF _Toc19375478 \h </w:instrText>
+              <w:instrText xml:space="preserve"> PAGEREF _Toc20341739 \h </w:instrText>
             </w:r>
             <w:r>
               <w:rPr>
@@ -2011,7 +2013,7 @@
               <w:lang w:eastAsia="en-GB"/>
             </w:rPr>
           </w:pPr>
-          <w:hyperlink w:anchor="_Toc19375479" w:history="1">
+          <w:hyperlink w:anchor="_Toc20341740" w:history="1">
             <w:r>
               <w:rPr>
                 <w:rStyle w:val="Hyperlink"/>
@@ -2054,7 +2056,7 @@
                 <w:noProof/>
                 <w:webHidden/>
               </w:rPr>
-              <w:instrText xml:space="preserve"> PAGEREF _Toc19375479 \h </w:instrText>
+              <w:instrText xml:space="preserve"> PAGEREF _Toc20341740 \h </w:instrText>
             </w:r>
             <w:r>
               <w:rPr>
@@ -2099,7 +2101,7 @@
               <w:lang w:eastAsia="en-GB"/>
             </w:rPr>
           </w:pPr>
-          <w:hyperlink w:anchor="_Toc19375480" w:history="1">
+          <w:hyperlink w:anchor="_Toc20341741" w:history="1">
             <w:r>
               <w:rPr>
                 <w:rStyle w:val="Hyperlink"/>
@@ -2142,7 +2144,7 @@
                 <w:noProof/>
                 <w:webHidden/>
               </w:rPr>
-              <w:instrText xml:space="preserve"> PAGEREF _Toc19375480 \h </w:instrText>
+              <w:instrText xml:space="preserve"> PAGEREF _Toc20341741 \h </w:instrText>
             </w:r>
             <w:r>
               <w:rPr>
@@ -2187,7 +2189,7 @@
               <w:lang w:eastAsia="en-GB"/>
             </w:rPr>
           </w:pPr>
-          <w:hyperlink w:anchor="_Toc19375481" w:history="1">
+          <w:hyperlink w:anchor="_Toc20341742" w:history="1">
             <w:r>
               <w:rPr>
                 <w:rStyle w:val="Hyperlink"/>
@@ -2230,7 +2232,7 @@
                 <w:noProof/>
                 <w:webHidden/>
               </w:rPr>
-              <w:instrText xml:space="preserve"> PAGEREF _Toc19375481 \h </w:instrText>
+              <w:instrText xml:space="preserve"> PAGEREF _Toc20341742 \h </w:instrText>
             </w:r>
             <w:r>
               <w:rPr>
@@ -2275,7 +2277,7 @@
               <w:lang w:eastAsia="en-GB"/>
             </w:rPr>
           </w:pPr>
-          <w:hyperlink w:anchor="_Toc19375482" w:history="1">
+          <w:hyperlink w:anchor="_Toc20341743" w:history="1">
             <w:r>
               <w:rPr>
                 <w:rStyle w:val="Hyperlink"/>
@@ -2318,7 +2320,7 @@
                 <w:noProof/>
                 <w:webHidden/>
               </w:rPr>
-              <w:instrText xml:space="preserve"> PAGEREF _Toc19375482 \h </w:instrText>
+              <w:instrText xml:space="preserve"> PAGEREF _Toc20341743 \h </w:instrText>
             </w:r>
             <w:r>
               <w:rPr>
@@ -2363,7 +2365,7 @@
               <w:lang w:eastAsia="en-GB"/>
             </w:rPr>
           </w:pPr>
-          <w:hyperlink w:anchor="_Toc19375483" w:history="1">
+          <w:hyperlink w:anchor="_Toc20341744" w:history="1">
             <w:r>
               <w:rPr>
                 <w:rStyle w:val="Hyperlink"/>
@@ -2406,7 +2408,7 @@
                 <w:noProof/>
                 <w:webHidden/>
               </w:rPr>
-              <w:instrText xml:space="preserve"> PAGEREF _Toc19375483 \h </w:instrText>
+              <w:instrText xml:space="preserve"> PAGEREF _Toc20341744 \h </w:instrText>
             </w:r>
             <w:r>
               <w:rPr>
@@ -2451,7 +2453,7 @@
               <w:lang w:eastAsia="en-GB"/>
             </w:rPr>
           </w:pPr>
-          <w:hyperlink w:anchor="_Toc19375484" w:history="1">
+          <w:hyperlink w:anchor="_Toc20341745" w:history="1">
             <w:r>
               <w:rPr>
                 <w:rStyle w:val="Hyperlink"/>
@@ -2494,7 +2496,7 @@
                 <w:noProof/>
                 <w:webHidden/>
               </w:rPr>
-              <w:instrText xml:space="preserve"> PAGEREF _Toc19375484 \h </w:instrText>
+              <w:instrText xml:space="preserve"> PAGEREF _Toc20341745 \h </w:instrText>
             </w:r>
             <w:r>
               <w:rPr>
@@ -2539,7 +2541,7 @@
               <w:lang w:eastAsia="en-GB"/>
             </w:rPr>
           </w:pPr>
-          <w:hyperlink w:anchor="_Toc19375485" w:history="1">
+          <w:hyperlink w:anchor="_Toc20341746" w:history="1">
             <w:r>
               <w:rPr>
                 <w:rStyle w:val="Hyperlink"/>
@@ -2582,7 +2584,7 @@
                 <w:noProof/>
                 <w:webHidden/>
               </w:rPr>
-              <w:instrText xml:space="preserve"> PAGEREF _Toc19375485 \h </w:instrText>
+              <w:instrText xml:space="preserve"> PAGEREF _Toc20341746 \h </w:instrText>
             </w:r>
             <w:r>
               <w:rPr>
@@ -2627,7 +2629,7 @@
               <w:lang w:eastAsia="en-GB"/>
             </w:rPr>
           </w:pPr>
-          <w:hyperlink w:anchor="_Toc19375486" w:history="1">
+          <w:hyperlink w:anchor="_Toc20341747" w:history="1">
             <w:r>
               <w:rPr>
                 <w:rStyle w:val="Hyperlink"/>
@@ -2670,7 +2672,7 @@
                 <w:noProof/>
                 <w:webHidden/>
               </w:rPr>
-              <w:instrText xml:space="preserve"> PAGEREF _Toc19375486 \h </w:instrText>
+              <w:instrText xml:space="preserve"> PAGEREF _Toc20341747 \h </w:instrText>
             </w:r>
             <w:r>
               <w:rPr>
@@ -2715,7 +2717,7 @@
               <w:lang w:eastAsia="en-GB"/>
             </w:rPr>
           </w:pPr>
-          <w:hyperlink w:anchor="_Toc19375487" w:history="1">
+          <w:hyperlink w:anchor="_Toc20341748" w:history="1">
             <w:r>
               <w:rPr>
                 <w:rStyle w:val="Hyperlink"/>
@@ -2758,7 +2760,7 @@
                 <w:noProof/>
                 <w:webHidden/>
               </w:rPr>
-              <w:instrText xml:space="preserve"> PAGEREF _Toc19375487 \h </w:instrText>
+              <w:instrText xml:space="preserve"> PAGEREF _Toc20341748 \h </w:instrText>
             </w:r>
             <w:r>
               <w:rPr>
@@ -2803,7 +2805,7 @@
               <w:lang w:eastAsia="en-GB"/>
             </w:rPr>
           </w:pPr>
-          <w:hyperlink w:anchor="_Toc19375488" w:history="1">
+          <w:hyperlink w:anchor="_Toc20341749" w:history="1">
             <w:r>
               <w:rPr>
                 <w:rStyle w:val="Hyperlink"/>
@@ -2846,7 +2848,7 @@
                 <w:noProof/>
                 <w:webHidden/>
               </w:rPr>
-              <w:instrText xml:space="preserve"> PAGEREF _Toc19375488 \h </w:instrText>
+              <w:instrText xml:space="preserve"> PAGEREF _Toc20341749 \h </w:instrText>
             </w:r>
             <w:r>
               <w:rPr>
@@ -2891,7 +2893,7 @@
               <w:lang w:eastAsia="en-GB"/>
             </w:rPr>
           </w:pPr>
-          <w:hyperlink w:anchor="_Toc19375489" w:history="1">
+          <w:hyperlink w:anchor="_Toc20341750" w:history="1">
             <w:r>
               <w:rPr>
                 <w:rStyle w:val="Hyperlink"/>
@@ -2934,7 +2936,7 @@
                 <w:noProof/>
                 <w:webHidden/>
               </w:rPr>
-              <w:instrText xml:space="preserve"> PAGEREF _Toc19375489 \h </w:instrText>
+              <w:instrText xml:space="preserve"> PAGEREF _Toc20341750 \h </w:instrText>
             </w:r>
             <w:r>
               <w:rPr>
@@ -2979,7 +2981,7 @@
               <w:lang w:eastAsia="en-GB"/>
             </w:rPr>
           </w:pPr>
-          <w:hyperlink w:anchor="_Toc19375490" w:history="1">
+          <w:hyperlink w:anchor="_Toc20341751" w:history="1">
             <w:r>
               <w:rPr>
                 <w:rStyle w:val="Hyperlink"/>
@@ -3001,7 +3003,7 @@
                 <w:rStyle w:val="Hyperlink"/>
                 <w:noProof/>
               </w:rPr>
-              <w:t>Takeoff</w:t>
+              <w:t>Take-off</w:t>
             </w:r>
             <w:r>
               <w:rPr>
@@ -3022,7 +3024,7 @@
                 <w:noProof/>
                 <w:webHidden/>
               </w:rPr>
-              <w:instrText xml:space="preserve"> PAGEREF _Toc19375490 \h </w:instrText>
+              <w:instrText xml:space="preserve"> PAGEREF _Toc20341751 \h </w:instrText>
             </w:r>
             <w:r>
               <w:rPr>
@@ -3067,7 +3069,7 @@
               <w:lang w:eastAsia="en-GB"/>
             </w:rPr>
           </w:pPr>
-          <w:hyperlink w:anchor="_Toc19375491" w:history="1">
+          <w:hyperlink w:anchor="_Toc20341752" w:history="1">
             <w:r>
               <w:rPr>
                 <w:rStyle w:val="Hyperlink"/>
@@ -3110,7 +3112,7 @@
                 <w:noProof/>
                 <w:webHidden/>
               </w:rPr>
-              <w:instrText xml:space="preserve"> PAGEREF _Toc19375491 \h </w:instrText>
+              <w:instrText xml:space="preserve"> PAGEREF _Toc20341752 \h </w:instrText>
             </w:r>
             <w:r>
               <w:rPr>
@@ -3155,7 +3157,7 @@
               <w:lang w:eastAsia="en-GB"/>
             </w:rPr>
           </w:pPr>
-          <w:hyperlink w:anchor="_Toc19375492" w:history="1">
+          <w:hyperlink w:anchor="_Toc20341753" w:history="1">
             <w:r>
               <w:rPr>
                 <w:rStyle w:val="Hyperlink"/>
@@ -3198,7 +3200,7 @@
                 <w:noProof/>
                 <w:webHidden/>
               </w:rPr>
-              <w:instrText xml:space="preserve"> PAGEREF _Toc19375492 \h </w:instrText>
+              <w:instrText xml:space="preserve"> PAGEREF _Toc20341753 \h </w:instrText>
             </w:r>
             <w:r>
               <w:rPr>
@@ -3218,7 +3220,7 @@
                 <w:noProof/>
                 <w:webHidden/>
               </w:rPr>
-              <w:t>11</w:t>
+              <w:t>12</w:t>
             </w:r>
             <w:r>
               <w:rPr>
@@ -3243,7 +3245,7 @@
               <w:lang w:eastAsia="en-GB"/>
             </w:rPr>
           </w:pPr>
-          <w:hyperlink w:anchor="_Toc19375493" w:history="1">
+          <w:hyperlink w:anchor="_Toc20341754" w:history="1">
             <w:r>
               <w:rPr>
                 <w:rStyle w:val="Hyperlink"/>
@@ -3286,7 +3288,7 @@
                 <w:noProof/>
                 <w:webHidden/>
               </w:rPr>
-              <w:instrText xml:space="preserve"> PAGEREF _Toc19375493 \h </w:instrText>
+              <w:instrText xml:space="preserve"> PAGEREF _Toc20341754 \h </w:instrText>
             </w:r>
             <w:r>
               <w:rPr>
@@ -3331,7 +3333,7 @@
               <w:lang w:eastAsia="en-GB"/>
             </w:rPr>
           </w:pPr>
-          <w:hyperlink w:anchor="_Toc19375494" w:history="1">
+          <w:hyperlink w:anchor="_Toc20341755" w:history="1">
             <w:r>
               <w:rPr>
                 <w:rStyle w:val="Hyperlink"/>
@@ -3374,7 +3376,7 @@
                 <w:noProof/>
                 <w:webHidden/>
               </w:rPr>
-              <w:instrText xml:space="preserve"> PAGEREF _Toc19375494 \h </w:instrText>
+              <w:instrText xml:space="preserve"> PAGEREF _Toc20341755 \h </w:instrText>
             </w:r>
             <w:r>
               <w:rPr>
@@ -3419,7 +3421,7 @@
               <w:lang w:eastAsia="en-GB"/>
             </w:rPr>
           </w:pPr>
-          <w:hyperlink w:anchor="_Toc19375495" w:history="1">
+          <w:hyperlink w:anchor="_Toc20341756" w:history="1">
             <w:r>
               <w:rPr>
                 <w:rStyle w:val="Hyperlink"/>
@@ -3462,7 +3464,7 @@
                 <w:noProof/>
                 <w:webHidden/>
               </w:rPr>
-              <w:instrText xml:space="preserve"> PAGEREF _Toc19375495 \h </w:instrText>
+              <w:instrText xml:space="preserve"> PAGEREF _Toc20341756 \h </w:instrText>
             </w:r>
             <w:r>
               <w:rPr>
@@ -3482,7 +3484,7 @@
                 <w:noProof/>
                 <w:webHidden/>
               </w:rPr>
-              <w:t>13</w:t>
+              <w:t>14</w:t>
             </w:r>
             <w:r>
               <w:rPr>
@@ -3507,7 +3509,7 @@
               <w:lang w:eastAsia="en-GB"/>
             </w:rPr>
           </w:pPr>
-          <w:hyperlink w:anchor="_Toc19375496" w:history="1">
+          <w:hyperlink w:anchor="_Toc20341757" w:history="1">
             <w:r>
               <w:rPr>
                 <w:rStyle w:val="Hyperlink"/>
@@ -3550,7 +3552,7 @@
                 <w:noProof/>
                 <w:webHidden/>
               </w:rPr>
-              <w:instrText xml:space="preserve"> PAGEREF _Toc19375496 \h </w:instrText>
+              <w:instrText xml:space="preserve"> PAGEREF _Toc20341757 \h </w:instrText>
             </w:r>
             <w:r>
               <w:rPr>
@@ -3570,7 +3572,7 @@
                 <w:noProof/>
                 <w:webHidden/>
               </w:rPr>
-              <w:t>13</w:t>
+              <w:t>14</w:t>
             </w:r>
             <w:r>
               <w:rPr>
@@ -3595,7 +3597,7 @@
               <w:lang w:eastAsia="en-GB"/>
             </w:rPr>
           </w:pPr>
-          <w:hyperlink w:anchor="_Toc19375497" w:history="1">
+          <w:hyperlink w:anchor="_Toc20341758" w:history="1">
             <w:r>
               <w:rPr>
                 <w:rStyle w:val="Hyperlink"/>
@@ -3638,7 +3640,7 @@
                 <w:noProof/>
                 <w:webHidden/>
               </w:rPr>
-              <w:instrText xml:space="preserve"> PAGEREF _Toc19375497 \h </w:instrText>
+              <w:instrText xml:space="preserve"> PAGEREF _Toc20341758 \h </w:instrText>
             </w:r>
             <w:r>
               <w:rPr>
@@ -3658,7 +3660,7 @@
                 <w:noProof/>
                 <w:webHidden/>
               </w:rPr>
-              <w:t>13</w:t>
+              <w:t>14</w:t>
             </w:r>
             <w:r>
               <w:rPr>
@@ -3683,7 +3685,7 @@
               <w:lang w:eastAsia="en-GB"/>
             </w:rPr>
           </w:pPr>
-          <w:hyperlink w:anchor="_Toc19375498" w:history="1">
+          <w:hyperlink w:anchor="_Toc20341759" w:history="1">
             <w:r>
               <w:rPr>
                 <w:rStyle w:val="Hyperlink"/>
@@ -3726,7 +3728,7 @@
                 <w:noProof/>
                 <w:webHidden/>
               </w:rPr>
-              <w:instrText xml:space="preserve"> PAGEREF _Toc19375498 \h </w:instrText>
+              <w:instrText xml:space="preserve"> PAGEREF _Toc20341759 \h </w:instrText>
             </w:r>
             <w:r>
               <w:rPr>
@@ -3746,7 +3748,7 @@
                 <w:noProof/>
                 <w:webHidden/>
               </w:rPr>
-              <w:t>13</w:t>
+              <w:t>14</w:t>
             </w:r>
             <w:r>
               <w:rPr>
@@ -3771,7 +3773,7 @@
               <w:lang w:eastAsia="en-GB"/>
             </w:rPr>
           </w:pPr>
-          <w:hyperlink w:anchor="_Toc19375499" w:history="1">
+          <w:hyperlink w:anchor="_Toc20341760" w:history="1">
             <w:r>
               <w:rPr>
                 <w:rStyle w:val="Hyperlink"/>
@@ -3814,7 +3816,7 @@
                 <w:noProof/>
                 <w:webHidden/>
               </w:rPr>
-              <w:instrText xml:space="preserve"> PAGEREF _Toc19375499 \h </w:instrText>
+              <w:instrText xml:space="preserve"> PAGEREF _Toc20341760 \h </w:instrText>
             </w:r>
             <w:r>
               <w:rPr>
@@ -3834,7 +3836,7 @@
                 <w:noProof/>
                 <w:webHidden/>
               </w:rPr>
-              <w:t>13</w:t>
+              <w:t>14</w:t>
             </w:r>
             <w:r>
               <w:rPr>
@@ -3859,7 +3861,7 @@
               <w:lang w:eastAsia="en-GB"/>
             </w:rPr>
           </w:pPr>
-          <w:hyperlink w:anchor="_Toc19375500" w:history="1">
+          <w:hyperlink w:anchor="_Toc20341761" w:history="1">
             <w:r>
               <w:rPr>
                 <w:rStyle w:val="Hyperlink"/>
@@ -3902,7 +3904,7 @@
                 <w:noProof/>
                 <w:webHidden/>
               </w:rPr>
-              <w:instrText xml:space="preserve"> PAGEREF _Toc19375500 \h </w:instrText>
+              <w:instrText xml:space="preserve"> PAGEREF _Toc20341761 \h </w:instrText>
             </w:r>
             <w:r>
               <w:rPr>
@@ -3922,7 +3924,7 @@
                 <w:noProof/>
                 <w:webHidden/>
               </w:rPr>
-              <w:t>14</w:t>
+              <w:t>15</w:t>
             </w:r>
             <w:r>
               <w:rPr>
@@ -3947,7 +3949,7 @@
               <w:lang w:eastAsia="en-GB"/>
             </w:rPr>
           </w:pPr>
-          <w:hyperlink w:anchor="_Toc19375501" w:history="1">
+          <w:hyperlink w:anchor="_Toc20341762" w:history="1">
             <w:r>
               <w:rPr>
                 <w:rStyle w:val="Hyperlink"/>
@@ -3990,7 +3992,7 @@
                 <w:noProof/>
                 <w:webHidden/>
               </w:rPr>
-              <w:instrText xml:space="preserve"> PAGEREF _Toc19375501 \h </w:instrText>
+              <w:instrText xml:space="preserve"> PAGEREF _Toc20341762 \h </w:instrText>
             </w:r>
             <w:r>
               <w:rPr>
@@ -4010,7 +4012,7 @@
                 <w:noProof/>
                 <w:webHidden/>
               </w:rPr>
-              <w:t>14</w:t>
+              <w:t>15</w:t>
             </w:r>
             <w:r>
               <w:rPr>
@@ -4035,7 +4037,7 @@
               <w:lang w:eastAsia="en-GB"/>
             </w:rPr>
           </w:pPr>
-          <w:hyperlink w:anchor="_Toc19375502" w:history="1">
+          <w:hyperlink w:anchor="_Toc20341763" w:history="1">
             <w:r>
               <w:rPr>
                 <w:rStyle w:val="Hyperlink"/>
@@ -4078,7 +4080,7 @@
                 <w:noProof/>
                 <w:webHidden/>
               </w:rPr>
-              <w:instrText xml:space="preserve"> PAGEREF _Toc19375502 \h </w:instrText>
+              <w:instrText xml:space="preserve"> PAGEREF _Toc20341763 \h </w:instrText>
             </w:r>
             <w:r>
               <w:rPr>
@@ -4098,7 +4100,7 @@
                 <w:noProof/>
                 <w:webHidden/>
               </w:rPr>
-              <w:t>14</w:t>
+              <w:t>15</w:t>
             </w:r>
             <w:r>
               <w:rPr>
@@ -4123,7 +4125,7 @@
               <w:lang w:eastAsia="en-GB"/>
             </w:rPr>
           </w:pPr>
-          <w:hyperlink w:anchor="_Toc19375503" w:history="1">
+          <w:hyperlink w:anchor="_Toc20341764" w:history="1">
             <w:r>
               <w:rPr>
                 <w:rStyle w:val="Hyperlink"/>
@@ -4166,7 +4168,7 @@
                 <w:noProof/>
                 <w:webHidden/>
               </w:rPr>
-              <w:instrText xml:space="preserve"> PAGEREF _Toc19375503 \h </w:instrText>
+              <w:instrText xml:space="preserve"> PAGEREF _Toc20341764 \h </w:instrText>
             </w:r>
             <w:r>
               <w:rPr>
@@ -4186,7 +4188,7 @@
                 <w:noProof/>
                 <w:webHidden/>
               </w:rPr>
-              <w:t>15</w:t>
+              <w:t>16</w:t>
             </w:r>
             <w:r>
               <w:rPr>
@@ -4211,7 +4213,7 @@
               <w:lang w:eastAsia="en-GB"/>
             </w:rPr>
           </w:pPr>
-          <w:hyperlink w:anchor="_Toc19375504" w:history="1">
+          <w:hyperlink w:anchor="_Toc20341765" w:history="1">
             <w:r>
               <w:rPr>
                 <w:rStyle w:val="Hyperlink"/>
@@ -4254,7 +4256,7 @@
                 <w:noProof/>
                 <w:webHidden/>
               </w:rPr>
-              <w:instrText xml:space="preserve"> PAGEREF _Toc19375504 \h </w:instrText>
+              <w:instrText xml:space="preserve"> PAGEREF _Toc20341765 \h </w:instrText>
             </w:r>
             <w:r>
               <w:rPr>
@@ -4274,7 +4276,7 @@
                 <w:noProof/>
                 <w:webHidden/>
               </w:rPr>
-              <w:t>15</w:t>
+              <w:t>16</w:t>
             </w:r>
             <w:r>
               <w:rPr>
@@ -4299,7 +4301,7 @@
               <w:lang w:eastAsia="en-GB"/>
             </w:rPr>
           </w:pPr>
-          <w:hyperlink w:anchor="_Toc19375505" w:history="1">
+          <w:hyperlink w:anchor="_Toc20341766" w:history="1">
             <w:r>
               <w:rPr>
                 <w:rStyle w:val="Hyperlink"/>
@@ -4342,7 +4344,7 @@
                 <w:noProof/>
                 <w:webHidden/>
               </w:rPr>
-              <w:instrText xml:space="preserve"> PAGEREF _Toc19375505 \h </w:instrText>
+              <w:instrText xml:space="preserve"> PAGEREF _Toc20341766 \h </w:instrText>
             </w:r>
             <w:r>
               <w:rPr>
@@ -4362,7 +4364,7 @@
                 <w:noProof/>
                 <w:webHidden/>
               </w:rPr>
-              <w:t>15</w:t>
+              <w:t>16</w:t>
             </w:r>
             <w:r>
               <w:rPr>
@@ -4387,7 +4389,7 @@
               <w:lang w:eastAsia="en-GB"/>
             </w:rPr>
           </w:pPr>
-          <w:hyperlink w:anchor="_Toc19375506" w:history="1">
+          <w:hyperlink w:anchor="_Toc20341767" w:history="1">
             <w:r>
               <w:rPr>
                 <w:rStyle w:val="Hyperlink"/>
@@ -4430,7 +4432,7 @@
                 <w:noProof/>
                 <w:webHidden/>
               </w:rPr>
-              <w:instrText xml:space="preserve"> PAGEREF _Toc19375506 \h </w:instrText>
+              <w:instrText xml:space="preserve"> PAGEREF _Toc20341767 \h </w:instrText>
             </w:r>
             <w:r>
               <w:rPr>
@@ -4450,7 +4452,7 @@
                 <w:noProof/>
                 <w:webHidden/>
               </w:rPr>
-              <w:t>15</w:t>
+              <w:t>16</w:t>
             </w:r>
             <w:r>
               <w:rPr>
@@ -4475,7 +4477,7 @@
               <w:lang w:eastAsia="en-GB"/>
             </w:rPr>
           </w:pPr>
-          <w:hyperlink w:anchor="_Toc19375507" w:history="1">
+          <w:hyperlink w:anchor="_Toc20341768" w:history="1">
             <w:r>
               <w:rPr>
                 <w:rStyle w:val="Hyperlink"/>
@@ -4518,7 +4520,7 @@
                 <w:noProof/>
                 <w:webHidden/>
               </w:rPr>
-              <w:instrText xml:space="preserve"> PAGEREF _Toc19375507 \h </w:instrText>
+              <w:instrText xml:space="preserve"> PAGEREF _Toc20341768 \h </w:instrText>
             </w:r>
             <w:r>
               <w:rPr>
@@ -4538,7 +4540,7 @@
                 <w:noProof/>
                 <w:webHidden/>
               </w:rPr>
-              <w:t>15</w:t>
+              <w:t>16</w:t>
             </w:r>
             <w:r>
               <w:rPr>
@@ -4563,7 +4565,7 @@
               <w:lang w:eastAsia="en-GB"/>
             </w:rPr>
           </w:pPr>
-          <w:hyperlink w:anchor="_Toc19375508" w:history="1">
+          <w:hyperlink w:anchor="_Toc20341769" w:history="1">
             <w:r>
               <w:rPr>
                 <w:rStyle w:val="Hyperlink"/>
@@ -4606,7 +4608,7 @@
                 <w:noProof/>
                 <w:webHidden/>
               </w:rPr>
-              <w:instrText xml:space="preserve"> PAGEREF _Toc19375508 \h </w:instrText>
+              <w:instrText xml:space="preserve"> PAGEREF _Toc20341769 \h </w:instrText>
             </w:r>
             <w:r>
               <w:rPr>
@@ -4626,7 +4628,7 @@
                 <w:noProof/>
                 <w:webHidden/>
               </w:rPr>
-              <w:t>16</w:t>
+              <w:t>17</w:t>
             </w:r>
             <w:r>
               <w:rPr>
@@ -4651,7 +4653,7 @@
               <w:lang w:eastAsia="en-GB"/>
             </w:rPr>
           </w:pPr>
-          <w:hyperlink w:anchor="_Toc19375509" w:history="1">
+          <w:hyperlink w:anchor="_Toc20341770" w:history="1">
             <w:r>
               <w:rPr>
                 <w:rStyle w:val="Hyperlink"/>
@@ -4694,7 +4696,7 @@
                 <w:noProof/>
                 <w:webHidden/>
               </w:rPr>
-              <w:instrText xml:space="preserve"> PAGEREF _Toc19375509 \h </w:instrText>
+              <w:instrText xml:space="preserve"> PAGEREF _Toc20341770 \h </w:instrText>
             </w:r>
             <w:r>
               <w:rPr>
@@ -4714,7 +4716,7 @@
                 <w:noProof/>
                 <w:webHidden/>
               </w:rPr>
-              <w:t>16</w:t>
+              <w:t>17</w:t>
             </w:r>
             <w:r>
               <w:rPr>
@@ -4739,7 +4741,7 @@
               <w:lang w:eastAsia="en-GB"/>
             </w:rPr>
           </w:pPr>
-          <w:hyperlink w:anchor="_Toc19375510" w:history="1">
+          <w:hyperlink w:anchor="_Toc20341771" w:history="1">
             <w:r>
               <w:rPr>
                 <w:rStyle w:val="Hyperlink"/>
@@ -4782,7 +4784,7 @@
                 <w:noProof/>
                 <w:webHidden/>
               </w:rPr>
-              <w:instrText xml:space="preserve"> PAGEREF _Toc19375510 \h </w:instrText>
+              <w:instrText xml:space="preserve"> PAGEREF _Toc20341771 \h </w:instrText>
             </w:r>
             <w:r>
               <w:rPr>
@@ -4802,7 +4804,7 @@
                 <w:noProof/>
                 <w:webHidden/>
               </w:rPr>
-              <w:t>16</w:t>
+              <w:t>17</w:t>
             </w:r>
             <w:r>
               <w:rPr>
@@ -4840,7 +4842,7 @@
       <w:pPr>
         <w:pStyle w:val="Heading1"/>
       </w:pPr>
-      <w:bookmarkStart w:id="2" w:name="_Toc19375470"/>
+      <w:bookmarkStart w:id="2" w:name="_Toc20341731"/>
       <w:r>
         <w:lastRenderedPageBreak/>
         <w:t>Introduction</w:t>
@@ -4929,7 +4931,10 @@
         <w:t>normal and emergency operating procedures related to the F</w:t>
       </w:r>
       <w:r>
-        <w:t>16-C Fighting Falcon or ‘Viper’</w:t>
+        <w:t>-</w:t>
+      </w:r>
+      <w:r>
+        <w:t>16C Fighting Falcon or ‘Viper’</w:t>
       </w:r>
       <w:r>
         <w:t xml:space="preserve">, flown by the </w:t>
@@ -5099,7 +5104,7 @@
       <w:pPr>
         <w:pStyle w:val="Heading1"/>
       </w:pPr>
-      <w:bookmarkStart w:id="3" w:name="_Toc19375471"/>
+      <w:bookmarkStart w:id="3" w:name="_Toc20341732"/>
       <w:r>
         <w:lastRenderedPageBreak/>
         <w:t xml:space="preserve">Glossary of </w:t>
@@ -5249,7 +5254,7 @@
       <w:pPr>
         <w:pStyle w:val="Heading1"/>
       </w:pPr>
-      <w:bookmarkStart w:id="4" w:name="_Toc19375472"/>
+      <w:bookmarkStart w:id="4" w:name="_Toc20341733"/>
       <w:r>
         <w:lastRenderedPageBreak/>
         <w:t>Roles &amp; Responsibilities</w:t>
@@ -5258,36 +5263,10 @@
     </w:p>
     <w:p>
       <w:r>
-        <w:t xml:space="preserve">Within a </w:t>
-      </w:r>
-      <w:r>
-        <w:t xml:space="preserve">flight operating within the </w:t>
-      </w:r>
-      <w:r>
-        <w:t>388</w:t>
-      </w:r>
-      <w:r>
-        <w:rPr>
-          <w:vertAlign w:val="superscript"/>
-        </w:rPr>
-        <w:t>th</w:t>
-      </w:r>
-      <w:r>
-        <w:t xml:space="preserve"> </w:t>
-      </w:r>
-      <w:proofErr w:type="spellStart"/>
-      <w:r>
-        <w:t>vSquadr</w:t>
-      </w:r>
-      <w:r>
-        <w:t>o</w:t>
-      </w:r>
-      <w:r>
-        <w:t>n</w:t>
-      </w:r>
-      <w:proofErr w:type="spellEnd"/>
-      <w:r>
-        <w:t>, roles within each flight are defined such that the division of labour reduces the overall workload on an individual within the flight.</w:t>
+        <w:t>R</w:t>
+      </w:r>
+      <w:r>
+        <w:t>oles within each flight are defined such that the division of labour reduces the overall workload on an individual within the flight.</w:t>
       </w:r>
     </w:p>
     <w:p/>
@@ -5301,10 +5280,28 @@
     </w:p>
     <w:p>
       <w:r>
-        <w:t xml:space="preserve">The flight leader is ultimately responsible for the safe conduct of a flight. They should lead planning activities in the lead-up to the flight, brief the flight to safely prepare for </w:t>
-      </w:r>
-      <w:r>
-        <w:t>the mission being undertaken and ensure the smooth conduct of the flight, making tactical decisions which support the strategic direction of the mission and ensuring the welfare of all flight members.</w:t>
+        <w:t xml:space="preserve">The </w:t>
+      </w:r>
+      <w:r>
+        <w:t xml:space="preserve">Flight Lead </w:t>
+      </w:r>
+      <w:r>
+        <w:t xml:space="preserve">is ultimately responsible for the safe conduct of a flight. They should lead planning activities in the lead-up to the flight, brief the flight to safely prepare for </w:t>
+      </w:r>
+      <w:r>
+        <w:t>the mission being undertaken and ensure the smooth conduct of the flight</w:t>
+      </w:r>
+      <w:r>
+        <w:t xml:space="preserve">. The Flight Lead is responsible for </w:t>
+      </w:r>
+      <w:r>
+        <w:t xml:space="preserve">making </w:t>
+      </w:r>
+      <w:r>
+        <w:t xml:space="preserve">appropriate </w:t>
+      </w:r>
+      <w:r>
+        <w:t>tactical decisions which support the strategic direction of the mission and ensuring the welfare of all flight members.</w:t>
       </w:r>
     </w:p>
     <w:p/>
@@ -5318,13 +5315,31 @@
     </w:p>
     <w:p>
       <w:r>
-        <w:t xml:space="preserve">An element lead holds responsibility for supporting the flight lead in all activities, including the planning and briefing actions. As a sub-leader within the flight, an element lead may be required to take responsibility for a </w:t>
+        <w:t xml:space="preserve">An </w:t>
+      </w:r>
+      <w:r>
+        <w:t xml:space="preserve">Element Lead </w:t>
+      </w:r>
+      <w:r>
+        <w:t xml:space="preserve">holds responsibility for supporting the flight lead in all activities, including the planning and briefing actions. As a sub-leader within the flight, an </w:t>
+      </w:r>
+      <w:r>
+        <w:t xml:space="preserve">Element Lead </w:t>
+      </w:r>
+      <w:r>
+        <w:t xml:space="preserve">may be required to take responsibility for a </w:t>
       </w:r>
       <w:r>
         <w:t>wingman</w:t>
       </w:r>
       <w:r>
-        <w:t xml:space="preserve"> in the undertaking of specific tactics at the direction of the flight lead.</w:t>
+        <w:t xml:space="preserve"> in the undertaking of specific tactics</w:t>
+      </w:r>
+      <w:r>
+        <w:t xml:space="preserve"> or actions</w:t>
+      </w:r>
+      <w:r>
+        <w:t xml:space="preserve"> at the direction of the flight lead.</w:t>
       </w:r>
     </w:p>
     <w:p/>
@@ -5338,7 +5353,19 @@
     </w:p>
     <w:p>
       <w:r>
-        <w:t xml:space="preserve">All wingmen within a flight, including any element lead, are responsible for assisting in planning and briefing activities where required and ensuring the proper operation of their aircraft in support of the objectives of the mission. </w:t>
+        <w:t>All wingmen within a flight, including any element lead, are responsible for assisting in planning and briefing activities where required and ensuring the proper operation of their aircraft in support of the objectives of the mission</w:t>
+      </w:r>
+      <w:r>
+        <w:t xml:space="preserve"> and Flight Leads</w:t>
+      </w:r>
+      <w:r>
+        <w:t>’</w:t>
+      </w:r>
+      <w:r>
+        <w:t xml:space="preserve"> direction</w:t>
+      </w:r>
+      <w:r>
+        <w:t xml:space="preserve">. </w:t>
       </w:r>
       <w:r>
         <w:t>A wingman will also be responsible for:</w:t>
@@ -5353,7 +5380,13 @@
         </w:numPr>
       </w:pPr>
       <w:r>
-        <w:t>Supporting the separation of the flight whilst the flight lead is ‘heads-in’</w:t>
+        <w:t>Supporting the separation of the flight</w:t>
+      </w:r>
+      <w:r>
+        <w:t xml:space="preserve"> and maintaining visual scans around the flight, particularly</w:t>
+      </w:r>
+      <w:r>
+        <w:t xml:space="preserve"> whilst the flight lead is ‘heads-in’</w:t>
       </w:r>
       <w:r>
         <w:t>.</w:t>
@@ -5368,10 +5401,16 @@
         </w:numPr>
       </w:pPr>
       <w:r>
-        <w:t>Identifying potential threats to the flight</w:t>
-      </w:r>
-      <w:r>
-        <w:t>.</w:t>
+        <w:t>Identifying potential threats</w:t>
+      </w:r>
+      <w:r>
+        <w:t xml:space="preserve"> or hazards </w:t>
+      </w:r>
+      <w:r>
+        <w:t>to the flight</w:t>
+      </w:r>
+      <w:r>
+        <w:t>, supporting the overall flight situational awareness.</w:t>
       </w:r>
     </w:p>
     <w:p>
@@ -5401,12 +5440,24 @@
         <w:t>Adhering to standard operating procedures, brief operating procedures deviating from the norm and instructions provided by the flight or element lead as appropriate.</w:t>
       </w:r>
     </w:p>
+    <w:p>
+      <w:pPr>
+        <w:pStyle w:val="ListParagraph"/>
+        <w:numPr>
+          <w:ilvl w:val="0"/>
+          <w:numId w:val="30"/>
+        </w:numPr>
+      </w:pPr>
+      <w:r>
+        <w:t>Other tasks as directed by Flight Lead</w:t>
+      </w:r>
+    </w:p>
     <w:p/>
     <w:p>
       <w:pPr>
         <w:pStyle w:val="Heading2"/>
       </w:pPr>
-      <w:bookmarkStart w:id="5" w:name="_Toc19375473"/>
+      <w:bookmarkStart w:id="5" w:name="_Toc20341734"/>
       <w:r>
         <w:t>Flight Planning</w:t>
       </w:r>
@@ -5429,7 +5480,13 @@
         <w:t xml:space="preserve">ead will be responsible for </w:t>
       </w:r>
       <w:r>
-        <w:t>ensuring appropriate planning exercises are undertaken relevant to the mission at hand and that the plan is appropriate shared amongst other flight members, such that the flight can be flown in a safe and efficient manner, promoting the likelihood of mission success.</w:t>
+        <w:t>ensuring appropriate planning exercises are undertaken relevant to the mission at hand and that the plan is appropriate</w:t>
+      </w:r>
+      <w:r>
+        <w:t>ly</w:t>
+      </w:r>
+      <w:r>
+        <w:t xml:space="preserve"> shared amongst other flight members, such that the flight can be flown in a safe and efficient manner, promoting the likelihood of mission success.</w:t>
       </w:r>
     </w:p>
     <w:p/>
@@ -5486,7 +5543,22 @@
         <w:t>L</w:t>
       </w:r>
       <w:r>
-        <w:t xml:space="preserve">eads should liaise with relevant parties when planning a flight, including but not limited to other </w:t>
+        <w:t xml:space="preserve">eads should liaise with relevant parties when planning a flight, including but not limited to </w:t>
+      </w:r>
+      <w:r>
+        <w:t>the</w:t>
+      </w:r>
+      <w:r>
+        <w:t xml:space="preserve"> </w:t>
+      </w:r>
+      <w:r>
+        <w:t>Air Mission Commander</w:t>
+      </w:r>
+      <w:r>
+        <w:t xml:space="preserve"> (AMC)</w:t>
+      </w:r>
+      <w:r>
+        <w:t xml:space="preserve">, Package Commanders, other </w:t>
       </w:r>
       <w:r>
         <w:t>F</w:t>
@@ -5498,7 +5570,16 @@
         <w:t>L</w:t>
       </w:r>
       <w:r>
-        <w:t>eads, AWACS leads and strike leads.</w:t>
+        <w:t>eads</w:t>
+      </w:r>
+      <w:r>
+        <w:t xml:space="preserve">, </w:t>
+      </w:r>
+      <w:r>
+        <w:t xml:space="preserve">AWACS </w:t>
+      </w:r>
+      <w:r>
+        <w:t>and other controlling agencies such as JTACs.</w:t>
       </w:r>
     </w:p>
     <w:p>
@@ -5541,11 +5622,12 @@
       </w:r>
     </w:p>
     <w:p/>
+    <w:p/>
     <w:p>
       <w:pPr>
         <w:pStyle w:val="Heading2"/>
       </w:pPr>
-      <w:bookmarkStart w:id="6" w:name="_Toc19375474"/>
+      <w:bookmarkStart w:id="6" w:name="_Toc20341735"/>
       <w:r>
         <w:t>Mission Execution</w:t>
       </w:r>
@@ -5586,7 +5668,10 @@
         <w:t xml:space="preserve">Flight Members must </w:t>
       </w:r>
       <w:r>
-        <w:t>adhere to checklists appropriate for their aircraft, stage of flight and circumstances in the operation of their aircraft.</w:t>
+        <w:t>adhere to checklists appropriate for their aircraft, stage of flight and circumstances in the operation of their aircraft</w:t>
+      </w:r>
+      <w:r>
+        <w:t>, as well as mission data cards or other parameters provided for the mission.</w:t>
       </w:r>
     </w:p>
     <w:p>
@@ -5597,7 +5682,25 @@
         <w:t xml:space="preserve">Flight Members </w:t>
       </w:r>
       <w:r>
-        <w:t>should adhere to the pre-planned route wherever possible. Deviations should be agreed in advance and reported to C2 Agencies as soon as is practicable.</w:t>
+        <w:t xml:space="preserve">should adhere to the pre-planned route wherever possible. Deviations should be agreed in advance and reported to </w:t>
+      </w:r>
+      <w:r>
+        <w:t>Command and Control (</w:t>
+      </w:r>
+      <w:r>
+        <w:t>C2</w:t>
+      </w:r>
+      <w:r>
+        <w:t>)</w:t>
+      </w:r>
+      <w:r>
+        <w:t xml:space="preserve"> </w:t>
+      </w:r>
+      <w:r>
+        <w:t>a</w:t>
+      </w:r>
+      <w:r>
+        <w:t>gencies as soon as is practicable.</w:t>
       </w:r>
     </w:p>
     <w:p>
@@ -5636,7 +5739,7 @@
       <w:pPr>
         <w:pStyle w:val="Heading2"/>
       </w:pPr>
-      <w:bookmarkStart w:id="7" w:name="_Toc19375475"/>
+      <w:bookmarkStart w:id="7" w:name="_Toc20341736"/>
       <w:r>
         <w:t>Command and Control</w:t>
       </w:r>
@@ -5653,7 +5756,13 @@
         </w:rPr>
       </w:pPr>
       <w:r>
-        <w:t>Flight Members must respect the direction of Command and Control agencies effective throughout a mission.</w:t>
+        <w:t xml:space="preserve">Flight Members must respect the direction of </w:t>
+      </w:r>
+      <w:r>
+        <w:t>C2</w:t>
+      </w:r>
+      <w:r>
+        <w:t xml:space="preserve"> agencies effective throughout a mission.</w:t>
       </w:r>
     </w:p>
     <w:p>
@@ -5677,7 +5786,7 @@
       <w:pPr>
         <w:pStyle w:val="Heading1"/>
       </w:pPr>
-      <w:bookmarkStart w:id="8" w:name="_Toc19375476"/>
+      <w:bookmarkStart w:id="8" w:name="_Toc20341737"/>
       <w:r>
         <w:lastRenderedPageBreak/>
         <w:t>Mission Planning</w:t>
@@ -5692,16 +5801,28 @@
         <w:t xml:space="preserve">a </w:t>
       </w:r>
       <w:r>
-        <w:t>well-defined</w:t>
-      </w:r>
-      <w:r>
-        <w:t xml:space="preserve"> purpose for the flight should be understood, with available intelligence and the structure of concurrent friendly missions made available to flight planners. </w:t>
+        <w:t xml:space="preserve">clear objective </w:t>
+      </w:r>
+      <w:r>
+        <w:t xml:space="preserve">for the flight should be </w:t>
+      </w:r>
+      <w:r>
+        <w:t>defined</w:t>
+      </w:r>
+      <w:r>
+        <w:t xml:space="preserve">, with available intelligence and the structure of concurrent friendly missions made available to flight planners. </w:t>
       </w:r>
       <w:r>
         <w:t xml:space="preserve">Plans made by package and flight leaders should </w:t>
       </w:r>
       <w:r>
-        <w:t xml:space="preserve">propose a preferred option for completing the mission but should also </w:t>
+        <w:t xml:space="preserve">propose a preferred option for completing the </w:t>
+      </w:r>
+      <w:r>
+        <w:t>mission but</w:t>
+      </w:r>
+      <w:r>
+        <w:t xml:space="preserve"> should also </w:t>
       </w:r>
       <w:r>
         <w:t xml:space="preserve">consider contingencies and alternate plans. The plan produced must </w:t>
@@ -5715,7 +5836,7 @@
       <w:pPr>
         <w:pStyle w:val="Heading2"/>
       </w:pPr>
-      <w:bookmarkStart w:id="9" w:name="_Toc19375477"/>
+      <w:bookmarkStart w:id="9" w:name="_Toc20341738"/>
       <w:r>
         <w:t>Mission Types and Intents</w:t>
       </w:r>
@@ -5729,7 +5850,19 @@
         <w:t xml:space="preserve">Package and Flight Leads must </w:t>
       </w:r>
       <w:r>
-        <w:t>provide a plan which clearly defines the type of mission being flown and the intent of the mission.</w:t>
+        <w:t>provide a plan which clearly defines the type of mission being flown</w:t>
+      </w:r>
+      <w:r>
+        <w:t xml:space="preserve">, the </w:t>
+      </w:r>
+      <w:r>
+        <w:t xml:space="preserve">intent </w:t>
+      </w:r>
+      <w:r>
+        <w:t xml:space="preserve">and desired end-state </w:t>
+      </w:r>
+      <w:r>
+        <w:t>of the mission.</w:t>
       </w:r>
     </w:p>
     <w:p/>
@@ -5737,7 +5870,7 @@
       <w:pPr>
         <w:pStyle w:val="Heading2"/>
       </w:pPr>
-      <w:bookmarkStart w:id="10" w:name="_Toc19375478"/>
+      <w:bookmarkStart w:id="10" w:name="_Toc20341739"/>
       <w:r>
         <w:t>Payload, Fuel and Weight Planning</w:t>
       </w:r>
@@ -5764,7 +5897,7 @@
       <w:pPr>
         <w:pStyle w:val="Heading2"/>
       </w:pPr>
-      <w:bookmarkStart w:id="11" w:name="_Toc19375479"/>
+      <w:bookmarkStart w:id="11" w:name="_Toc20341740"/>
       <w:r>
         <w:t>Planning outputs</w:t>
       </w:r>
@@ -5809,7 +5942,7 @@
       <w:pPr>
         <w:pStyle w:val="Heading1"/>
       </w:pPr>
-      <w:bookmarkStart w:id="12" w:name="_Toc19375480"/>
+      <w:bookmarkStart w:id="12" w:name="_Toc20341741"/>
       <w:r>
         <w:lastRenderedPageBreak/>
         <w:t>Mission Briefing</w:t>
@@ -5829,7 +5962,7 @@
       <w:pPr>
         <w:pStyle w:val="Heading2"/>
       </w:pPr>
-      <w:bookmarkStart w:id="13" w:name="_Toc19375481"/>
+      <w:bookmarkStart w:id="13" w:name="_Toc20341742"/>
       <w:r>
         <w:t>Mission Overview</w:t>
       </w:r>
@@ -5862,7 +5995,7 @@
       <w:pPr>
         <w:pStyle w:val="Heading2"/>
       </w:pPr>
-      <w:bookmarkStart w:id="14" w:name="_Toc19375482"/>
+      <w:bookmarkStart w:id="14" w:name="_Toc20341743"/>
       <w:proofErr w:type="spellStart"/>
       <w:r>
         <w:t>BluFor</w:t>
@@ -5934,7 +6067,7 @@
       <w:pPr>
         <w:pStyle w:val="Heading2"/>
       </w:pPr>
-      <w:bookmarkStart w:id="15" w:name="_Toc19375483"/>
+      <w:bookmarkStart w:id="15" w:name="_Toc20341744"/>
       <w:proofErr w:type="spellStart"/>
       <w:r>
         <w:t>RedFor</w:t>
@@ -5975,7 +6108,7 @@
       <w:pPr>
         <w:pStyle w:val="Heading2"/>
       </w:pPr>
-      <w:bookmarkStart w:id="16" w:name="_Toc19375484"/>
+      <w:bookmarkStart w:id="16" w:name="_Toc20341745"/>
       <w:r>
         <w:t>Threat Assessment</w:t>
       </w:r>
@@ -6017,7 +6150,7 @@
       <w:pPr>
         <w:pStyle w:val="Heading2"/>
       </w:pPr>
-      <w:bookmarkStart w:id="17" w:name="_Toc19375485"/>
+      <w:bookmarkStart w:id="17" w:name="_Toc20341746"/>
       <w:r>
         <w:t>Mission Flow and Time Hack</w:t>
       </w:r>
@@ -6044,7 +6177,7 @@
       <w:pPr>
         <w:pStyle w:val="Heading2"/>
       </w:pPr>
-      <w:bookmarkStart w:id="18" w:name="_Toc19375486"/>
+      <w:bookmarkStart w:id="18" w:name="_Toc20341747"/>
       <w:r>
         <w:t>Contracts</w:t>
       </w:r>
@@ -6143,7 +6276,7 @@
       <w:pPr>
         <w:pStyle w:val="Heading1"/>
       </w:pPr>
-      <w:bookmarkStart w:id="19" w:name="_Toc19375487"/>
+      <w:bookmarkStart w:id="19" w:name="_Toc20341748"/>
       <w:r>
         <w:lastRenderedPageBreak/>
         <w:t>Normal Procedures</w:t>
@@ -6154,7 +6287,7 @@
       <w:pPr>
         <w:pStyle w:val="Heading2"/>
       </w:pPr>
-      <w:bookmarkStart w:id="20" w:name="_Toc19375488"/>
+      <w:bookmarkStart w:id="20" w:name="_Toc20341749"/>
       <w:r>
         <w:t>Communications and Start</w:t>
       </w:r>
@@ -6190,7 +6323,19 @@
         <w:pStyle w:val="Heading3"/>
       </w:pPr>
       <w:r>
-        <w:t>All flight members should remain tuned to the same auxiliary radio frequency at all times unless directed by the Flight Lead.</w:t>
+        <w:t xml:space="preserve">All flight members should remain tuned to the same auxiliary radio frequency at all times unless </w:t>
+      </w:r>
+      <w:r>
+        <w:t xml:space="preserve">otherwise </w:t>
+      </w:r>
+      <w:r>
+        <w:t>directed</w:t>
+      </w:r>
+      <w:r>
+        <w:t xml:space="preserve"> </w:t>
+      </w:r>
+      <w:r>
+        <w:t>by the Flight Lead.</w:t>
       </w:r>
     </w:p>
     <w:p>
@@ -6270,7 +6415,7 @@
       <w:pPr>
         <w:pStyle w:val="Heading2"/>
       </w:pPr>
-      <w:bookmarkStart w:id="21" w:name="_Toc19375489"/>
+      <w:bookmarkStart w:id="21" w:name="_Toc20341750"/>
       <w:r>
         <w:t>Taxi</w:t>
       </w:r>
@@ -6336,7 +6481,7 @@
       <w:pPr>
         <w:pStyle w:val="Heading2"/>
       </w:pPr>
-      <w:bookmarkStart w:id="22" w:name="_Toc19375490"/>
+      <w:bookmarkStart w:id="22" w:name="_Toc20341751"/>
       <w:r>
         <w:lastRenderedPageBreak/>
         <w:t>Take</w:t>
@@ -6553,7 +6698,7 @@
       <w:pPr>
         <w:pStyle w:val="Heading2"/>
       </w:pPr>
-      <w:bookmarkStart w:id="23" w:name="_Toc19375491"/>
+      <w:bookmarkStart w:id="23" w:name="_Toc20341752"/>
       <w:r>
         <w:t>En-Route</w:t>
       </w:r>
@@ -6564,7 +6709,13 @@
         <w:pStyle w:val="Heading3"/>
       </w:pPr>
       <w:r>
-        <w:t>Flight Leaders must maintain 350 KIAS until join-up is accomplished, unless mission requirements or flight safety necessitate a different airspeed.</w:t>
+        <w:t>Flight Lead</w:t>
+      </w:r>
+      <w:r>
+        <w:t>s</w:t>
+      </w:r>
+      <w:r>
+        <w:t xml:space="preserve"> must maintain 350 KIAS until join-up is accomplished, unless mission requirements or flight safety necessitate a different airspeed.</w:t>
       </w:r>
     </w:p>
     <w:p>
@@ -6572,7 +6723,7 @@
         <w:pStyle w:val="Heading3"/>
       </w:pPr>
       <w:r>
-        <w:t>Flight Leaders must not exceed 30 degrees angle of bank until the formation is joined-up.</w:t>
+        <w:t>Flight Leads must not exceed 30 degrees angle of bank until the formation is joined-up.</w:t>
       </w:r>
     </w:p>
     <w:p>
@@ -6588,7 +6739,7 @@
         <w:pStyle w:val="Heading3"/>
       </w:pPr>
       <w:r>
-        <w:t xml:space="preserve">Flight Leaders must not break up a formation until each member of the formation has some </w:t>
+        <w:t xml:space="preserve">Flight Leads must not break up a formation until each member of the formation has some </w:t>
       </w:r>
       <w:r>
         <w:t xml:space="preserve">positive </w:t>
@@ -6667,12 +6818,14 @@
       </w:r>
     </w:p>
     <w:p/>
+    <w:p/>
     <w:p>
       <w:pPr>
         <w:pStyle w:val="Heading2"/>
       </w:pPr>
-      <w:bookmarkStart w:id="24" w:name="_Toc19375492"/>
-      <w:r>
+      <w:bookmarkStart w:id="24" w:name="_Toc20341753"/>
+      <w:r>
+        <w:lastRenderedPageBreak/>
         <w:t>Air-to-Air Refuelling</w:t>
       </w:r>
       <w:bookmarkEnd w:id="24"/>
@@ -6701,9 +6854,8 @@
       <w:pPr>
         <w:pStyle w:val="Heading2"/>
       </w:pPr>
-      <w:bookmarkStart w:id="25" w:name="_Toc19375493"/>
-      <w:r>
-        <w:lastRenderedPageBreak/>
+      <w:bookmarkStart w:id="25" w:name="_Toc20341754"/>
+      <w:r>
         <w:t>Recovery</w:t>
       </w:r>
       <w:bookmarkEnd w:id="25"/>
@@ -6855,7 +7007,7 @@
       <w:pPr>
         <w:pStyle w:val="Heading2"/>
       </w:pPr>
-      <w:bookmarkStart w:id="26" w:name="_Toc19375494"/>
+      <w:bookmarkStart w:id="26" w:name="_Toc20341755"/>
       <w:r>
         <w:t>Checks and Scans</w:t>
       </w:r>
@@ -6924,6 +7076,7 @@
         <w:t>Flight Leaders must confirm that TACAN has been configured correctly by each member of the fight.</w:t>
       </w:r>
     </w:p>
+    <w:p/>
     <w:p>
       <w:pPr>
         <w:pStyle w:val="Heading4"/>
@@ -6998,6 +7151,7 @@
         <w:pStyle w:val="Heading3"/>
       </w:pPr>
       <w:r>
+        <w:lastRenderedPageBreak/>
         <w:t xml:space="preserve">Minimum items to be checked </w:t>
       </w:r>
       <w:r>
@@ -7022,7 +7176,7 @@
       <w:pPr>
         <w:pStyle w:val="Heading1"/>
       </w:pPr>
-      <w:bookmarkStart w:id="27" w:name="_Toc19375495"/>
+      <w:bookmarkStart w:id="27" w:name="_Toc20341756"/>
       <w:r>
         <w:lastRenderedPageBreak/>
         <w:t>Tactical Operations</w:t>
@@ -7033,7 +7187,7 @@
       <w:pPr>
         <w:pStyle w:val="Heading2"/>
       </w:pPr>
-      <w:bookmarkStart w:id="28" w:name="_Toc19375496"/>
+      <w:bookmarkStart w:id="28" w:name="_Toc20341757"/>
       <w:r>
         <w:t>AWACS Check-In</w:t>
       </w:r>
@@ -7047,7 +7201,13 @@
         <w:t xml:space="preserve">Where available, flights should check in with AWACS </w:t>
       </w:r>
       <w:r>
-        <w:t xml:space="preserve">as soon as is practicable when entering the AO. </w:t>
+        <w:t>as soon as is practicable when entering the AO</w:t>
+      </w:r>
+      <w:r>
+        <w:t xml:space="preserve"> but no later than </w:t>
+      </w:r>
+      <w:r>
+        <w:t>their designated check-in point (CP).</w:t>
       </w:r>
     </w:p>
     <w:p>
@@ -7074,7 +7234,7 @@
       <w:pPr>
         <w:pStyle w:val="Heading2"/>
       </w:pPr>
-      <w:bookmarkStart w:id="29" w:name="_Toc19375497"/>
+      <w:bookmarkStart w:id="29" w:name="_Toc20341758"/>
       <w:r>
         <w:t>FENCE In</w:t>
       </w:r>
@@ -7129,7 +7289,7 @@
       <w:pPr>
         <w:pStyle w:val="Heading2"/>
       </w:pPr>
-      <w:bookmarkStart w:id="30" w:name="_Toc19375498"/>
+      <w:bookmarkStart w:id="30" w:name="_Toc20341759"/>
       <w:r>
         <w:t>Sensor Employment</w:t>
       </w:r>
@@ -7207,7 +7367,7 @@
       <w:pPr>
         <w:pStyle w:val="Heading2"/>
       </w:pPr>
-      <w:bookmarkStart w:id="31" w:name="_Toc19375499"/>
+      <w:bookmarkStart w:id="31" w:name="_Toc20341760"/>
       <w:r>
         <w:t>BVR Engagements</w:t>
       </w:r>
@@ -7327,7 +7487,7 @@
       <w:pPr>
         <w:pStyle w:val="Heading2"/>
       </w:pPr>
-      <w:bookmarkStart w:id="32" w:name="_Toc19375500"/>
+      <w:bookmarkStart w:id="32" w:name="_Toc20341761"/>
       <w:r>
         <w:lastRenderedPageBreak/>
         <w:t>ACM Engagements</w:t>
@@ -7355,7 +7515,7 @@
       <w:pPr>
         <w:pStyle w:val="Heading2"/>
       </w:pPr>
-      <w:bookmarkStart w:id="33" w:name="_Toc19375501"/>
+      <w:bookmarkStart w:id="33" w:name="_Toc20341762"/>
       <w:r>
         <w:t>Air-to-Ground Engagements</w:t>
       </w:r>
@@ -7407,7 +7567,7 @@
       <w:pPr>
         <w:pStyle w:val="Heading2"/>
       </w:pPr>
-      <w:bookmarkStart w:id="34" w:name="_Toc19375502"/>
+      <w:bookmarkStart w:id="34" w:name="_Toc20341763"/>
       <w:r>
         <w:t>Checks and Scans</w:t>
       </w:r>
@@ -7447,7 +7607,7 @@
       <w:pPr>
         <w:pStyle w:val="Heading1"/>
       </w:pPr>
-      <w:bookmarkStart w:id="35" w:name="_Toc19375503"/>
+      <w:bookmarkStart w:id="35" w:name="_Toc20341764"/>
       <w:r>
         <w:lastRenderedPageBreak/>
         <w:t>Abnormal Procedures</w:t>
@@ -7458,7 +7618,7 @@
       <w:pPr>
         <w:pStyle w:val="Heading2"/>
       </w:pPr>
-      <w:bookmarkStart w:id="36" w:name="_Toc19375504"/>
+      <w:bookmarkStart w:id="36" w:name="_Toc20341765"/>
       <w:r>
         <w:t>Radio Failure</w:t>
       </w:r>
@@ -7522,7 +7682,7 @@
       <w:pPr>
         <w:pStyle w:val="Heading2"/>
       </w:pPr>
-      <w:bookmarkStart w:id="37" w:name="_Toc19375505"/>
+      <w:bookmarkStart w:id="37" w:name="_Toc20341766"/>
       <w:r>
         <w:t>Mechanical Defects</w:t>
       </w:r>
@@ -7541,7 +7701,7 @@
       <w:pPr>
         <w:pStyle w:val="Heading2"/>
       </w:pPr>
-      <w:bookmarkStart w:id="38" w:name="_Toc19375506"/>
+      <w:bookmarkStart w:id="38" w:name="_Toc20341767"/>
       <w:r>
         <w:t>Hung Ordnance</w:t>
       </w:r>
@@ -7580,7 +7740,7 @@
       <w:pPr>
         <w:pStyle w:val="Heading2"/>
       </w:pPr>
-      <w:bookmarkStart w:id="39" w:name="_Toc19375507"/>
+      <w:bookmarkStart w:id="39" w:name="_Toc20341768"/>
       <w:r>
         <w:t>Battle Damage</w:t>
       </w:r>
@@ -7627,7 +7787,7 @@
       <w:pPr>
         <w:pStyle w:val="Heading1"/>
       </w:pPr>
-      <w:bookmarkStart w:id="40" w:name="_Toc19375508"/>
+      <w:bookmarkStart w:id="40" w:name="_Toc20341769"/>
       <w:r>
         <w:lastRenderedPageBreak/>
         <w:t>Emergency Procedures</w:t>
@@ -7638,7 +7798,7 @@
       <w:pPr>
         <w:pStyle w:val="Heading2"/>
       </w:pPr>
-      <w:bookmarkStart w:id="41" w:name="_Toc19375509"/>
+      <w:bookmarkStart w:id="41" w:name="_Toc20341770"/>
       <w:r>
         <w:t>Engine Failure</w:t>
       </w:r>
@@ -7671,7 +7831,7 @@
       <w:pPr>
         <w:pStyle w:val="Heading2"/>
       </w:pPr>
-      <w:bookmarkStart w:id="42" w:name="_Toc19375510"/>
+      <w:bookmarkStart w:id="42" w:name="_Toc20341771"/>
       <w:r>
         <w:t>Other</w:t>
       </w:r>
@@ -7741,7 +7901,6 @@
           <w:docPartUnique/>
         </w:docPartObj>
       </w:sdtPr>
-      <w:sdtEndPr/>
       <w:sdtContent>
         <w:sdt>
           <w:sdtPr>
@@ -7754,7 +7913,6 @@
               <w:docPartUnique/>
             </w:docPartObj>
           </w:sdtPr>
-          <w:sdtEndPr/>
           <w:sdtContent>
             <w:r>
               <w:rPr>
@@ -12496,6 +12654,79 @@
       <w:lang w:eastAsia="en-GB"/>
     </w:rPr>
   </w:style>
+  <w:style w:type="character" w:styleId="CommentReference">
+    <w:name w:val="annotation reference"/>
+    <w:basedOn w:val="DefaultParagraphFont"/>
+    <w:uiPriority w:val="99"/>
+    <w:semiHidden/>
+    <w:unhideWhenUsed/>
+    <w:rsid w:val="00FB2D73"/>
+    <w:rPr>
+      <w:sz w:val="16"/>
+      <w:szCs w:val="16"/>
+    </w:rPr>
+  </w:style>
+  <w:style w:type="paragraph" w:styleId="CommentText">
+    <w:name w:val="annotation text"/>
+    <w:basedOn w:val="Normal"/>
+    <w:link w:val="CommentTextChar"/>
+    <w:uiPriority w:val="99"/>
+    <w:semiHidden/>
+    <w:unhideWhenUsed/>
+    <w:rsid w:val="00FB2D73"/>
+    <w:rPr>
+      <w:sz w:val="20"/>
+    </w:rPr>
+  </w:style>
+  <w:style w:type="character" w:customStyle="1" w:styleId="CommentTextChar">
+    <w:name w:val="Comment Text Char"/>
+    <w:basedOn w:val="DefaultParagraphFont"/>
+    <w:link w:val="CommentText"/>
+    <w:uiPriority w:val="99"/>
+    <w:semiHidden/>
+    <w:rsid w:val="00FB2D73"/>
+    <w:rPr>
+      <w:lang w:val="en-GB"/>
+    </w:rPr>
+  </w:style>
+  <w:style w:type="paragraph" w:styleId="CommentSubject">
+    <w:name w:val="annotation subject"/>
+    <w:basedOn w:val="CommentText"/>
+    <w:next w:val="CommentText"/>
+    <w:link w:val="CommentSubjectChar"/>
+    <w:uiPriority w:val="99"/>
+    <w:semiHidden/>
+    <w:unhideWhenUsed/>
+    <w:rsid w:val="00FB2D73"/>
+    <w:rPr>
+      <w:b/>
+      <w:bCs/>
+    </w:rPr>
+  </w:style>
+  <w:style w:type="character" w:customStyle="1" w:styleId="CommentSubjectChar">
+    <w:name w:val="Comment Subject Char"/>
+    <w:basedOn w:val="CommentTextChar"/>
+    <w:link w:val="CommentSubject"/>
+    <w:uiPriority w:val="99"/>
+    <w:semiHidden/>
+    <w:rsid w:val="00FB2D73"/>
+    <w:rPr>
+      <w:b/>
+      <w:bCs/>
+      <w:lang w:val="en-GB"/>
+    </w:rPr>
+  </w:style>
+  <w:style w:type="paragraph" w:styleId="Revision">
+    <w:name w:val="Revision"/>
+    <w:hidden/>
+    <w:uiPriority w:val="99"/>
+    <w:semiHidden/>
+    <w:rsid w:val="009E2E65"/>
+    <w:rPr>
+      <w:sz w:val="22"/>
+      <w:lang w:val="en-GB"/>
+    </w:rPr>
+  </w:style>
 </w:styles>
 </file>
 
@@ -12665,8 +12896,10 @@
     <w:rsid w:val="00BE01D9"/>
     <w:rsid w:val="00C8389C"/>
     <w:rsid w:val="00C91B1D"/>
+    <w:rsid w:val="00DE17E9"/>
     <w:rsid w:val="00E57AD1"/>
     <w:rsid w:val="00EA35A2"/>
+    <w:rsid w:val="00F17755"/>
     <w:rsid w:val="00F60ECE"/>
     <w:rsid w:val="00FB7DBF"/>
   </w:rsids>
@@ -13553,7 +13786,7 @@
 </file>
 
 <file path=customXml/itemProps2.xml><?xml version="1.0" encoding="utf-8"?>
-<ds:datastoreItem xmlns:ds="http://schemas.openxmlformats.org/officeDocument/2006/customXml" ds:itemID="{319C5CCA-A763-4F20-8D0E-3C74DA6DD665}">
+<ds:datastoreItem xmlns:ds="http://schemas.openxmlformats.org/officeDocument/2006/customXml" ds:itemID="{0F159EE5-9084-47F0-9052-E79570EC9617}">
   <ds:schemaRefs>
     <ds:schemaRef ds:uri="http://schemas.openxmlformats.org/officeDocument/2006/bibliography"/>
   </ds:schemaRefs>

</xml_diff>

<commit_message>
v0.2 of the draft SOP
</commit_message>
<xml_diff>
--- a/SOP/132-388-SOP.docx
+++ b/SOP/132-388-SOP.docx
@@ -14,12 +14,14 @@
           <w:docPartUnique/>
         </w:docPartObj>
       </w:sdtPr>
+      <w:sdtEndPr/>
       <w:sdtContent>
         <w:sdt>
           <w:sdtPr>
             <w:id w:val="1059050977"/>
             <w:picture/>
           </w:sdtPr>
+          <w:sdtEndPr/>
           <w:sdtContent>
             <w:p>
               <w:pPr>
@@ -31,10 +33,10 @@
               <w:r>
                 <w:rPr>
                   <w:noProof/>
-                  <w:lang w:eastAsia="nb-NO"/>
+                  <w:lang w:val="nb-NO" w:eastAsia="nb-NO"/>
                 </w:rPr>
                 <w:drawing>
-                  <wp:inline distT="0" distB="0" distL="0" distR="0" wp14:anchorId="395AE8C5" wp14:editId="6FA0B317">
+                  <wp:inline distT="0" distB="0" distL="0" distR="0" wp14:anchorId="375C5A1E" wp14:editId="6CFA0B7C">
                     <wp:extent cx="1845904" cy="1891025"/>
                     <wp:effectExtent l="0" t="0" r="0" b="0"/>
                     <wp:docPr id="2" name="Picture 2"/>
@@ -90,12 +92,10 @@
             <w:alias w:val="Title"/>
             <w:tag w:val=""/>
             <w:id w:val="100069407"/>
-            <w:placeholder>
-              <w:docPart w:val="86BDC69EA0424B1D88969A25B97EF072"/>
-            </w:placeholder>
             <w:dataBinding w:prefixMappings="xmlns:ns0='http://purl.org/dc/elements/1.1/' xmlns:ns1='http://schemas.openxmlformats.org/package/2006/metadata/core-properties' " w:xpath="/ns1:coreProperties[1]/ns0:title[1]" w:storeItemID="{6C3C8BC8-F283-45AE-878A-BAB7291924A1}"/>
             <w:text/>
           </w:sdtPr>
+          <w:sdtEndPr/>
           <w:sdtContent>
             <w:p>
               <w:pPr>
@@ -147,12 +147,10 @@
             <w:alias w:val="Category"/>
             <w:tag w:val=""/>
             <w:id w:val="-1997801824"/>
-            <w:placeholder>
-              <w:docPart w:val="C6F8A597EFA144D290975922D7D2FF65"/>
-            </w:placeholder>
             <w:dataBinding w:prefixMappings="xmlns:ns0='http://purl.org/dc/elements/1.1/' xmlns:ns1='http://schemas.openxmlformats.org/package/2006/metadata/core-properties' " w:xpath="/ns1:coreProperties[1]/ns1:category[1]" w:storeItemID="{6C3C8BC8-F283-45AE-878A-BAB7291924A1}"/>
             <w:text/>
           </w:sdtPr>
+          <w:sdtEndPr/>
           <w:sdtContent>
             <w:p>
               <w:pPr>
@@ -169,17 +167,9 @@
                 <w:rPr>
                   <w:sz w:val="32"/>
                   <w:szCs w:val="28"/>
-                  <w:lang w:val="en-GB"/>
+                  <w:lang w:val="nb-NO"/>
                 </w:rPr>
-                <w:t>388</w:t>
-              </w:r>
-              <w:r>
-                <w:rPr>
-                  <w:sz w:val="32"/>
-                  <w:szCs w:val="28"/>
-                  <w:lang w:val="en-GB"/>
-                </w:rPr>
-                <w:t>th squadron</w:t>
+                <w:t>388th vFighter Squadron</w:t>
               </w:r>
             </w:p>
           </w:sdtContent>
@@ -208,30 +198,15 @@
               <w:dataBinding w:prefixMappings="xmlns:ns0='http://purl.org/dc/elements/1.1/' xmlns:ns1='http://schemas.openxmlformats.org/package/2006/metadata/core-properties' " w:xpath="/ns1:coreProperties[1]/ns0:subject[1]" w:storeItemID="{6C3C8BC8-F283-45AE-878A-BAB7291924A1}"/>
               <w:text/>
             </w:sdtPr>
+            <w:sdtEndPr/>
             <w:sdtContent>
               <w:r>
                 <w:rPr>
                   <w:sz w:val="32"/>
                   <w:szCs w:val="28"/>
-                  <w:lang w:val="en-GB"/>
+                  <w:lang w:val="nb-NO"/>
                 </w:rPr>
-                <w:t>132-</w:t>
-              </w:r>
-              <w:r>
-                <w:rPr>
-                  <w:sz w:val="32"/>
-                  <w:szCs w:val="28"/>
-                  <w:lang w:val="en-GB"/>
-                </w:rPr>
-                <w:t>388</w:t>
-              </w:r>
-              <w:r>
-                <w:rPr>
-                  <w:sz w:val="32"/>
-                  <w:szCs w:val="28"/>
-                  <w:lang w:val="en-GB"/>
-                </w:rPr>
-                <w:t>-SOP</w:t>
+                <w:t>Standard Operating Procedures</w:t>
               </w:r>
             </w:sdtContent>
           </w:sdt>
@@ -261,6 +236,7 @@
               <w:dataBinding w:prefixMappings="xmlns:ns0='http://schemas.openxmlformats.org/officeDocument/2006/extended-properties' " w:xpath="/ns0:Properties[1]/ns0:Company[1]" w:storeItemID="{6668398D-A668-4E3E-A5EB-62B293D839F1}"/>
               <w:text/>
             </w:sdtPr>
+            <w:sdtEndPr/>
             <w:sdtContent>
               <w:r>
                 <w:rPr>
@@ -304,300 +280,115 @@
               <w:color w:val="DDDDDD" w:themeColor="accent1"/>
               <w:lang w:eastAsia="nb-NO"/>
             </w:rPr>
-            <mc:AlternateContent>
-              <mc:Choice Requires="wps">
-                <w:drawing>
-                  <wp:anchor distT="0" distB="0" distL="114300" distR="114300" simplePos="0" relativeHeight="251658240" behindDoc="0" locked="0" layoutInCell="1" allowOverlap="1" wp14:anchorId="03037E48" wp14:editId="38104CA0">
-                    <wp:simplePos x="0" y="0"/>
-                    <wp:positionH relativeFrom="margin">
-                      <wp:posOffset>5080</wp:posOffset>
-                    </wp:positionH>
-                    <wp:positionV relativeFrom="page">
-                      <wp:posOffset>9526905</wp:posOffset>
-                    </wp:positionV>
-                    <wp:extent cx="6188710" cy="556895"/>
-                    <wp:effectExtent l="0" t="0" r="2540" b="14605"/>
-                    <wp:wrapNone/>
-                    <wp:docPr id="142" name="Text Box 142"/>
-                    <wp:cNvGraphicFramePr>
-                      <a:graphicFrameLocks xmlns:a="http://schemas.openxmlformats.org/drawingml/2006/main"/>
-                    </wp:cNvGraphicFramePr>
-                    <a:graphic xmlns:a="http://schemas.openxmlformats.org/drawingml/2006/main">
-                      <a:graphicData uri="http://schemas.microsoft.com/office/word/2010/wordprocessingShape">
-                        <wps:wsp>
-                          <wps:cNvSpPr txBox="1">
-                            <a:spLocks/>
-                          </wps:cNvSpPr>
-                          <wps:spPr>
-                            <a:xfrm>
-                              <a:off x="0" y="0"/>
-                              <a:ext cx="6188710" cy="556895"/>
-                            </a:xfrm>
-                            <a:prstGeom prst="rect">
-                              <a:avLst/>
-                            </a:prstGeom>
-                            <a:noFill/>
-                            <a:ln w="6350">
-                              <a:noFill/>
-                            </a:ln>
-                            <a:effectLst/>
-                          </wps:spPr>
-                          <wps:style>
-                            <a:lnRef idx="0">
-                              <a:schemeClr val="accent1"/>
-                            </a:lnRef>
-                            <a:fillRef idx="0">
-                              <a:schemeClr val="accent1"/>
-                            </a:fillRef>
-                            <a:effectRef idx="0">
-                              <a:schemeClr val="accent1"/>
-                            </a:effectRef>
-                            <a:fontRef idx="minor">
-                              <a:schemeClr val="dk1"/>
-                            </a:fontRef>
-                          </wps:style>
-                          <wps:txbx>
-                            <w:txbxContent>
-                              <w:p>
-                                <w:pPr>
-                                  <w:pStyle w:val="NoSpacing"/>
-                                  <w:jc w:val="center"/>
-                                  <w:rPr>
-                                    <w:color w:val="DDDDDD" w:themeColor="accent1"/>
-                                    <w:sz w:val="24"/>
-                                  </w:rPr>
-                                </w:pPr>
-                              </w:p>
-                              <w:p>
-                                <w:pPr>
-                                  <w:pStyle w:val="NoSpacing"/>
-                                  <w:jc w:val="center"/>
-                                  <w:rPr>
-                                    <w:sz w:val="24"/>
-                                  </w:rPr>
-                                </w:pPr>
-                                <w:hyperlink r:id="rId10" w:history="1">
-                                  <w:r>
-                                    <w:rPr>
-                                      <w:rStyle w:val="Hyperlink"/>
-                                      <w:sz w:val="24"/>
-                                    </w:rPr>
-                                    <w:t>www.132virtualwing.org</w:t>
-                                  </w:r>
-                                </w:hyperlink>
-                                <w:r>
-                                  <w:rPr>
-                                    <w:sz w:val="24"/>
-                                  </w:rPr>
-                                  <w:t xml:space="preserve"> </w:t>
-                                </w:r>
-                              </w:p>
-                              <w:p>
-                                <w:pPr>
-                                  <w:pStyle w:val="NoSpacing"/>
-                                  <w:jc w:val="center"/>
-                                  <w:rPr>
-                                    <w:color w:val="808080" w:themeColor="accent4"/>
-                                  </w:rPr>
-                                </w:pPr>
-                                <w:r>
-                                  <w:rPr>
-                                    <w:color w:val="808080" w:themeColor="accent4"/>
-                                  </w:rPr>
-                                  <w:t>This work is licensed under a</w:t>
-                                </w:r>
-                                <w:r>
-                                  <w:rPr>
-                                    <w:color w:val="808080" w:themeColor="accent4"/>
-                                  </w:rPr>
-                                  <w:t xml:space="preserve"> </w:t>
-                                </w:r>
-                                <w:hyperlink r:id="rId11" w:history="1">
-                                  <w:r>
-                                    <w:rPr>
-                                      <w:rStyle w:val="Hyperlink"/>
-                                      <w:color w:val="808080" w:themeColor="accent4"/>
-                                    </w:rPr>
-                                    <w:t>Creative Commons Attribution-</w:t>
-                                  </w:r>
-                                  <w:proofErr w:type="spellStart"/>
-                                  <w:r>
-                                    <w:rPr>
-                                      <w:rStyle w:val="Hyperlink"/>
-                                      <w:color w:val="808080" w:themeColor="accent4"/>
-                                    </w:rPr>
-                                    <w:t>ShareAlike</w:t>
-                                  </w:r>
-                                  <w:proofErr w:type="spellEnd"/>
-                                  <w:r>
-                                    <w:rPr>
-                                      <w:rStyle w:val="Hyperlink"/>
-                                      <w:color w:val="808080" w:themeColor="accent4"/>
-                                    </w:rPr>
-                                    <w:t xml:space="preserve"> 3.0 </w:t>
-                                  </w:r>
-                                  <w:proofErr w:type="spellStart"/>
-                                  <w:r>
-                                    <w:rPr>
-                                      <w:rStyle w:val="Hyperlink"/>
-                                      <w:color w:val="808080" w:themeColor="accent4"/>
-                                    </w:rPr>
-                                    <w:t>Unported</w:t>
-                                  </w:r>
-                                  <w:proofErr w:type="spellEnd"/>
-                                  <w:r>
-                                    <w:rPr>
-                                      <w:rStyle w:val="Hyperlink"/>
-                                      <w:color w:val="808080" w:themeColor="accent4"/>
-                                    </w:rPr>
-                                    <w:t xml:space="preserve"> License</w:t>
-                                  </w:r>
-                                </w:hyperlink>
-                                <w:r>
-                                  <w:rPr>
-                                    <w:color w:val="808080" w:themeColor="accent4"/>
-                                  </w:rPr>
-                                  <w:t>.</w:t>
-                                </w:r>
-                              </w:p>
-                            </w:txbxContent>
-                          </wps:txbx>
-                          <wps:bodyPr rot="0" spcFirstLastPara="0" vertOverflow="overflow" horzOverflow="overflow" vert="horz" wrap="square" lIns="0" tIns="0" rIns="0" bIns="0" numCol="1" spcCol="0" rtlCol="0" fromWordArt="0" anchor="b" anchorCtr="0" forceAA="0" compatLnSpc="1">
-                            <a:prstTxWarp prst="textNoShape">
-                              <a:avLst/>
-                            </a:prstTxWarp>
-                            <a:noAutofit/>
-                          </wps:bodyPr>
-                        </wps:wsp>
-                      </a:graphicData>
-                    </a:graphic>
-                    <wp14:sizeRelH relativeFrom="margin">
-                      <wp14:pctWidth>100000</wp14:pctWidth>
-                    </wp14:sizeRelH>
-                    <wp14:sizeRelV relativeFrom="margin">
-                      <wp14:pctHeight>0</wp14:pctHeight>
-                    </wp14:sizeRelV>
-                  </wp:anchor>
-                </w:drawing>
-              </mc:Choice>
-              <mc:Fallback>
-                <w:pict>
-                  <v:shapetype w14:anchorId="03037E48" id="_x0000_t202" coordsize="21600,21600" o:spt="202" path="m,l,21600r21600,l21600,xe">
-                    <v:stroke joinstyle="miter"/>
-                    <v:path gradientshapeok="t" o:connecttype="rect"/>
-                  </v:shapetype>
-                  <v:shape id="Text Box 142" o:spid="_x0000_s1026" type="#_x0000_t202" style="position:absolute;margin-left:.4pt;margin-top:750.15pt;width:487.3pt;height:43.85pt;z-index:251658240;visibility:visible;mso-wrap-style:square;mso-width-percent:1000;mso-height-percent:0;mso-wrap-distance-left:9pt;mso-wrap-distance-top:0;mso-wrap-distance-right:9pt;mso-wrap-distance-bottom:0;mso-position-horizontal:absolute;mso-position-horizontal-relative:margin;mso-position-vertical:absolute;mso-position-vertical-relative:page;mso-width-percent:1000;mso-height-percent:0;mso-width-relative:margin;mso-height-relative:margin;v-text-anchor:bottom" o:gfxdata="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" filled="f" stroked="f" strokeweight=".5pt">
-                    <v:textbox inset="0,0,0,0">
-                      <w:txbxContent>
-                        <w:p>
-                          <w:pPr>
-                            <w:pStyle w:val="NoSpacing"/>
-                            <w:jc w:val="center"/>
-                            <w:rPr>
-                              <w:color w:val="DDDDDD" w:themeColor="accent1"/>
-                              <w:sz w:val="24"/>
-                            </w:rPr>
-                          </w:pPr>
-                        </w:p>
-                        <w:p>
-                          <w:pPr>
-                            <w:pStyle w:val="NoSpacing"/>
-                            <w:jc w:val="center"/>
-                            <w:rPr>
-                              <w:sz w:val="24"/>
-                            </w:rPr>
-                          </w:pPr>
-                          <w:hyperlink r:id="rId12" w:history="1">
-                            <w:r>
-                              <w:rPr>
-                                <w:rStyle w:val="Hyperlink"/>
-                                <w:sz w:val="24"/>
-                              </w:rPr>
-                              <w:t>www.132virtualwing.org</w:t>
-                            </w:r>
-                          </w:hyperlink>
-                          <w:r>
-                            <w:rPr>
-                              <w:sz w:val="24"/>
-                            </w:rPr>
-                            <w:t xml:space="preserve"> </w:t>
-                          </w:r>
-                        </w:p>
-                        <w:p>
-                          <w:pPr>
-                            <w:pStyle w:val="NoSpacing"/>
-                            <w:jc w:val="center"/>
-                            <w:rPr>
-                              <w:color w:val="808080" w:themeColor="accent4"/>
-                            </w:rPr>
-                          </w:pPr>
-                          <w:r>
-                            <w:rPr>
-                              <w:color w:val="808080" w:themeColor="accent4"/>
-                            </w:rPr>
-                            <w:t>This work is licensed under a</w:t>
-                          </w:r>
-                          <w:r>
-                            <w:rPr>
-                              <w:color w:val="808080" w:themeColor="accent4"/>
-                            </w:rPr>
-                            <w:t xml:space="preserve"> </w:t>
-                          </w:r>
-                          <w:hyperlink r:id="rId13" w:history="1">
-                            <w:r>
-                              <w:rPr>
-                                <w:rStyle w:val="Hyperlink"/>
-                                <w:color w:val="808080" w:themeColor="accent4"/>
-                              </w:rPr>
-                              <w:t>Creative Commons Attribution-</w:t>
-                            </w:r>
-                            <w:proofErr w:type="spellStart"/>
-                            <w:r>
-                              <w:rPr>
-                                <w:rStyle w:val="Hyperlink"/>
-                                <w:color w:val="808080" w:themeColor="accent4"/>
-                              </w:rPr>
-                              <w:t>ShareAlike</w:t>
-                            </w:r>
-                            <w:proofErr w:type="spellEnd"/>
-                            <w:r>
-                              <w:rPr>
-                                <w:rStyle w:val="Hyperlink"/>
-                                <w:color w:val="808080" w:themeColor="accent4"/>
-                              </w:rPr>
-                              <w:t xml:space="preserve"> 3.0 </w:t>
-                            </w:r>
-                            <w:proofErr w:type="spellStart"/>
-                            <w:r>
-                              <w:rPr>
-                                <w:rStyle w:val="Hyperlink"/>
-                                <w:color w:val="808080" w:themeColor="accent4"/>
-                              </w:rPr>
-                              <w:t>Unported</w:t>
-                            </w:r>
-                            <w:proofErr w:type="spellEnd"/>
-                            <w:r>
-                              <w:rPr>
-                                <w:rStyle w:val="Hyperlink"/>
-                                <w:color w:val="808080" w:themeColor="accent4"/>
-                              </w:rPr>
-                              <w:t xml:space="preserve"> License</w:t>
-                            </w:r>
-                          </w:hyperlink>
-                          <w:r>
-                            <w:rPr>
-                              <w:color w:val="808080" w:themeColor="accent4"/>
-                            </w:rPr>
-                            <w:t>.</w:t>
-                          </w:r>
-                        </w:p>
-                      </w:txbxContent>
-                    </v:textbox>
-                    <w10:wrap anchorx="margin" anchory="page"/>
-                  </v:shape>
-                </w:pict>
-              </mc:Fallback>
-            </mc:AlternateContent>
+            <w:pict w14:anchorId="4F97850A">
+              <v:shapetype id="_x0000_t202" coordsize="21600,21600" o:spt="202" path="m,l,21600r21600,l21600,xe">
+                <v:stroke joinstyle="miter"/>
+                <v:path gradientshapeok="t" o:connecttype="rect"/>
+              </v:shapetype>
+              <v:shape id="Text Box 142" o:spid="_x0000_s1026" type="#_x0000_t202" style="position:absolute;margin-left:.4pt;margin-top:750.15pt;width:487.3pt;height:43.85pt;z-index:251658240;visibility:visible;mso-width-percent:1000;mso-position-horizontal-relative:margin;mso-position-vertical-relative:page;mso-width-percent:1000;mso-width-relative:margin;mso-height-relative:margin;v-text-anchor:bottom" o:gfxdata="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" filled="f" stroked="f" strokeweight=".5pt">
+                <v:textbox inset="0,0,0,0">
+                  <w:txbxContent>
+                    <w:p>
+                      <w:pPr>
+                        <w:pStyle w:val="NoSpacing"/>
+                        <w:jc w:val="center"/>
+                        <w:rPr>
+                          <w:color w:val="DDDDDD" w:themeColor="accent1"/>
+                          <w:sz w:val="24"/>
+                        </w:rPr>
+                      </w:pPr>
+                    </w:p>
+                    <w:p>
+                      <w:pPr>
+                        <w:pStyle w:val="NoSpacing"/>
+                        <w:jc w:val="center"/>
+                        <w:rPr>
+                          <w:sz w:val="24"/>
+                        </w:rPr>
+                      </w:pPr>
+                      <w:hyperlink r:id="rId10" w:history="1">
+                        <w:r>
+                          <w:rPr>
+                            <w:rStyle w:val="Hyperlink"/>
+                            <w:sz w:val="24"/>
+                          </w:rPr>
+                          <w:t>www.132virtualwing.org</w:t>
+                        </w:r>
+                      </w:hyperlink>
+                    </w:p>
+                    <w:p>
+                      <w:pPr>
+                        <w:pStyle w:val="NoSpacing"/>
+                        <w:jc w:val="center"/>
+                        <w:rPr>
+                          <w:color w:val="808080" w:themeColor="accent4"/>
+                        </w:rPr>
+                      </w:pPr>
+                      <w:r>
+                        <w:rPr>
+                          <w:color w:val="808080" w:themeColor="accent4"/>
+                        </w:rPr>
+                        <w:t>This work is licensed under a</w:t>
+                      </w:r>
+                      <w:r>
+                        <w:rPr>
+                          <w:color w:val="808080" w:themeColor="accent4"/>
+                        </w:rPr>
+                        <w:t xml:space="preserve"> </w:t>
+                      </w:r>
+                      <w:hyperlink r:id="rId11" w:history="1">
+                        <w:r>
+                          <w:rPr>
+                            <w:rStyle w:val="Hyperlink"/>
+                            <w:color w:val="808080" w:themeColor="accent4"/>
+                          </w:rPr>
+                          <w:t>Creative Commons Attribution-</w:t>
+                        </w:r>
+                        <w:proofErr w:type="spellStart"/>
+                        <w:r>
+                          <w:rPr>
+                            <w:rStyle w:val="Hyperlink"/>
+                            <w:color w:val="808080" w:themeColor="accent4"/>
+                          </w:rPr>
+                          <w:t>ShareAlike</w:t>
+                        </w:r>
+                        <w:proofErr w:type="spellEnd"/>
+                        <w:r>
+                          <w:rPr>
+                            <w:rStyle w:val="Hyperlink"/>
+                            <w:color w:val="808080" w:themeColor="accent4"/>
+                          </w:rPr>
+                          <w:t xml:space="preserve"> 3.0 </w:t>
+                        </w:r>
+                        <w:proofErr w:type="spellStart"/>
+                        <w:r>
+                          <w:rPr>
+                            <w:rStyle w:val="Hyperlink"/>
+                            <w:color w:val="808080" w:themeColor="accent4"/>
+                          </w:rPr>
+                          <w:t>Unported</w:t>
+                        </w:r>
+                        <w:proofErr w:type="spellEnd"/>
+                        <w:r>
+                          <w:rPr>
+                            <w:rStyle w:val="Hyperlink"/>
+                            <w:color w:val="808080" w:themeColor="accent4"/>
+                          </w:rPr>
+                          <w:t xml:space="preserve"> License</w:t>
+                        </w:r>
+                      </w:hyperlink>
+                      <w:r>
+                        <w:rPr>
+                          <w:color w:val="808080" w:themeColor="accent4"/>
+                        </w:rPr>
+                        <w:t>.</w:t>
+                      </w:r>
+                    </w:p>
+                  </w:txbxContent>
+                </v:textbox>
+                <w10:wrap anchorx="margin" anchory="page"/>
+              </v:shape>
+            </w:pict>
           </w:r>
           <w:r>
             <w:br w:type="page"/>
@@ -609,8 +400,6 @@
       <w:pPr>
         <w:contextualSpacing/>
       </w:pPr>
-      <w:bookmarkStart w:id="0" w:name="_GoBack"/>
-      <w:bookmarkEnd w:id="0"/>
     </w:p>
     <w:p>
       <w:pPr>
@@ -625,6 +414,7 @@
         <w:dataBinding w:prefixMappings="xmlns:ns0='http://purl.org/dc/elements/1.1/' xmlns:ns1='http://schemas.openxmlformats.org/package/2006/metadata/core-properties' " w:xpath="/ns1:coreProperties[1]/ns0:title[1]" w:storeItemID="{6C3C8BC8-F283-45AE-878A-BAB7291924A1}"/>
         <w:text/>
       </w:sdtPr>
+      <w:sdtEndPr/>
       <w:sdtContent>
         <w:p>
           <w:pPr>
@@ -654,8 +444,8 @@
         <w:tblLook w:val="04A0" w:firstRow="1" w:lastRow="0" w:firstColumn="1" w:lastColumn="0" w:noHBand="0" w:noVBand="1"/>
       </w:tblPr>
       <w:tblGrid>
-        <w:gridCol w:w="2552"/>
-        <w:gridCol w:w="7184"/>
+        <w:gridCol w:w="2660"/>
+        <w:gridCol w:w="7076"/>
       </w:tblGrid>
       <w:tr>
         <w:trPr>
@@ -664,7 +454,7 @@
         <w:tc>
           <w:tcPr>
             <w:cnfStyle w:val="001000000100" w:firstRow="0" w:lastRow="0" w:firstColumn="1" w:lastColumn="0" w:oddVBand="0" w:evenVBand="0" w:oddHBand="0" w:evenHBand="0" w:firstRowFirstColumn="1" w:firstRowLastColumn="0" w:lastRowFirstColumn="0" w:lastRowLastColumn="0"/>
-            <w:tcW w:w="2552" w:type="dxa"/>
+            <w:tcW w:w="2660" w:type="dxa"/>
           </w:tcPr>
           <w:p>
             <w:pPr>
@@ -702,10 +492,11 @@
             <w:dataBinding w:prefixMappings="xmlns:ns0='http://purl.org/dc/elements/1.1/' xmlns:ns1='http://schemas.openxmlformats.org/package/2006/metadata/core-properties' " w:xpath="/ns1:coreProperties[1]/ns1:category[1]" w:storeItemID="{6C3C8BC8-F283-45AE-878A-BAB7291924A1}"/>
             <w:text/>
           </w:sdtPr>
+          <w:sdtEndPr/>
           <w:sdtContent>
             <w:tc>
               <w:tcPr>
-                <w:tcW w:w="7184" w:type="dxa"/>
+                <w:tcW w:w="7076" w:type="dxa"/>
               </w:tcPr>
               <w:p>
                 <w:pPr>
@@ -716,7 +507,10 @@
                   <w:cnfStyle w:val="100000000000" w:firstRow="1" w:lastRow="0" w:firstColumn="0" w:lastColumn="0" w:oddVBand="0" w:evenVBand="0" w:oddHBand="0" w:evenHBand="0" w:firstRowFirstColumn="0" w:firstRowLastColumn="0" w:lastRowFirstColumn="0" w:lastRowLastColumn="0"/>
                 </w:pPr>
                 <w:r>
-                  <w:t>388th squadron</w:t>
+                  <w:rPr>
+                    <w:lang w:val="nb-NO"/>
+                  </w:rPr>
+                  <w:t>388th vFighter Squadron</w:t>
                 </w:r>
               </w:p>
             </w:tc>
@@ -730,7 +524,7 @@
         <w:tc>
           <w:tcPr>
             <w:cnfStyle w:val="001000000000" w:firstRow="0" w:lastRow="0" w:firstColumn="1" w:lastColumn="0" w:oddVBand="0" w:evenVBand="0" w:oddHBand="0" w:evenHBand="0" w:firstRowFirstColumn="0" w:firstRowLastColumn="0" w:lastRowFirstColumn="0" w:lastRowLastColumn="0"/>
-            <w:tcW w:w="2552" w:type="dxa"/>
+            <w:tcW w:w="2660" w:type="dxa"/>
           </w:tcPr>
           <w:p>
             <w:pPr>
@@ -764,10 +558,11 @@
             <w:dataBinding w:prefixMappings="xmlns:ns0='http://purl.org/dc/elements/1.1/' xmlns:ns1='http://schemas.openxmlformats.org/package/2006/metadata/core-properties' " w:xpath="/ns1:coreProperties[1]/ns0:subject[1]" w:storeItemID="{6C3C8BC8-F283-45AE-878A-BAB7291924A1}"/>
             <w:text/>
           </w:sdtPr>
+          <w:sdtEndPr/>
           <w:sdtContent>
             <w:tc>
               <w:tcPr>
-                <w:tcW w:w="7184" w:type="dxa"/>
+                <w:tcW w:w="7076" w:type="dxa"/>
               </w:tcPr>
               <w:p>
                 <w:pPr>
@@ -780,8 +575,9 @@
                 <w:r>
                   <w:rPr>
                     <w:b/>
+                    <w:lang w:val="nb-NO"/>
                   </w:rPr>
-                  <w:t>132-388-SOP</w:t>
+                  <w:t>Standard Operating Procedures</w:t>
                 </w:r>
               </w:p>
             </w:tc>
@@ -792,7 +588,7 @@
         <w:tc>
           <w:tcPr>
             <w:cnfStyle w:val="001000000000" w:firstRow="0" w:lastRow="0" w:firstColumn="1" w:lastColumn="0" w:oddVBand="0" w:evenVBand="0" w:oddHBand="0" w:evenHBand="0" w:firstRowFirstColumn="0" w:firstRowLastColumn="0" w:lastRowFirstColumn="0" w:lastRowLastColumn="0"/>
-            <w:tcW w:w="2552" w:type="dxa"/>
+            <w:tcW w:w="2660" w:type="dxa"/>
           </w:tcPr>
           <w:p>
             <w:pPr>
@@ -817,7 +613,7 @@
         </w:tc>
         <w:tc>
           <w:tcPr>
-            <w:tcW w:w="7184" w:type="dxa"/>
+            <w:tcW w:w="7076" w:type="dxa"/>
           </w:tcPr>
           <w:p>
             <w:pPr>
@@ -828,7 +624,10 @@
               <w:cnfStyle w:val="000000000000" w:firstRow="0" w:lastRow="0" w:firstColumn="0" w:lastColumn="0" w:oddVBand="0" w:evenVBand="0" w:oddHBand="0" w:evenHBand="0" w:firstRowFirstColumn="0" w:firstRowLastColumn="0" w:lastRowFirstColumn="0" w:lastRowLastColumn="0"/>
             </w:pPr>
             <w:r>
-              <w:t>0.1</w:t>
+              <w:t>0.</w:t>
+            </w:r>
+            <w:r>
+              <w:t>2</w:t>
             </w:r>
           </w:p>
         </w:tc>
@@ -840,7 +639,7 @@
         <w:tc>
           <w:tcPr>
             <w:cnfStyle w:val="001000000000" w:firstRow="0" w:lastRow="0" w:firstColumn="1" w:lastColumn="0" w:oddVBand="0" w:evenVBand="0" w:oddHBand="0" w:evenHBand="0" w:firstRowFirstColumn="0" w:firstRowLastColumn="0" w:lastRowFirstColumn="0" w:lastRowLastColumn="0"/>
-            <w:tcW w:w="2552" w:type="dxa"/>
+            <w:tcW w:w="2660" w:type="dxa"/>
           </w:tcPr>
           <w:p>
             <w:pPr>
@@ -869,17 +668,18 @@
             <w:tag w:val=""/>
             <w:id w:val="1930462199"/>
             <w:dataBinding w:prefixMappings="xmlns:ns0='http://schemas.microsoft.com/office/2006/coverPageProps' " w:xpath="/ns0:CoverPageProperties[1]/ns0:PublishDate[1]" w:storeItemID="{55AF091B-3C7A-41E3-B477-F2FDAA23CFDA}"/>
-            <w:date w:fullDate="2019-09-24T00:00:00Z">
+            <w:date w:fullDate="2019-09-28T00:00:00Z">
               <w:dateFormat w:val="dd.MM.yyyy"/>
               <w:lid w:val="nb-NO"/>
               <w:storeMappedDataAs w:val="dateTime"/>
               <w:calendar w:val="gregorian"/>
             </w:date>
           </w:sdtPr>
+          <w:sdtEndPr/>
           <w:sdtContent>
             <w:tc>
               <w:tcPr>
-                <w:tcW w:w="7184" w:type="dxa"/>
+                <w:tcW w:w="7076" w:type="dxa"/>
               </w:tcPr>
               <w:p>
                 <w:pPr>
@@ -893,16 +693,13 @@
                   <w:t>2</w:t>
                 </w:r>
                 <w:r>
-                  <w:t>4.</w:t>
+                  <w:t>8</w:t>
                 </w:r>
                 <w:r>
-                  <w:t>0</w:t>
-                </w:r>
-                <w:r>
-                  <w:t>9</w:t>
-                </w:r>
-                <w:r>
-                  <w:t>.2019</w:t>
+                  <w:rPr>
+                    <w:lang w:val="nb-NO"/>
+                  </w:rPr>
+                  <w:t>.09.2019</w:t>
                 </w:r>
               </w:p>
             </w:tc>
@@ -913,7 +710,7 @@
         <w:tc>
           <w:tcPr>
             <w:cnfStyle w:val="001000000000" w:firstRow="0" w:lastRow="0" w:firstColumn="1" w:lastColumn="0" w:oddVBand="0" w:evenVBand="0" w:oddHBand="0" w:evenHBand="0" w:firstRowFirstColumn="0" w:firstRowLastColumn="0" w:lastRowFirstColumn="0" w:lastRowLastColumn="0"/>
-            <w:tcW w:w="2552" w:type="dxa"/>
+            <w:tcW w:w="2660" w:type="dxa"/>
           </w:tcPr>
           <w:p>
             <w:pPr>
@@ -938,7 +735,7 @@
         </w:tc>
         <w:tc>
           <w:tcPr>
-            <w:tcW w:w="7184" w:type="dxa"/>
+            <w:tcW w:w="7076" w:type="dxa"/>
           </w:tcPr>
           <w:p>
             <w:pPr>
@@ -951,6 +748,14 @@
             <w:r>
               <w:t>Neck, Ashilta</w:t>
             </w:r>
+            <w:r>
+              <w:t xml:space="preserve">, </w:t>
+            </w:r>
+            <w:proofErr w:type="spellStart"/>
+            <w:r>
+              <w:t>Trollef</w:t>
+            </w:r>
+            <w:proofErr w:type="spellEnd"/>
           </w:p>
         </w:tc>
       </w:tr>
@@ -961,7 +766,7 @@
         <w:tc>
           <w:tcPr>
             <w:cnfStyle w:val="001000000000" w:firstRow="0" w:lastRow="0" w:firstColumn="1" w:lastColumn="0" w:oddVBand="0" w:evenVBand="0" w:oddHBand="0" w:evenHBand="0" w:firstRowFirstColumn="0" w:firstRowLastColumn="0" w:lastRowFirstColumn="0" w:lastRowLastColumn="0"/>
-            <w:tcW w:w="2552" w:type="dxa"/>
+            <w:tcW w:w="2660" w:type="dxa"/>
           </w:tcPr>
           <w:p>
             <w:pPr>
@@ -993,7 +798,7 @@
         </w:tc>
         <w:tc>
           <w:tcPr>
-            <w:tcW w:w="7184" w:type="dxa"/>
+            <w:tcW w:w="7076" w:type="dxa"/>
           </w:tcPr>
           <w:p>
             <w:pPr>
@@ -1003,21 +808,57 @@
               <w:contextualSpacing/>
               <w:cnfStyle w:val="000000100000" w:firstRow="0" w:lastRow="0" w:firstColumn="0" w:lastColumn="0" w:oddVBand="0" w:evenVBand="0" w:oddHBand="1" w:evenHBand="0" w:firstRowFirstColumn="0" w:firstRowLastColumn="0" w:lastRowFirstColumn="0" w:lastRowLastColumn="0"/>
               <w:rPr>
+                <w:i/>
+              </w:rPr>
+            </w:pPr>
+            <w:r>
+              <w:rPr>
+                <w:i/>
+              </w:rPr>
+              <w:t>0.</w:t>
+            </w:r>
+            <w:r>
+              <w:rPr>
+                <w:i/>
+              </w:rPr>
+              <w:t>1</w:t>
+            </w:r>
+            <w:r>
+              <w:rPr>
+                <w:i/>
+              </w:rPr>
+              <w:t xml:space="preserve"> Initial Draft</w:t>
+            </w:r>
+          </w:p>
+          <w:p>
+            <w:pPr>
+              <w:tabs>
+                <w:tab w:val="left" w:pos="5556"/>
+              </w:tabs>
+              <w:contextualSpacing/>
+              <w:cnfStyle w:val="000000100000" w:firstRow="0" w:lastRow="0" w:firstColumn="0" w:lastColumn="0" w:oddVBand="0" w:evenVBand="0" w:oddHBand="1" w:evenHBand="0" w:firstRowFirstColumn="0" w:firstRowLastColumn="0" w:lastRowFirstColumn="0" w:lastRowLastColumn="0"/>
+              <w:rPr>
                 <w:iCs/>
               </w:rPr>
             </w:pPr>
             <w:r>
               <w:rPr>
                 <w:i/>
-              </w:rPr>
-              <w:t xml:space="preserve"> </w:t>
-            </w:r>
-            <w:r>
-              <w:rPr>
-                <w:i/>
-              </w:rPr>
-              <w:t>0.1 Initial Draft</w:t>
-            </w:r>
+                <w:iCs/>
+              </w:rPr>
+              <w:t xml:space="preserve">0.2 </w:t>
+            </w:r>
+            <w:r>
+              <w:t>Incorporated</w:t>
+            </w:r>
+            <w:r>
+              <w:t xml:space="preserve"> feedback from Neck and </w:t>
+            </w:r>
+            <w:proofErr w:type="spellStart"/>
+            <w:r>
+              <w:t>Trollef</w:t>
+            </w:r>
+            <w:proofErr w:type="spellEnd"/>
           </w:p>
         </w:tc>
       </w:tr>
@@ -1025,7 +866,7 @@
         <w:tc>
           <w:tcPr>
             <w:cnfStyle w:val="001000000000" w:firstRow="0" w:lastRow="0" w:firstColumn="1" w:lastColumn="0" w:oddVBand="0" w:evenVBand="0" w:oddHBand="0" w:evenHBand="0" w:firstRowFirstColumn="0" w:firstRowLastColumn="0" w:lastRowFirstColumn="0" w:lastRowLastColumn="0"/>
-            <w:tcW w:w="2552" w:type="dxa"/>
+            <w:tcW w:w="2660" w:type="dxa"/>
           </w:tcPr>
           <w:p>
             <w:pPr>
@@ -1052,7 +893,7 @@
         </w:tc>
         <w:tc>
           <w:tcPr>
-            <w:tcW w:w="7184" w:type="dxa"/>
+            <w:tcW w:w="7076" w:type="dxa"/>
           </w:tcPr>
           <w:p>
             <w:pPr>
@@ -1077,7 +918,7 @@
         <w:contextualSpacing/>
       </w:pPr>
     </w:p>
-    <w:bookmarkStart w:id="1" w:name="_Toc20341730" w:displacedByCustomXml="next"/>
+    <w:bookmarkStart w:id="0" w:name="_Toc20341730" w:displacedByCustomXml="next"/>
     <w:sdt>
       <w:sdtPr>
         <w:rPr>
@@ -1108,7 +949,7 @@
           <w:r>
             <w:t>Contents</w:t>
           </w:r>
-          <w:bookmarkEnd w:id="1"/>
+          <w:bookmarkEnd w:id="0"/>
         </w:p>
         <w:p>
           <w:pPr>
@@ -1359,20 +1200,17 @@
                 <w:noProof/>
                 <w:webHidden/>
               </w:rPr>
-            </w:r>
-            <w:r>
-              <w:rPr>
-                <w:noProof/>
-                <w:webHidden/>
-              </w:rPr>
               <w:fldChar w:fldCharType="separate"/>
             </w:r>
             <w:r>
               <w:rPr>
-                <w:noProof/>
-                <w:webHidden/>
-              </w:rPr>
-              <w:t>5</w:t>
+                <w:b/>
+                <w:bCs/>
+                <w:noProof/>
+                <w:webHidden/>
+                <w:lang w:val="en-US"/>
+              </w:rPr>
+              <w:t>Error! Bookmark not defined.</w:t>
             </w:r>
             <w:r>
               <w:rPr>
@@ -1460,7 +1298,7 @@
                 <w:noProof/>
                 <w:webHidden/>
               </w:rPr>
-              <w:t>6</w:t>
+              <w:t>5</w:t>
             </w:r>
             <w:r>
               <w:rPr>
@@ -1548,7 +1386,7 @@
                 <w:noProof/>
                 <w:webHidden/>
               </w:rPr>
-              <w:t>6</w:t>
+              <w:t>5</w:t>
             </w:r>
             <w:r>
               <w:rPr>
@@ -1636,7 +1474,7 @@
                 <w:noProof/>
                 <w:webHidden/>
               </w:rPr>
-              <w:t>7</w:t>
+              <w:t>6</w:t>
             </w:r>
             <w:r>
               <w:rPr>
@@ -1711,20 +1549,17 @@
                 <w:noProof/>
                 <w:webHidden/>
               </w:rPr>
-            </w:r>
-            <w:r>
-              <w:rPr>
-                <w:noProof/>
-                <w:webHidden/>
-              </w:rPr>
               <w:fldChar w:fldCharType="separate"/>
             </w:r>
             <w:r>
               <w:rPr>
-                <w:noProof/>
-                <w:webHidden/>
-              </w:rPr>
-              <w:t>7</w:t>
+                <w:b/>
+                <w:bCs/>
+                <w:noProof/>
+                <w:webHidden/>
+                <w:lang w:val="en-US"/>
+              </w:rPr>
+              <w:t>Error! Bookmark not defined.</w:t>
             </w:r>
             <w:r>
               <w:rPr>
@@ -1812,7 +1647,7 @@
                 <w:noProof/>
                 <w:webHidden/>
               </w:rPr>
-              <w:t>8</w:t>
+              <w:t>7</w:t>
             </w:r>
             <w:r>
               <w:rPr>
@@ -1900,7 +1735,7 @@
                 <w:noProof/>
                 <w:webHidden/>
               </w:rPr>
-              <w:t>8</w:t>
+              <w:t>7</w:t>
             </w:r>
             <w:r>
               <w:rPr>
@@ -1988,7 +1823,7 @@
                 <w:noProof/>
                 <w:webHidden/>
               </w:rPr>
-              <w:t>8</w:t>
+              <w:t>7</w:t>
             </w:r>
             <w:r>
               <w:rPr>
@@ -2076,7 +1911,7 @@
                 <w:noProof/>
                 <w:webHidden/>
               </w:rPr>
-              <w:t>8</w:t>
+              <w:t>7</w:t>
             </w:r>
             <w:r>
               <w:rPr>
@@ -2164,7 +1999,7 @@
                 <w:noProof/>
                 <w:webHidden/>
               </w:rPr>
-              <w:t>9</w:t>
+              <w:t>8</w:t>
             </w:r>
             <w:r>
               <w:rPr>
@@ -2252,7 +2087,7 @@
                 <w:noProof/>
                 <w:webHidden/>
               </w:rPr>
-              <w:t>9</w:t>
+              <w:t>8</w:t>
             </w:r>
             <w:r>
               <w:rPr>
@@ -2340,7 +2175,7 @@
                 <w:noProof/>
                 <w:webHidden/>
               </w:rPr>
-              <w:t>9</w:t>
+              <w:t>8</w:t>
             </w:r>
             <w:r>
               <w:rPr>
@@ -2428,7 +2263,7 @@
                 <w:noProof/>
                 <w:webHidden/>
               </w:rPr>
-              <w:t>9</w:t>
+              <w:t>8</w:t>
             </w:r>
             <w:r>
               <w:rPr>
@@ -2516,7 +2351,7 @@
                 <w:noProof/>
                 <w:webHidden/>
               </w:rPr>
-              <w:t>9</w:t>
+              <w:t>8</w:t>
             </w:r>
             <w:r>
               <w:rPr>
@@ -2604,7 +2439,7 @@
                 <w:noProof/>
                 <w:webHidden/>
               </w:rPr>
-              <w:t>9</w:t>
+              <w:t>8</w:t>
             </w:r>
             <w:r>
               <w:rPr>
@@ -2692,7 +2527,7 @@
                 <w:noProof/>
                 <w:webHidden/>
               </w:rPr>
-              <w:t>9</w:t>
+              <w:t>8</w:t>
             </w:r>
             <w:r>
               <w:rPr>
@@ -2780,7 +2615,7 @@
                 <w:noProof/>
                 <w:webHidden/>
               </w:rPr>
-              <w:t>10</w:t>
+              <w:t>9</w:t>
             </w:r>
             <w:r>
               <w:rPr>
@@ -2868,7 +2703,7 @@
                 <w:noProof/>
                 <w:webHidden/>
               </w:rPr>
-              <w:t>10</w:t>
+              <w:t>9</w:t>
             </w:r>
             <w:r>
               <w:rPr>
@@ -2956,7 +2791,7 @@
                 <w:noProof/>
                 <w:webHidden/>
               </w:rPr>
-              <w:t>10</w:t>
+              <w:t>9</w:t>
             </w:r>
             <w:r>
               <w:rPr>
@@ -3044,7 +2879,7 @@
                 <w:noProof/>
                 <w:webHidden/>
               </w:rPr>
-              <w:t>11</w:t>
+              <w:t>10</w:t>
             </w:r>
             <w:r>
               <w:rPr>
@@ -3132,7 +2967,7 @@
                 <w:noProof/>
                 <w:webHidden/>
               </w:rPr>
-              <w:t>11</w:t>
+              <w:t>10</w:t>
             </w:r>
             <w:r>
               <w:rPr>
@@ -3220,7 +3055,7 @@
                 <w:noProof/>
                 <w:webHidden/>
               </w:rPr>
-              <w:t>12</w:t>
+              <w:t>11</w:t>
             </w:r>
             <w:r>
               <w:rPr>
@@ -3308,7 +3143,7 @@
                 <w:noProof/>
                 <w:webHidden/>
               </w:rPr>
-              <w:t>12</w:t>
+              <w:t>11</w:t>
             </w:r>
             <w:r>
               <w:rPr>
@@ -3396,7 +3231,7 @@
                 <w:noProof/>
                 <w:webHidden/>
               </w:rPr>
-              <w:t>12</w:t>
+              <w:t>11</w:t>
             </w:r>
             <w:r>
               <w:rPr>
@@ -3484,7 +3319,7 @@
                 <w:noProof/>
                 <w:webHidden/>
               </w:rPr>
-              <w:t>14</w:t>
+              <w:t>13</w:t>
             </w:r>
             <w:r>
               <w:rPr>
@@ -3572,7 +3407,7 @@
                 <w:noProof/>
                 <w:webHidden/>
               </w:rPr>
-              <w:t>14</w:t>
+              <w:t>13</w:t>
             </w:r>
             <w:r>
               <w:rPr>
@@ -3660,7 +3495,7 @@
                 <w:noProof/>
                 <w:webHidden/>
               </w:rPr>
-              <w:t>14</w:t>
+              <w:t>13</w:t>
             </w:r>
             <w:r>
               <w:rPr>
@@ -3748,7 +3583,7 @@
                 <w:noProof/>
                 <w:webHidden/>
               </w:rPr>
-              <w:t>14</w:t>
+              <w:t>13</w:t>
             </w:r>
             <w:r>
               <w:rPr>
@@ -3836,7 +3671,7 @@
                 <w:noProof/>
                 <w:webHidden/>
               </w:rPr>
-              <w:t>14</w:t>
+              <w:t>13</w:t>
             </w:r>
             <w:r>
               <w:rPr>
@@ -3924,7 +3759,7 @@
                 <w:noProof/>
                 <w:webHidden/>
               </w:rPr>
-              <w:t>15</w:t>
+              <w:t>14</w:t>
             </w:r>
             <w:r>
               <w:rPr>
@@ -4012,7 +3847,7 @@
                 <w:noProof/>
                 <w:webHidden/>
               </w:rPr>
-              <w:t>15</w:t>
+              <w:t>14</w:t>
             </w:r>
             <w:r>
               <w:rPr>
@@ -4100,7 +3935,7 @@
                 <w:noProof/>
                 <w:webHidden/>
               </w:rPr>
-              <w:t>15</w:t>
+              <w:t>14</w:t>
             </w:r>
             <w:r>
               <w:rPr>
@@ -4188,7 +4023,7 @@
                 <w:noProof/>
                 <w:webHidden/>
               </w:rPr>
-              <w:t>16</w:t>
+              <w:t>15</w:t>
             </w:r>
             <w:r>
               <w:rPr>
@@ -4276,7 +4111,7 @@
                 <w:noProof/>
                 <w:webHidden/>
               </w:rPr>
-              <w:t>16</w:t>
+              <w:t>15</w:t>
             </w:r>
             <w:r>
               <w:rPr>
@@ -4364,7 +4199,7 @@
                 <w:noProof/>
                 <w:webHidden/>
               </w:rPr>
-              <w:t>16</w:t>
+              <w:t>15</w:t>
             </w:r>
             <w:r>
               <w:rPr>
@@ -4452,7 +4287,7 @@
                 <w:noProof/>
                 <w:webHidden/>
               </w:rPr>
-              <w:t>16</w:t>
+              <w:t>15</w:t>
             </w:r>
             <w:r>
               <w:rPr>
@@ -4540,7 +4375,7 @@
                 <w:noProof/>
                 <w:webHidden/>
               </w:rPr>
-              <w:t>16</w:t>
+              <w:t>15</w:t>
             </w:r>
             <w:r>
               <w:rPr>
@@ -4628,7 +4463,7 @@
                 <w:noProof/>
                 <w:webHidden/>
               </w:rPr>
-              <w:t>17</w:t>
+              <w:t>16</w:t>
             </w:r>
             <w:r>
               <w:rPr>
@@ -4716,7 +4551,7 @@
                 <w:noProof/>
                 <w:webHidden/>
               </w:rPr>
-              <w:t>17</w:t>
+              <w:t>16</w:t>
             </w:r>
             <w:r>
               <w:rPr>
@@ -4791,20 +4626,17 @@
                 <w:noProof/>
                 <w:webHidden/>
               </w:rPr>
-            </w:r>
-            <w:r>
-              <w:rPr>
-                <w:noProof/>
-                <w:webHidden/>
-              </w:rPr>
               <w:fldChar w:fldCharType="separate"/>
             </w:r>
             <w:r>
               <w:rPr>
-                <w:noProof/>
-                <w:webHidden/>
-              </w:rPr>
-              <w:t>17</w:t>
+                <w:b/>
+                <w:bCs/>
+                <w:noProof/>
+                <w:webHidden/>
+                <w:lang w:val="en-US"/>
+              </w:rPr>
+              <w:t>Error! Bookmark not defined.</w:t>
             </w:r>
             <w:r>
               <w:rPr>
@@ -4829,7 +4661,7 @@
       <w:pPr>
         <w:pStyle w:val="Heading1"/>
         <w:sectPr>
-          <w:footerReference w:type="default" r:id="rId14"/>
+          <w:footerReference w:type="default" r:id="rId12"/>
           <w:pgSz w:w="11906" w:h="16838"/>
           <w:pgMar w:top="1440" w:right="1080" w:bottom="1440" w:left="1080" w:header="720" w:footer="720" w:gutter="0"/>
           <w:cols w:space="720"/>
@@ -4842,12 +4674,12 @@
       <w:pPr>
         <w:pStyle w:val="Heading1"/>
       </w:pPr>
-      <w:bookmarkStart w:id="2" w:name="_Toc20341731"/>
+      <w:bookmarkStart w:id="1" w:name="_Toc20341731"/>
       <w:r>
         <w:lastRenderedPageBreak/>
         <w:t>Introduction</w:t>
       </w:r>
-      <w:bookmarkEnd w:id="2"/>
+      <w:bookmarkEnd w:id="1"/>
     </w:p>
     <w:p>
       <w:pPr>
@@ -4882,24 +4714,18 @@
         <w:t>th</w:t>
       </w:r>
       <w:r>
-        <w:t xml:space="preserve"> </w:t>
-      </w:r>
-      <w:proofErr w:type="spellStart"/>
-      <w:r>
-        <w:t>vSquadron</w:t>
-      </w:r>
-      <w:proofErr w:type="spellEnd"/>
-      <w:r>
-        <w:t xml:space="preserve"> of the </w:t>
-      </w:r>
-      <w:r>
-        <w:t xml:space="preserve">132nd Virtual Wing. Each squadron will have their own Standard Operating Procedures (SOP's) </w:t>
-      </w:r>
-      <w:r>
-        <w:t>pertaining to operations for their aircraft</w:t>
-      </w:r>
-      <w:r>
-        <w:t xml:space="preserve">. All pilots that </w:t>
+        <w:t xml:space="preserve">vSquadron of the </w:t>
+      </w:r>
+      <w:r>
+        <w:t xml:space="preserve">132nd Virtual </w:t>
+      </w:r>
+      <w:proofErr w:type="gramStart"/>
+      <w:r>
+        <w:t>Wing..</w:t>
+      </w:r>
+      <w:proofErr w:type="gramEnd"/>
+      <w:r>
+        <w:t xml:space="preserve"> All pilots that </w:t>
       </w:r>
       <w:r>
         <w:t>operate as part of this squadron must be familiar with the contents of this document</w:t>
@@ -4949,15 +4775,7 @@
         <w:t>th</w:t>
       </w:r>
       <w:r>
-        <w:t xml:space="preserve"> </w:t>
-      </w:r>
-      <w:proofErr w:type="spellStart"/>
-      <w:r>
-        <w:t>vSquadron</w:t>
-      </w:r>
-      <w:proofErr w:type="spellEnd"/>
-      <w:r>
-        <w:t xml:space="preserve"> of the 132</w:t>
+        <w:t>vSquadron of the 132</w:t>
       </w:r>
       <w:r>
         <w:rPr>
@@ -4967,9 +4785,6 @@
       </w:r>
       <w:r>
         <w:t xml:space="preserve"> Virtual Wing.</w:t>
-      </w:r>
-      <w:r>
-        <w:t xml:space="preserve"> </w:t>
       </w:r>
     </w:p>
     <w:p>
@@ -5104,162 +4919,12 @@
       <w:pPr>
         <w:pStyle w:val="Heading1"/>
       </w:pPr>
-      <w:bookmarkStart w:id="3" w:name="_Toc20341732"/>
-      <w:r>
-        <w:lastRenderedPageBreak/>
-        <w:t xml:space="preserve">Glossary of </w:t>
-      </w:r>
-      <w:r>
-        <w:t>Terms</w:t>
-      </w:r>
-      <w:bookmarkEnd w:id="3"/>
-    </w:p>
-    <w:p>
-      <w:r>
-        <w:t>//TODO – Expand on this!</w:t>
-      </w:r>
-    </w:p>
-    <w:p>
-      <w:pPr>
-        <w:rPr>
-          <w:b/>
-          <w:bCs/>
-        </w:rPr>
-      </w:pPr>
-      <w:r>
-        <w:rPr>
-          <w:b/>
-          <w:bCs/>
-        </w:rPr>
-        <w:t>AI:</w:t>
-      </w:r>
-    </w:p>
-    <w:p>
-      <w:r>
-        <w:rPr>
-          <w:b/>
-          <w:bCs/>
-        </w:rPr>
-        <w:t xml:space="preserve">AO: </w:t>
-      </w:r>
-      <w:r>
-        <w:t>Area of Operations; a designated geographic space for conducting operations within, defined with both lateral and vertical limits.</w:t>
-      </w:r>
-    </w:p>
-    <w:p>
-      <w:pPr>
-        <w:rPr>
-          <w:b/>
-          <w:bCs/>
-        </w:rPr>
-      </w:pPr>
-      <w:r>
-        <w:rPr>
-          <w:b/>
-          <w:bCs/>
-        </w:rPr>
-        <w:t>AR:</w:t>
-      </w:r>
-    </w:p>
-    <w:p>
-      <w:pPr>
-        <w:rPr>
-          <w:b/>
-          <w:bCs/>
-        </w:rPr>
-      </w:pPr>
-      <w:r>
-        <w:rPr>
-          <w:b/>
-          <w:bCs/>
-        </w:rPr>
-        <w:t>AWACS:</w:t>
-      </w:r>
-    </w:p>
-    <w:p>
-      <w:pPr>
-        <w:rPr>
-          <w:b/>
-          <w:bCs/>
-        </w:rPr>
-      </w:pPr>
-      <w:r>
-        <w:rPr>
-          <w:b/>
-          <w:bCs/>
-        </w:rPr>
-        <w:t>C2:</w:t>
-      </w:r>
-    </w:p>
-    <w:p>
-      <w:pPr>
-        <w:rPr>
-          <w:b/>
-          <w:bCs/>
-        </w:rPr>
-      </w:pPr>
-      <w:r>
-        <w:rPr>
-          <w:b/>
-          <w:bCs/>
-        </w:rPr>
-        <w:t>C2 Agency:</w:t>
-      </w:r>
-    </w:p>
-    <w:p>
-      <w:pPr>
-        <w:rPr>
-          <w:b/>
-          <w:bCs/>
-        </w:rPr>
-      </w:pPr>
-      <w:r>
-        <w:rPr>
-          <w:b/>
-          <w:bCs/>
-        </w:rPr>
-        <w:t>GCI:</w:t>
-      </w:r>
-    </w:p>
-    <w:p>
-      <w:r>
-        <w:rPr>
-          <w:b/>
-          <w:bCs/>
-        </w:rPr>
-        <w:t xml:space="preserve">SA: </w:t>
-      </w:r>
-      <w:r>
-        <w:t>Situational Awareness; the principle of one being aware of their surroundings, including the position of friendly and enemy assets</w:t>
-      </w:r>
-      <w:r>
-        <w:t xml:space="preserve"> of all</w:t>
-      </w:r>
-      <w:r>
-        <w:t xml:space="preserve"> </w:t>
-      </w:r>
-      <w:r>
-        <w:t>types</w:t>
-      </w:r>
-      <w:r>
-        <w:t>, the location of their mission and their position relative to it.</w:t>
-      </w:r>
-    </w:p>
-    <w:p>
-      <w:r>
-        <w:br w:type="page"/>
-      </w:r>
-    </w:p>
-    <w:p>
-      <w:pPr>
-        <w:pStyle w:val="Heading1"/>
-      </w:pPr>
-      <w:bookmarkStart w:id="4" w:name="_Toc20341733"/>
+      <w:bookmarkStart w:id="2" w:name="_Toc20341733"/>
       <w:r>
         <w:lastRenderedPageBreak/>
         <w:t>Roles &amp; Responsibilities</w:t>
       </w:r>
-      <w:bookmarkEnd w:id="4"/>
+      <w:bookmarkEnd w:id="2"/>
     </w:p>
     <w:p>
       <w:r>
@@ -5286,7 +4951,13 @@
         <w:t xml:space="preserve">Flight Lead </w:t>
       </w:r>
       <w:r>
-        <w:t xml:space="preserve">is ultimately responsible for the safe conduct of a flight. They should lead planning activities in the lead-up to the flight, brief the flight to safely prepare for </w:t>
+        <w:t>is ultimately responsible for the safe conduct of a flight</w:t>
+      </w:r>
+      <w:r>
+        <w:t xml:space="preserve"> and the tactical execution of the mission</w:t>
+      </w:r>
+      <w:r>
+        <w:t xml:space="preserve">. They should lead planning activities in the lead-up to the flight, brief the flight to safely prepare for </w:t>
       </w:r>
       <w:r>
         <w:t>the mission being undertaken and ensure the smooth conduct of the flight</w:t>
@@ -5457,11 +5128,11 @@
       <w:pPr>
         <w:pStyle w:val="Heading2"/>
       </w:pPr>
-      <w:bookmarkStart w:id="5" w:name="_Toc20341734"/>
+      <w:bookmarkStart w:id="3" w:name="_Toc20341734"/>
       <w:r>
         <w:t>Flight Planning</w:t>
       </w:r>
-      <w:bookmarkEnd w:id="5"/>
+      <w:bookmarkEnd w:id="3"/>
     </w:p>
     <w:p>
       <w:r>
@@ -5558,7 +5229,16 @@
         <w:t xml:space="preserve"> (AMC)</w:t>
       </w:r>
       <w:r>
-        <w:t xml:space="preserve">, Package Commanders, other </w:t>
+        <w:t xml:space="preserve"> (also known as the </w:t>
+      </w:r>
+      <w:r>
+        <w:t>Package Commander</w:t>
+      </w:r>
+      <w:r>
+        <w:t>)</w:t>
+      </w:r>
+      <w:r>
+        <w:t xml:space="preserve">, other </w:t>
       </w:r>
       <w:r>
         <w:t>F</w:t>
@@ -5627,11 +5307,11 @@
       <w:pPr>
         <w:pStyle w:val="Heading2"/>
       </w:pPr>
-      <w:bookmarkStart w:id="6" w:name="_Toc20341735"/>
+      <w:bookmarkStart w:id="4" w:name="_Toc20341735"/>
       <w:r>
         <w:t>Mission Execution</w:t>
       </w:r>
-      <w:bookmarkEnd w:id="6"/>
+      <w:bookmarkEnd w:id="4"/>
     </w:p>
     <w:p>
       <w:r>
@@ -5653,10 +5333,7 @@
         <w:t>, supporting the Flight Lead</w:t>
       </w:r>
       <w:r>
-        <w:t xml:space="preserve">, AMC and </w:t>
-      </w:r>
-      <w:r>
-        <w:t xml:space="preserve">other tactical and strategic commanders. </w:t>
+        <w:t xml:space="preserve"> and any controlling agencies.</w:t>
       </w:r>
     </w:p>
     <w:p/>
@@ -5734,51 +5411,19 @@
         <w:t xml:space="preserve">as soon as is practicable. </w:t>
       </w:r>
     </w:p>
-    <w:p/>
-    <w:p>
-      <w:pPr>
-        <w:pStyle w:val="Heading2"/>
-      </w:pPr>
-      <w:bookmarkStart w:id="7" w:name="_Toc20341736"/>
-      <w:r>
-        <w:t>Command and Control</w:t>
-      </w:r>
-      <w:bookmarkEnd w:id="7"/>
-    </w:p>
-    <w:p>
-      <w:pPr>
-        <w:pStyle w:val="Heading3"/>
+    <w:p>
+      <w:pPr>
         <w:rPr>
-          <w:rFonts w:asciiTheme="majorHAnsi" w:hAnsiTheme="majorHAnsi" w:cstheme="majorBidi"/>
-          <w:color w:val="808080" w:themeColor="accent4"/>
-          <w:sz w:val="32"/>
-          <w:szCs w:val="32"/>
+          <w:rFonts w:eastAsiaTheme="majorEastAsia" w:cstheme="minorHAnsi"/>
+          <w:szCs w:val="22"/>
         </w:rPr>
       </w:pPr>
-      <w:r>
-        <w:t xml:space="preserve">Flight Members must respect the direction of </w:t>
-      </w:r>
-      <w:r>
-        <w:t>C2</w:t>
-      </w:r>
-      <w:r>
-        <w:t xml:space="preserve"> agencies effective throughout a mission.</w:t>
-      </w:r>
-    </w:p>
-    <w:p>
-      <w:pPr>
-        <w:pStyle w:val="Heading3"/>
+      <w:bookmarkStart w:id="5" w:name="_Toc20341737"/>
+      <w:r>
         <w:rPr>
-          <w:rFonts w:asciiTheme="majorHAnsi" w:hAnsiTheme="majorHAnsi" w:cstheme="majorBidi"/>
-          <w:color w:val="808080" w:themeColor="accent4"/>
-          <w:sz w:val="32"/>
-          <w:szCs w:val="32"/>
+          <w:rFonts w:cstheme="minorHAnsi"/>
+          <w:szCs w:val="22"/>
         </w:rPr>
-      </w:pPr>
-      <w:r>
-        <w:t xml:space="preserve">Flight Members must provide appropriate reports to Command and Control agencies as soon as is practicable and following appropriate communications guidelines where available. </w:t>
-      </w:r>
-      <w:r>
         <w:br w:type="page"/>
       </w:r>
     </w:p>
@@ -5786,122 +5431,124 @@
       <w:pPr>
         <w:pStyle w:val="Heading1"/>
       </w:pPr>
-      <w:bookmarkStart w:id="8" w:name="_Toc20341737"/>
       <w:r>
         <w:lastRenderedPageBreak/>
         <w:t>Mission Planning</w:t>
       </w:r>
+      <w:bookmarkEnd w:id="5"/>
+    </w:p>
+    <w:p>
+      <w:r>
+        <w:t xml:space="preserve">In order for a flight to achieve maximum effectiveness, </w:t>
+      </w:r>
+      <w:r>
+        <w:t xml:space="preserve">a </w:t>
+      </w:r>
+      <w:r>
+        <w:t xml:space="preserve">clear objective </w:t>
+      </w:r>
+      <w:r>
+        <w:t xml:space="preserve">for the flight should be </w:t>
+      </w:r>
+      <w:r>
+        <w:t>defined</w:t>
+      </w:r>
+      <w:r>
+        <w:t xml:space="preserve">, with available intelligence and the structure of concurrent friendly missions made available to flight planners. </w:t>
+      </w:r>
+      <w:r>
+        <w:t xml:space="preserve">Plans made by package and flight leaders should </w:t>
+      </w:r>
+      <w:r>
+        <w:t xml:space="preserve">propose a preferred option for completing the </w:t>
+      </w:r>
+      <w:r>
+        <w:t>mission but</w:t>
+      </w:r>
+      <w:r>
+        <w:t xml:space="preserve"> should also </w:t>
+      </w:r>
+      <w:r>
+        <w:t xml:space="preserve">consider contingencies and alternate plans. The plan produced must </w:t>
+      </w:r>
+      <w:r>
+        <w:t xml:space="preserve">promote a safe, effective and economical mission accomplishment. </w:t>
+      </w:r>
+    </w:p>
+    <w:p/>
+    <w:p>
+      <w:pPr>
+        <w:pStyle w:val="Heading2"/>
+      </w:pPr>
+      <w:bookmarkStart w:id="6" w:name="_Toc20341738"/>
+      <w:r>
+        <w:t>Mission Types and Intents</w:t>
+      </w:r>
+      <w:bookmarkEnd w:id="6"/>
+    </w:p>
+    <w:p>
+      <w:pPr>
+        <w:pStyle w:val="Heading3"/>
+      </w:pPr>
+      <w:r>
+        <w:t xml:space="preserve">Package and Flight Leads must </w:t>
+      </w:r>
+      <w:r>
+        <w:t>provide a plan which clearly defines the type of mission being flown</w:t>
+      </w:r>
+      <w:r>
+        <w:t xml:space="preserve">, the </w:t>
+      </w:r>
+      <w:r>
+        <w:t xml:space="preserve">intent </w:t>
+      </w:r>
+      <w:r>
+        <w:t xml:space="preserve">and desired end-state </w:t>
+      </w:r>
+      <w:r>
+        <w:t>of the mission.</w:t>
+      </w:r>
+    </w:p>
+    <w:p/>
+    <w:p>
+      <w:pPr>
+        <w:pStyle w:val="Heading2"/>
+      </w:pPr>
+      <w:bookmarkStart w:id="7" w:name="_Toc20341739"/>
+      <w:r>
+        <w:t>Payload, Fuel and Weight Planning</w:t>
+      </w:r>
+      <w:bookmarkEnd w:id="7"/>
+    </w:p>
+    <w:p>
+      <w:pPr>
+        <w:pStyle w:val="Heading3"/>
+      </w:pPr>
+      <w:r>
+        <w:t>Package and Flight Leads should plan to carry an appropriate payload for their flight, ensuring that the MTOW for the aircraft is not exceeded.</w:t>
+      </w:r>
+    </w:p>
+    <w:p>
+      <w:pPr>
+        <w:pStyle w:val="Heading3"/>
+      </w:pPr>
+      <w:r>
+        <w:t>Package and Flight Leads must ensure that appropriate fuel is planned for the flight, which may include a tanking plan</w:t>
+      </w:r>
+      <w:r>
+        <w:t>.</w:t>
+      </w:r>
+    </w:p>
+    <w:p/>
+    <w:p>
+      <w:pPr>
+        <w:pStyle w:val="Heading2"/>
+      </w:pPr>
+      <w:bookmarkStart w:id="8" w:name="_Toc20341740"/>
+      <w:r>
+        <w:t>Planning outputs</w:t>
+      </w:r>
       <w:bookmarkEnd w:id="8"/>
-    </w:p>
-    <w:p>
-      <w:r>
-        <w:t xml:space="preserve">In order for a flight to achieve maximum effectiveness, </w:t>
-      </w:r>
-      <w:r>
-        <w:t xml:space="preserve">a </w:t>
-      </w:r>
-      <w:r>
-        <w:t xml:space="preserve">clear objective </w:t>
-      </w:r>
-      <w:r>
-        <w:t xml:space="preserve">for the flight should be </w:t>
-      </w:r>
-      <w:r>
-        <w:t>defined</w:t>
-      </w:r>
-      <w:r>
-        <w:t xml:space="preserve">, with available intelligence and the structure of concurrent friendly missions made available to flight planners. </w:t>
-      </w:r>
-      <w:r>
-        <w:t xml:space="preserve">Plans made by package and flight leaders should </w:t>
-      </w:r>
-      <w:r>
-        <w:t xml:space="preserve">propose a preferred option for completing the </w:t>
-      </w:r>
-      <w:r>
-        <w:t>mission but</w:t>
-      </w:r>
-      <w:r>
-        <w:t xml:space="preserve"> should also </w:t>
-      </w:r>
-      <w:r>
-        <w:t xml:space="preserve">consider contingencies and alternate plans. The plan produced must </w:t>
-      </w:r>
-      <w:r>
-        <w:t xml:space="preserve">promote a safe, effective and economical mission accomplishment. </w:t>
-      </w:r>
-    </w:p>
-    <w:p/>
-    <w:p>
-      <w:pPr>
-        <w:pStyle w:val="Heading2"/>
-      </w:pPr>
-      <w:bookmarkStart w:id="9" w:name="_Toc20341738"/>
-      <w:r>
-        <w:t>Mission Types and Intents</w:t>
-      </w:r>
-      <w:bookmarkEnd w:id="9"/>
-    </w:p>
-    <w:p>
-      <w:pPr>
-        <w:pStyle w:val="Heading3"/>
-      </w:pPr>
-      <w:r>
-        <w:t xml:space="preserve">Package and Flight Leads must </w:t>
-      </w:r>
-      <w:r>
-        <w:t>provide a plan which clearly defines the type of mission being flown</w:t>
-      </w:r>
-      <w:r>
-        <w:t xml:space="preserve">, the </w:t>
-      </w:r>
-      <w:r>
-        <w:t xml:space="preserve">intent </w:t>
-      </w:r>
-      <w:r>
-        <w:t xml:space="preserve">and desired end-state </w:t>
-      </w:r>
-      <w:r>
-        <w:t>of the mission.</w:t>
-      </w:r>
-    </w:p>
-    <w:p/>
-    <w:p>
-      <w:pPr>
-        <w:pStyle w:val="Heading2"/>
-      </w:pPr>
-      <w:bookmarkStart w:id="10" w:name="_Toc20341739"/>
-      <w:r>
-        <w:t>Payload, Fuel and Weight Planning</w:t>
-      </w:r>
-      <w:bookmarkEnd w:id="10"/>
-    </w:p>
-    <w:p>
-      <w:pPr>
-        <w:pStyle w:val="Heading3"/>
-      </w:pPr>
-      <w:r>
-        <w:t>Package and Flight Leads should plan to carry an appropriate payload for their flight, ensuring that the MTOW for the aircraft is not exceeded.</w:t>
-      </w:r>
-    </w:p>
-    <w:p>
-      <w:pPr>
-        <w:pStyle w:val="Heading3"/>
-      </w:pPr>
-      <w:r>
-        <w:t>Package and Flight Leads must ensure that appropriate fuel is planned for the flight, which may include a tanking plan if required.</w:t>
-      </w:r>
-    </w:p>
-    <w:p/>
-    <w:p>
-      <w:pPr>
-        <w:pStyle w:val="Heading2"/>
-      </w:pPr>
-      <w:bookmarkStart w:id="11" w:name="_Toc20341740"/>
-      <w:r>
-        <w:t>Planning outputs</w:t>
-      </w:r>
-      <w:bookmarkEnd w:id="11"/>
     </w:p>
     <w:p>
       <w:pPr>
@@ -5942,19 +5589,165 @@
       <w:pPr>
         <w:pStyle w:val="Heading1"/>
       </w:pPr>
-      <w:bookmarkStart w:id="12" w:name="_Toc20341741"/>
+      <w:bookmarkStart w:id="9" w:name="_Toc20341741"/>
       <w:r>
         <w:lastRenderedPageBreak/>
         <w:t>Mission Briefing</w:t>
       </w:r>
+      <w:bookmarkEnd w:id="9"/>
+    </w:p>
+    <w:p>
+      <w:r>
+        <w:t xml:space="preserve">Providing a mission briefing is an integral step in ensuring that all participants of a flight are clear on the expectations of the mission, the requirements of each participant in the flight and the steps required to achieve mission success. </w:t>
+      </w:r>
+      <w:r>
+        <w:t>A good briefing ensures good situational awareness for all participants of the mission with respect to friendly and enemy forces, areas to be overflown and avoided and communications and tanking plans if required.</w:t>
+      </w:r>
+    </w:p>
+    <w:p/>
+    <w:p>
+      <w:pPr>
+        <w:pStyle w:val="Heading2"/>
+      </w:pPr>
+      <w:bookmarkStart w:id="10" w:name="_Toc20341742"/>
+      <w:r>
+        <w:t>Mission Overview</w:t>
+      </w:r>
+      <w:bookmarkEnd w:id="10"/>
+    </w:p>
+    <w:p>
+      <w:pPr>
+        <w:pStyle w:val="Heading3"/>
+      </w:pPr>
+      <w:r>
+        <w:t>The mission briefing must provide a clear indication of the overview of the mission, including the type of mission being flown, the objectives and participants of the mission.</w:t>
+      </w:r>
+    </w:p>
+    <w:p>
+      <w:pPr>
+        <w:pStyle w:val="Heading3"/>
+      </w:pPr>
+      <w:r>
+        <w:t xml:space="preserve">The missing briefing should provide a depiction of </w:t>
+      </w:r>
+      <w:r>
+        <w:t xml:space="preserve">the route </w:t>
+      </w:r>
+      <w:r>
+        <w:t>anticipated being flown during the conduct of the mission.</w:t>
+      </w:r>
+    </w:p>
+    <w:p/>
+    <w:p>
+      <w:pPr>
+        <w:pStyle w:val="Heading2"/>
+      </w:pPr>
+      <w:bookmarkStart w:id="11" w:name="_Toc20341743"/>
+      <w:proofErr w:type="spellStart"/>
+      <w:r>
+        <w:t>BluFor</w:t>
+      </w:r>
+      <w:proofErr w:type="spellEnd"/>
+      <w:r>
+        <w:t xml:space="preserve"> Situation</w:t>
+      </w:r>
+      <w:bookmarkEnd w:id="11"/>
+    </w:p>
+    <w:p>
+      <w:pPr>
+        <w:pStyle w:val="Heading3"/>
+      </w:pPr>
+      <w:r>
+        <w:t xml:space="preserve">The mission briefing should provide a depiction of friendly forces within the AO, including the locations </w:t>
+      </w:r>
+      <w:r>
+        <w:t xml:space="preserve">of </w:t>
+      </w:r>
+      <w:r>
+        <w:t>concurrent missions and external assets pertinent to the conduct of the flight.</w:t>
+      </w:r>
+    </w:p>
+    <w:p>
+      <w:pPr>
+        <w:pStyle w:val="Heading3"/>
+      </w:pPr>
+      <w:r>
+        <w:t xml:space="preserve">The mission briefing should provide </w:t>
+      </w:r>
+      <w:r>
+        <w:t>details</w:t>
+      </w:r>
+      <w:r>
+        <w:t xml:space="preserve"> of the location of </w:t>
+      </w:r>
+      <w:proofErr w:type="spellStart"/>
+      <w:r>
+        <w:t>BluFor</w:t>
+      </w:r>
+      <w:proofErr w:type="spellEnd"/>
+      <w:r>
+        <w:t xml:space="preserve"> assets within the AO</w:t>
+      </w:r>
+      <w:r>
+        <w:t>.</w:t>
+      </w:r>
+    </w:p>
+    <w:p>
+      <w:pPr>
+        <w:pStyle w:val="Heading3"/>
+      </w:pPr>
+      <w:r>
+        <w:t xml:space="preserve">The mission briefing should provide </w:t>
+      </w:r>
+      <w:r>
+        <w:t xml:space="preserve">details </w:t>
+      </w:r>
+      <w:r>
+        <w:t>of the location of the FLOT line</w:t>
+      </w:r>
+      <w:r>
+        <w:t>.</w:t>
+      </w:r>
+    </w:p>
+    <w:p/>
+    <w:p>
+      <w:pPr>
+        <w:pStyle w:val="Heading2"/>
+      </w:pPr>
+      <w:bookmarkStart w:id="12" w:name="_Toc20341744"/>
+      <w:proofErr w:type="spellStart"/>
+      <w:r>
+        <w:t>RedFor</w:t>
+      </w:r>
+      <w:proofErr w:type="spellEnd"/>
+      <w:r>
+        <w:t xml:space="preserve"> Situation</w:t>
+      </w:r>
       <w:bookmarkEnd w:id="12"/>
     </w:p>
     <w:p>
-      <w:r>
-        <w:t xml:space="preserve">Providing a mission briefing is an integral step in ensuring that all participants of a flight are clear on the expectations of the mission, the requirements of each participant in the flight and the steps required to achieve mission success. </w:t>
-      </w:r>
-      <w:r>
-        <w:t>A good briefing ensures good situational awareness for all participants of the mission with respect to friendly and enemy forces, areas to be overflown and avoided and communications and tanking plans if required.</w:t>
+      <w:pPr>
+        <w:pStyle w:val="Heading3"/>
+      </w:pPr>
+      <w:r>
+        <w:t>The mission briefing should provide a depiction of known enemy forces within the AO, including the approximate locations of threats, concurrent missions and support assets</w:t>
+      </w:r>
+      <w:r>
+        <w:t>.</w:t>
+      </w:r>
+    </w:p>
+    <w:p>
+      <w:pPr>
+        <w:pStyle w:val="Heading3"/>
+      </w:pPr>
+      <w:r>
+        <w:t xml:space="preserve">The mission briefing should </w:t>
+      </w:r>
+      <w:r>
+        <w:t xml:space="preserve">provide the location of anticipated threats which may </w:t>
+      </w:r>
+      <w:r>
+        <w:t>pose a risk to the conduct of the flight.</w:t>
       </w:r>
     </w:p>
     <w:p/>
@@ -5962,9 +5755,9 @@
       <w:pPr>
         <w:pStyle w:val="Heading2"/>
       </w:pPr>
-      <w:bookmarkStart w:id="13" w:name="_Toc20341742"/>
-      <w:r>
-        <w:t>Mission Overview</w:t>
+      <w:bookmarkStart w:id="13" w:name="_Toc20341745"/>
+      <w:r>
+        <w:t>Threat Assessment</w:t>
       </w:r>
       <w:bookmarkEnd w:id="13"/>
     </w:p>
@@ -5973,7 +5766,16 @@
         <w:pStyle w:val="Heading3"/>
       </w:pPr>
       <w:r>
-        <w:t>The mission briefing must provide a clear indication of the overview of the mission, including the type of mission being flown, the objectives and participants of the mission.</w:t>
+        <w:t xml:space="preserve">The mission briefing </w:t>
+      </w:r>
+      <w:r>
+        <w:t xml:space="preserve">must </w:t>
+      </w:r>
+      <w:r>
+        <w:t xml:space="preserve">provide a detailed threat assessment, depicting the </w:t>
+      </w:r>
+      <w:r>
+        <w:t>known and anticipated threats within the AO for both Air-to-Air and Air-to-Ground mission aircraft.</w:t>
       </w:r>
     </w:p>
     <w:p>
@@ -5981,13 +5783,13 @@
         <w:pStyle w:val="Heading3"/>
       </w:pPr>
       <w:r>
-        <w:t xml:space="preserve">The missing briefing should provide a depiction of </w:t>
-      </w:r>
-      <w:r>
-        <w:t xml:space="preserve">the route </w:t>
-      </w:r>
-      <w:r>
-        <w:t>anticipated being flown during the conduct of the mission.</w:t>
+        <w:t xml:space="preserve">The mission briefing should provide a detailed description </w:t>
+      </w:r>
+      <w:r>
+        <w:t xml:space="preserve">of the types of threat </w:t>
+      </w:r>
+      <w:r>
+        <w:t>located in each area such that a defensive posture can be adopted.</w:t>
       </w:r>
     </w:p>
     <w:p/>
@@ -5995,14 +5797,9 @@
       <w:pPr>
         <w:pStyle w:val="Heading2"/>
       </w:pPr>
-      <w:bookmarkStart w:id="14" w:name="_Toc20341743"/>
-      <w:proofErr w:type="spellStart"/>
-      <w:r>
-        <w:t>BluFor</w:t>
-      </w:r>
-      <w:proofErr w:type="spellEnd"/>
-      <w:r>
-        <w:t xml:space="preserve"> Situation</w:t>
+      <w:bookmarkStart w:id="14" w:name="_Toc20341746"/>
+      <w:r>
+        <w:t>Mission Flow and Time Hack</w:t>
       </w:r>
       <w:bookmarkEnd w:id="14"/>
     </w:p>
@@ -6011,13 +5808,7 @@
         <w:pStyle w:val="Heading3"/>
       </w:pPr>
       <w:r>
-        <w:t xml:space="preserve">The mission briefing should provide a depiction of friendly forces within the AO, including the locations </w:t>
-      </w:r>
-      <w:r>
-        <w:t xml:space="preserve">of </w:t>
-      </w:r>
-      <w:r>
-        <w:t>concurrent missions and external assets pertinent to the conduct of the flight.</w:t>
+        <w:t>The mission briefing should provide a description of the mission flow, depicting the anticipated sequence of events to accomplish the mission.</w:t>
       </w:r>
     </w:p>
     <w:p>
@@ -6025,41 +5816,7 @@
         <w:pStyle w:val="Heading3"/>
       </w:pPr>
       <w:r>
-        <w:t xml:space="preserve">The mission briefing should provide </w:t>
-      </w:r>
-      <w:r>
-        <w:t>details</w:t>
-      </w:r>
-      <w:r>
-        <w:t xml:space="preserve"> of the location of </w:t>
-      </w:r>
-      <w:proofErr w:type="spellStart"/>
-      <w:r>
-        <w:t>BluFor</w:t>
-      </w:r>
-      <w:proofErr w:type="spellEnd"/>
-      <w:r>
-        <w:t xml:space="preserve"> assets within the AO</w:t>
-      </w:r>
-      <w:r>
-        <w:t>.</w:t>
-      </w:r>
-    </w:p>
-    <w:p>
-      <w:pPr>
-        <w:pStyle w:val="Heading3"/>
-      </w:pPr>
-      <w:r>
-        <w:t xml:space="preserve">The mission briefing should provide </w:t>
-      </w:r>
-      <w:r>
-        <w:t xml:space="preserve">details </w:t>
-      </w:r>
-      <w:r>
-        <w:t>of the location of the FLOT line</w:t>
-      </w:r>
-      <w:r>
-        <w:t>.</w:t>
+        <w:t>The mission briefing should provide a timeline associated with the anticipated sequence of events to facilitate inter-working between flights and packages.</w:t>
       </w:r>
     </w:p>
     <w:p/>
@@ -6067,121 +5824,11 @@
       <w:pPr>
         <w:pStyle w:val="Heading2"/>
       </w:pPr>
-      <w:bookmarkStart w:id="15" w:name="_Toc20341744"/>
-      <w:proofErr w:type="spellStart"/>
-      <w:r>
-        <w:t>RedFor</w:t>
-      </w:r>
-      <w:proofErr w:type="spellEnd"/>
-      <w:r>
-        <w:t xml:space="preserve"> Situation</w:t>
+      <w:bookmarkStart w:id="15" w:name="_Toc20341747"/>
+      <w:r>
+        <w:t>Contracts</w:t>
       </w:r>
       <w:bookmarkEnd w:id="15"/>
-    </w:p>
-    <w:p>
-      <w:pPr>
-        <w:pStyle w:val="Heading3"/>
-      </w:pPr>
-      <w:r>
-        <w:t>The mission briefing should provide a depiction of known enemy forces within the AO, including the approximate locations of threats, concurrent missions and support assets</w:t>
-      </w:r>
-      <w:r>
-        <w:t>.</w:t>
-      </w:r>
-    </w:p>
-    <w:p>
-      <w:pPr>
-        <w:pStyle w:val="Heading3"/>
-      </w:pPr>
-      <w:r>
-        <w:t xml:space="preserve">The mission briefing should </w:t>
-      </w:r>
-      <w:r>
-        <w:t xml:space="preserve">provide the location of anticipated threats which may </w:t>
-      </w:r>
-      <w:r>
-        <w:t>pose a risk to the conduct of the flight.</w:t>
-      </w:r>
-    </w:p>
-    <w:p/>
-    <w:p>
-      <w:pPr>
-        <w:pStyle w:val="Heading2"/>
-      </w:pPr>
-      <w:bookmarkStart w:id="16" w:name="_Toc20341745"/>
-      <w:r>
-        <w:t>Threat Assessment</w:t>
-      </w:r>
-      <w:bookmarkEnd w:id="16"/>
-    </w:p>
-    <w:p>
-      <w:pPr>
-        <w:pStyle w:val="Heading3"/>
-      </w:pPr>
-      <w:r>
-        <w:t xml:space="preserve">The mission briefing </w:t>
-      </w:r>
-      <w:r>
-        <w:t xml:space="preserve">must </w:t>
-      </w:r>
-      <w:r>
-        <w:t xml:space="preserve">provide a detailed threat assessment, depicting the </w:t>
-      </w:r>
-      <w:r>
-        <w:t>known and anticipated threats within the AO for both Air-to-Air and Air-to-Ground mission aircraft.</w:t>
-      </w:r>
-    </w:p>
-    <w:p>
-      <w:pPr>
-        <w:pStyle w:val="Heading3"/>
-      </w:pPr>
-      <w:r>
-        <w:t xml:space="preserve">The mission briefing should provide a detailed description </w:t>
-      </w:r>
-      <w:r>
-        <w:t xml:space="preserve">of the types of threat </w:t>
-      </w:r>
-      <w:r>
-        <w:t>located in each area such that a defensive posture can be adopted.</w:t>
-      </w:r>
-    </w:p>
-    <w:p/>
-    <w:p>
-      <w:pPr>
-        <w:pStyle w:val="Heading2"/>
-      </w:pPr>
-      <w:bookmarkStart w:id="17" w:name="_Toc20341746"/>
-      <w:r>
-        <w:t>Mission Flow and Time Hack</w:t>
-      </w:r>
-      <w:bookmarkEnd w:id="17"/>
-    </w:p>
-    <w:p>
-      <w:pPr>
-        <w:pStyle w:val="Heading3"/>
-      </w:pPr>
-      <w:r>
-        <w:t>The mission briefing should provide a description of the mission flow, depicting the anticipated sequence of events to accomplish the mission.</w:t>
-      </w:r>
-    </w:p>
-    <w:p>
-      <w:pPr>
-        <w:pStyle w:val="Heading3"/>
-      </w:pPr>
-      <w:r>
-        <w:t>The mission briefing should provide a timeline associated with the anticipated sequence of events to facilitate inter-working between flights and packages.</w:t>
-      </w:r>
-    </w:p>
-    <w:p/>
-    <w:p>
-      <w:pPr>
-        <w:pStyle w:val="Heading2"/>
-      </w:pPr>
-      <w:bookmarkStart w:id="18" w:name="_Toc20341747"/>
-      <w:r>
-        <w:t>Contracts</w:t>
-      </w:r>
-      <w:bookmarkEnd w:id="18"/>
     </w:p>
     <w:p>
       <w:pPr>
@@ -6276,18 +5923,18 @@
       <w:pPr>
         <w:pStyle w:val="Heading1"/>
       </w:pPr>
-      <w:bookmarkStart w:id="19" w:name="_Toc20341748"/>
+      <w:bookmarkStart w:id="16" w:name="_Toc20341748"/>
       <w:r>
         <w:lastRenderedPageBreak/>
         <w:t>Normal Procedures</w:t>
       </w:r>
-      <w:bookmarkEnd w:id="19"/>
+      <w:bookmarkEnd w:id="16"/>
     </w:p>
     <w:p>
       <w:pPr>
         <w:pStyle w:val="Heading2"/>
       </w:pPr>
-      <w:bookmarkStart w:id="20" w:name="_Toc20341749"/>
+      <w:bookmarkStart w:id="17" w:name="_Toc20341749"/>
       <w:r>
         <w:t>Communications and Start</w:t>
       </w:r>
@@ -6297,14 +5944,23 @@
       <w:r>
         <w:t>up</w:t>
       </w:r>
-      <w:bookmarkEnd w:id="20"/>
+      <w:bookmarkEnd w:id="17"/>
     </w:p>
     <w:p>
       <w:pPr>
         <w:pStyle w:val="Heading3"/>
       </w:pPr>
       <w:r>
-        <w:t>All flight members must ensure bi-directional communication capabilities on both primary and auxiliary radios before engine start.</w:t>
+        <w:t xml:space="preserve">All flight members must ensure bi-directional communication capabilities on both primary and auxiliary radios </w:t>
+      </w:r>
+      <w:r>
+        <w:t>during start</w:t>
+      </w:r>
+      <w:r>
+        <w:t>-</w:t>
+      </w:r>
+      <w:r>
+        <w:t>up.</w:t>
       </w:r>
     </w:p>
     <w:p>
@@ -6343,7 +5999,19 @@
         <w:pStyle w:val="Heading3"/>
       </w:pPr>
       <w:r>
-        <w:t>When changing frequency at any stage of flight, all flight members should ‘check in’, unless directed by the Flight Lead using the appropriate brevity term. Changes of frequency should be directed by the Flight Lead on the current primary frequency and must be acknowledged by all flight members.</w:t>
+        <w:t xml:space="preserve">When changing frequency at any stage of flight, all flight members should ‘check in’, unless directed by the Flight Lead </w:t>
+      </w:r>
+      <w:r>
+        <w:t>(</w:t>
+      </w:r>
+      <w:r>
+        <w:t>using the brevity term</w:t>
+      </w:r>
+      <w:r>
+        <w:t xml:space="preserve"> ‘NO QUESTIONS’)</w:t>
+      </w:r>
+      <w:r>
+        <w:t>. Changes of frequency should be directed by the Flight Lead on the current primary frequency and must be acknowledged by all flight members.</w:t>
       </w:r>
     </w:p>
     <w:p>
@@ -6351,7 +6019,10 @@
         <w:pStyle w:val="Heading3"/>
       </w:pPr>
       <w:r>
-        <w:t xml:space="preserve">Flight members should </w:t>
+        <w:t xml:space="preserve">Flight members </w:t>
+      </w:r>
+      <w:r>
+        <w:t xml:space="preserve">must </w:t>
       </w:r>
       <w:r>
         <w:t xml:space="preserve">light their </w:t>
@@ -6377,7 +6048,13 @@
         <w:t>Flight Leaders</w:t>
       </w:r>
       <w:r>
-        <w:t xml:space="preserve"> should perform an ‘alpha check’ before a directive to start engines is provided. Corrective action must be undertaken before a directive to start engines is provided</w:t>
+        <w:t xml:space="preserve"> should perform an ‘alpha check’ </w:t>
+      </w:r>
+      <w:r>
+        <w:t>during the start-up process</w:t>
+      </w:r>
+      <w:r>
+        <w:t>. Corrective action must be undertaken before a directive to start engines is provided</w:t>
       </w:r>
       <w:r>
         <w:t xml:space="preserve"> to the flight</w:t>
@@ -6399,7 +6076,10 @@
         <w:pStyle w:val="Heading3"/>
       </w:pPr>
       <w:r>
-        <w:t>Flight members are responsible for ensuring that the correct checklist is followed for start-up, given the nature of start being performed.</w:t>
+        <w:t>Flight members are responsible for ensuring that the correct checklist is followed for start-up</w:t>
+      </w:r>
+      <w:r>
+        <w:t>.</w:t>
       </w:r>
     </w:p>
     <w:p>
@@ -6415,18 +6095,99 @@
       <w:pPr>
         <w:pStyle w:val="Heading2"/>
       </w:pPr>
-      <w:bookmarkStart w:id="21" w:name="_Toc20341750"/>
+      <w:bookmarkStart w:id="18" w:name="_Toc20341750"/>
+      <w:r>
+        <w:rPr>
+          <w:noProof/>
+        </w:rPr>
+        <w:drawing>
+          <wp:anchor distT="0" distB="0" distL="114300" distR="114300" simplePos="0" relativeHeight="251657216" behindDoc="0" locked="0" layoutInCell="1" allowOverlap="1" wp14:anchorId="27EB4C5F" wp14:editId="11EC9F72">
+            <wp:simplePos x="0" y="0"/>
+            <wp:positionH relativeFrom="column">
+              <wp:posOffset>4810125</wp:posOffset>
+            </wp:positionH>
+            <wp:positionV relativeFrom="paragraph">
+              <wp:posOffset>196215</wp:posOffset>
+            </wp:positionV>
+            <wp:extent cx="1840865" cy="1990725"/>
+            <wp:effectExtent l="0" t="0" r="0" b="0"/>
+            <wp:wrapThrough wrapText="bothSides">
+              <wp:wrapPolygon edited="0">
+                <wp:start x="0" y="0"/>
+                <wp:lineTo x="0" y="21497"/>
+                <wp:lineTo x="21458" y="21497"/>
+                <wp:lineTo x="21458" y="0"/>
+                <wp:lineTo x="0" y="0"/>
+              </wp:wrapPolygon>
+            </wp:wrapThrough>
+            <wp:docPr id="1" name="Picture 1"/>
+            <wp:cNvGraphicFramePr>
+              <a:graphicFrameLocks xmlns:a="http://schemas.openxmlformats.org/drawingml/2006/main" noChangeAspect="1"/>
+            </wp:cNvGraphicFramePr>
+            <a:graphic xmlns:a="http://schemas.openxmlformats.org/drawingml/2006/main">
+              <a:graphicData uri="http://schemas.openxmlformats.org/drawingml/2006/picture">
+                <pic:pic xmlns:pic="http://schemas.openxmlformats.org/drawingml/2006/picture">
+                  <pic:nvPicPr>
+                    <pic:cNvPr id="0" name="Picture 1"/>
+                    <pic:cNvPicPr>
+                      <a:picLocks noChangeAspect="1" noChangeArrowheads="1"/>
+                    </pic:cNvPicPr>
+                  </pic:nvPicPr>
+                  <pic:blipFill>
+                    <a:blip r:embed="rId13" cstate="print">
+                      <a:extLst>
+                        <a:ext uri="{28A0092B-C50C-407E-A947-70E740481C1C}">
+                          <a14:useLocalDpi xmlns:a14="http://schemas.microsoft.com/office/drawing/2010/main" val="0"/>
+                        </a:ext>
+                      </a:extLst>
+                    </a:blip>
+                    <a:srcRect/>
+                    <a:stretch>
+                      <a:fillRect/>
+                    </a:stretch>
+                  </pic:blipFill>
+                  <pic:spPr bwMode="auto">
+                    <a:xfrm>
+                      <a:off x="0" y="0"/>
+                      <a:ext cx="1840865" cy="1990725"/>
+                    </a:xfrm>
+                    <a:prstGeom prst="rect">
+                      <a:avLst/>
+                    </a:prstGeom>
+                    <a:noFill/>
+                    <a:ln>
+                      <a:noFill/>
+                    </a:ln>
+                  </pic:spPr>
+                </pic:pic>
+              </a:graphicData>
+            </a:graphic>
+            <wp14:sizeRelH relativeFrom="page">
+              <wp14:pctWidth>0</wp14:pctWidth>
+            </wp14:sizeRelH>
+            <wp14:sizeRelV relativeFrom="page">
+              <wp14:pctHeight>0</wp14:pctHeight>
+            </wp14:sizeRelV>
+          </wp:anchor>
+        </w:drawing>
+      </w:r>
       <w:r>
         <w:t>Taxi</w:t>
       </w:r>
-      <w:bookmarkEnd w:id="21"/>
+      <w:bookmarkEnd w:id="18"/>
     </w:p>
     <w:p>
       <w:pPr>
         <w:pStyle w:val="Heading3"/>
       </w:pPr>
       <w:r>
-        <w:t>The use of the Taxi light is mandatory whilst the aircraft is in the tax phase of flight.</w:t>
+        <w:t>The use of the Taxi light is mandatory whilst the aircraft is in the tax</w:t>
+      </w:r>
+      <w:r>
+        <w:t>i</w:t>
+      </w:r>
+      <w:r>
+        <w:t xml:space="preserve"> phase of flight.</w:t>
       </w:r>
     </w:p>
     <w:p>
@@ -6456,6 +6217,12 @@
       <w:r>
         <w:t>trail. Spacing may be reduced when holding short of or entering the runway.</w:t>
       </w:r>
+      <w:r>
+        <w:rPr>
+          <w:noProof/>
+        </w:rPr>
+        <w:t xml:space="preserve"> </w:t>
+      </w:r>
     </w:p>
     <w:p>
       <w:pPr>
@@ -6481,7 +6248,7 @@
       <w:pPr>
         <w:pStyle w:val="Heading2"/>
       </w:pPr>
-      <w:bookmarkStart w:id="22" w:name="_Toc20341751"/>
+      <w:bookmarkStart w:id="19" w:name="_Toc20341751"/>
       <w:r>
         <w:lastRenderedPageBreak/>
         <w:t>Take</w:t>
@@ -6492,7 +6259,7 @@
       <w:r>
         <w:t>off</w:t>
       </w:r>
-      <w:bookmarkEnd w:id="22"/>
+      <w:bookmarkEnd w:id="19"/>
     </w:p>
     <w:p>
       <w:pPr>
@@ -6586,33 +6353,30 @@
         <w:pStyle w:val="Heading3"/>
       </w:pPr>
       <w:r>
+        <w:t>Take</w:t>
+      </w:r>
+      <w:r>
+        <w:t>-</w:t>
+      </w:r>
+      <w:r>
+        <w:t>off interval between aircraft/elements will be a minimum of 10 seconds (15 seconds for</w:t>
+      </w:r>
+      <w:r>
         <w:t xml:space="preserve"> </w:t>
       </w:r>
       <w:r>
-        <w:t>Take</w:t>
-      </w:r>
-      <w:r>
-        <w:t>-</w:t>
-      </w:r>
-      <w:r>
-        <w:t>off interval between aircraft/elements will be a minimum of 10 seconds (15 seconds for</w:t>
-      </w:r>
-    </w:p>
-    <w:p>
-      <w:pPr>
-        <w:pStyle w:val="Heading3"/>
-      </w:pPr>
-      <w:r>
         <w:t xml:space="preserve">afterburner). When join-up is to be accomplished </w:t>
       </w:r>
       <w:r>
         <w:t xml:space="preserve">in ‘VMC on top’ conditions </w:t>
       </w:r>
       <w:r>
-        <w:t>or when carrying live air-to-surface ordnance,</w:t>
-      </w:r>
-      <w:r>
-        <w:t xml:space="preserve"> </w:t>
+        <w:t xml:space="preserve">or when carrying live air-to-surface </w:t>
+      </w:r>
+      <w:proofErr w:type="spellStart"/>
+      <w:proofErr w:type="gramStart"/>
+      <w:r>
+        <w:t>ordnance,</w:t>
       </w:r>
       <w:r>
         <w:t>t</w:t>
@@ -6620,6 +6384,8 @@
       <w:r>
         <w:t>ake</w:t>
       </w:r>
+      <w:proofErr w:type="spellEnd"/>
+      <w:proofErr w:type="gramEnd"/>
       <w:r>
         <w:t>-</w:t>
       </w:r>
@@ -6689,20 +6455,17 @@
       <w:r>
         <w:t>The crosswind or gust component exceeds 15 knots.</w:t>
       </w:r>
-      <w:r>
-        <w:t xml:space="preserve"> </w:t>
-      </w:r>
     </w:p>
     <w:p/>
     <w:p>
       <w:pPr>
         <w:pStyle w:val="Heading2"/>
       </w:pPr>
-      <w:bookmarkStart w:id="23" w:name="_Toc20341752"/>
+      <w:bookmarkStart w:id="20" w:name="_Toc20341752"/>
       <w:r>
         <w:t>En-Route</w:t>
       </w:r>
-      <w:bookmarkEnd w:id="23"/>
+      <w:bookmarkEnd w:id="20"/>
     </w:p>
     <w:p>
       <w:pPr>
@@ -6768,9 +6531,6 @@
       </w:r>
       <w:r>
         <w:t xml:space="preserve"> below 300 feet. For flights at this altitude, flight members will be directed to wedge formation.</w:t>
-      </w:r>
-      <w:r>
-        <w:t xml:space="preserve"> </w:t>
       </w:r>
     </w:p>
     <w:p>
@@ -6823,12 +6583,12 @@
       <w:pPr>
         <w:pStyle w:val="Heading2"/>
       </w:pPr>
-      <w:bookmarkStart w:id="24" w:name="_Toc20341753"/>
+      <w:bookmarkStart w:id="21" w:name="_Toc20341753"/>
       <w:r>
         <w:lastRenderedPageBreak/>
         <w:t>Air-to-Air Refuelling</w:t>
       </w:r>
-      <w:bookmarkEnd w:id="24"/>
+      <w:bookmarkEnd w:id="21"/>
     </w:p>
     <w:p>
       <w:pPr>
@@ -6846,7 +6606,27 @@
         <w:pStyle w:val="Heading3"/>
       </w:pPr>
       <w:r>
-        <w:t>Flight Leaders are responsible for ensuring that all members of the flight have completed the ‘Before AAR’ checklist.</w:t>
+        <w:t>Flight members should perform a standard re-join when tanking; join-up should be achieved in the left observation position.</w:t>
+      </w:r>
+      <w:r>
+        <w:t xml:space="preserve"> Movements to or from a contact position should be performed by ‘crossing under’ and this should be announced on the tanker frequency. Post refuelling, flight members should </w:t>
+      </w:r>
+      <w:r>
+        <w:t>move to a right observation position.</w:t>
+      </w:r>
+    </w:p>
+    <w:p>
+      <w:pPr>
+        <w:pStyle w:val="Heading3"/>
+      </w:pPr>
+      <w:r>
+        <w:t>Flight</w:t>
+      </w:r>
+      <w:r>
+        <w:t xml:space="preserve"> Members and </w:t>
+      </w:r>
+      <w:r>
+        <w:t>Leaders are responsible for ensuring that all members of the flight have completed the ‘Before AAR’ checklist.</w:t>
       </w:r>
     </w:p>
     <w:p/>
@@ -6854,11 +6634,11 @@
       <w:pPr>
         <w:pStyle w:val="Heading2"/>
       </w:pPr>
-      <w:bookmarkStart w:id="25" w:name="_Toc20341754"/>
+      <w:bookmarkStart w:id="22" w:name="_Toc20341754"/>
       <w:r>
         <w:t>Recovery</w:t>
       </w:r>
-      <w:bookmarkEnd w:id="25"/>
+      <w:bookmarkEnd w:id="22"/>
     </w:p>
     <w:p>
       <w:pPr>
@@ -7007,11 +6787,11 @@
       <w:pPr>
         <w:pStyle w:val="Heading2"/>
       </w:pPr>
-      <w:bookmarkStart w:id="26" w:name="_Toc20341755"/>
+      <w:bookmarkStart w:id="23" w:name="_Toc20341755"/>
       <w:r>
         <w:t>Checks and Scans</w:t>
       </w:r>
-      <w:bookmarkEnd w:id="26"/>
+      <w:bookmarkEnd w:id="23"/>
     </w:p>
     <w:p>
       <w:pPr>
@@ -7040,7 +6820,10 @@
         <w:pStyle w:val="Heading3"/>
       </w:pPr>
       <w:r>
-        <w:t>Flight Leaders must conduct an Alpha Check before aircraft within the flight are given a directive to start.</w:t>
+        <w:t xml:space="preserve">Flight Leaders must conduct an Alpha Check </w:t>
+      </w:r>
+      <w:r>
+        <w:t>during the start-up process.</w:t>
       </w:r>
     </w:p>
     <w:p>
@@ -7104,6 +6887,7 @@
         <w:pStyle w:val="Heading3"/>
       </w:pPr>
       <w:r>
+        <w:lastRenderedPageBreak/>
         <w:t>Ops checks are required:</w:t>
       </w:r>
     </w:p>
@@ -7151,7 +6935,6 @@
         <w:pStyle w:val="Heading3"/>
       </w:pPr>
       <w:r>
-        <w:lastRenderedPageBreak/>
         <w:t xml:space="preserve">Minimum items to be checked </w:t>
       </w:r>
       <w:r>
@@ -7176,124 +6959,213 @@
       <w:pPr>
         <w:pStyle w:val="Heading1"/>
       </w:pPr>
-      <w:bookmarkStart w:id="27" w:name="_Toc20341756"/>
+      <w:bookmarkStart w:id="24" w:name="_Toc20341756"/>
       <w:r>
         <w:lastRenderedPageBreak/>
         <w:t>Tactical Operations</w:t>
       </w:r>
+      <w:bookmarkEnd w:id="24"/>
+    </w:p>
+    <w:p>
+      <w:pPr>
+        <w:pStyle w:val="Heading2"/>
+      </w:pPr>
+      <w:bookmarkStart w:id="25" w:name="_Toc20341757"/>
+      <w:r>
+        <w:t>AWACS Check-In</w:t>
+      </w:r>
+      <w:bookmarkEnd w:id="25"/>
+    </w:p>
+    <w:p>
+      <w:pPr>
+        <w:pStyle w:val="Heading3"/>
+      </w:pPr>
+      <w:r>
+        <w:t xml:space="preserve">Where available, flights should check in with AWACS </w:t>
+      </w:r>
+      <w:r>
+        <w:t>as soon as is practicable when entering the AO</w:t>
+      </w:r>
+      <w:r>
+        <w:t xml:space="preserve"> but no later than </w:t>
+      </w:r>
+      <w:r>
+        <w:t>their designated check-in point (CP).</w:t>
+      </w:r>
+    </w:p>
+    <w:p>
+      <w:pPr>
+        <w:pStyle w:val="Heading3"/>
+      </w:pPr>
+      <w:r>
+        <w:t xml:space="preserve">Flight Leaders should ensure that authentication </w:t>
+      </w:r>
+      <w:r>
+        <w:t>takes place when checking in</w:t>
+      </w:r>
+      <w:r>
+        <w:t xml:space="preserve"> </w:t>
+      </w:r>
+      <w:r>
+        <w:t>via an insecure radio</w:t>
+      </w:r>
+      <w:r>
+        <w:t xml:space="preserve"> when required</w:t>
+      </w:r>
+      <w:r>
+        <w:t>. If the flight is not authenticated by AWACS, the flight should authenticate the AWACS controller.</w:t>
+      </w:r>
+    </w:p>
+    <w:p>
+      <w:pPr>
+        <w:pStyle w:val="Heading3"/>
+      </w:pPr>
+      <w:r>
+        <w:t xml:space="preserve">Where practicable, </w:t>
+      </w:r>
+      <w:r>
+        <w:t>F</w:t>
+      </w:r>
+      <w:r>
+        <w:t xml:space="preserve">light </w:t>
+      </w:r>
+      <w:r>
+        <w:t>L</w:t>
+      </w:r>
+      <w:r>
+        <w:t>eaders should ensure that an ‘alpha check’ takes place with the AWACS operator.</w:t>
+      </w:r>
+    </w:p>
+    <w:p/>
+    <w:p>
+      <w:pPr>
+        <w:pStyle w:val="Heading2"/>
+      </w:pPr>
+      <w:bookmarkStart w:id="26" w:name="_Toc20341758"/>
+      <w:r>
+        <w:t>FENCE In</w:t>
+      </w:r>
+      <w:bookmarkEnd w:id="26"/>
+    </w:p>
+    <w:p>
+      <w:r>
+        <w:t xml:space="preserve">‘Fencing in’ is the act of a pilot configuring their aircraft in such a way that it is ready to undertake combat operations. </w:t>
+      </w:r>
+      <w:r>
+        <w:t xml:space="preserve">To achieve this, pilots should perform a number of actions or checks according to the FENCE pneumonic, </w:t>
+      </w:r>
+      <w:r>
+        <w:t xml:space="preserve">relating to </w:t>
+      </w:r>
+      <w:r>
+        <w:rPr>
+          <w:b/>
+          <w:bCs/>
+        </w:rPr>
+        <w:t>F</w:t>
+      </w:r>
+      <w:r>
+        <w:t xml:space="preserve">ire Control Systems, </w:t>
+      </w:r>
+      <w:r>
+        <w:rPr>
+          <w:b/>
+          <w:bCs/>
+        </w:rPr>
+        <w:t>E</w:t>
+      </w:r>
+      <w:r>
+        <w:t xml:space="preserve">lectronic Warfare Systems, </w:t>
+      </w:r>
+      <w:r>
+        <w:rPr>
+          <w:b/>
+          <w:bCs/>
+        </w:rPr>
+        <w:t>N</w:t>
+      </w:r>
+      <w:r>
+        <w:t xml:space="preserve">avigation Systems, </w:t>
+      </w:r>
+      <w:r>
+        <w:rPr>
+          <w:b/>
+          <w:bCs/>
+        </w:rPr>
+        <w:t>C</w:t>
+      </w:r>
+      <w:r>
+        <w:t xml:space="preserve">ommunications Systems and </w:t>
+      </w:r>
+      <w:r>
+        <w:rPr>
+          <w:b/>
+          <w:bCs/>
+        </w:rPr>
+        <w:t>E</w:t>
+      </w:r>
+      <w:r>
+        <w:t>mitters.</w:t>
+      </w:r>
+    </w:p>
+    <w:p/>
+    <w:p>
+      <w:pPr>
+        <w:pStyle w:val="Heading3"/>
+      </w:pPr>
+      <w:r>
+        <w:t xml:space="preserve">When directed, flight members should conduct their ‘FENCE’ checklist and </w:t>
+      </w:r>
+      <w:r>
+        <w:t xml:space="preserve">respond to the </w:t>
+      </w:r>
+      <w:r>
+        <w:t>‘FENCE in’ directive with their fuel state.</w:t>
+      </w:r>
+    </w:p>
+    <w:p>
+      <w:pPr>
+        <w:pStyle w:val="Heading3"/>
+      </w:pPr>
+      <w:r>
+        <w:t xml:space="preserve">Following </w:t>
+      </w:r>
+      <w:r>
+        <w:t>fencing in, the flight should not alter formation unless otherwise briefed. The flight should maintain the previously held formation until directed.</w:t>
+      </w:r>
+    </w:p>
+    <w:p>
+      <w:pPr>
+        <w:pStyle w:val="Heading3"/>
+      </w:pPr>
+      <w:r>
+        <w:t>The default tactical formation is line abreast at 1nm</w:t>
+      </w:r>
+      <w:r>
+        <w:t>.</w:t>
+      </w:r>
+    </w:p>
+    <w:p>
+      <w:pPr>
+        <w:pStyle w:val="Heading3"/>
+      </w:pPr>
+      <w:r>
+        <w:t xml:space="preserve">When directed, flight members should </w:t>
+      </w:r>
+      <w:r>
+        <w:t>move to the line abreast position on the side of the flight lead that they previously held. Flight members may alter their altitude by no more than 500 feet.</w:t>
+      </w:r>
+    </w:p>
+    <w:p/>
+    <w:p>
+      <w:pPr>
+        <w:pStyle w:val="Heading2"/>
+      </w:pPr>
+      <w:bookmarkStart w:id="27" w:name="_Toc20341759"/>
+      <w:r>
+        <w:t>Sensor Employment</w:t>
+      </w:r>
       <w:bookmarkEnd w:id="27"/>
-    </w:p>
-    <w:p>
-      <w:pPr>
-        <w:pStyle w:val="Heading2"/>
-      </w:pPr>
-      <w:bookmarkStart w:id="28" w:name="_Toc20341757"/>
-      <w:r>
-        <w:t>AWACS Check-In</w:t>
-      </w:r>
-      <w:bookmarkEnd w:id="28"/>
-    </w:p>
-    <w:p>
-      <w:pPr>
-        <w:pStyle w:val="Heading3"/>
-      </w:pPr>
-      <w:r>
-        <w:t xml:space="preserve">Where available, flights should check in with AWACS </w:t>
-      </w:r>
-      <w:r>
-        <w:t>as soon as is practicable when entering the AO</w:t>
-      </w:r>
-      <w:r>
-        <w:t xml:space="preserve"> but no later than </w:t>
-      </w:r>
-      <w:r>
-        <w:t>their designated check-in point (CP).</w:t>
-      </w:r>
-    </w:p>
-    <w:p>
-      <w:pPr>
-        <w:pStyle w:val="Heading3"/>
-      </w:pPr>
-      <w:r>
-        <w:t xml:space="preserve">Flight Leaders should ensure that authentication </w:t>
-      </w:r>
-      <w:r>
-        <w:t>takes place when checking in. If the flight is not authenticated by AWACS, the flight should authenticate the AWACS controller.</w:t>
-      </w:r>
-    </w:p>
-    <w:p>
-      <w:pPr>
-        <w:pStyle w:val="Heading3"/>
-      </w:pPr>
-      <w:r>
-        <w:t>Where practicable, flight leaders should ensure that an ‘alpha check’ takes place with the AWACS operator.</w:t>
-      </w:r>
-    </w:p>
-    <w:p/>
-    <w:p>
-      <w:pPr>
-        <w:pStyle w:val="Heading2"/>
-      </w:pPr>
-      <w:bookmarkStart w:id="29" w:name="_Toc20341758"/>
-      <w:r>
-        <w:t>FENCE In</w:t>
-      </w:r>
-      <w:bookmarkEnd w:id="29"/>
-    </w:p>
-    <w:p>
-      <w:pPr>
-        <w:pStyle w:val="Heading3"/>
-      </w:pPr>
-      <w:r>
-        <w:t xml:space="preserve">When directed, flight members should conduct their ‘FENCE’ checklist and </w:t>
-      </w:r>
-      <w:r>
-        <w:t xml:space="preserve">respond to the </w:t>
-      </w:r>
-      <w:r>
-        <w:t>‘FENCE in’ directive with their fuel state.</w:t>
-      </w:r>
-    </w:p>
-    <w:p>
-      <w:pPr>
-        <w:pStyle w:val="Heading3"/>
-      </w:pPr>
-      <w:r>
-        <w:t xml:space="preserve">Following </w:t>
-      </w:r>
-      <w:r>
-        <w:t>fencing in, the flight should not alter formation unless otherwise briefed. The flight should maintain the previously held formation until directed.</w:t>
-      </w:r>
-    </w:p>
-    <w:p>
-      <w:pPr>
-        <w:pStyle w:val="Heading3"/>
-      </w:pPr>
-      <w:r>
-        <w:t>The default tactical formation is line abreast at 1nm, measured by TACAN yardstick.</w:t>
-      </w:r>
-    </w:p>
-    <w:p>
-      <w:pPr>
-        <w:pStyle w:val="Heading3"/>
-      </w:pPr>
-      <w:r>
-        <w:t xml:space="preserve">When directed, flight members should </w:t>
-      </w:r>
-      <w:r>
-        <w:t>move to the line abreast position on the side of the flight lead that they previously held. Flight members may alter their altitude by no more than 500 feet.</w:t>
-      </w:r>
-    </w:p>
-    <w:p/>
-    <w:p>
-      <w:pPr>
-        <w:pStyle w:val="Heading2"/>
-      </w:pPr>
-      <w:bookmarkStart w:id="30" w:name="_Toc20341759"/>
-      <w:r>
-        <w:t>Sensor Employment</w:t>
-      </w:r>
-      <w:bookmarkEnd w:id="30"/>
     </w:p>
     <w:p>
       <w:pPr>
@@ -7351,7 +7223,16 @@
         <w:pStyle w:val="Heading3"/>
       </w:pPr>
       <w:r>
-        <w:t>Previously undetected groups that are detected by flights should be reported on the package working frequency as soon as is practicable using the bullseye format.</w:t>
+        <w:t>Previously undetected groups that are detected by flights should be reported on the package working frequency</w:t>
+      </w:r>
+      <w:r>
+        <w:t>/C2 freq</w:t>
+      </w:r>
+      <w:r>
+        <w:t>uency</w:t>
+      </w:r>
+      <w:r>
+        <w:t xml:space="preserve"> as soon as is practicable using the bullseye format.</w:t>
       </w:r>
     </w:p>
     <w:p>
@@ -7367,11 +7248,11 @@
       <w:pPr>
         <w:pStyle w:val="Heading2"/>
       </w:pPr>
-      <w:bookmarkStart w:id="31" w:name="_Toc20341760"/>
+      <w:bookmarkStart w:id="28" w:name="_Toc20341760"/>
       <w:r>
         <w:t>BVR Engagements</w:t>
       </w:r>
-      <w:bookmarkEnd w:id="31"/>
+      <w:bookmarkEnd w:id="28"/>
     </w:p>
     <w:p>
       <w:pPr>
@@ -7392,6 +7273,9 @@
       <w:r>
         <w:t>Lead: Leader, left, high</w:t>
       </w:r>
+      <w:r>
+        <w:t>.</w:t>
+      </w:r>
     </w:p>
     <w:p>
       <w:pPr>
@@ -7404,12 +7288,16 @@
       <w:r>
         <w:t>Wingman: Trailer, right, low</w:t>
       </w:r>
+      <w:r>
+        <w:t>.</w:t>
+      </w:r>
     </w:p>
     <w:p>
       <w:pPr>
         <w:pStyle w:val="Heading3"/>
       </w:pPr>
       <w:r>
+        <w:lastRenderedPageBreak/>
         <w:t>Unless otherwise briefed, flight members do not require authorisation to shoot against ‘HOSTILE’ or ‘OUTLAW’ contacts at the timeline shoot distance.</w:t>
       </w:r>
     </w:p>
@@ -7487,19 +7375,27 @@
       <w:pPr>
         <w:pStyle w:val="Heading2"/>
       </w:pPr>
-      <w:bookmarkStart w:id="32" w:name="_Toc20341761"/>
-      <w:r>
-        <w:lastRenderedPageBreak/>
+      <w:bookmarkStart w:id="29" w:name="_Toc20341761"/>
+      <w:r>
         <w:t>ACM Engagements</w:t>
       </w:r>
-      <w:bookmarkEnd w:id="32"/>
+      <w:bookmarkEnd w:id="29"/>
     </w:p>
     <w:p>
       <w:pPr>
         <w:pStyle w:val="Heading3"/>
       </w:pPr>
       <w:r>
-        <w:t>Flights entering into an ACM engagement must declare ‘MERGED’ on the package working frequency, along with their altitude.</w:t>
+        <w:t>Flights entering into an ACM engagement must declare ‘MERGED’ on the package working frequency</w:t>
+      </w:r>
+      <w:r>
+        <w:t>/C2 freq</w:t>
+      </w:r>
+      <w:r>
+        <w:t>uency</w:t>
+      </w:r>
+      <w:r>
+        <w:t>, along with their altitude.</w:t>
       </w:r>
     </w:p>
     <w:p>
@@ -7507,7 +7403,13 @@
         <w:pStyle w:val="Heading3"/>
       </w:pPr>
       <w:r>
-        <w:t>Where practicable, the engaged and supporting fighters must be identified on the package working frequency.</w:t>
+        <w:t xml:space="preserve">Where practicable, the engaged and supporting fighters must be identified on the </w:t>
+      </w:r>
+      <w:r>
+        <w:t xml:space="preserve">intra-flight working </w:t>
+      </w:r>
+      <w:r>
+        <w:t>frequency.</w:t>
       </w:r>
     </w:p>
     <w:p/>
@@ -7515,11 +7417,11 @@
       <w:pPr>
         <w:pStyle w:val="Heading2"/>
       </w:pPr>
-      <w:bookmarkStart w:id="33" w:name="_Toc20341762"/>
+      <w:bookmarkStart w:id="30" w:name="_Toc20341762"/>
       <w:r>
         <w:t>Air-to-Ground Engagements</w:t>
       </w:r>
-      <w:bookmarkEnd w:id="33"/>
+      <w:bookmarkEnd w:id="30"/>
     </w:p>
     <w:p>
       <w:pPr>
@@ -7529,7 +7431,10 @@
         <w:t xml:space="preserve">Whilst conducting air-to-ground engagements involving the use of targeting pods, </w:t>
       </w:r>
       <w:r>
-        <w:t xml:space="preserve">tactical formations must be used and one pilot from each element must be ‘heads out’ at any given time. </w:t>
+        <w:t xml:space="preserve">tactical formations must be used and </w:t>
+      </w:r>
+      <w:r>
+        <w:t xml:space="preserve">the flight must be suitably deconflicted, either by altitude or with one pilot remaining ‘heads out’. </w:t>
       </w:r>
     </w:p>
     <w:p>
@@ -7567,18 +7472,39 @@
       <w:pPr>
         <w:pStyle w:val="Heading2"/>
       </w:pPr>
-      <w:bookmarkStart w:id="34" w:name="_Toc20341763"/>
+      <w:bookmarkStart w:id="31" w:name="_Toc20341763"/>
       <w:r>
         <w:t>Checks and Scans</w:t>
       </w:r>
-      <w:bookmarkEnd w:id="34"/>
+      <w:bookmarkEnd w:id="31"/>
     </w:p>
     <w:p>
       <w:pPr>
         <w:pStyle w:val="Heading3"/>
       </w:pPr>
       <w:r>
-        <w:t>Battle damage assessments are mandatory following any expenditure of ordnance, including the use of 20mm ammunition by cannon.</w:t>
+        <w:t xml:space="preserve">Battle </w:t>
+      </w:r>
+      <w:r>
+        <w:t>D</w:t>
+      </w:r>
+      <w:r>
+        <w:t xml:space="preserve">amage </w:t>
+      </w:r>
+      <w:r>
+        <w:t>Checks</w:t>
+      </w:r>
+      <w:r>
+        <w:t xml:space="preserve"> (BDC) </w:t>
+      </w:r>
+      <w:r>
+        <w:t>are mandatory following any expenditure of ordnance, including the use of 20mm ammunition by cannon</w:t>
+      </w:r>
+      <w:r>
+        <w:t>, and should be conducted as soon as is practicable</w:t>
+      </w:r>
+      <w:r>
+        <w:t>.</w:t>
       </w:r>
     </w:p>
     <w:p>
@@ -7586,7 +7512,10 @@
         <w:pStyle w:val="Heading3"/>
       </w:pPr>
       <w:r>
-        <w:t>Battle damage assessments and hung-ordnance checks should be performed before commencing RTB procedures.</w:t>
+        <w:t xml:space="preserve">Battle Damage Checks (BDC) </w:t>
+      </w:r>
+      <w:r>
+        <w:t>and hung-ordnance checks should be performed before commencing RTB procedures.</w:t>
       </w:r>
     </w:p>
     <w:p/>
@@ -7607,20 +7536,163 @@
       <w:pPr>
         <w:pStyle w:val="Heading1"/>
       </w:pPr>
-      <w:bookmarkStart w:id="35" w:name="_Toc20341764"/>
+      <w:bookmarkStart w:id="32" w:name="_Toc20341764"/>
       <w:r>
         <w:lastRenderedPageBreak/>
         <w:t>Abnormal Procedures</w:t>
       </w:r>
+      <w:bookmarkEnd w:id="32"/>
+    </w:p>
+    <w:p>
+      <w:pPr>
+        <w:pStyle w:val="Heading2"/>
+      </w:pPr>
+      <w:bookmarkStart w:id="33" w:name="_Toc20341765"/>
+      <w:r>
+        <w:t>Radio Failure</w:t>
+      </w:r>
+      <w:bookmarkEnd w:id="33"/>
+    </w:p>
+    <w:p>
+      <w:pPr>
+        <w:pStyle w:val="Heading3"/>
+      </w:pPr>
+      <w:r>
+        <w:t xml:space="preserve">If a radio failure occurs in </w:t>
+      </w:r>
+      <w:r>
+        <w:t>close or route formation, the pilot should manoeuvre into a position visible by the flight leader without compromising flight safety and maintaining separation from all other flight members and indicate NORDO by ‘</w:t>
+      </w:r>
+      <w:proofErr w:type="spellStart"/>
+      <w:r>
+        <w:t>porpoising</w:t>
+      </w:r>
+      <w:proofErr w:type="spellEnd"/>
+      <w:r>
+        <w:t>’ the aircraft</w:t>
+      </w:r>
+      <w:r>
+        <w:t xml:space="preserve"> – raising and lowering the nose to slightly climb and descend – and enabling the formation lights</w:t>
+      </w:r>
+      <w:r>
+        <w:t xml:space="preserve">. </w:t>
+      </w:r>
+      <w:r>
+        <w:t>The mission should be terminated</w:t>
+      </w:r>
+      <w:r>
+        <w:t xml:space="preserve"> for the element containing the NORDO</w:t>
+      </w:r>
+      <w:r>
+        <w:t xml:space="preserve"> and the NORDO aircraft should be escorted to an appropriate landing base.</w:t>
+      </w:r>
+    </w:p>
+    <w:p>
+      <w:pPr>
+        <w:pStyle w:val="Heading3"/>
+      </w:pPr>
+      <w:r>
+        <w:t xml:space="preserve">For radio failures outside of close formation, the NORDO pilot should attempt to join a route position approximately 500 feet from the </w:t>
+      </w:r>
+      <w:r>
+        <w:t>closest flight member and ‘porpoise’ their aircraft. A flight member will acknowledge the NORDO indication by a wing-rock</w:t>
+      </w:r>
+      <w:r>
+        <w:t>. The mission should be terminated for the element containing the NORDO and the NORDO aircraft should be escorted to an appropriate landing base.</w:t>
+      </w:r>
+    </w:p>
+    <w:p>
+      <w:pPr>
+        <w:pStyle w:val="Heading3"/>
+      </w:pPr>
+      <w:r>
+        <w:t>Aircraft must not expend munitions without two-way radio communication.</w:t>
+      </w:r>
+    </w:p>
+    <w:p/>
+    <w:p>
+      <w:pPr>
+        <w:pStyle w:val="Heading2"/>
+      </w:pPr>
+      <w:bookmarkStart w:id="34" w:name="_Toc20341766"/>
+      <w:r>
+        <w:t xml:space="preserve">Aircraft </w:t>
+      </w:r>
+      <w:r>
+        <w:t>Defects</w:t>
+      </w:r>
+      <w:bookmarkEnd w:id="34"/>
+    </w:p>
+    <w:p>
+      <w:pPr>
+        <w:pStyle w:val="Heading3"/>
+      </w:pPr>
+      <w:r>
+        <w:t xml:space="preserve">Detected defects which pose a risk to the conduct of the mission or to flight safety </w:t>
+      </w:r>
+      <w:r>
+        <w:t xml:space="preserve">constitute an emergency and </w:t>
+      </w:r>
+      <w:r>
+        <w:t>must be reported to the flight leader</w:t>
+      </w:r>
+      <w:r>
+        <w:t xml:space="preserve"> as soon as is practicable</w:t>
+      </w:r>
+      <w:r>
+        <w:t>.</w:t>
+      </w:r>
+    </w:p>
+    <w:p/>
+    <w:p>
+      <w:pPr>
+        <w:pStyle w:val="Heading2"/>
+      </w:pPr>
+      <w:bookmarkStart w:id="35" w:name="_Toc20341767"/>
+      <w:r>
+        <w:t>Hung Ordnance</w:t>
+      </w:r>
       <w:bookmarkEnd w:id="35"/>
     </w:p>
     <w:p>
       <w:pPr>
+        <w:pStyle w:val="Heading3"/>
+      </w:pPr>
+      <w:r>
+        <w:t>If h</w:t>
+      </w:r>
+      <w:r>
+        <w:t xml:space="preserve">ung ordnance </w:t>
+      </w:r>
+      <w:r>
+        <w:t xml:space="preserve">is detected, attempts </w:t>
+      </w:r>
+      <w:r>
+        <w:t xml:space="preserve">should be </w:t>
+      </w:r>
+      <w:r>
+        <w:t>made to release the munition using another delivery mode. If unsuccessful, attempts should be made to jettison the store using selective jettison procedures</w:t>
+      </w:r>
+      <w:r>
+        <w:t>.</w:t>
+      </w:r>
+    </w:p>
+    <w:p>
+      <w:pPr>
+        <w:pStyle w:val="Heading3"/>
+      </w:pPr>
+      <w:r>
+        <w:t>If ordnance remains hung, the aircraft should recover either to an alternate field, or be the last aircraft in the package to recover.</w:t>
+      </w:r>
+    </w:p>
+    <w:p/>
+    <w:p>
+      <w:pPr>
         <w:pStyle w:val="Heading2"/>
       </w:pPr>
-      <w:bookmarkStart w:id="36" w:name="_Toc20341765"/>
-      <w:r>
-        <w:t>Radio Failure</w:t>
+      <w:bookmarkStart w:id="36" w:name="_Toc20341768"/>
+      <w:r>
+        <w:t>Battle Damage</w:t>
       </w:r>
       <w:bookmarkEnd w:id="36"/>
     </w:p>
@@ -7629,129 +7701,13 @@
         <w:pStyle w:val="Heading3"/>
       </w:pPr>
       <w:r>
-        <w:t xml:space="preserve">If a radio failure occurs in </w:t>
-      </w:r>
-      <w:r>
-        <w:t>close or route formation, the pilot should manoeuvre into a position visible by the flight leader without compromising flight safety and maintaining separation from all other flight members and indicate NORDO by ‘</w:t>
-      </w:r>
-      <w:proofErr w:type="spellStart"/>
-      <w:r>
-        <w:t>porpoising</w:t>
-      </w:r>
-      <w:proofErr w:type="spellEnd"/>
-      <w:r>
-        <w:t xml:space="preserve">’ the aircraft. </w:t>
-      </w:r>
-      <w:r>
-        <w:t>The mission should be terminated</w:t>
-      </w:r>
-      <w:r>
-        <w:t xml:space="preserve"> for the element containing the NORDO</w:t>
-      </w:r>
-      <w:r>
-        <w:t xml:space="preserve"> and the NORDO aircraft should be escorted to an appropriate landing base.</w:t>
-      </w:r>
-    </w:p>
-    <w:p>
-      <w:pPr>
-        <w:pStyle w:val="Heading3"/>
-      </w:pPr>
-      <w:r>
-        <w:t xml:space="preserve">For radio failures outside of close formation, the NORDO pilot should attempt to join a route position approximately 500 feet from the </w:t>
-      </w:r>
-      <w:r>
-        <w:t>closest flight member and ‘porpoise’ their aircraft. A flight member will acknowledge the NORDO indication by a wing-rock</w:t>
-      </w:r>
-      <w:r>
-        <w:t>. The mission should be terminated for the element containing the NORDO and the NORDO aircraft should be escorted to an appropriate landing base.</w:t>
-      </w:r>
-      <w:r>
-        <w:t xml:space="preserve"> </w:t>
-      </w:r>
-    </w:p>
-    <w:p>
-      <w:pPr>
-        <w:pStyle w:val="Heading3"/>
-      </w:pPr>
-      <w:r>
-        <w:t>Aircraft must not expend munitions without two-way radio communication.</w:t>
-      </w:r>
-    </w:p>
-    <w:p/>
-    <w:p>
-      <w:pPr>
-        <w:pStyle w:val="Heading2"/>
-      </w:pPr>
-      <w:bookmarkStart w:id="37" w:name="_Toc20341766"/>
-      <w:r>
-        <w:t>Mechanical Defects</w:t>
-      </w:r>
-      <w:bookmarkEnd w:id="37"/>
-    </w:p>
-    <w:p>
-      <w:pPr>
-        <w:pStyle w:val="Heading3"/>
-      </w:pPr>
-      <w:r>
-        <w:t>Detected mechanical defects which pose a risk to the conduct of the mission or to flight safety must be reported to the flight leader.</w:t>
-      </w:r>
-    </w:p>
-    <w:p/>
-    <w:p>
-      <w:pPr>
-        <w:pStyle w:val="Heading2"/>
-      </w:pPr>
-      <w:bookmarkStart w:id="38" w:name="_Toc20341767"/>
-      <w:r>
-        <w:t>Hung Ordnance</w:t>
-      </w:r>
-      <w:bookmarkEnd w:id="38"/>
-    </w:p>
-    <w:p>
-      <w:pPr>
-        <w:pStyle w:val="Heading3"/>
-      </w:pPr>
-      <w:r>
-        <w:t>If h</w:t>
-      </w:r>
-      <w:r>
-        <w:t xml:space="preserve">ung ordnance </w:t>
-      </w:r>
-      <w:r>
-        <w:t xml:space="preserve">is detected, attempts </w:t>
-      </w:r>
-      <w:r>
-        <w:t xml:space="preserve">should be </w:t>
-      </w:r>
-      <w:r>
-        <w:t>made to release the munition using another delivery mode. If unsuccessful, attempts should be made to jettison the store using selective jettison procedures</w:t>
-      </w:r>
-    </w:p>
-    <w:p>
-      <w:pPr>
-        <w:pStyle w:val="Heading3"/>
-      </w:pPr>
-      <w:r>
-        <w:t>If ordnance remains hung, the aircraft should recover either to an alternate field, or be the last aircraft in the package to recover.</w:t>
-      </w:r>
-    </w:p>
-    <w:p/>
-    <w:p>
-      <w:pPr>
-        <w:pStyle w:val="Heading2"/>
-      </w:pPr>
-      <w:bookmarkStart w:id="39" w:name="_Toc20341768"/>
-      <w:r>
-        <w:t>Battle Damage</w:t>
-      </w:r>
-      <w:bookmarkEnd w:id="39"/>
-    </w:p>
-    <w:p>
-      <w:pPr>
-        <w:pStyle w:val="Heading3"/>
-      </w:pPr>
-      <w:r>
-        <w:t>If battle damage is suspected, a full battle damage assessment must be conducted.</w:t>
+        <w:t xml:space="preserve">If battle damage is suspected, a full </w:t>
+      </w:r>
+      <w:r>
+        <w:t xml:space="preserve">BDC </w:t>
+      </w:r>
+      <w:r>
+        <w:t>must be conducted.</w:t>
       </w:r>
     </w:p>
     <w:p>
@@ -7787,22 +7743,22 @@
       <w:pPr>
         <w:pStyle w:val="Heading1"/>
       </w:pPr>
-      <w:bookmarkStart w:id="40" w:name="_Toc20341769"/>
+      <w:bookmarkStart w:id="37" w:name="_Toc20341769"/>
       <w:r>
         <w:lastRenderedPageBreak/>
         <w:t>Emergency Procedures</w:t>
       </w:r>
-      <w:bookmarkEnd w:id="40"/>
+      <w:bookmarkEnd w:id="37"/>
     </w:p>
     <w:p>
       <w:pPr>
         <w:pStyle w:val="Heading2"/>
       </w:pPr>
-      <w:bookmarkStart w:id="41" w:name="_Toc20341770"/>
+      <w:bookmarkStart w:id="38" w:name="_Toc20341770"/>
       <w:r>
         <w:t>Engine Failure</w:t>
       </w:r>
-      <w:bookmarkEnd w:id="41"/>
+      <w:bookmarkEnd w:id="38"/>
     </w:p>
     <w:p>
       <w:pPr>
@@ -7827,24 +7783,6 @@
       </w:r>
     </w:p>
     <w:p/>
-    <w:p>
-      <w:pPr>
-        <w:pStyle w:val="Heading2"/>
-      </w:pPr>
-      <w:bookmarkStart w:id="42" w:name="_Toc20341771"/>
-      <w:r>
-        <w:t>Other</w:t>
-      </w:r>
-      <w:bookmarkEnd w:id="42"/>
-    </w:p>
-    <w:p>
-      <w:pPr>
-        <w:pStyle w:val="Heading3"/>
-      </w:pPr>
-      <w:r>
-        <w:t>All other emergencies should be communicated to the flight leader on the nominated intra-flight frequency.</w:t>
-      </w:r>
-    </w:p>
     <w:sectPr>
       <w:pgSz w:w="11906" w:h="16838"/>
       <w:pgMar w:top="1440" w:right="1080" w:bottom="1440" w:left="1080" w:header="720" w:footer="720" w:gutter="0"/>
@@ -7901,6 +7839,7 @@
           <w:docPartUnique/>
         </w:docPartObj>
       </w:sdtPr>
+      <w:sdtEndPr/>
       <w:sdtContent>
         <w:sdt>
           <w:sdtPr>
@@ -7913,6 +7852,7 @@
               <w:docPartUnique/>
             </w:docPartObj>
           </w:sdtPr>
+          <w:sdtEndPr/>
           <w:sdtContent>
             <w:r>
               <w:rPr>
@@ -7949,7 +7889,7 @@
                 <w:noProof/>
                 <w:color w:val="969696" w:themeColor="accent3"/>
               </w:rPr>
-              <w:t>2</w:t>
+              <w:t>17</w:t>
             </w:r>
             <w:r>
               <w:rPr>
@@ -8002,7 +7942,7 @@
                 <w:noProof/>
                 <w:color w:val="969696" w:themeColor="accent3"/>
               </w:rPr>
-              <w:t>3</w:t>
+              <w:t>17</w:t>
             </w:r>
             <w:r>
               <w:rPr>
@@ -12504,8 +12444,8 @@
       <w:color w:val="020245"/>
     </w:rPr>
   </w:style>
-  <w:style w:type="character" w:styleId="UnresolvedMention">
-    <w:name w:val="Unresolved Mention"/>
+  <w:style w:type="character" w:customStyle="1" w:styleId="UnresolvedMention1">
+    <w:name w:val="Unresolved Mention1"/>
     <w:basedOn w:val="DefaultParagraphFont"/>
     <w:uiPriority w:val="99"/>
     <w:semiHidden/>
@@ -12730,837 +12670,6 @@
 </w:styles>
 </file>
 
-<file path=word/glossary/document.xml><?xml version="1.0" encoding="utf-8"?>
-<w:glossaryDocument xmlns:wpc="http://schemas.microsoft.com/office/word/2010/wordprocessingCanvas" xmlns:cx="http://schemas.microsoft.com/office/drawing/2014/chartex" xmlns:cx1="http://schemas.microsoft.com/office/drawing/2015/9/8/chartex" xmlns:cx2="http://schemas.microsoft.com/office/drawing/2015/10/21/chartex" xmlns:cx3="http://schemas.microsoft.com/office/drawing/2016/5/9/chartex" xmlns:cx4="http://schemas.microsoft.com/office/drawing/2016/5/10/chartex" xmlns:cx5="http://schemas.microsoft.com/office/drawing/2016/5/11/chartex" xmlns:cx6="http://schemas.microsoft.com/office/drawing/2016/5/12/chartex" xmlns:cx7="http://schemas.microsoft.com/office/drawing/2016/5/13/chartex" xmlns:cx8="http://schemas.microsoft.com/office/drawing/2016/5/14/chartex" xmlns:mc="http://schemas.openxmlformats.org/markup-compatibility/2006" xmlns:aink="http://schemas.microsoft.com/office/drawing/2016/ink" xmlns:am3d="http://schemas.microsoft.com/office/drawing/2017/model3d" xmlns:o="urn:schemas-microsoft-com:office:office" xmlns:r="http://schemas.openxmlformats.org/officeDocument/2006/relationships" xmlns:m="http://schemas.openxmlformats.org/officeDocument/2006/math" xmlns:v="urn:schemas-microsoft-com:vml" xmlns:wp14="http://schemas.microsoft.com/office/word/2010/wordprocessingDrawing" xmlns:wp="http://schemas.openxmlformats.org/drawingml/2006/wordprocessingDrawing" xmlns:w10="urn:schemas-microsoft-com:office:word" xmlns:w="http://schemas.openxmlformats.org/wordprocessingml/2006/main" xmlns:w14="http://schemas.microsoft.com/office/word/2010/wordml" xmlns:w15="http://schemas.microsoft.com/office/word/2012/wordml" xmlns:w16cid="http://schemas.microsoft.com/office/word/2016/wordml/cid" xmlns:w16se="http://schemas.microsoft.com/office/word/2015/wordml/symex" xmlns:wpg="http://schemas.microsoft.com/office/word/2010/wordprocessingGroup" xmlns:wpi="http://schemas.microsoft.com/office/word/2010/wordprocessingInk" xmlns:wne="http://schemas.microsoft.com/office/word/2006/wordml" xmlns:wps="http://schemas.microsoft.com/office/word/2010/wordprocessingShape" mc:Ignorable="w14 w15 w16se w16cid wp14">
-  <w:docParts>
-    <w:docPart>
-      <w:docPartPr>
-        <w:name w:val="C6F8A597EFA144D290975922D7D2FF65"/>
-        <w:category>
-          <w:name w:val="General"/>
-          <w:gallery w:val="placeholder"/>
-        </w:category>
-        <w:types>
-          <w:type w:val="bbPlcHdr"/>
-        </w:types>
-        <w:behaviors>
-          <w:behavior w:val="content"/>
-        </w:behaviors>
-        <w:guid w:val="{D2627087-1636-4676-9015-09EF9D5A6D3A}"/>
-      </w:docPartPr>
-      <w:docPartBody>
-        <w:p>
-          <w:r>
-            <w:rPr>
-              <w:rStyle w:val="PlaceholderText"/>
-            </w:rPr>
-            <w:t>[Category]</w:t>
-          </w:r>
-        </w:p>
-      </w:docPartBody>
-    </w:docPart>
-    <w:docPart>
-      <w:docPartPr>
-        <w:name w:val="86BDC69EA0424B1D88969A25B97EF072"/>
-        <w:category>
-          <w:name w:val="General"/>
-          <w:gallery w:val="placeholder"/>
-        </w:category>
-        <w:types>
-          <w:type w:val="bbPlcHdr"/>
-        </w:types>
-        <w:behaviors>
-          <w:behavior w:val="content"/>
-        </w:behaviors>
-        <w:guid w:val="{42D61A3E-FFCF-4456-8638-E38E8C1FC690}"/>
-      </w:docPartPr>
-      <w:docPartBody>
-        <w:p>
-          <w:r>
-            <w:rPr>
-              <w:rStyle w:val="PlaceholderText"/>
-            </w:rPr>
-            <w:t>[Title]</w:t>
-          </w:r>
-        </w:p>
-      </w:docPartBody>
-    </w:docPart>
-  </w:docParts>
-</w:glossaryDocument>
-</file>
-
-<file path=word/glossary/fontTable.xml><?xml version="1.0" encoding="utf-8"?>
-<w:fonts xmlns:mc="http://schemas.openxmlformats.org/markup-compatibility/2006" xmlns:r="http://schemas.openxmlformats.org/officeDocument/2006/relationships" xmlns:w="http://schemas.openxmlformats.org/wordprocessingml/2006/main" xmlns:w14="http://schemas.microsoft.com/office/word/2010/wordml" xmlns:w15="http://schemas.microsoft.com/office/word/2012/wordml" xmlns:w16cid="http://schemas.microsoft.com/office/word/2016/wordml/cid" xmlns:w16se="http://schemas.microsoft.com/office/word/2015/wordml/symex" mc:Ignorable="w14 w15 w16se w16cid">
-  <w:font w:name="Symbol">
-    <w:panose1 w:val="05050102010706020507"/>
-    <w:charset w:val="02"/>
-    <w:family w:val="roman"/>
-    <w:pitch w:val="variable"/>
-    <w:sig w:usb0="00000000" w:usb1="10000000" w:usb2="00000000" w:usb3="00000000" w:csb0="80000000" w:csb1="00000000"/>
-  </w:font>
-  <w:font w:name="Times New Roman">
-    <w:panose1 w:val="02020603050405020304"/>
-    <w:charset w:val="00"/>
-    <w:family w:val="roman"/>
-    <w:pitch w:val="variable"/>
-    <w:sig w:usb0="E0002EFF" w:usb1="C000785B" w:usb2="00000009" w:usb3="00000000" w:csb0="000001FF" w:csb1="00000000"/>
-  </w:font>
-  <w:font w:name="Courier New">
-    <w:panose1 w:val="02070309020205020404"/>
-    <w:charset w:val="00"/>
-    <w:family w:val="modern"/>
-    <w:pitch w:val="fixed"/>
-    <w:sig w:usb0="E0002EFF" w:usb1="C0007843" w:usb2="00000009" w:usb3="00000000" w:csb0="000001FF" w:csb1="00000000"/>
-  </w:font>
-  <w:font w:name="Wingdings">
-    <w:panose1 w:val="05000000000000000000"/>
-    <w:charset w:val="02"/>
-    <w:family w:val="auto"/>
-    <w:pitch w:val="variable"/>
-    <w:sig w:usb0="00000000" w:usb1="10000000" w:usb2="00000000" w:usb3="00000000" w:csb0="80000000" w:csb1="00000000"/>
-  </w:font>
-  <w:font w:name="Calibri">
-    <w:panose1 w:val="020F0502020204030204"/>
-    <w:charset w:val="00"/>
-    <w:family w:val="swiss"/>
-    <w:pitch w:val="variable"/>
-    <w:sig w:usb0="E0002EFF" w:usb1="C000247B" w:usb2="00000009" w:usb3="00000000" w:csb0="000001FF" w:csb1="00000000"/>
-  </w:font>
-  <w:font w:name="Calibri Light">
-    <w:panose1 w:val="020F0302020204030204"/>
-    <w:charset w:val="00"/>
-    <w:family w:val="swiss"/>
-    <w:pitch w:val="variable"/>
-    <w:sig w:usb0="E0002AFF" w:usb1="C000247B" w:usb2="00000009" w:usb3="00000000" w:csb0="000001FF" w:csb1="00000000"/>
-  </w:font>
-  <w:font w:name="Segoe UI">
-    <w:panose1 w:val="020B0502040204020203"/>
-    <w:charset w:val="00"/>
-    <w:family w:val="swiss"/>
-    <w:pitch w:val="variable"/>
-    <w:sig w:usb0="E4002EFF" w:usb1="C000E47F" w:usb2="00000009" w:usb3="00000000" w:csb0="000001FF" w:csb1="00000000"/>
-  </w:font>
-</w:fonts>
-</file>
-
-<file path=word/glossary/settings.xml><?xml version="1.0" encoding="utf-8"?>
-<w:settings xmlns:mc="http://schemas.openxmlformats.org/markup-compatibility/2006" xmlns:o="urn:schemas-microsoft-com:office:office" xmlns:r="http://schemas.openxmlformats.org/officeDocument/2006/relationships" xmlns:m="http://schemas.openxmlformats.org/officeDocument/2006/math" xmlns:v="urn:schemas-microsoft-com:vml" xmlns:w10="urn:schemas-microsoft-com:office:word" xmlns:w="http://schemas.openxmlformats.org/wordprocessingml/2006/main" xmlns:w14="http://schemas.microsoft.com/office/word/2010/wordml" xmlns:w15="http://schemas.microsoft.com/office/word/2012/wordml" xmlns:w16cid="http://schemas.microsoft.com/office/word/2016/wordml/cid" xmlns:w16se="http://schemas.microsoft.com/office/word/2015/wordml/symex" xmlns:sl="http://schemas.openxmlformats.org/schemaLibrary/2006/main" mc:Ignorable="w14 w15 w16se w16cid">
-  <w:view w:val="normal"/>
-  <w:defaultTabStop w:val="720"/>
-  <w:hyphenationZone w:val="425"/>
-  <w:characterSpacingControl w:val="doNotCompress"/>
-  <w:compat>
-    <w:useFELayout/>
-    <w:compatSetting w:name="compatibilityMode" w:uri="http://schemas.microsoft.com/office/word" w:val="12"/>
-    <w:compatSetting w:name="useWord2013TrackBottomHyphenation" w:uri="http://schemas.microsoft.com/office/word" w:val="1"/>
-  </w:compat>
-  <w:rsids>
-    <w:rsidRoot w:val="000C0DD6"/>
-    <w:rsid w:val="0001725B"/>
-    <w:rsid w:val="000528EA"/>
-    <w:rsid w:val="00052ACA"/>
-    <w:rsid w:val="00076199"/>
-    <w:rsid w:val="000C0DD6"/>
-    <w:rsid w:val="000E1FD8"/>
-    <w:rsid w:val="00144F6A"/>
-    <w:rsid w:val="00171A39"/>
-    <w:rsid w:val="001D72FD"/>
-    <w:rsid w:val="002B6160"/>
-    <w:rsid w:val="003345F5"/>
-    <w:rsid w:val="00342A94"/>
-    <w:rsid w:val="00357E9C"/>
-    <w:rsid w:val="00427F2C"/>
-    <w:rsid w:val="0044043B"/>
-    <w:rsid w:val="004E350B"/>
-    <w:rsid w:val="00505F2B"/>
-    <w:rsid w:val="00553358"/>
-    <w:rsid w:val="0057427E"/>
-    <w:rsid w:val="005C3188"/>
-    <w:rsid w:val="006473CD"/>
-    <w:rsid w:val="00666A69"/>
-    <w:rsid w:val="00694A93"/>
-    <w:rsid w:val="00725498"/>
-    <w:rsid w:val="00731319"/>
-    <w:rsid w:val="00781307"/>
-    <w:rsid w:val="0079115D"/>
-    <w:rsid w:val="007B06A3"/>
-    <w:rsid w:val="007B6C89"/>
-    <w:rsid w:val="00823B57"/>
-    <w:rsid w:val="008D466E"/>
-    <w:rsid w:val="00910077"/>
-    <w:rsid w:val="009C2C17"/>
-    <w:rsid w:val="009C3471"/>
-    <w:rsid w:val="00A00267"/>
-    <w:rsid w:val="00A13C85"/>
-    <w:rsid w:val="00A62C00"/>
-    <w:rsid w:val="00BE01D9"/>
-    <w:rsid w:val="00C8389C"/>
-    <w:rsid w:val="00C91B1D"/>
-    <w:rsid w:val="00DE17E9"/>
-    <w:rsid w:val="00E57AD1"/>
-    <w:rsid w:val="00EA35A2"/>
-    <w:rsid w:val="00F17755"/>
-    <w:rsid w:val="00F60ECE"/>
-    <w:rsid w:val="00FB7DBF"/>
-  </w:rsids>
-  <m:mathPr>
-    <m:mathFont m:val="Cambria Math"/>
-    <m:brkBin m:val="before"/>
-    <m:brkBinSub m:val="--"/>
-    <m:smallFrac m:val="0"/>
-    <m:dispDef/>
-    <m:lMargin m:val="0"/>
-    <m:rMargin m:val="0"/>
-    <m:defJc m:val="centerGroup"/>
-    <m:wrapIndent m:val="1440"/>
-    <m:intLim m:val="subSup"/>
-    <m:naryLim m:val="undOvr"/>
-  </m:mathPr>
-  <w:themeFontLang w:val="nb-NO"/>
-  <w:clrSchemeMapping w:bg1="light1" w:t1="dark1" w:bg2="light2" w:t2="dark2" w:accent1="accent1" w:accent2="accent2" w:accent3="accent3" w:accent4="accent4" w:accent5="accent5" w:accent6="accent6" w:hyperlink="hyperlink" w:followedHyperlink="followedHyperlink"/>
-  <w:decimalSymbol w:val="."/>
-  <w:listSeparator w:val=","/>
-</w:settings>
-</file>
-
-<file path=word/glossary/styles.xml><?xml version="1.0" encoding="utf-8"?>
-<w:styles xmlns:mc="http://schemas.openxmlformats.org/markup-compatibility/2006" xmlns:r="http://schemas.openxmlformats.org/officeDocument/2006/relationships" xmlns:w="http://schemas.openxmlformats.org/wordprocessingml/2006/main" xmlns:w14="http://schemas.microsoft.com/office/word/2010/wordml" xmlns:w15="http://schemas.microsoft.com/office/word/2012/wordml" xmlns:w16cid="http://schemas.microsoft.com/office/word/2016/wordml/cid" xmlns:w16se="http://schemas.microsoft.com/office/word/2015/wordml/symex" mc:Ignorable="w14 w15 w16se w16cid">
-  <w:docDefaults>
-    <w:rPrDefault>
-      <w:rPr>
-        <w:rFonts w:asciiTheme="minorHAnsi" w:eastAsiaTheme="minorEastAsia" w:hAnsiTheme="minorHAnsi" w:cstheme="minorBidi"/>
-        <w:sz w:val="22"/>
-        <w:szCs w:val="22"/>
-        <w:lang w:val="en-GB" w:eastAsia="en-GB" w:bidi="ar-SA"/>
-      </w:rPr>
-    </w:rPrDefault>
-    <w:pPrDefault>
-      <w:pPr>
-        <w:spacing w:after="160" w:line="259" w:lineRule="auto"/>
-      </w:pPr>
-    </w:pPrDefault>
-  </w:docDefaults>
-  <w:latentStyles w:defLockedState="0" w:defUIPriority="99" w:defSemiHidden="0" w:defUnhideWhenUsed="0" w:defQFormat="0" w:count="377">
-    <w:lsdException w:name="Normal" w:uiPriority="0" w:qFormat="1"/>
-    <w:lsdException w:name="heading 1" w:uiPriority="9" w:qFormat="1"/>
-    <w:lsdException w:name="heading 2" w:semiHidden="1" w:uiPriority="9" w:unhideWhenUsed="1" w:qFormat="1"/>
-    <w:lsdException w:name="heading 3" w:semiHidden="1" w:uiPriority="9" w:unhideWhenUsed="1" w:qFormat="1"/>
-    <w:lsdException w:name="heading 4" w:semiHidden="1" w:uiPriority="9" w:unhideWhenUsed="1" w:qFormat="1"/>
-    <w:lsdException w:name="heading 5" w:semiHidden="1" w:uiPriority="9" w:unhideWhenUsed="1" w:qFormat="1"/>
-    <w:lsdException w:name="heading 6" w:semiHidden="1" w:uiPriority="9" w:unhideWhenUsed="1" w:qFormat="1"/>
-    <w:lsdException w:name="heading 7" w:semiHidden="1" w:uiPriority="9" w:unhideWhenUsed="1" w:qFormat="1"/>
-    <w:lsdException w:name="heading 8" w:semiHidden="1" w:uiPriority="9" w:unhideWhenUsed="1" w:qFormat="1"/>
-    <w:lsdException w:name="heading 9" w:semiHidden="1" w:uiPriority="9" w:unhideWhenUsed="1" w:qFormat="1"/>
-    <w:lsdException w:name="index 1" w:semiHidden="1" w:unhideWhenUsed="1"/>
-    <w:lsdException w:name="index 2" w:semiHidden="1" w:unhideWhenUsed="1"/>
-    <w:lsdException w:name="index 3" w:semiHidden="1" w:unhideWhenUsed="1"/>
-    <w:lsdException w:name="index 4" w:semiHidden="1" w:unhideWhenUsed="1"/>
-    <w:lsdException w:name="index 5" w:semiHidden="1" w:unhideWhenUsed="1"/>
-    <w:lsdException w:name="index 6" w:semiHidden="1" w:unhideWhenUsed="1"/>
-    <w:lsdException w:name="index 7" w:semiHidden="1" w:unhideWhenUsed="1"/>
-    <w:lsdException w:name="index 8" w:semiHidden="1" w:unhideWhenUsed="1"/>
-    <w:lsdException w:name="index 9" w:semiHidden="1" w:unhideWhenUsed="1"/>
-    <w:lsdException w:name="toc 1" w:semiHidden="1" w:uiPriority="39" w:unhideWhenUsed="1"/>
-    <w:lsdException w:name="toc 2" w:semiHidden="1" w:uiPriority="39" w:unhideWhenUsed="1"/>
-    <w:lsdException w:name="toc 3" w:semiHidden="1" w:uiPriority="39" w:unhideWhenUsed="1"/>
-    <w:lsdException w:name="toc 4" w:semiHidden="1" w:uiPriority="39" w:unhideWhenUsed="1"/>
-    <w:lsdException w:name="toc 5" w:semiHidden="1" w:uiPriority="39" w:unhideWhenUsed="1"/>
-    <w:lsdException w:name="toc 6" w:semiHidden="1" w:uiPriority="39" w:unhideWhenUsed="1"/>
-    <w:lsdException w:name="toc 7" w:semiHidden="1" w:uiPriority="39" w:unhideWhenUsed="1"/>
-    <w:lsdException w:name="toc 8" w:semiHidden="1" w:uiPriority="39" w:unhideWhenUsed="1"/>
-    <w:lsdException w:name="toc 9" w:semiHidden="1" w:uiPriority="39" w:unhideWhenUsed="1"/>
-    <w:lsdException w:name="Normal Indent" w:semiHidden="1" w:unhideWhenUsed="1"/>
-    <w:lsdException w:name="footnote text" w:semiHidden="1" w:unhideWhenUsed="1"/>
-    <w:lsdException w:name="annotation text" w:semiHidden="1" w:unhideWhenUsed="1"/>
-    <w:lsdException w:name="header" w:semiHidden="1" w:unhideWhenUsed="1"/>
-    <w:lsdException w:name="footer" w:semiHidden="1" w:unhideWhenUsed="1"/>
-    <w:lsdException w:name="index heading" w:semiHidden="1" w:unhideWhenUsed="1"/>
-    <w:lsdException w:name="caption" w:semiHidden="1" w:uiPriority="35" w:unhideWhenUsed="1" w:qFormat="1"/>
-    <w:lsdException w:name="table of figures" w:semiHidden="1" w:unhideWhenUsed="1"/>
-    <w:lsdException w:name="envelope address" w:semiHidden="1" w:unhideWhenUsed="1"/>
-    <w:lsdException w:name="envelope return" w:semiHidden="1" w:unhideWhenUsed="1"/>
-    <w:lsdException w:name="footnote reference" w:semiHidden="1" w:unhideWhenUsed="1"/>
-    <w:lsdException w:name="annotation reference" w:semiHidden="1" w:unhideWhenUsed="1"/>
-    <w:lsdException w:name="line number" w:semiHidden="1" w:unhideWhenUsed="1"/>
-    <w:lsdException w:name="page number" w:semiHidden="1" w:unhideWhenUsed="1"/>
-    <w:lsdException w:name="endnote reference" w:semiHidden="1" w:unhideWhenUsed="1"/>
-    <w:lsdException w:name="endnote text" w:semiHidden="1" w:unhideWhenUsed="1"/>
-    <w:lsdException w:name="table of authorities" w:semiHidden="1" w:unhideWhenUsed="1"/>
-    <w:lsdException w:name="macro" w:semiHidden="1" w:unhideWhenUsed="1"/>
-    <w:lsdException w:name="toa heading" w:semiHidden="1" w:unhideWhenUsed="1"/>
-    <w:lsdException w:name="List" w:semiHidden="1" w:unhideWhenUsed="1"/>
-    <w:lsdException w:name="List Bullet" w:semiHidden="1" w:unhideWhenUsed="1"/>
-    <w:lsdException w:name="List Number" w:semiHidden="1" w:unhideWhenUsed="1"/>
-    <w:lsdException w:name="List 2" w:semiHidden="1" w:unhideWhenUsed="1"/>
-    <w:lsdException w:name="List 3" w:semiHidden="1" w:unhideWhenUsed="1"/>
-    <w:lsdException w:name="List 4" w:semiHidden="1" w:unhideWhenUsed="1"/>
-    <w:lsdException w:name="List 5" w:semiHidden="1" w:unhideWhenUsed="1"/>
-    <w:lsdException w:name="List Bullet 2" w:semiHidden="1" w:unhideWhenUsed="1"/>
-    <w:lsdException w:name="List Bullet 3" w:semiHidden="1" w:unhideWhenUsed="1"/>
-    <w:lsdException w:name="List Bullet 4" w:semiHidden="1" w:unhideWhenUsed="1"/>
-    <w:lsdException w:name="List Bullet 5" w:semiHidden="1" w:unhideWhenUsed="1"/>
-    <w:lsdException w:name="List Number 2" w:semiHidden="1" w:unhideWhenUsed="1"/>
-    <w:lsdException w:name="List Number 3" w:semiHidden="1" w:unhideWhenUsed="1"/>
-    <w:lsdException w:name="List Number 4" w:semiHidden="1" w:unhideWhenUsed="1"/>
-    <w:lsdException w:name="List Number 5" w:semiHidden="1" w:unhideWhenUsed="1"/>
-    <w:lsdException w:name="Title" w:uiPriority="10" w:qFormat="1"/>
-    <w:lsdException w:name="Closing" w:semiHidden="1" w:unhideWhenUsed="1"/>
-    <w:lsdException w:name="Signature" w:semiHidden="1" w:unhideWhenUsed="1"/>
-    <w:lsdException w:name="Default Paragraph Font" w:semiHidden="1" w:uiPriority="1" w:unhideWhenUsed="1"/>
-    <w:lsdException w:name="Body Text" w:semiHidden="1" w:unhideWhenUsed="1"/>
-    <w:lsdException w:name="Body Text Indent" w:semiHidden="1" w:unhideWhenUsed="1"/>
-    <w:lsdException w:name="List Continue" w:semiHidden="1" w:unhideWhenUsed="1"/>
-    <w:lsdException w:name="List Continue 2" w:semiHidden="1" w:unhideWhenUsed="1"/>
-    <w:lsdException w:name="List Continue 3" w:semiHidden="1" w:unhideWhenUsed="1"/>
-    <w:lsdException w:name="List Continue 4" w:semiHidden="1" w:unhideWhenUsed="1"/>
-    <w:lsdException w:name="List Continue 5" w:semiHidden="1" w:unhideWhenUsed="1"/>
-    <w:lsdException w:name="Message Header" w:semiHidden="1" w:unhideWhenUsed="1"/>
-    <w:lsdException w:name="Subtitle" w:uiPriority="11" w:qFormat="1"/>
-    <w:lsdException w:name="Salutation" w:semiHidden="1" w:unhideWhenUsed="1"/>
-    <w:lsdException w:name="Date" w:semiHidden="1" w:unhideWhenUsed="1"/>
-    <w:lsdException w:name="Body Text First Indent" w:semiHidden="1" w:unhideWhenUsed="1"/>
-    <w:lsdException w:name="Body Text First Indent 2" w:semiHidden="1" w:unhideWhenUsed="1"/>
-    <w:lsdException w:name="Note Heading" w:semiHidden="1" w:unhideWhenUsed="1"/>
-    <w:lsdException w:name="Body Text 2" w:semiHidden="1" w:unhideWhenUsed="1"/>
-    <w:lsdException w:name="Body Text 3" w:semiHidden="1" w:unhideWhenUsed="1"/>
-    <w:lsdException w:name="Body Text Indent 2" w:semiHidden="1" w:unhideWhenUsed="1"/>
-    <w:lsdException w:name="Body Text Indent 3" w:semiHidden="1" w:unhideWhenUsed="1"/>
-    <w:lsdException w:name="Block Text" w:semiHidden="1" w:unhideWhenUsed="1"/>
-    <w:lsdException w:name="Hyperlink" w:semiHidden="1" w:unhideWhenUsed="1"/>
-    <w:lsdException w:name="FollowedHyperlink" w:semiHidden="1" w:unhideWhenUsed="1"/>
-    <w:lsdException w:name="Strong" w:uiPriority="22" w:qFormat="1"/>
-    <w:lsdException w:name="Emphasis" w:uiPriority="20" w:qFormat="1"/>
-    <w:lsdException w:name="Document Map" w:semiHidden="1" w:unhideWhenUsed="1"/>
-    <w:lsdException w:name="Plain Text" w:semiHidden="1" w:unhideWhenUsed="1"/>
-    <w:lsdException w:name="E-mail Signature" w:semiHidden="1" w:unhideWhenUsed="1"/>
-    <w:lsdException w:name="HTML Top of Form" w:semiHidden="1" w:unhideWhenUsed="1"/>
-    <w:lsdException w:name="HTML Bottom of Form" w:semiHidden="1" w:unhideWhenUsed="1"/>
-    <w:lsdException w:name="Normal (Web)" w:semiHidden="1" w:unhideWhenUsed="1"/>
-    <w:lsdException w:name="HTML Acronym" w:semiHidden="1" w:unhideWhenUsed="1"/>
-    <w:lsdException w:name="HTML Address" w:semiHidden="1" w:unhideWhenUsed="1"/>
-    <w:lsdException w:name="HTML Cite" w:semiHidden="1" w:unhideWhenUsed="1"/>
-    <w:lsdException w:name="HTML Code" w:semiHidden="1" w:unhideWhenUsed="1"/>
-    <w:lsdException w:name="HTML Definition" w:semiHidden="1" w:unhideWhenUsed="1"/>
-    <w:lsdException w:name="HTML Keyboard" w:semiHidden="1" w:unhideWhenUsed="1"/>
-    <w:lsdException w:name="HTML Preformatted" w:semiHidden="1" w:unhideWhenUsed="1"/>
-    <w:lsdException w:name="HTML Sample" w:semiHidden="1" w:unhideWhenUsed="1"/>
-    <w:lsdException w:name="HTML Typewriter" w:semiHidden="1" w:unhideWhenUsed="1"/>
-    <w:lsdException w:name="HTML Variable" w:semiHidden="1" w:unhideWhenUsed="1"/>
-    <w:lsdException w:name="Normal Table" w:semiHidden="1" w:unhideWhenUsed="1"/>
-    <w:lsdException w:name="annotation subject" w:semiHidden="1" w:unhideWhenUsed="1"/>
-    <w:lsdException w:name="No List" w:semiHidden="1" w:unhideWhenUsed="1"/>
-    <w:lsdException w:name="Outline List 1" w:semiHidden="1" w:unhideWhenUsed="1"/>
-    <w:lsdException w:name="Outline List 2" w:semiHidden="1" w:unhideWhenUsed="1"/>
-    <w:lsdException w:name="Outline List 3" w:semiHidden="1" w:unhideWhenUsed="1"/>
-    <w:lsdException w:name="Table Simple 1" w:semiHidden="1" w:unhideWhenUsed="1"/>
-    <w:lsdException w:name="Table Simple 2" w:semiHidden="1" w:unhideWhenUsed="1"/>
-    <w:lsdException w:name="Table Simple 3" w:semiHidden="1" w:unhideWhenUsed="1"/>
-    <w:lsdException w:name="Table Classic 1" w:semiHidden="1" w:unhideWhenUsed="1"/>
-    <w:lsdException w:name="Table Classic 2" w:semiHidden="1" w:unhideWhenUsed="1"/>
-    <w:lsdException w:name="Table Classic 3" w:semiHidden="1" w:unhideWhenUsed="1"/>
-    <w:lsdException w:name="Table Classic 4" w:semiHidden="1" w:unhideWhenUsed="1"/>
-    <w:lsdException w:name="Table Colorful 1" w:semiHidden="1" w:unhideWhenUsed="1"/>
-    <w:lsdException w:name="Table Colorful 2" w:semiHidden="1" w:unhideWhenUsed="1"/>
-    <w:lsdException w:name="Table Colorful 3" w:semiHidden="1" w:unhideWhenUsed="1"/>
-    <w:lsdException w:name="Table Columns 1" w:semiHidden="1" w:unhideWhenUsed="1"/>
-    <w:lsdException w:name="Table Columns 2" w:semiHidden="1" w:unhideWhenUsed="1"/>
-    <w:lsdException w:name="Table Columns 3" w:semiHidden="1" w:unhideWhenUsed="1"/>
-    <w:lsdException w:name="Table Columns 4" w:semiHidden="1" w:unhideWhenUsed="1"/>
-    <w:lsdException w:name="Table Columns 5" w:semiHidden="1" w:unhideWhenUsed="1"/>
-    <w:lsdException w:name="Table Grid 1" w:semiHidden="1" w:unhideWhenUsed="1"/>
-    <w:lsdException w:name="Table Grid 2" w:semiHidden="1" w:unhideWhenUsed="1"/>
-    <w:lsdException w:name="Table Grid 3" w:semiHidden="1" w:unhideWhenUsed="1"/>
-    <w:lsdException w:name="Table Grid 4" w:semiHidden="1" w:unhideWhenUsed="1"/>
-    <w:lsdException w:name="Table Grid 5" w:semiHidden="1" w:unhideWhenUsed="1"/>
-    <w:lsdException w:name="Table Grid 6" w:semiHidden="1" w:unhideWhenUsed="1"/>
-    <w:lsdException w:name="Table Grid 7" w:semiHidden="1" w:unhideWhenUsed="1"/>
-    <w:lsdException w:name="Table Grid 8" w:semiHidden="1" w:unhideWhenUsed="1"/>
-    <w:lsdException w:name="Table List 1" w:semiHidden="1" w:unhideWhenUsed="1"/>
-    <w:lsdException w:name="Table List 2" w:semiHidden="1" w:unhideWhenUsed="1"/>
-    <w:lsdException w:name="Table List 3" w:semiHidden="1" w:unhideWhenUsed="1"/>
-    <w:lsdException w:name="Table List 4" w:semiHidden="1" w:unhideWhenUsed="1"/>
-    <w:lsdException w:name="Table List 5" w:semiHidden="1" w:unhideWhenUsed="1"/>
-    <w:lsdException w:name="Table List 6" w:semiHidden="1" w:unhideWhenUsed="1"/>
-    <w:lsdException w:name="Table List 7" w:semiHidden="1" w:unhideWhenUsed="1"/>
-    <w:lsdException w:name="Table List 8" w:semiHidden="1" w:unhideWhenUsed="1"/>
-    <w:lsdException w:name="Table 3D effects 1" w:semiHidden="1" w:unhideWhenUsed="1"/>
-    <w:lsdException w:name="Table 3D effects 2" w:semiHidden="1" w:unhideWhenUsed="1"/>
-    <w:lsdException w:name="Table 3D effects 3" w:semiHidden="1" w:unhideWhenUsed="1"/>
-    <w:lsdException w:name="Table Contemporary" w:semiHidden="1" w:unhideWhenUsed="1"/>
-    <w:lsdException w:name="Table Elegant" w:semiHidden="1" w:unhideWhenUsed="1"/>
-    <w:lsdException w:name="Table Professional" w:semiHidden="1" w:unhideWhenUsed="1"/>
-    <w:lsdException w:name="Table Subtle 1" w:semiHidden="1" w:unhideWhenUsed="1"/>
-    <w:lsdException w:name="Table Subtle 2" w:semiHidden="1" w:unhideWhenUsed="1"/>
-    <w:lsdException w:name="Table Web 1" w:semiHidden="1" w:unhideWhenUsed="1"/>
-    <w:lsdException w:name="Table Web 2" w:semiHidden="1" w:unhideWhenUsed="1"/>
-    <w:lsdException w:name="Table Web 3" w:semiHidden="1" w:unhideWhenUsed="1"/>
-    <w:lsdException w:name="Balloon Text" w:semiHidden="1" w:unhideWhenUsed="1"/>
-    <w:lsdException w:name="Table Grid" w:uiPriority="39"/>
-    <w:lsdException w:name="Table Theme" w:semiHidden="1" w:unhideWhenUsed="1"/>
-    <w:lsdException w:name="Placeholder Text" w:semiHidden="1"/>
-    <w:lsdException w:name="No Spacing" w:uiPriority="1" w:qFormat="1"/>
-    <w:lsdException w:name="Light Shading" w:uiPriority="60"/>
-    <w:lsdException w:name="Light List" w:uiPriority="61"/>
-    <w:lsdException w:name="Light Grid" w:uiPriority="62"/>
-    <w:lsdException w:name="Medium Shading 1" w:uiPriority="63"/>
-    <w:lsdException w:name="Medium Shading 2" w:uiPriority="64"/>
-    <w:lsdException w:name="Medium List 1" w:uiPriority="65"/>
-    <w:lsdException w:name="Medium List 2" w:uiPriority="66"/>
-    <w:lsdException w:name="Medium Grid 1" w:uiPriority="67"/>
-    <w:lsdException w:name="Medium Grid 2" w:uiPriority="68"/>
-    <w:lsdException w:name="Medium Grid 3" w:uiPriority="69"/>
-    <w:lsdException w:name="Dark List" w:uiPriority="70"/>
-    <w:lsdException w:name="Colorful Shading" w:uiPriority="71"/>
-    <w:lsdException w:name="Colorful List" w:uiPriority="72"/>
-    <w:lsdException w:name="Colorful Grid" w:uiPriority="73"/>
-    <w:lsdException w:name="Light Shading Accent 1" w:uiPriority="60"/>
-    <w:lsdException w:name="Light List Accent 1" w:uiPriority="61"/>
-    <w:lsdException w:name="Light Grid Accent 1" w:uiPriority="62"/>
-    <w:lsdException w:name="Medium Shading 1 Accent 1" w:uiPriority="63"/>
-    <w:lsdException w:name="Medium Shading 2 Accent 1" w:uiPriority="64"/>
-    <w:lsdException w:name="Medium List 1 Accent 1" w:uiPriority="65"/>
-    <w:lsdException w:name="Revision" w:semiHidden="1"/>
-    <w:lsdException w:name="List Paragraph" w:uiPriority="34" w:qFormat="1"/>
-    <w:lsdException w:name="Quote" w:uiPriority="29" w:qFormat="1"/>
-    <w:lsdException w:name="Intense Quote" w:uiPriority="30" w:qFormat="1"/>
-    <w:lsdException w:name="Medium List 2 Accent 1" w:uiPriority="66"/>
-    <w:lsdException w:name="Medium Grid 1 Accent 1" w:uiPriority="67"/>
-    <w:lsdException w:name="Medium Grid 2 Accent 1" w:uiPriority="68"/>
-    <w:lsdException w:name="Medium Grid 3 Accent 1" w:uiPriority="69"/>
-    <w:lsdException w:name="Dark List Accent 1" w:uiPriority="70"/>
-    <w:lsdException w:name="Colorful Shading Accent 1" w:uiPriority="71"/>
-    <w:lsdException w:name="Colorful List Accent 1" w:uiPriority="72"/>
-    <w:lsdException w:name="Colorful Grid Accent 1" w:uiPriority="73"/>
-    <w:lsdException w:name="Light Shading Accent 2" w:uiPriority="60"/>
-    <w:lsdException w:name="Light List Accent 2" w:uiPriority="61"/>
-    <w:lsdException w:name="Light Grid Accent 2" w:uiPriority="62"/>
-    <w:lsdException w:name="Medium Shading 1 Accent 2" w:uiPriority="63"/>
-    <w:lsdException w:name="Medium Shading 2 Accent 2" w:uiPriority="64"/>
-    <w:lsdException w:name="Medium List 1 Accent 2" w:uiPriority="65"/>
-    <w:lsdException w:name="Medium List 2 Accent 2" w:uiPriority="66"/>
-    <w:lsdException w:name="Medium Grid 1 Accent 2" w:uiPriority="67"/>
-    <w:lsdException w:name="Medium Grid 2 Accent 2" w:uiPriority="68"/>
-    <w:lsdException w:name="Medium Grid 3 Accent 2" w:uiPriority="69"/>
-    <w:lsdException w:name="Dark List Accent 2" w:uiPriority="70"/>
-    <w:lsdException w:name="Colorful Shading Accent 2" w:uiPriority="71"/>
-    <w:lsdException w:name="Colorful List Accent 2" w:uiPriority="72"/>
-    <w:lsdException w:name="Colorful Grid Accent 2" w:uiPriority="73"/>
-    <w:lsdException w:name="Light Shading Accent 3" w:uiPriority="60"/>
-    <w:lsdException w:name="Light List Accent 3" w:uiPriority="61"/>
-    <w:lsdException w:name="Light Grid Accent 3" w:uiPriority="62"/>
-    <w:lsdException w:name="Medium Shading 1 Accent 3" w:uiPriority="63"/>
-    <w:lsdException w:name="Medium Shading 2 Accent 3" w:uiPriority="64"/>
-    <w:lsdException w:name="Medium List 1 Accent 3" w:uiPriority="65"/>
-    <w:lsdException w:name="Medium List 2 Accent 3" w:uiPriority="66"/>
-    <w:lsdException w:name="Medium Grid 1 Accent 3" w:uiPriority="67"/>
-    <w:lsdException w:name="Medium Grid 2 Accent 3" w:uiPriority="68"/>
-    <w:lsdException w:name="Medium Grid 3 Accent 3" w:uiPriority="69"/>
-    <w:lsdException w:name="Dark List Accent 3" w:uiPriority="70"/>
-    <w:lsdException w:name="Colorful Shading Accent 3" w:uiPriority="71"/>
-    <w:lsdException w:name="Colorful List Accent 3" w:uiPriority="72"/>
-    <w:lsdException w:name="Colorful Grid Accent 3" w:uiPriority="73"/>
-    <w:lsdException w:name="Light Shading Accent 4" w:uiPriority="60"/>
-    <w:lsdException w:name="Light List Accent 4" w:uiPriority="61"/>
-    <w:lsdException w:name="Light Grid Accent 4" w:uiPriority="62"/>
-    <w:lsdException w:name="Medium Shading 1 Accent 4" w:uiPriority="63"/>
-    <w:lsdException w:name="Medium Shading 2 Accent 4" w:uiPriority="64"/>
-    <w:lsdException w:name="Medium List 1 Accent 4" w:uiPriority="65"/>
-    <w:lsdException w:name="Medium List 2 Accent 4" w:uiPriority="66"/>
-    <w:lsdException w:name="Medium Grid 1 Accent 4" w:uiPriority="67"/>
-    <w:lsdException w:name="Medium Grid 2 Accent 4" w:uiPriority="68"/>
-    <w:lsdException w:name="Medium Grid 3 Accent 4" w:uiPriority="69"/>
-    <w:lsdException w:name="Dark List Accent 4" w:uiPriority="70"/>
-    <w:lsdException w:name="Colorful Shading Accent 4" w:uiPriority="71"/>
-    <w:lsdException w:name="Colorful List Accent 4" w:uiPriority="72"/>
-    <w:lsdException w:name="Colorful Grid Accent 4" w:uiPriority="73"/>
-    <w:lsdException w:name="Light Shading Accent 5" w:uiPriority="60"/>
-    <w:lsdException w:name="Light List Accent 5" w:uiPriority="61"/>
-    <w:lsdException w:name="Light Grid Accent 5" w:uiPriority="62"/>
-    <w:lsdException w:name="Medium Shading 1 Accent 5" w:uiPriority="63"/>
-    <w:lsdException w:name="Medium Shading 2 Accent 5" w:uiPriority="64"/>
-    <w:lsdException w:name="Medium List 1 Accent 5" w:uiPriority="65"/>
-    <w:lsdException w:name="Medium List 2 Accent 5" w:uiPriority="66"/>
-    <w:lsdException w:name="Medium Grid 1 Accent 5" w:uiPriority="67"/>
-    <w:lsdException w:name="Medium Grid 2 Accent 5" w:uiPriority="68"/>
-    <w:lsdException w:name="Medium Grid 3 Accent 5" w:uiPriority="69"/>
-    <w:lsdException w:name="Dark List Accent 5" w:uiPriority="70"/>
-    <w:lsdException w:name="Colorful Shading Accent 5" w:uiPriority="71"/>
-    <w:lsdException w:name="Colorful List Accent 5" w:uiPriority="72"/>
-    <w:lsdException w:name="Colorful Grid Accent 5" w:uiPriority="73"/>
-    <w:lsdException w:name="Light Shading Accent 6" w:uiPriority="60"/>
-    <w:lsdException w:name="Light List Accent 6" w:uiPriority="61"/>
-    <w:lsdException w:name="Light Grid Accent 6" w:uiPriority="62"/>
-    <w:lsdException w:name="Medium Shading 1 Accent 6" w:uiPriority="63"/>
-    <w:lsdException w:name="Medium Shading 2 Accent 6" w:uiPriority="64"/>
-    <w:lsdException w:name="Medium List 1 Accent 6" w:uiPriority="65"/>
-    <w:lsdException w:name="Medium List 2 Accent 6" w:uiPriority="66"/>
-    <w:lsdException w:name="Medium Grid 1 Accent 6" w:uiPriority="67"/>
-    <w:lsdException w:name="Medium Grid 2 Accent 6" w:uiPriority="68"/>
-    <w:lsdException w:name="Medium Grid 3 Accent 6" w:uiPriority="69"/>
-    <w:lsdException w:name="Dark List Accent 6" w:uiPriority="70"/>
-    <w:lsdException w:name="Colorful Shading Accent 6" w:uiPriority="71"/>
-    <w:lsdException w:name="Colorful List Accent 6" w:uiPriority="72"/>
-    <w:lsdException w:name="Colorful Grid Accent 6" w:uiPriority="73"/>
-    <w:lsdException w:name="Subtle Emphasis" w:uiPriority="19" w:qFormat="1"/>
-    <w:lsdException w:name="Intense Emphasis" w:uiPriority="21" w:qFormat="1"/>
-    <w:lsdException w:name="Subtle Reference" w:uiPriority="31" w:qFormat="1"/>
-    <w:lsdException w:name="Intense Reference" w:uiPriority="32" w:qFormat="1"/>
-    <w:lsdException w:name="Book Title" w:uiPriority="33" w:qFormat="1"/>
-    <w:lsdException w:name="Bibliography" w:semiHidden="1" w:uiPriority="37" w:unhideWhenUsed="1"/>
-    <w:lsdException w:name="TOC Heading" w:semiHidden="1" w:uiPriority="39" w:unhideWhenUsed="1" w:qFormat="1"/>
-    <w:lsdException w:name="Plain Table 1" w:uiPriority="41"/>
-    <w:lsdException w:name="Plain Table 2" w:uiPriority="42"/>
-    <w:lsdException w:name="Plain Table 3" w:uiPriority="43"/>
-    <w:lsdException w:name="Plain Table 4" w:uiPriority="44"/>
-    <w:lsdException w:name="Plain Table 5" w:uiPriority="45"/>
-    <w:lsdException w:name="Grid Table Light" w:uiPriority="40"/>
-    <w:lsdException w:name="Grid Table 1 Light" w:uiPriority="46"/>
-    <w:lsdException w:name="Grid Table 2" w:uiPriority="47"/>
-    <w:lsdException w:name="Grid Table 3" w:uiPriority="48"/>
-    <w:lsdException w:name="Grid Table 4" w:uiPriority="49"/>
-    <w:lsdException w:name="Grid Table 5 Dark" w:uiPriority="50"/>
-    <w:lsdException w:name="Grid Table 6 Colorful" w:uiPriority="51"/>
-    <w:lsdException w:name="Grid Table 7 Colorful" w:uiPriority="52"/>
-    <w:lsdException w:name="Grid Table 1 Light Accent 1" w:uiPriority="46"/>
-    <w:lsdException w:name="Grid Table 2 Accent 1" w:uiPriority="47"/>
-    <w:lsdException w:name="Grid Table 3 Accent 1" w:uiPriority="48"/>
-    <w:lsdException w:name="Grid Table 4 Accent 1" w:uiPriority="49"/>
-    <w:lsdException w:name="Grid Table 5 Dark Accent 1" w:uiPriority="50"/>
-    <w:lsdException w:name="Grid Table 6 Colorful Accent 1" w:uiPriority="51"/>
-    <w:lsdException w:name="Grid Table 7 Colorful Accent 1" w:uiPriority="52"/>
-    <w:lsdException w:name="Grid Table 1 Light Accent 2" w:uiPriority="46"/>
-    <w:lsdException w:name="Grid Table 2 Accent 2" w:uiPriority="47"/>
-    <w:lsdException w:name="Grid Table 3 Accent 2" w:uiPriority="48"/>
-    <w:lsdException w:name="Grid Table 4 Accent 2" w:uiPriority="49"/>
-    <w:lsdException w:name="Grid Table 5 Dark Accent 2" w:uiPriority="50"/>
-    <w:lsdException w:name="Grid Table 6 Colorful Accent 2" w:uiPriority="51"/>
-    <w:lsdException w:name="Grid Table 7 Colorful Accent 2" w:uiPriority="52"/>
-    <w:lsdException w:name="Grid Table 1 Light Accent 3" w:uiPriority="46"/>
-    <w:lsdException w:name="Grid Table 2 Accent 3" w:uiPriority="47"/>
-    <w:lsdException w:name="Grid Table 3 Accent 3" w:uiPriority="48"/>
-    <w:lsdException w:name="Grid Table 4 Accent 3" w:uiPriority="49"/>
-    <w:lsdException w:name="Grid Table 5 Dark Accent 3" w:uiPriority="50"/>
-    <w:lsdException w:name="Grid Table 6 Colorful Accent 3" w:uiPriority="51"/>
-    <w:lsdException w:name="Grid Table 7 Colorful Accent 3" w:uiPriority="52"/>
-    <w:lsdException w:name="Grid Table 1 Light Accent 4" w:uiPriority="46"/>
-    <w:lsdException w:name="Grid Table 2 Accent 4" w:uiPriority="47"/>
-    <w:lsdException w:name="Grid Table 3 Accent 4" w:uiPriority="48"/>
-    <w:lsdException w:name="Grid Table 4 Accent 4" w:uiPriority="49"/>
-    <w:lsdException w:name="Grid Table 5 Dark Accent 4" w:uiPriority="50"/>
-    <w:lsdException w:name="Grid Table 6 Colorful Accent 4" w:uiPriority="51"/>
-    <w:lsdException w:name="Grid Table 7 Colorful Accent 4" w:uiPriority="52"/>
-    <w:lsdException w:name="Grid Table 1 Light Accent 5" w:uiPriority="46"/>
-    <w:lsdException w:name="Grid Table 2 Accent 5" w:uiPriority="47"/>
-    <w:lsdException w:name="Grid Table 3 Accent 5" w:uiPriority="48"/>
-    <w:lsdException w:name="Grid Table 4 Accent 5" w:uiPriority="49"/>
-    <w:lsdException w:name="Grid Table 5 Dark Accent 5" w:uiPriority="50"/>
-    <w:lsdException w:name="Grid Table 6 Colorful Accent 5" w:uiPriority="51"/>
-    <w:lsdException w:name="Grid Table 7 Colorful Accent 5" w:uiPriority="52"/>
-    <w:lsdException w:name="Grid Table 1 Light Accent 6" w:uiPriority="46"/>
-    <w:lsdException w:name="Grid Table 2 Accent 6" w:uiPriority="47"/>
-    <w:lsdException w:name="Grid Table 3 Accent 6" w:uiPriority="48"/>
-    <w:lsdException w:name="Grid Table 4 Accent 6" w:uiPriority="49"/>
-    <w:lsdException w:name="Grid Table 5 Dark Accent 6" w:uiPriority="50"/>
-    <w:lsdException w:name="Grid Table 6 Colorful Accent 6" w:uiPriority="51"/>
-    <w:lsdException w:name="Grid Table 7 Colorful Accent 6" w:uiPriority="52"/>
-    <w:lsdException w:name="List Table 1 Light" w:uiPriority="46"/>
-    <w:lsdException w:name="List Table 2" w:uiPriority="47"/>
-    <w:lsdException w:name="List Table 3" w:uiPriority="48"/>
-    <w:lsdException w:name="List Table 4" w:uiPriority="49"/>
-    <w:lsdException w:name="List Table 5 Dark" w:uiPriority="50"/>
-    <w:lsdException w:name="List Table 6 Colorful" w:uiPriority="51"/>
-    <w:lsdException w:name="List Table 7 Colorful" w:uiPriority="52"/>
-    <w:lsdException w:name="List Table 1 Light Accent 1" w:uiPriority="46"/>
-    <w:lsdException w:name="List Table 2 Accent 1" w:uiPriority="47"/>
-    <w:lsdException w:name="List Table 3 Accent 1" w:uiPriority="48"/>
-    <w:lsdException w:name="List Table 4 Accent 1" w:uiPriority="49"/>
-    <w:lsdException w:name="List Table 5 Dark Accent 1" w:uiPriority="50"/>
-    <w:lsdException w:name="List Table 6 Colorful Accent 1" w:uiPriority="51"/>
-    <w:lsdException w:name="List Table 7 Colorful Accent 1" w:uiPriority="52"/>
-    <w:lsdException w:name="List Table 1 Light Accent 2" w:uiPriority="46"/>
-    <w:lsdException w:name="List Table 2 Accent 2" w:uiPriority="47"/>
-    <w:lsdException w:name="List Table 3 Accent 2" w:uiPriority="48"/>
-    <w:lsdException w:name="List Table 4 Accent 2" w:uiPriority="49"/>
-    <w:lsdException w:name="List Table 5 Dark Accent 2" w:uiPriority="50"/>
-    <w:lsdException w:name="List Table 6 Colorful Accent 2" w:uiPriority="51"/>
-    <w:lsdException w:name="List Table 7 Colorful Accent 2" w:uiPriority="52"/>
-    <w:lsdException w:name="List Table 1 Light Accent 3" w:uiPriority="46"/>
-    <w:lsdException w:name="List Table 2 Accent 3" w:uiPriority="47"/>
-    <w:lsdException w:name="List Table 3 Accent 3" w:uiPriority="48"/>
-    <w:lsdException w:name="List Table 4 Accent 3" w:uiPriority="49"/>
-    <w:lsdException w:name="List Table 5 Dark Accent 3" w:uiPriority="50"/>
-    <w:lsdException w:name="List Table 6 Colorful Accent 3" w:uiPriority="51"/>
-    <w:lsdException w:name="List Table 7 Colorful Accent 3" w:uiPriority="52"/>
-    <w:lsdException w:name="List Table 1 Light Accent 4" w:uiPriority="46"/>
-    <w:lsdException w:name="List Table 2 Accent 4" w:uiPriority="47"/>
-    <w:lsdException w:name="List Table 3 Accent 4" w:uiPriority="48"/>
-    <w:lsdException w:name="List Table 4 Accent 4" w:uiPriority="49"/>
-    <w:lsdException w:name="List Table 5 Dark Accent 4" w:uiPriority="50"/>
-    <w:lsdException w:name="List Table 6 Colorful Accent 4" w:uiPriority="51"/>
-    <w:lsdException w:name="List Table 7 Colorful Accent 4" w:uiPriority="52"/>
-    <w:lsdException w:name="List Table 1 Light Accent 5" w:uiPriority="46"/>
-    <w:lsdException w:name="List Table 2 Accent 5" w:uiPriority="47"/>
-    <w:lsdException w:name="List Table 3 Accent 5" w:uiPriority="48"/>
-    <w:lsdException w:name="List Table 4 Accent 5" w:uiPriority="49"/>
-    <w:lsdException w:name="List Table 5 Dark Accent 5" w:uiPriority="50"/>
-    <w:lsdException w:name="List Table 6 Colorful Accent 5" w:uiPriority="51"/>
-    <w:lsdException w:name="List Table 7 Colorful Accent 5" w:uiPriority="52"/>
-    <w:lsdException w:name="List Table 1 Light Accent 6" w:uiPriority="46"/>
-    <w:lsdException w:name="List Table 2 Accent 6" w:uiPriority="47"/>
-    <w:lsdException w:name="List Table 3 Accent 6" w:uiPriority="48"/>
-    <w:lsdException w:name="List Table 4 Accent 6" w:uiPriority="49"/>
-    <w:lsdException w:name="List Table 5 Dark Accent 6" w:uiPriority="50"/>
-    <w:lsdException w:name="List Table 6 Colorful Accent 6" w:uiPriority="51"/>
-    <w:lsdException w:name="List Table 7 Colorful Accent 6" w:uiPriority="52"/>
-    <w:lsdException w:name="Mention" w:semiHidden="1" w:unhideWhenUsed="1"/>
-    <w:lsdException w:name="Smart Hyperlink" w:semiHidden="1" w:unhideWhenUsed="1"/>
-    <w:lsdException w:name="Hashtag" w:semiHidden="1" w:unhideWhenUsed="1"/>
-    <w:lsdException w:name="Unresolved Mention" w:semiHidden="1" w:unhideWhenUsed="1"/>
-    <w:lsdException w:name="Smart Link" w:semiHidden="1" w:unhideWhenUsed="1"/>
-    <w:lsdException w:name="Smart Link Error" w:semiHidden="1" w:unhideWhenUsed="1"/>
-  </w:latentStyles>
-  <w:style w:type="paragraph" w:default="1" w:styleId="Normal">
-    <w:name w:val="Normal"/>
-    <w:qFormat/>
-    <w:rsid w:val="00666A69"/>
-  </w:style>
-  <w:style w:type="character" w:default="1" w:styleId="DefaultParagraphFont">
-    <w:name w:val="Default Paragraph Font"/>
-    <w:uiPriority w:val="1"/>
-    <w:semiHidden/>
-    <w:unhideWhenUsed/>
-  </w:style>
-  <w:style w:type="table" w:default="1" w:styleId="TableNormal">
-    <w:name w:val="Normal Table"/>
-    <w:uiPriority w:val="99"/>
-    <w:semiHidden/>
-    <w:unhideWhenUsed/>
-    <w:tblPr>
-      <w:tblInd w:w="0" w:type="dxa"/>
-      <w:tblCellMar>
-        <w:top w:w="0" w:type="dxa"/>
-        <w:left w:w="108" w:type="dxa"/>
-        <w:bottom w:w="0" w:type="dxa"/>
-        <w:right w:w="108" w:type="dxa"/>
-      </w:tblCellMar>
-    </w:tblPr>
-  </w:style>
-  <w:style w:type="numbering" w:default="1" w:styleId="NoList">
-    <w:name w:val="No List"/>
-    <w:uiPriority w:val="99"/>
-    <w:semiHidden/>
-    <w:unhideWhenUsed/>
-  </w:style>
-  <w:style w:type="paragraph" w:customStyle="1" w:styleId="1570002EA0D040F9A95E5D6CE7577184">
-    <w:name w:val="1570002EA0D040F9A95E5D6CE7577184"/>
-    <w:rsid w:val="000C0DD6"/>
-  </w:style>
-  <w:style w:type="character" w:styleId="PlaceholderText">
-    <w:name w:val="Placeholder Text"/>
-    <w:basedOn w:val="DefaultParagraphFont"/>
-    <w:uiPriority w:val="99"/>
-    <w:semiHidden/>
-    <w:rsid w:val="00A00267"/>
-    <w:rPr>
-      <w:color w:val="808080"/>
-    </w:rPr>
-  </w:style>
-  <w:style w:type="paragraph" w:customStyle="1" w:styleId="B2E8CF8448514A8583C25C1A61A53692">
-    <w:name w:val="B2E8CF8448514A8583C25C1A61A53692"/>
-    <w:rsid w:val="000C0DD6"/>
-  </w:style>
-  <w:style w:type="paragraph" w:customStyle="1" w:styleId="8F0B24285A284EAEAD574FA02D6CCA96">
-    <w:name w:val="8F0B24285A284EAEAD574FA02D6CCA96"/>
-    <w:rsid w:val="000C0DD6"/>
-  </w:style>
-  <w:style w:type="paragraph" w:customStyle="1" w:styleId="1165485E5DA849D68D07DEF7DAF0D823">
-    <w:name w:val="1165485E5DA849D68D07DEF7DAF0D823"/>
-    <w:rsid w:val="0079115D"/>
-    <w:pPr>
-      <w:tabs>
-        <w:tab w:val="center" w:pos="4513"/>
-        <w:tab w:val="right" w:pos="9026"/>
-      </w:tabs>
-      <w:spacing w:after="0" w:line="240" w:lineRule="auto"/>
-    </w:pPr>
-    <w:rPr>
-      <w:rFonts w:eastAsiaTheme="minorHAnsi"/>
-      <w:sz w:val="20"/>
-      <w:szCs w:val="20"/>
-      <w:lang w:val="en-US" w:eastAsia="en-US"/>
-    </w:rPr>
-  </w:style>
-  <w:style w:type="paragraph" w:customStyle="1" w:styleId="1165485E5DA849D68D07DEF7DAF0D8231">
-    <w:name w:val="1165485E5DA849D68D07DEF7DAF0D8231"/>
-    <w:rsid w:val="0079115D"/>
-    <w:pPr>
-      <w:tabs>
-        <w:tab w:val="center" w:pos="4513"/>
-        <w:tab w:val="right" w:pos="9026"/>
-      </w:tabs>
-      <w:spacing w:after="0" w:line="240" w:lineRule="auto"/>
-    </w:pPr>
-    <w:rPr>
-      <w:rFonts w:eastAsiaTheme="minorHAnsi"/>
-      <w:sz w:val="20"/>
-      <w:szCs w:val="20"/>
-      <w:lang w:val="en-US" w:eastAsia="en-US"/>
-    </w:rPr>
-  </w:style>
-  <w:style w:type="paragraph" w:customStyle="1" w:styleId="4081D94A016B43F2AB8509F7297EDDA8">
-    <w:name w:val="4081D94A016B43F2AB8509F7297EDDA8"/>
-    <w:rsid w:val="0079115D"/>
-  </w:style>
-  <w:style w:type="paragraph" w:customStyle="1" w:styleId="DEA5C5911E9F440F900A934A01BD11BD">
-    <w:name w:val="DEA5C5911E9F440F900A934A01BD11BD"/>
-    <w:rsid w:val="0079115D"/>
-    <w:pPr>
-      <w:tabs>
-        <w:tab w:val="center" w:pos="4513"/>
-        <w:tab w:val="right" w:pos="9026"/>
-      </w:tabs>
-      <w:spacing w:after="0" w:line="240" w:lineRule="auto"/>
-    </w:pPr>
-    <w:rPr>
-      <w:rFonts w:eastAsiaTheme="minorHAnsi"/>
-      <w:sz w:val="20"/>
-      <w:szCs w:val="20"/>
-      <w:lang w:val="en-US" w:eastAsia="en-US"/>
-    </w:rPr>
-  </w:style>
-  <w:style w:type="paragraph" w:customStyle="1" w:styleId="039D8138481942D5983349DA88A157EB">
-    <w:name w:val="039D8138481942D5983349DA88A157EB"/>
-    <w:rsid w:val="0079115D"/>
-    <w:pPr>
-      <w:tabs>
-        <w:tab w:val="center" w:pos="4513"/>
-        <w:tab w:val="right" w:pos="9026"/>
-      </w:tabs>
-      <w:spacing w:after="0" w:line="240" w:lineRule="auto"/>
-    </w:pPr>
-    <w:rPr>
-      <w:rFonts w:eastAsiaTheme="minorHAnsi"/>
-      <w:sz w:val="20"/>
-      <w:szCs w:val="20"/>
-      <w:lang w:val="en-US" w:eastAsia="en-US"/>
-    </w:rPr>
-  </w:style>
-  <w:style w:type="paragraph" w:customStyle="1" w:styleId="886FBF6E153547CDA9C22CAB51178C24">
-    <w:name w:val="886FBF6E153547CDA9C22CAB51178C24"/>
-    <w:rsid w:val="00171A39"/>
-  </w:style>
-  <w:style w:type="paragraph" w:customStyle="1" w:styleId="7211AA590C8D45249D18578253A8D2B5">
-    <w:name w:val="7211AA590C8D45249D18578253A8D2B5"/>
-    <w:rsid w:val="00171A39"/>
-  </w:style>
-  <w:style w:type="paragraph" w:customStyle="1" w:styleId="6408E064701C497B92184B7B8C253140">
-    <w:name w:val="6408E064701C497B92184B7B8C253140"/>
-    <w:rsid w:val="00171A39"/>
-  </w:style>
-  <w:style w:type="paragraph" w:customStyle="1" w:styleId="9FECBD2C7B7F41F695D68A3653B7DD29">
-    <w:name w:val="9FECBD2C7B7F41F695D68A3653B7DD29"/>
-    <w:rsid w:val="00171A39"/>
-    <w:pPr>
-      <w:spacing w:after="0" w:line="240" w:lineRule="auto"/>
-    </w:pPr>
-    <w:rPr>
-      <w:rFonts w:eastAsiaTheme="minorHAnsi"/>
-      <w:sz w:val="20"/>
-      <w:szCs w:val="20"/>
-      <w:lang w:val="en-US" w:eastAsia="en-US"/>
-    </w:rPr>
-  </w:style>
-  <w:style w:type="paragraph" w:customStyle="1" w:styleId="039D8138481942D5983349DA88A157EB1">
-    <w:name w:val="039D8138481942D5983349DA88A157EB1"/>
-    <w:rsid w:val="00171A39"/>
-    <w:pPr>
-      <w:tabs>
-        <w:tab w:val="center" w:pos="4513"/>
-        <w:tab w:val="right" w:pos="9026"/>
-      </w:tabs>
-      <w:spacing w:after="0" w:line="240" w:lineRule="auto"/>
-    </w:pPr>
-    <w:rPr>
-      <w:rFonts w:eastAsiaTheme="minorHAnsi"/>
-      <w:sz w:val="20"/>
-      <w:szCs w:val="20"/>
-      <w:lang w:val="en-US" w:eastAsia="en-US"/>
-    </w:rPr>
-  </w:style>
-  <w:style w:type="paragraph" w:customStyle="1" w:styleId="9FECBD2C7B7F41F695D68A3653B7DD291">
-    <w:name w:val="9FECBD2C7B7F41F695D68A3653B7DD291"/>
-    <w:rsid w:val="00171A39"/>
-    <w:pPr>
-      <w:spacing w:after="0" w:line="240" w:lineRule="auto"/>
-    </w:pPr>
-    <w:rPr>
-      <w:rFonts w:eastAsiaTheme="minorHAnsi"/>
-      <w:sz w:val="20"/>
-      <w:szCs w:val="20"/>
-      <w:lang w:val="en-US" w:eastAsia="en-US"/>
-    </w:rPr>
-  </w:style>
-  <w:style w:type="paragraph" w:customStyle="1" w:styleId="039D8138481942D5983349DA88A157EB2">
-    <w:name w:val="039D8138481942D5983349DA88A157EB2"/>
-    <w:rsid w:val="00171A39"/>
-    <w:pPr>
-      <w:tabs>
-        <w:tab w:val="center" w:pos="4513"/>
-        <w:tab w:val="right" w:pos="9026"/>
-      </w:tabs>
-      <w:spacing w:after="0" w:line="240" w:lineRule="auto"/>
-    </w:pPr>
-    <w:rPr>
-      <w:rFonts w:eastAsiaTheme="minorHAnsi"/>
-      <w:sz w:val="20"/>
-      <w:szCs w:val="20"/>
-      <w:lang w:val="en-US" w:eastAsia="en-US"/>
-    </w:rPr>
-  </w:style>
-  <w:style w:type="paragraph" w:customStyle="1" w:styleId="039D8138481942D5983349DA88A157EB3">
-    <w:name w:val="039D8138481942D5983349DA88A157EB3"/>
-    <w:rsid w:val="003345F5"/>
-    <w:pPr>
-      <w:tabs>
-        <w:tab w:val="center" w:pos="4513"/>
-        <w:tab w:val="right" w:pos="9026"/>
-      </w:tabs>
-      <w:spacing w:after="0" w:line="240" w:lineRule="auto"/>
-    </w:pPr>
-    <w:rPr>
-      <w:rFonts w:eastAsiaTheme="minorHAnsi"/>
-      <w:sz w:val="20"/>
-      <w:szCs w:val="20"/>
-      <w:lang w:val="en-US" w:eastAsia="en-US"/>
-    </w:rPr>
-  </w:style>
-  <w:style w:type="paragraph" w:customStyle="1" w:styleId="039D8138481942D5983349DA88A157EB4">
-    <w:name w:val="039D8138481942D5983349DA88A157EB4"/>
-    <w:rsid w:val="003345F5"/>
-    <w:pPr>
-      <w:tabs>
-        <w:tab w:val="center" w:pos="4513"/>
-        <w:tab w:val="right" w:pos="9026"/>
-      </w:tabs>
-      <w:spacing w:after="0" w:line="240" w:lineRule="auto"/>
-    </w:pPr>
-    <w:rPr>
-      <w:rFonts w:eastAsiaTheme="minorHAnsi"/>
-      <w:sz w:val="20"/>
-      <w:szCs w:val="20"/>
-      <w:lang w:val="en-US" w:eastAsia="en-US"/>
-    </w:rPr>
-  </w:style>
-</w:styles>
-</file>
-
-<file path=word/glossary/webSettings.xml><?xml version="1.0" encoding="utf-8"?>
-<w:webSettings xmlns:mc="http://schemas.openxmlformats.org/markup-compatibility/2006" xmlns:r="http://schemas.openxmlformats.org/officeDocument/2006/relationships" xmlns:w="http://schemas.openxmlformats.org/wordprocessingml/2006/main" xmlns:w14="http://schemas.microsoft.com/office/word/2010/wordml" xmlns:w15="http://schemas.microsoft.com/office/word/2012/wordml" xmlns:w16cid="http://schemas.microsoft.com/office/word/2016/wordml/cid" xmlns:w16se="http://schemas.microsoft.com/office/word/2015/wordml/symex" mc:Ignorable="w14 w15 w16se w16cid">
-  <w:optimizeForBrowser/>
-  <w:allowPNG/>
-</w:webSettings>
-</file>
-
 <file path=word/theme/theme1.xml><?xml version="1.0" encoding="utf-8"?>
 <a:theme xmlns:a="http://schemas.openxmlformats.org/drawingml/2006/main" name="Office Theme">
   <a:themeElements>
@@ -13764,7 +12873,7 @@
 
 <file path=customXml/item1.xml><?xml version="1.0" encoding="utf-8"?>
 <CoverPageProperties xmlns="http://schemas.microsoft.com/office/2006/coverPageProps">
-  <PublishDate>2019-09-24T00:00:00</PublishDate>
+  <PublishDate>2019-09-28T00:00:00</PublishDate>
   <Abstract/>
   <CompanyAddress>www.132virtualwing.org</CompanyAddress>
   <CompanyPhone/>
@@ -13786,7 +12895,7 @@
 </file>
 
 <file path=customXml/itemProps2.xml><?xml version="1.0" encoding="utf-8"?>
-<ds:datastoreItem xmlns:ds="http://schemas.openxmlformats.org/officeDocument/2006/customXml" ds:itemID="{0F159EE5-9084-47F0-9052-E79570EC9617}">
+<ds:datastoreItem xmlns:ds="http://schemas.openxmlformats.org/officeDocument/2006/customXml" ds:itemID="{EC7866C9-4B32-464F-BDC1-1CA5E43A0F0E}">
   <ds:schemaRefs>
     <ds:schemaRef ds:uri="http://schemas.openxmlformats.org/officeDocument/2006/bibliography"/>
   </ds:schemaRefs>

</xml_diff>

<commit_message>
Checked in the WIP kneeboard pack. Created a new supplement document with a proposed outline. Tweaked formatting in the SOP.
</commit_message>
<xml_diff>
--- a/SOP/132-388-SOP.docx
+++ b/SOP/132-388-SOP.docx
@@ -918,7 +918,7 @@
         <w:contextualSpacing/>
       </w:pPr>
     </w:p>
-    <w:bookmarkStart w:id="0" w:name="_Toc20341730" w:displacedByCustomXml="next"/>
+    <w:bookmarkStart w:id="0" w:name="_Toc20598158" w:displacedByCustomXml="next"/>
     <w:sdt>
       <w:sdtPr>
         <w:rPr>
@@ -974,7 +974,7 @@
           <w:r>
             <w:fldChar w:fldCharType="separate"/>
           </w:r>
-          <w:hyperlink w:anchor="_Toc20341730" w:history="1">
+          <w:hyperlink w:anchor="_Toc20598158" w:history="1">
             <w:r>
               <w:rPr>
                 <w:rStyle w:val="Hyperlink"/>
@@ -1017,7 +1017,7 @@
                 <w:noProof/>
                 <w:webHidden/>
               </w:rPr>
-              <w:instrText xml:space="preserve"> PAGEREF _Toc20341730 \h </w:instrText>
+              <w:instrText xml:space="preserve"> PAGEREF _Toc20598158 \h </w:instrText>
             </w:r>
             <w:r>
               <w:rPr>
@@ -1062,7 +1062,7 @@
               <w:lang w:eastAsia="en-GB"/>
             </w:rPr>
           </w:pPr>
-          <w:hyperlink w:anchor="_Toc20341731" w:history="1">
+          <w:hyperlink w:anchor="_Toc20598159" w:history="1">
             <w:r>
               <w:rPr>
                 <w:rStyle w:val="Hyperlink"/>
@@ -1105,7 +1105,7 @@
                 <w:noProof/>
                 <w:webHidden/>
               </w:rPr>
-              <w:instrText xml:space="preserve"> PAGEREF _Toc20341731 \h </w:instrText>
+              <w:instrText xml:space="preserve"> PAGEREF _Toc20598159 \h </w:instrText>
             </w:r>
             <w:r>
               <w:rPr>
@@ -1150,7 +1150,7 @@
               <w:lang w:eastAsia="en-GB"/>
             </w:rPr>
           </w:pPr>
-          <w:hyperlink w:anchor="_Toc20341732" w:history="1">
+          <w:hyperlink w:anchor="_Toc20598160" w:history="1">
             <w:r>
               <w:rPr>
                 <w:rStyle w:val="Hyperlink"/>
@@ -1172,7 +1172,7 @@
                 <w:rStyle w:val="Hyperlink"/>
                 <w:noProof/>
               </w:rPr>
-              <w:t>Glossary of Terms</w:t>
+              <w:t>Roles &amp; Responsibilities</w:t>
             </w:r>
             <w:r>
               <w:rPr>
@@ -1193,7 +1193,13 @@
                 <w:noProof/>
                 <w:webHidden/>
               </w:rPr>
-              <w:instrText xml:space="preserve"> PAGEREF _Toc20341732 \h </w:instrText>
+              <w:instrText xml:space="preserve"> PAGEREF _Toc20598160 \h </w:instrText>
+            </w:r>
+            <w:r>
+              <w:rPr>
+                <w:noProof/>
+                <w:webHidden/>
+              </w:rPr>
             </w:r>
             <w:r>
               <w:rPr>
@@ -1204,13 +1210,186 @@
             </w:r>
             <w:r>
               <w:rPr>
-                <w:b/>
-                <w:bCs/>
-                <w:noProof/>
-                <w:webHidden/>
-                <w:lang w:val="en-US"/>
-              </w:rPr>
-              <w:t>Error! Bookmark not defined.</w:t>
+                <w:noProof/>
+                <w:webHidden/>
+              </w:rPr>
+              <w:t>5</w:t>
+            </w:r>
+            <w:r>
+              <w:rPr>
+                <w:noProof/>
+                <w:webHidden/>
+              </w:rPr>
+              <w:fldChar w:fldCharType="end"/>
+            </w:r>
+          </w:hyperlink>
+        </w:p>
+        <w:p>
+          <w:pPr>
+            <w:pStyle w:val="TOC2"/>
+            <w:tabs>
+              <w:tab w:val="left" w:pos="880"/>
+              <w:tab w:val="right" w:leader="dot" w:pos="9736"/>
+            </w:tabs>
+            <w:rPr>
+              <w:rFonts w:eastAsiaTheme="minorEastAsia"/>
+              <w:noProof/>
+              <w:szCs w:val="22"/>
+              <w:lang w:eastAsia="en-GB"/>
+            </w:rPr>
+          </w:pPr>
+          <w:hyperlink w:anchor="_Toc20598161" w:history="1">
+            <w:r>
+              <w:rPr>
+                <w:rStyle w:val="Hyperlink"/>
+                <w:noProof/>
+              </w:rPr>
+              <w:t>3.1</w:t>
+            </w:r>
+            <w:r>
+              <w:rPr>
+                <w:rFonts w:eastAsiaTheme="minorEastAsia"/>
+                <w:noProof/>
+                <w:szCs w:val="22"/>
+                <w:lang w:eastAsia="en-GB"/>
+              </w:rPr>
+              <w:tab/>
+            </w:r>
+            <w:r>
+              <w:rPr>
+                <w:rStyle w:val="Hyperlink"/>
+                <w:noProof/>
+              </w:rPr>
+              <w:t>Flight Planning</w:t>
+            </w:r>
+            <w:r>
+              <w:rPr>
+                <w:noProof/>
+                <w:webHidden/>
+              </w:rPr>
+              <w:tab/>
+            </w:r>
+            <w:r>
+              <w:rPr>
+                <w:noProof/>
+                <w:webHidden/>
+              </w:rPr>
+              <w:fldChar w:fldCharType="begin"/>
+            </w:r>
+            <w:r>
+              <w:rPr>
+                <w:noProof/>
+                <w:webHidden/>
+              </w:rPr>
+              <w:instrText xml:space="preserve"> PAGEREF _Toc20598161 \h </w:instrText>
+            </w:r>
+            <w:r>
+              <w:rPr>
+                <w:noProof/>
+                <w:webHidden/>
+              </w:rPr>
+            </w:r>
+            <w:r>
+              <w:rPr>
+                <w:noProof/>
+                <w:webHidden/>
+              </w:rPr>
+              <w:fldChar w:fldCharType="separate"/>
+            </w:r>
+            <w:r>
+              <w:rPr>
+                <w:noProof/>
+                <w:webHidden/>
+              </w:rPr>
+              <w:t>5</w:t>
+            </w:r>
+            <w:r>
+              <w:rPr>
+                <w:noProof/>
+                <w:webHidden/>
+              </w:rPr>
+              <w:fldChar w:fldCharType="end"/>
+            </w:r>
+          </w:hyperlink>
+        </w:p>
+        <w:p>
+          <w:pPr>
+            <w:pStyle w:val="TOC2"/>
+            <w:tabs>
+              <w:tab w:val="left" w:pos="880"/>
+              <w:tab w:val="right" w:leader="dot" w:pos="9736"/>
+            </w:tabs>
+            <w:rPr>
+              <w:rFonts w:eastAsiaTheme="minorEastAsia"/>
+              <w:noProof/>
+              <w:szCs w:val="22"/>
+              <w:lang w:eastAsia="en-GB"/>
+            </w:rPr>
+          </w:pPr>
+          <w:hyperlink w:anchor="_Toc20598162" w:history="1">
+            <w:r>
+              <w:rPr>
+                <w:rStyle w:val="Hyperlink"/>
+                <w:noProof/>
+              </w:rPr>
+              <w:t>3.2</w:t>
+            </w:r>
+            <w:r>
+              <w:rPr>
+                <w:rFonts w:eastAsiaTheme="minorEastAsia"/>
+                <w:noProof/>
+                <w:szCs w:val="22"/>
+                <w:lang w:eastAsia="en-GB"/>
+              </w:rPr>
+              <w:tab/>
+            </w:r>
+            <w:r>
+              <w:rPr>
+                <w:rStyle w:val="Hyperlink"/>
+                <w:noProof/>
+              </w:rPr>
+              <w:t>Mission Execution</w:t>
+            </w:r>
+            <w:r>
+              <w:rPr>
+                <w:noProof/>
+                <w:webHidden/>
+              </w:rPr>
+              <w:tab/>
+            </w:r>
+            <w:r>
+              <w:rPr>
+                <w:noProof/>
+                <w:webHidden/>
+              </w:rPr>
+              <w:fldChar w:fldCharType="begin"/>
+            </w:r>
+            <w:r>
+              <w:rPr>
+                <w:noProof/>
+                <w:webHidden/>
+              </w:rPr>
+              <w:instrText xml:space="preserve"> PAGEREF _Toc20598162 \h </w:instrText>
+            </w:r>
+            <w:r>
+              <w:rPr>
+                <w:noProof/>
+                <w:webHidden/>
+              </w:rPr>
+            </w:r>
+            <w:r>
+              <w:rPr>
+                <w:noProof/>
+                <w:webHidden/>
+              </w:rPr>
+              <w:fldChar w:fldCharType="separate"/>
+            </w:r>
+            <w:r>
+              <w:rPr>
+                <w:noProof/>
+                <w:webHidden/>
+              </w:rPr>
+              <w:t>6</w:t>
             </w:r>
             <w:r>
               <w:rPr>
@@ -1235,7 +1414,7 @@
               <w:lang w:eastAsia="en-GB"/>
             </w:rPr>
           </w:pPr>
-          <w:hyperlink w:anchor="_Toc20341733" w:history="1">
+          <w:hyperlink w:anchor="_Toc20598163" w:history="1">
             <w:r>
               <w:rPr>
                 <w:rStyle w:val="Hyperlink"/>
@@ -1257,7 +1436,7 @@
                 <w:rStyle w:val="Hyperlink"/>
                 <w:noProof/>
               </w:rPr>
-              <w:t>Roles &amp; Responsibilities</w:t>
+              <w:t>Mission Planning</w:t>
             </w:r>
             <w:r>
               <w:rPr>
@@ -1278,7 +1457,7 @@
                 <w:noProof/>
                 <w:webHidden/>
               </w:rPr>
-              <w:instrText xml:space="preserve"> PAGEREF _Toc20341733 \h </w:instrText>
+              <w:instrText xml:space="preserve"> PAGEREF _Toc20598163 \h </w:instrText>
             </w:r>
             <w:r>
               <w:rPr>
@@ -1298,7 +1477,7 @@
                 <w:noProof/>
                 <w:webHidden/>
               </w:rPr>
-              <w:t>5</w:t>
+              <w:t>7</w:t>
             </w:r>
             <w:r>
               <w:rPr>
@@ -1323,7 +1502,7 @@
               <w:lang w:eastAsia="en-GB"/>
             </w:rPr>
           </w:pPr>
-          <w:hyperlink w:anchor="_Toc20341734" w:history="1">
+          <w:hyperlink w:anchor="_Toc20598164" w:history="1">
             <w:r>
               <w:rPr>
                 <w:rStyle w:val="Hyperlink"/>
@@ -1345,7 +1524,7 @@
                 <w:rStyle w:val="Hyperlink"/>
                 <w:noProof/>
               </w:rPr>
-              <w:t>Flight Planning</w:t>
+              <w:t>Mission Types and Intents</w:t>
             </w:r>
             <w:r>
               <w:rPr>
@@ -1366,7 +1545,7 @@
                 <w:noProof/>
                 <w:webHidden/>
               </w:rPr>
-              <w:instrText xml:space="preserve"> PAGEREF _Toc20341734 \h </w:instrText>
+              <w:instrText xml:space="preserve"> PAGEREF _Toc20598164 \h </w:instrText>
             </w:r>
             <w:r>
               <w:rPr>
@@ -1386,7 +1565,7 @@
                 <w:noProof/>
                 <w:webHidden/>
               </w:rPr>
-              <w:t>5</w:t>
+              <w:t>7</w:t>
             </w:r>
             <w:r>
               <w:rPr>
@@ -1411,7 +1590,7 @@
               <w:lang w:eastAsia="en-GB"/>
             </w:rPr>
           </w:pPr>
-          <w:hyperlink w:anchor="_Toc20341735" w:history="1">
+          <w:hyperlink w:anchor="_Toc20598165" w:history="1">
             <w:r>
               <w:rPr>
                 <w:rStyle w:val="Hyperlink"/>
@@ -1433,7 +1612,7 @@
                 <w:rStyle w:val="Hyperlink"/>
                 <w:noProof/>
               </w:rPr>
-              <w:t>Mission Execution</w:t>
+              <w:t>Payload, Fuel and Weight Planning</w:t>
             </w:r>
             <w:r>
               <w:rPr>
@@ -1454,7 +1633,7 @@
                 <w:noProof/>
                 <w:webHidden/>
               </w:rPr>
-              <w:instrText xml:space="preserve"> PAGEREF _Toc20341735 \h </w:instrText>
+              <w:instrText xml:space="preserve"> PAGEREF _Toc20598165 \h </w:instrText>
             </w:r>
             <w:r>
               <w:rPr>
@@ -1474,7 +1653,7 @@
                 <w:noProof/>
                 <w:webHidden/>
               </w:rPr>
-              <w:t>6</w:t>
+              <w:t>7</w:t>
             </w:r>
             <w:r>
               <w:rPr>
@@ -1499,7 +1678,7 @@
               <w:lang w:eastAsia="en-GB"/>
             </w:rPr>
           </w:pPr>
-          <w:hyperlink w:anchor="_Toc20341736" w:history="1">
+          <w:hyperlink w:anchor="_Toc20598166" w:history="1">
             <w:r>
               <w:rPr>
                 <w:rStyle w:val="Hyperlink"/>
@@ -1521,7 +1700,7 @@
                 <w:rStyle w:val="Hyperlink"/>
                 <w:noProof/>
               </w:rPr>
-              <w:t>Command and Control</w:t>
+              <w:t>Planning outputs</w:t>
             </w:r>
             <w:r>
               <w:rPr>
@@ -1542,7 +1721,13 @@
                 <w:noProof/>
                 <w:webHidden/>
               </w:rPr>
-              <w:instrText xml:space="preserve"> PAGEREF _Toc20341736 \h </w:instrText>
+              <w:instrText xml:space="preserve"> PAGEREF _Toc20598166 \h </w:instrText>
+            </w:r>
+            <w:r>
+              <w:rPr>
+                <w:noProof/>
+                <w:webHidden/>
+              </w:rPr>
             </w:r>
             <w:r>
               <w:rPr>
@@ -1553,13 +1738,10 @@
             </w:r>
             <w:r>
               <w:rPr>
-                <w:b/>
-                <w:bCs/>
-                <w:noProof/>
-                <w:webHidden/>
-                <w:lang w:val="en-US"/>
-              </w:rPr>
-              <w:t>Error! Bookmark not defined.</w:t>
+                <w:noProof/>
+                <w:webHidden/>
+              </w:rPr>
+              <w:t>7</w:t>
             </w:r>
             <w:r>
               <w:rPr>
@@ -1584,7 +1766,7 @@
               <w:lang w:eastAsia="en-GB"/>
             </w:rPr>
           </w:pPr>
-          <w:hyperlink w:anchor="_Toc20341737" w:history="1">
+          <w:hyperlink w:anchor="_Toc20598167" w:history="1">
             <w:r>
               <w:rPr>
                 <w:rStyle w:val="Hyperlink"/>
@@ -1606,7 +1788,7 @@
                 <w:rStyle w:val="Hyperlink"/>
                 <w:noProof/>
               </w:rPr>
-              <w:t>Mission Planning</w:t>
+              <w:t>Mission Briefing</w:t>
             </w:r>
             <w:r>
               <w:rPr>
@@ -1627,7 +1809,7 @@
                 <w:noProof/>
                 <w:webHidden/>
               </w:rPr>
-              <w:instrText xml:space="preserve"> PAGEREF _Toc20341737 \h </w:instrText>
+              <w:instrText xml:space="preserve"> PAGEREF _Toc20598167 \h </w:instrText>
             </w:r>
             <w:r>
               <w:rPr>
@@ -1647,7 +1829,7 @@
                 <w:noProof/>
                 <w:webHidden/>
               </w:rPr>
-              <w:t>7</w:t>
+              <w:t>8</w:t>
             </w:r>
             <w:r>
               <w:rPr>
@@ -1672,7 +1854,7 @@
               <w:lang w:eastAsia="en-GB"/>
             </w:rPr>
           </w:pPr>
-          <w:hyperlink w:anchor="_Toc20341738" w:history="1">
+          <w:hyperlink w:anchor="_Toc20598168" w:history="1">
             <w:r>
               <w:rPr>
                 <w:rStyle w:val="Hyperlink"/>
@@ -1694,7 +1876,7 @@
                 <w:rStyle w:val="Hyperlink"/>
                 <w:noProof/>
               </w:rPr>
-              <w:t>Mission Types and Intents</w:t>
+              <w:t>Mission Overview</w:t>
             </w:r>
             <w:r>
               <w:rPr>
@@ -1715,7 +1897,7 @@
                 <w:noProof/>
                 <w:webHidden/>
               </w:rPr>
-              <w:instrText xml:space="preserve"> PAGEREF _Toc20341738 \h </w:instrText>
+              <w:instrText xml:space="preserve"> PAGEREF _Toc20598168 \h </w:instrText>
             </w:r>
             <w:r>
               <w:rPr>
@@ -1735,7 +1917,7 @@
                 <w:noProof/>
                 <w:webHidden/>
               </w:rPr>
-              <w:t>7</w:t>
+              <w:t>8</w:t>
             </w:r>
             <w:r>
               <w:rPr>
@@ -1760,7 +1942,7 @@
               <w:lang w:eastAsia="en-GB"/>
             </w:rPr>
           </w:pPr>
-          <w:hyperlink w:anchor="_Toc20341739" w:history="1">
+          <w:hyperlink w:anchor="_Toc20598169" w:history="1">
             <w:r>
               <w:rPr>
                 <w:rStyle w:val="Hyperlink"/>
@@ -1782,7 +1964,7 @@
                 <w:rStyle w:val="Hyperlink"/>
                 <w:noProof/>
               </w:rPr>
-              <w:t>Payload, Fuel and Weight Planning</w:t>
+              <w:t>BluFor Situation</w:t>
             </w:r>
             <w:r>
               <w:rPr>
@@ -1803,7 +1985,7 @@
                 <w:noProof/>
                 <w:webHidden/>
               </w:rPr>
-              <w:instrText xml:space="preserve"> PAGEREF _Toc20341739 \h </w:instrText>
+              <w:instrText xml:space="preserve"> PAGEREF _Toc20598169 \h </w:instrText>
             </w:r>
             <w:r>
               <w:rPr>
@@ -1823,7 +2005,7 @@
                 <w:noProof/>
                 <w:webHidden/>
               </w:rPr>
-              <w:t>7</w:t>
+              <w:t>8</w:t>
             </w:r>
             <w:r>
               <w:rPr>
@@ -1848,7 +2030,7 @@
               <w:lang w:eastAsia="en-GB"/>
             </w:rPr>
           </w:pPr>
-          <w:hyperlink w:anchor="_Toc20341740" w:history="1">
+          <w:hyperlink w:anchor="_Toc20598170" w:history="1">
             <w:r>
               <w:rPr>
                 <w:rStyle w:val="Hyperlink"/>
@@ -1870,7 +2052,7 @@
                 <w:rStyle w:val="Hyperlink"/>
                 <w:noProof/>
               </w:rPr>
-              <w:t>Planning outputs</w:t>
+              <w:t>RedFor Situation</w:t>
             </w:r>
             <w:r>
               <w:rPr>
@@ -1891,7 +2073,7 @@
                 <w:noProof/>
                 <w:webHidden/>
               </w:rPr>
-              <w:instrText xml:space="preserve"> PAGEREF _Toc20341740 \h </w:instrText>
+              <w:instrText xml:space="preserve"> PAGEREF _Toc20598170 \h </w:instrText>
             </w:r>
             <w:r>
               <w:rPr>
@@ -1911,7 +2093,271 @@
                 <w:noProof/>
                 <w:webHidden/>
               </w:rPr>
-              <w:t>7</w:t>
+              <w:t>8</w:t>
+            </w:r>
+            <w:r>
+              <w:rPr>
+                <w:noProof/>
+                <w:webHidden/>
+              </w:rPr>
+              <w:fldChar w:fldCharType="end"/>
+            </w:r>
+          </w:hyperlink>
+        </w:p>
+        <w:p>
+          <w:pPr>
+            <w:pStyle w:val="TOC2"/>
+            <w:tabs>
+              <w:tab w:val="left" w:pos="880"/>
+              <w:tab w:val="right" w:leader="dot" w:pos="9736"/>
+            </w:tabs>
+            <w:rPr>
+              <w:rFonts w:eastAsiaTheme="minorEastAsia"/>
+              <w:noProof/>
+              <w:szCs w:val="22"/>
+              <w:lang w:eastAsia="en-GB"/>
+            </w:rPr>
+          </w:pPr>
+          <w:hyperlink w:anchor="_Toc20598171" w:history="1">
+            <w:r>
+              <w:rPr>
+                <w:rStyle w:val="Hyperlink"/>
+                <w:noProof/>
+              </w:rPr>
+              <w:t>5.4</w:t>
+            </w:r>
+            <w:r>
+              <w:rPr>
+                <w:rFonts w:eastAsiaTheme="minorEastAsia"/>
+                <w:noProof/>
+                <w:szCs w:val="22"/>
+                <w:lang w:eastAsia="en-GB"/>
+              </w:rPr>
+              <w:tab/>
+            </w:r>
+            <w:r>
+              <w:rPr>
+                <w:rStyle w:val="Hyperlink"/>
+                <w:noProof/>
+              </w:rPr>
+              <w:t>Threat Assessment</w:t>
+            </w:r>
+            <w:r>
+              <w:rPr>
+                <w:noProof/>
+                <w:webHidden/>
+              </w:rPr>
+              <w:tab/>
+            </w:r>
+            <w:r>
+              <w:rPr>
+                <w:noProof/>
+                <w:webHidden/>
+              </w:rPr>
+              <w:fldChar w:fldCharType="begin"/>
+            </w:r>
+            <w:r>
+              <w:rPr>
+                <w:noProof/>
+                <w:webHidden/>
+              </w:rPr>
+              <w:instrText xml:space="preserve"> PAGEREF _Toc20598171 \h </w:instrText>
+            </w:r>
+            <w:r>
+              <w:rPr>
+                <w:noProof/>
+                <w:webHidden/>
+              </w:rPr>
+            </w:r>
+            <w:r>
+              <w:rPr>
+                <w:noProof/>
+                <w:webHidden/>
+              </w:rPr>
+              <w:fldChar w:fldCharType="separate"/>
+            </w:r>
+            <w:r>
+              <w:rPr>
+                <w:noProof/>
+                <w:webHidden/>
+              </w:rPr>
+              <w:t>8</w:t>
+            </w:r>
+            <w:r>
+              <w:rPr>
+                <w:noProof/>
+                <w:webHidden/>
+              </w:rPr>
+              <w:fldChar w:fldCharType="end"/>
+            </w:r>
+          </w:hyperlink>
+        </w:p>
+        <w:p>
+          <w:pPr>
+            <w:pStyle w:val="TOC2"/>
+            <w:tabs>
+              <w:tab w:val="left" w:pos="880"/>
+              <w:tab w:val="right" w:leader="dot" w:pos="9736"/>
+            </w:tabs>
+            <w:rPr>
+              <w:rFonts w:eastAsiaTheme="minorEastAsia"/>
+              <w:noProof/>
+              <w:szCs w:val="22"/>
+              <w:lang w:eastAsia="en-GB"/>
+            </w:rPr>
+          </w:pPr>
+          <w:hyperlink w:anchor="_Toc20598172" w:history="1">
+            <w:r>
+              <w:rPr>
+                <w:rStyle w:val="Hyperlink"/>
+                <w:noProof/>
+              </w:rPr>
+              <w:t>5.5</w:t>
+            </w:r>
+            <w:r>
+              <w:rPr>
+                <w:rFonts w:eastAsiaTheme="minorEastAsia"/>
+                <w:noProof/>
+                <w:szCs w:val="22"/>
+                <w:lang w:eastAsia="en-GB"/>
+              </w:rPr>
+              <w:tab/>
+            </w:r>
+            <w:r>
+              <w:rPr>
+                <w:rStyle w:val="Hyperlink"/>
+                <w:noProof/>
+              </w:rPr>
+              <w:t>Mission Flow and Time Hack</w:t>
+            </w:r>
+            <w:r>
+              <w:rPr>
+                <w:noProof/>
+                <w:webHidden/>
+              </w:rPr>
+              <w:tab/>
+            </w:r>
+            <w:r>
+              <w:rPr>
+                <w:noProof/>
+                <w:webHidden/>
+              </w:rPr>
+              <w:fldChar w:fldCharType="begin"/>
+            </w:r>
+            <w:r>
+              <w:rPr>
+                <w:noProof/>
+                <w:webHidden/>
+              </w:rPr>
+              <w:instrText xml:space="preserve"> PAGEREF _Toc20598172 \h </w:instrText>
+            </w:r>
+            <w:r>
+              <w:rPr>
+                <w:noProof/>
+                <w:webHidden/>
+              </w:rPr>
+            </w:r>
+            <w:r>
+              <w:rPr>
+                <w:noProof/>
+                <w:webHidden/>
+              </w:rPr>
+              <w:fldChar w:fldCharType="separate"/>
+            </w:r>
+            <w:r>
+              <w:rPr>
+                <w:noProof/>
+                <w:webHidden/>
+              </w:rPr>
+              <w:t>8</w:t>
+            </w:r>
+            <w:r>
+              <w:rPr>
+                <w:noProof/>
+                <w:webHidden/>
+              </w:rPr>
+              <w:fldChar w:fldCharType="end"/>
+            </w:r>
+          </w:hyperlink>
+        </w:p>
+        <w:p>
+          <w:pPr>
+            <w:pStyle w:val="TOC2"/>
+            <w:tabs>
+              <w:tab w:val="left" w:pos="880"/>
+              <w:tab w:val="right" w:leader="dot" w:pos="9736"/>
+            </w:tabs>
+            <w:rPr>
+              <w:rFonts w:eastAsiaTheme="minorEastAsia"/>
+              <w:noProof/>
+              <w:szCs w:val="22"/>
+              <w:lang w:eastAsia="en-GB"/>
+            </w:rPr>
+          </w:pPr>
+          <w:hyperlink w:anchor="_Toc20598173" w:history="1">
+            <w:r>
+              <w:rPr>
+                <w:rStyle w:val="Hyperlink"/>
+                <w:noProof/>
+              </w:rPr>
+              <w:t>5.6</w:t>
+            </w:r>
+            <w:r>
+              <w:rPr>
+                <w:rFonts w:eastAsiaTheme="minorEastAsia"/>
+                <w:noProof/>
+                <w:szCs w:val="22"/>
+                <w:lang w:eastAsia="en-GB"/>
+              </w:rPr>
+              <w:tab/>
+            </w:r>
+            <w:r>
+              <w:rPr>
+                <w:rStyle w:val="Hyperlink"/>
+                <w:noProof/>
+              </w:rPr>
+              <w:t>Contracts</w:t>
+            </w:r>
+            <w:r>
+              <w:rPr>
+                <w:noProof/>
+                <w:webHidden/>
+              </w:rPr>
+              <w:tab/>
+            </w:r>
+            <w:r>
+              <w:rPr>
+                <w:noProof/>
+                <w:webHidden/>
+              </w:rPr>
+              <w:fldChar w:fldCharType="begin"/>
+            </w:r>
+            <w:r>
+              <w:rPr>
+                <w:noProof/>
+                <w:webHidden/>
+              </w:rPr>
+              <w:instrText xml:space="preserve"> PAGEREF _Toc20598173 \h </w:instrText>
+            </w:r>
+            <w:r>
+              <w:rPr>
+                <w:noProof/>
+                <w:webHidden/>
+              </w:rPr>
+            </w:r>
+            <w:r>
+              <w:rPr>
+                <w:noProof/>
+                <w:webHidden/>
+              </w:rPr>
+              <w:fldChar w:fldCharType="separate"/>
+            </w:r>
+            <w:r>
+              <w:rPr>
+                <w:noProof/>
+                <w:webHidden/>
+              </w:rPr>
+              <w:t>8</w:t>
             </w:r>
             <w:r>
               <w:rPr>
@@ -1936,7 +2382,7 @@
               <w:lang w:eastAsia="en-GB"/>
             </w:rPr>
           </w:pPr>
-          <w:hyperlink w:anchor="_Toc20341741" w:history="1">
+          <w:hyperlink w:anchor="_Toc20598174" w:history="1">
             <w:r>
               <w:rPr>
                 <w:rStyle w:val="Hyperlink"/>
@@ -1958,7 +2404,7 @@
                 <w:rStyle w:val="Hyperlink"/>
                 <w:noProof/>
               </w:rPr>
-              <w:t>Mission Briefing</w:t>
+              <w:t>Normal Procedures</w:t>
             </w:r>
             <w:r>
               <w:rPr>
@@ -1979,7 +2425,7 @@
                 <w:noProof/>
                 <w:webHidden/>
               </w:rPr>
-              <w:instrText xml:space="preserve"> PAGEREF _Toc20341741 \h </w:instrText>
+              <w:instrText xml:space="preserve"> PAGEREF _Toc20598174 \h </w:instrText>
             </w:r>
             <w:r>
               <w:rPr>
@@ -1999,7 +2445,7 @@
                 <w:noProof/>
                 <w:webHidden/>
               </w:rPr>
-              <w:t>8</w:t>
+              <w:t>9</w:t>
             </w:r>
             <w:r>
               <w:rPr>
@@ -2024,7 +2470,7 @@
               <w:lang w:eastAsia="en-GB"/>
             </w:rPr>
           </w:pPr>
-          <w:hyperlink w:anchor="_Toc20341742" w:history="1">
+          <w:hyperlink w:anchor="_Toc20598175" w:history="1">
             <w:r>
               <w:rPr>
                 <w:rStyle w:val="Hyperlink"/>
@@ -2046,7 +2492,7 @@
                 <w:rStyle w:val="Hyperlink"/>
                 <w:noProof/>
               </w:rPr>
-              <w:t>Mission Overview</w:t>
+              <w:t>Communications and Start-up</w:t>
             </w:r>
             <w:r>
               <w:rPr>
@@ -2067,7 +2513,7 @@
                 <w:noProof/>
                 <w:webHidden/>
               </w:rPr>
-              <w:instrText xml:space="preserve"> PAGEREF _Toc20341742 \h </w:instrText>
+              <w:instrText xml:space="preserve"> PAGEREF _Toc20598175 \h </w:instrText>
             </w:r>
             <w:r>
               <w:rPr>
@@ -2087,7 +2533,7 @@
                 <w:noProof/>
                 <w:webHidden/>
               </w:rPr>
-              <w:t>8</w:t>
+              <w:t>9</w:t>
             </w:r>
             <w:r>
               <w:rPr>
@@ -2112,7 +2558,7 @@
               <w:lang w:eastAsia="en-GB"/>
             </w:rPr>
           </w:pPr>
-          <w:hyperlink w:anchor="_Toc20341743" w:history="1">
+          <w:hyperlink w:anchor="_Toc20598176" w:history="1">
             <w:r>
               <w:rPr>
                 <w:rStyle w:val="Hyperlink"/>
@@ -2134,7 +2580,7 @@
                 <w:rStyle w:val="Hyperlink"/>
                 <w:noProof/>
               </w:rPr>
-              <w:t>BluFor Situation</w:t>
+              <w:t>Taxi</w:t>
             </w:r>
             <w:r>
               <w:rPr>
@@ -2155,7 +2601,7 @@
                 <w:noProof/>
                 <w:webHidden/>
               </w:rPr>
-              <w:instrText xml:space="preserve"> PAGEREF _Toc20341743 \h </w:instrText>
+              <w:instrText xml:space="preserve"> PAGEREF _Toc20598176 \h </w:instrText>
             </w:r>
             <w:r>
               <w:rPr>
@@ -2175,7 +2621,7 @@
                 <w:noProof/>
                 <w:webHidden/>
               </w:rPr>
-              <w:t>8</w:t>
+              <w:t>9</w:t>
             </w:r>
             <w:r>
               <w:rPr>
@@ -2200,7 +2646,7 @@
               <w:lang w:eastAsia="en-GB"/>
             </w:rPr>
           </w:pPr>
-          <w:hyperlink w:anchor="_Toc20341744" w:history="1">
+          <w:hyperlink w:anchor="_Toc20598177" w:history="1">
             <w:r>
               <w:rPr>
                 <w:rStyle w:val="Hyperlink"/>
@@ -2222,7 +2668,7 @@
                 <w:rStyle w:val="Hyperlink"/>
                 <w:noProof/>
               </w:rPr>
-              <w:t>RedFor Situation</w:t>
+              <w:t>Take-off</w:t>
             </w:r>
             <w:r>
               <w:rPr>
@@ -2243,7 +2689,7 @@
                 <w:noProof/>
                 <w:webHidden/>
               </w:rPr>
-              <w:instrText xml:space="preserve"> PAGEREF _Toc20341744 \h </w:instrText>
+              <w:instrText xml:space="preserve"> PAGEREF _Toc20598177 \h </w:instrText>
             </w:r>
             <w:r>
               <w:rPr>
@@ -2263,7 +2709,7 @@
                 <w:noProof/>
                 <w:webHidden/>
               </w:rPr>
-              <w:t>8</w:t>
+              <w:t>10</w:t>
             </w:r>
             <w:r>
               <w:rPr>
@@ -2288,7 +2734,7 @@
               <w:lang w:eastAsia="en-GB"/>
             </w:rPr>
           </w:pPr>
-          <w:hyperlink w:anchor="_Toc20341745" w:history="1">
+          <w:hyperlink w:anchor="_Toc20598178" w:history="1">
             <w:r>
               <w:rPr>
                 <w:rStyle w:val="Hyperlink"/>
@@ -2310,7 +2756,7 @@
                 <w:rStyle w:val="Hyperlink"/>
                 <w:noProof/>
               </w:rPr>
-              <w:t>Threat Assessment</w:t>
+              <w:t>En-Route</w:t>
             </w:r>
             <w:r>
               <w:rPr>
@@ -2331,7 +2777,7 @@
                 <w:noProof/>
                 <w:webHidden/>
               </w:rPr>
-              <w:instrText xml:space="preserve"> PAGEREF _Toc20341745 \h </w:instrText>
+              <w:instrText xml:space="preserve"> PAGEREF _Toc20598178 \h </w:instrText>
             </w:r>
             <w:r>
               <w:rPr>
@@ -2351,7 +2797,7 @@
                 <w:noProof/>
                 <w:webHidden/>
               </w:rPr>
-              <w:t>8</w:t>
+              <w:t>10</w:t>
             </w:r>
             <w:r>
               <w:rPr>
@@ -2376,7 +2822,7 @@
               <w:lang w:eastAsia="en-GB"/>
             </w:rPr>
           </w:pPr>
-          <w:hyperlink w:anchor="_Toc20341746" w:history="1">
+          <w:hyperlink w:anchor="_Toc20598179" w:history="1">
             <w:r>
               <w:rPr>
                 <w:rStyle w:val="Hyperlink"/>
@@ -2398,7 +2844,7 @@
                 <w:rStyle w:val="Hyperlink"/>
                 <w:noProof/>
               </w:rPr>
-              <w:t>Mission Flow and Time Hack</w:t>
+              <w:t>Air-to-Air Refuelling</w:t>
             </w:r>
             <w:r>
               <w:rPr>
@@ -2419,7 +2865,7 @@
                 <w:noProof/>
                 <w:webHidden/>
               </w:rPr>
-              <w:instrText xml:space="preserve"> PAGEREF _Toc20341746 \h </w:instrText>
+              <w:instrText xml:space="preserve"> PAGEREF _Toc20598179 \h </w:instrText>
             </w:r>
             <w:r>
               <w:rPr>
@@ -2439,7 +2885,7 @@
                 <w:noProof/>
                 <w:webHidden/>
               </w:rPr>
-              <w:t>8</w:t>
+              <w:t>11</w:t>
             </w:r>
             <w:r>
               <w:rPr>
@@ -2464,7 +2910,7 @@
               <w:lang w:eastAsia="en-GB"/>
             </w:rPr>
           </w:pPr>
-          <w:hyperlink w:anchor="_Toc20341747" w:history="1">
+          <w:hyperlink w:anchor="_Toc20598180" w:history="1">
             <w:r>
               <w:rPr>
                 <w:rStyle w:val="Hyperlink"/>
@@ -2486,7 +2932,7 @@
                 <w:rStyle w:val="Hyperlink"/>
                 <w:noProof/>
               </w:rPr>
-              <w:t>Contracts</w:t>
+              <w:t>Recovery</w:t>
             </w:r>
             <w:r>
               <w:rPr>
@@ -2507,7 +2953,7 @@
                 <w:noProof/>
                 <w:webHidden/>
               </w:rPr>
-              <w:instrText xml:space="preserve"> PAGEREF _Toc20341747 \h </w:instrText>
+              <w:instrText xml:space="preserve"> PAGEREF _Toc20598180 \h </w:instrText>
             </w:r>
             <w:r>
               <w:rPr>
@@ -2527,7 +2973,95 @@
                 <w:noProof/>
                 <w:webHidden/>
               </w:rPr>
-              <w:t>8</w:t>
+              <w:t>11</w:t>
+            </w:r>
+            <w:r>
+              <w:rPr>
+                <w:noProof/>
+                <w:webHidden/>
+              </w:rPr>
+              <w:fldChar w:fldCharType="end"/>
+            </w:r>
+          </w:hyperlink>
+        </w:p>
+        <w:p>
+          <w:pPr>
+            <w:pStyle w:val="TOC2"/>
+            <w:tabs>
+              <w:tab w:val="left" w:pos="880"/>
+              <w:tab w:val="right" w:leader="dot" w:pos="9736"/>
+            </w:tabs>
+            <w:rPr>
+              <w:rFonts w:eastAsiaTheme="minorEastAsia"/>
+              <w:noProof/>
+              <w:szCs w:val="22"/>
+              <w:lang w:eastAsia="en-GB"/>
+            </w:rPr>
+          </w:pPr>
+          <w:hyperlink w:anchor="_Toc20598181" w:history="1">
+            <w:r>
+              <w:rPr>
+                <w:rStyle w:val="Hyperlink"/>
+                <w:noProof/>
+              </w:rPr>
+              <w:t>6.7</w:t>
+            </w:r>
+            <w:r>
+              <w:rPr>
+                <w:rFonts w:eastAsiaTheme="minorEastAsia"/>
+                <w:noProof/>
+                <w:szCs w:val="22"/>
+                <w:lang w:eastAsia="en-GB"/>
+              </w:rPr>
+              <w:tab/>
+            </w:r>
+            <w:r>
+              <w:rPr>
+                <w:rStyle w:val="Hyperlink"/>
+                <w:noProof/>
+              </w:rPr>
+              <w:t>Checks and Scans</w:t>
+            </w:r>
+            <w:r>
+              <w:rPr>
+                <w:noProof/>
+                <w:webHidden/>
+              </w:rPr>
+              <w:tab/>
+            </w:r>
+            <w:r>
+              <w:rPr>
+                <w:noProof/>
+                <w:webHidden/>
+              </w:rPr>
+              <w:fldChar w:fldCharType="begin"/>
+            </w:r>
+            <w:r>
+              <w:rPr>
+                <w:noProof/>
+                <w:webHidden/>
+              </w:rPr>
+              <w:instrText xml:space="preserve"> PAGEREF _Toc20598181 \h </w:instrText>
+            </w:r>
+            <w:r>
+              <w:rPr>
+                <w:noProof/>
+                <w:webHidden/>
+              </w:rPr>
+            </w:r>
+            <w:r>
+              <w:rPr>
+                <w:noProof/>
+                <w:webHidden/>
+              </w:rPr>
+              <w:fldChar w:fldCharType="separate"/>
+            </w:r>
+            <w:r>
+              <w:rPr>
+                <w:noProof/>
+                <w:webHidden/>
+              </w:rPr>
+              <w:t>11</w:t>
             </w:r>
             <w:r>
               <w:rPr>
@@ -2552,7 +3086,7 @@
               <w:lang w:eastAsia="en-GB"/>
             </w:rPr>
           </w:pPr>
-          <w:hyperlink w:anchor="_Toc20341748" w:history="1">
+          <w:hyperlink w:anchor="_Toc20598182" w:history="1">
             <w:r>
               <w:rPr>
                 <w:rStyle w:val="Hyperlink"/>
@@ -2574,7 +3108,7 @@
                 <w:rStyle w:val="Hyperlink"/>
                 <w:noProof/>
               </w:rPr>
-              <w:t>Normal Procedures</w:t>
+              <w:t>Tactical Operations</w:t>
             </w:r>
             <w:r>
               <w:rPr>
@@ -2595,7 +3129,7 @@
                 <w:noProof/>
                 <w:webHidden/>
               </w:rPr>
-              <w:instrText xml:space="preserve"> PAGEREF _Toc20341748 \h </w:instrText>
+              <w:instrText xml:space="preserve"> PAGEREF _Toc20598182 \h </w:instrText>
             </w:r>
             <w:r>
               <w:rPr>
@@ -2615,7 +3149,7 @@
                 <w:noProof/>
                 <w:webHidden/>
               </w:rPr>
-              <w:t>9</w:t>
+              <w:t>13</w:t>
             </w:r>
             <w:r>
               <w:rPr>
@@ -2640,7 +3174,7 @@
               <w:lang w:eastAsia="en-GB"/>
             </w:rPr>
           </w:pPr>
-          <w:hyperlink w:anchor="_Toc20341749" w:history="1">
+          <w:hyperlink w:anchor="_Toc20598183" w:history="1">
             <w:r>
               <w:rPr>
                 <w:rStyle w:val="Hyperlink"/>
@@ -2662,7 +3196,7 @@
                 <w:rStyle w:val="Hyperlink"/>
                 <w:noProof/>
               </w:rPr>
-              <w:t>Communications and Start-up</w:t>
+              <w:t>AWACS Check-In</w:t>
             </w:r>
             <w:r>
               <w:rPr>
@@ -2683,7 +3217,7 @@
                 <w:noProof/>
                 <w:webHidden/>
               </w:rPr>
-              <w:instrText xml:space="preserve"> PAGEREF _Toc20341749 \h </w:instrText>
+              <w:instrText xml:space="preserve"> PAGEREF _Toc20598183 \h </w:instrText>
             </w:r>
             <w:r>
               <w:rPr>
@@ -2703,7 +3237,7 @@
                 <w:noProof/>
                 <w:webHidden/>
               </w:rPr>
-              <w:t>9</w:t>
+              <w:t>13</w:t>
             </w:r>
             <w:r>
               <w:rPr>
@@ -2728,7 +3262,7 @@
               <w:lang w:eastAsia="en-GB"/>
             </w:rPr>
           </w:pPr>
-          <w:hyperlink w:anchor="_Toc20341750" w:history="1">
+          <w:hyperlink w:anchor="_Toc20598184" w:history="1">
             <w:r>
               <w:rPr>
                 <w:rStyle w:val="Hyperlink"/>
@@ -2750,7 +3284,7 @@
                 <w:rStyle w:val="Hyperlink"/>
                 <w:noProof/>
               </w:rPr>
-              <w:t>Taxi</w:t>
+              <w:t>FENCE In</w:t>
             </w:r>
             <w:r>
               <w:rPr>
@@ -2771,7 +3305,7 @@
                 <w:noProof/>
                 <w:webHidden/>
               </w:rPr>
-              <w:instrText xml:space="preserve"> PAGEREF _Toc20341750 \h </w:instrText>
+              <w:instrText xml:space="preserve"> PAGEREF _Toc20598184 \h </w:instrText>
             </w:r>
             <w:r>
               <w:rPr>
@@ -2791,7 +3325,7 @@
                 <w:noProof/>
                 <w:webHidden/>
               </w:rPr>
-              <w:t>9</w:t>
+              <w:t>13</w:t>
             </w:r>
             <w:r>
               <w:rPr>
@@ -2816,7 +3350,7 @@
               <w:lang w:eastAsia="en-GB"/>
             </w:rPr>
           </w:pPr>
-          <w:hyperlink w:anchor="_Toc20341751" w:history="1">
+          <w:hyperlink w:anchor="_Toc20598185" w:history="1">
             <w:r>
               <w:rPr>
                 <w:rStyle w:val="Hyperlink"/>
@@ -2838,7 +3372,7 @@
                 <w:rStyle w:val="Hyperlink"/>
                 <w:noProof/>
               </w:rPr>
-              <w:t>Take-off</w:t>
+              <w:t>Sensor Employment</w:t>
             </w:r>
             <w:r>
               <w:rPr>
@@ -2859,7 +3393,7 @@
                 <w:noProof/>
                 <w:webHidden/>
               </w:rPr>
-              <w:instrText xml:space="preserve"> PAGEREF _Toc20341751 \h </w:instrText>
+              <w:instrText xml:space="preserve"> PAGEREF _Toc20598185 \h </w:instrText>
             </w:r>
             <w:r>
               <w:rPr>
@@ -2879,7 +3413,7 @@
                 <w:noProof/>
                 <w:webHidden/>
               </w:rPr>
-              <w:t>10</w:t>
+              <w:t>13</w:t>
             </w:r>
             <w:r>
               <w:rPr>
@@ -2904,7 +3438,7 @@
               <w:lang w:eastAsia="en-GB"/>
             </w:rPr>
           </w:pPr>
-          <w:hyperlink w:anchor="_Toc20341752" w:history="1">
+          <w:hyperlink w:anchor="_Toc20598186" w:history="1">
             <w:r>
               <w:rPr>
                 <w:rStyle w:val="Hyperlink"/>
@@ -2926,7 +3460,7 @@
                 <w:rStyle w:val="Hyperlink"/>
                 <w:noProof/>
               </w:rPr>
-              <w:t>En-Route</w:t>
+              <w:t>BVR Engagements</w:t>
             </w:r>
             <w:r>
               <w:rPr>
@@ -2947,7 +3481,7 @@
                 <w:noProof/>
                 <w:webHidden/>
               </w:rPr>
-              <w:instrText xml:space="preserve"> PAGEREF _Toc20341752 \h </w:instrText>
+              <w:instrText xml:space="preserve"> PAGEREF _Toc20598186 \h </w:instrText>
             </w:r>
             <w:r>
               <w:rPr>
@@ -2967,7 +3501,7 @@
                 <w:noProof/>
                 <w:webHidden/>
               </w:rPr>
-              <w:t>10</w:t>
+              <w:t>13</w:t>
             </w:r>
             <w:r>
               <w:rPr>
@@ -2992,7 +3526,7 @@
               <w:lang w:eastAsia="en-GB"/>
             </w:rPr>
           </w:pPr>
-          <w:hyperlink w:anchor="_Toc20341753" w:history="1">
+          <w:hyperlink w:anchor="_Toc20598187" w:history="1">
             <w:r>
               <w:rPr>
                 <w:rStyle w:val="Hyperlink"/>
@@ -3014,7 +3548,7 @@
                 <w:rStyle w:val="Hyperlink"/>
                 <w:noProof/>
               </w:rPr>
-              <w:t>Air-to-Air Refuelling</w:t>
+              <w:t>ACM Engagements</w:t>
             </w:r>
             <w:r>
               <w:rPr>
@@ -3035,7 +3569,7 @@
                 <w:noProof/>
                 <w:webHidden/>
               </w:rPr>
-              <w:instrText xml:space="preserve"> PAGEREF _Toc20341753 \h </w:instrText>
+              <w:instrText xml:space="preserve"> PAGEREF _Toc20598187 \h </w:instrText>
             </w:r>
             <w:r>
               <w:rPr>
@@ -3055,7 +3589,7 @@
                 <w:noProof/>
                 <w:webHidden/>
               </w:rPr>
-              <w:t>11</w:t>
+              <w:t>14</w:t>
             </w:r>
             <w:r>
               <w:rPr>
@@ -3080,7 +3614,7 @@
               <w:lang w:eastAsia="en-GB"/>
             </w:rPr>
           </w:pPr>
-          <w:hyperlink w:anchor="_Toc20341754" w:history="1">
+          <w:hyperlink w:anchor="_Toc20598188" w:history="1">
             <w:r>
               <w:rPr>
                 <w:rStyle w:val="Hyperlink"/>
@@ -3102,7 +3636,7 @@
                 <w:rStyle w:val="Hyperlink"/>
                 <w:noProof/>
               </w:rPr>
-              <w:t>Recovery</w:t>
+              <w:t>Air-to-Ground Engagements</w:t>
             </w:r>
             <w:r>
               <w:rPr>
@@ -3123,7 +3657,7 @@
                 <w:noProof/>
                 <w:webHidden/>
               </w:rPr>
-              <w:instrText xml:space="preserve"> PAGEREF _Toc20341754 \h </w:instrText>
+              <w:instrText xml:space="preserve"> PAGEREF _Toc20598188 \h </w:instrText>
             </w:r>
             <w:r>
               <w:rPr>
@@ -3143,7 +3677,7 @@
                 <w:noProof/>
                 <w:webHidden/>
               </w:rPr>
-              <w:t>11</w:t>
+              <w:t>14</w:t>
             </w:r>
             <w:r>
               <w:rPr>
@@ -3168,7 +3702,7 @@
               <w:lang w:eastAsia="en-GB"/>
             </w:rPr>
           </w:pPr>
-          <w:hyperlink w:anchor="_Toc20341755" w:history="1">
+          <w:hyperlink w:anchor="_Toc20598189" w:history="1">
             <w:r>
               <w:rPr>
                 <w:rStyle w:val="Hyperlink"/>
@@ -3211,7 +3745,7 @@
                 <w:noProof/>
                 <w:webHidden/>
               </w:rPr>
-              <w:instrText xml:space="preserve"> PAGEREF _Toc20341755 \h </w:instrText>
+              <w:instrText xml:space="preserve"> PAGEREF _Toc20598189 \h </w:instrText>
             </w:r>
             <w:r>
               <w:rPr>
@@ -3231,7 +3765,7 @@
                 <w:noProof/>
                 <w:webHidden/>
               </w:rPr>
-              <w:t>11</w:t>
+              <w:t>14</w:t>
             </w:r>
             <w:r>
               <w:rPr>
@@ -3256,7 +3790,7 @@
               <w:lang w:eastAsia="en-GB"/>
             </w:rPr>
           </w:pPr>
-          <w:hyperlink w:anchor="_Toc20341756" w:history="1">
+          <w:hyperlink w:anchor="_Toc20598190" w:history="1">
             <w:r>
               <w:rPr>
                 <w:rStyle w:val="Hyperlink"/>
@@ -3278,7 +3812,7 @@
                 <w:rStyle w:val="Hyperlink"/>
                 <w:noProof/>
               </w:rPr>
-              <w:t>Tactical Operations</w:t>
+              <w:t>Abnormal Procedures</w:t>
             </w:r>
             <w:r>
               <w:rPr>
@@ -3299,7 +3833,7 @@
                 <w:noProof/>
                 <w:webHidden/>
               </w:rPr>
-              <w:instrText xml:space="preserve"> PAGEREF _Toc20341756 \h </w:instrText>
+              <w:instrText xml:space="preserve"> PAGEREF _Toc20598190 \h </w:instrText>
             </w:r>
             <w:r>
               <w:rPr>
@@ -3319,7 +3853,7 @@
                 <w:noProof/>
                 <w:webHidden/>
               </w:rPr>
-              <w:t>13</w:t>
+              <w:t>15</w:t>
             </w:r>
             <w:r>
               <w:rPr>
@@ -3344,7 +3878,7 @@
               <w:lang w:eastAsia="en-GB"/>
             </w:rPr>
           </w:pPr>
-          <w:hyperlink w:anchor="_Toc20341757" w:history="1">
+          <w:hyperlink w:anchor="_Toc20598191" w:history="1">
             <w:r>
               <w:rPr>
                 <w:rStyle w:val="Hyperlink"/>
@@ -3366,7 +3900,7 @@
                 <w:rStyle w:val="Hyperlink"/>
                 <w:noProof/>
               </w:rPr>
-              <w:t>AWACS Check-In</w:t>
+              <w:t>Radio Failure</w:t>
             </w:r>
             <w:r>
               <w:rPr>
@@ -3387,7 +3921,7 @@
                 <w:noProof/>
                 <w:webHidden/>
               </w:rPr>
-              <w:instrText xml:space="preserve"> PAGEREF _Toc20341757 \h </w:instrText>
+              <w:instrText xml:space="preserve"> PAGEREF _Toc20598191 \h </w:instrText>
             </w:r>
             <w:r>
               <w:rPr>
@@ -3407,7 +3941,7 @@
                 <w:noProof/>
                 <w:webHidden/>
               </w:rPr>
-              <w:t>13</w:t>
+              <w:t>15</w:t>
             </w:r>
             <w:r>
               <w:rPr>
@@ -3432,7 +3966,7 @@
               <w:lang w:eastAsia="en-GB"/>
             </w:rPr>
           </w:pPr>
-          <w:hyperlink w:anchor="_Toc20341758" w:history="1">
+          <w:hyperlink w:anchor="_Toc20598192" w:history="1">
             <w:r>
               <w:rPr>
                 <w:rStyle w:val="Hyperlink"/>
@@ -3454,7 +3988,7 @@
                 <w:rStyle w:val="Hyperlink"/>
                 <w:noProof/>
               </w:rPr>
-              <w:t>FENCE In</w:t>
+              <w:t>Aircraft Defects</w:t>
             </w:r>
             <w:r>
               <w:rPr>
@@ -3475,7 +4009,7 @@
                 <w:noProof/>
                 <w:webHidden/>
               </w:rPr>
-              <w:instrText xml:space="preserve"> PAGEREF _Toc20341758 \h </w:instrText>
+              <w:instrText xml:space="preserve"> PAGEREF _Toc20598192 \h </w:instrText>
             </w:r>
             <w:r>
               <w:rPr>
@@ -3495,7 +4029,7 @@
                 <w:noProof/>
                 <w:webHidden/>
               </w:rPr>
-              <w:t>13</w:t>
+              <w:t>15</w:t>
             </w:r>
             <w:r>
               <w:rPr>
@@ -3520,7 +4054,7 @@
               <w:lang w:eastAsia="en-GB"/>
             </w:rPr>
           </w:pPr>
-          <w:hyperlink w:anchor="_Toc20341759" w:history="1">
+          <w:hyperlink w:anchor="_Toc20598193" w:history="1">
             <w:r>
               <w:rPr>
                 <w:rStyle w:val="Hyperlink"/>
@@ -3542,7 +4076,7 @@
                 <w:rStyle w:val="Hyperlink"/>
                 <w:noProof/>
               </w:rPr>
-              <w:t>Sensor Employment</w:t>
+              <w:t>Hung Ordnance</w:t>
             </w:r>
             <w:r>
               <w:rPr>
@@ -3563,7 +4097,7 @@
                 <w:noProof/>
                 <w:webHidden/>
               </w:rPr>
-              <w:instrText xml:space="preserve"> PAGEREF _Toc20341759 \h </w:instrText>
+              <w:instrText xml:space="preserve"> PAGEREF _Toc20598193 \h </w:instrText>
             </w:r>
             <w:r>
               <w:rPr>
@@ -3583,7 +4117,7 @@
                 <w:noProof/>
                 <w:webHidden/>
               </w:rPr>
-              <w:t>13</w:t>
+              <w:t>15</w:t>
             </w:r>
             <w:r>
               <w:rPr>
@@ -3608,7 +4142,7 @@
               <w:lang w:eastAsia="en-GB"/>
             </w:rPr>
           </w:pPr>
-          <w:hyperlink w:anchor="_Toc20341760" w:history="1">
+          <w:hyperlink w:anchor="_Toc20598194" w:history="1">
             <w:r>
               <w:rPr>
                 <w:rStyle w:val="Hyperlink"/>
@@ -3630,7 +4164,7 @@
                 <w:rStyle w:val="Hyperlink"/>
                 <w:noProof/>
               </w:rPr>
-              <w:t>BVR Engagements</w:t>
+              <w:t>Battle Damage</w:t>
             </w:r>
             <w:r>
               <w:rPr>
@@ -3651,7 +4185,7 @@
                 <w:noProof/>
                 <w:webHidden/>
               </w:rPr>
-              <w:instrText xml:space="preserve"> PAGEREF _Toc20341760 \h </w:instrText>
+              <w:instrText xml:space="preserve"> PAGEREF _Toc20598194 \h </w:instrText>
             </w:r>
             <w:r>
               <w:rPr>
@@ -3671,7 +4205,95 @@
                 <w:noProof/>
                 <w:webHidden/>
               </w:rPr>
-              <w:t>13</w:t>
+              <w:t>15</w:t>
+            </w:r>
+            <w:r>
+              <w:rPr>
+                <w:noProof/>
+                <w:webHidden/>
+              </w:rPr>
+              <w:fldChar w:fldCharType="end"/>
+            </w:r>
+          </w:hyperlink>
+        </w:p>
+        <w:p>
+          <w:pPr>
+            <w:pStyle w:val="TOC1"/>
+            <w:tabs>
+              <w:tab w:val="left" w:pos="400"/>
+              <w:tab w:val="right" w:leader="dot" w:pos="9736"/>
+            </w:tabs>
+            <w:rPr>
+              <w:rFonts w:eastAsiaTheme="minorEastAsia"/>
+              <w:noProof/>
+              <w:szCs w:val="22"/>
+              <w:lang w:eastAsia="en-GB"/>
+            </w:rPr>
+          </w:pPr>
+          <w:hyperlink w:anchor="_Toc20598195" w:history="1">
+            <w:r>
+              <w:rPr>
+                <w:rStyle w:val="Hyperlink"/>
+                <w:noProof/>
+              </w:rPr>
+              <w:t>9.</w:t>
+            </w:r>
+            <w:r>
+              <w:rPr>
+                <w:rFonts w:eastAsiaTheme="minorEastAsia"/>
+                <w:noProof/>
+                <w:szCs w:val="22"/>
+                <w:lang w:eastAsia="en-GB"/>
+              </w:rPr>
+              <w:tab/>
+            </w:r>
+            <w:r>
+              <w:rPr>
+                <w:rStyle w:val="Hyperlink"/>
+                <w:noProof/>
+              </w:rPr>
+              <w:t>Emergency Procedures</w:t>
+            </w:r>
+            <w:r>
+              <w:rPr>
+                <w:noProof/>
+                <w:webHidden/>
+              </w:rPr>
+              <w:tab/>
+            </w:r>
+            <w:r>
+              <w:rPr>
+                <w:noProof/>
+                <w:webHidden/>
+              </w:rPr>
+              <w:fldChar w:fldCharType="begin"/>
+            </w:r>
+            <w:r>
+              <w:rPr>
+                <w:noProof/>
+                <w:webHidden/>
+              </w:rPr>
+              <w:instrText xml:space="preserve"> PAGEREF _Toc20598195 \h </w:instrText>
+            </w:r>
+            <w:r>
+              <w:rPr>
+                <w:noProof/>
+                <w:webHidden/>
+              </w:rPr>
+            </w:r>
+            <w:r>
+              <w:rPr>
+                <w:noProof/>
+                <w:webHidden/>
+              </w:rPr>
+              <w:fldChar w:fldCharType="separate"/>
+            </w:r>
+            <w:r>
+              <w:rPr>
+                <w:noProof/>
+                <w:webHidden/>
+              </w:rPr>
+              <w:t>16</w:t>
             </w:r>
             <w:r>
               <w:rPr>
@@ -3696,13 +4318,13 @@
               <w:lang w:eastAsia="en-GB"/>
             </w:rPr>
           </w:pPr>
-          <w:hyperlink w:anchor="_Toc20341761" w:history="1">
+          <w:hyperlink w:anchor="_Toc20598196" w:history="1">
             <w:r>
               <w:rPr>
                 <w:rStyle w:val="Hyperlink"/>
                 <w:noProof/>
               </w:rPr>
-              <w:t>8.5</w:t>
+              <w:t>9.1</w:t>
             </w:r>
             <w:r>
               <w:rPr>
@@ -3718,7 +4340,7 @@
                 <w:rStyle w:val="Hyperlink"/>
                 <w:noProof/>
               </w:rPr>
-              <w:t>ACM Engagements</w:t>
+              <w:t>Engine Failure</w:t>
             </w:r>
             <w:r>
               <w:rPr>
@@ -3739,7 +4361,7 @@
                 <w:noProof/>
                 <w:webHidden/>
               </w:rPr>
-              <w:instrText xml:space="preserve"> PAGEREF _Toc20341761 \h </w:instrText>
+              <w:instrText xml:space="preserve"> PAGEREF _Toc20598196 \h </w:instrText>
             </w:r>
             <w:r>
               <w:rPr>
@@ -3759,884 +4381,7 @@
                 <w:noProof/>
                 <w:webHidden/>
               </w:rPr>
-              <w:t>14</w:t>
-            </w:r>
-            <w:r>
-              <w:rPr>
-                <w:noProof/>
-                <w:webHidden/>
-              </w:rPr>
-              <w:fldChar w:fldCharType="end"/>
-            </w:r>
-          </w:hyperlink>
-        </w:p>
-        <w:p>
-          <w:pPr>
-            <w:pStyle w:val="TOC2"/>
-            <w:tabs>
-              <w:tab w:val="left" w:pos="880"/>
-              <w:tab w:val="right" w:leader="dot" w:pos="9736"/>
-            </w:tabs>
-            <w:rPr>
-              <w:rFonts w:eastAsiaTheme="minorEastAsia"/>
-              <w:noProof/>
-              <w:szCs w:val="22"/>
-              <w:lang w:eastAsia="en-GB"/>
-            </w:rPr>
-          </w:pPr>
-          <w:hyperlink w:anchor="_Toc20341762" w:history="1">
-            <w:r>
-              <w:rPr>
-                <w:rStyle w:val="Hyperlink"/>
-                <w:noProof/>
-              </w:rPr>
-              <w:t>8.6</w:t>
-            </w:r>
-            <w:r>
-              <w:rPr>
-                <w:rFonts w:eastAsiaTheme="minorEastAsia"/>
-                <w:noProof/>
-                <w:szCs w:val="22"/>
-                <w:lang w:eastAsia="en-GB"/>
-              </w:rPr>
-              <w:tab/>
-            </w:r>
-            <w:r>
-              <w:rPr>
-                <w:rStyle w:val="Hyperlink"/>
-                <w:noProof/>
-              </w:rPr>
-              <w:t>Air-to-Ground Engagements</w:t>
-            </w:r>
-            <w:r>
-              <w:rPr>
-                <w:noProof/>
-                <w:webHidden/>
-              </w:rPr>
-              <w:tab/>
-            </w:r>
-            <w:r>
-              <w:rPr>
-                <w:noProof/>
-                <w:webHidden/>
-              </w:rPr>
-              <w:fldChar w:fldCharType="begin"/>
-            </w:r>
-            <w:r>
-              <w:rPr>
-                <w:noProof/>
-                <w:webHidden/>
-              </w:rPr>
-              <w:instrText xml:space="preserve"> PAGEREF _Toc20341762 \h </w:instrText>
-            </w:r>
-            <w:r>
-              <w:rPr>
-                <w:noProof/>
-                <w:webHidden/>
-              </w:rPr>
-            </w:r>
-            <w:r>
-              <w:rPr>
-                <w:noProof/>
-                <w:webHidden/>
-              </w:rPr>
-              <w:fldChar w:fldCharType="separate"/>
-            </w:r>
-            <w:r>
-              <w:rPr>
-                <w:noProof/>
-                <w:webHidden/>
-              </w:rPr>
-              <w:t>14</w:t>
-            </w:r>
-            <w:r>
-              <w:rPr>
-                <w:noProof/>
-                <w:webHidden/>
-              </w:rPr>
-              <w:fldChar w:fldCharType="end"/>
-            </w:r>
-          </w:hyperlink>
-        </w:p>
-        <w:p>
-          <w:pPr>
-            <w:pStyle w:val="TOC2"/>
-            <w:tabs>
-              <w:tab w:val="left" w:pos="880"/>
-              <w:tab w:val="right" w:leader="dot" w:pos="9736"/>
-            </w:tabs>
-            <w:rPr>
-              <w:rFonts w:eastAsiaTheme="minorEastAsia"/>
-              <w:noProof/>
-              <w:szCs w:val="22"/>
-              <w:lang w:eastAsia="en-GB"/>
-            </w:rPr>
-          </w:pPr>
-          <w:hyperlink w:anchor="_Toc20341763" w:history="1">
-            <w:r>
-              <w:rPr>
-                <w:rStyle w:val="Hyperlink"/>
-                <w:noProof/>
-              </w:rPr>
-              <w:t>8.7</w:t>
-            </w:r>
-            <w:r>
-              <w:rPr>
-                <w:rFonts w:eastAsiaTheme="minorEastAsia"/>
-                <w:noProof/>
-                <w:szCs w:val="22"/>
-                <w:lang w:eastAsia="en-GB"/>
-              </w:rPr>
-              <w:tab/>
-            </w:r>
-            <w:r>
-              <w:rPr>
-                <w:rStyle w:val="Hyperlink"/>
-                <w:noProof/>
-              </w:rPr>
-              <w:t>Checks and Scans</w:t>
-            </w:r>
-            <w:r>
-              <w:rPr>
-                <w:noProof/>
-                <w:webHidden/>
-              </w:rPr>
-              <w:tab/>
-            </w:r>
-            <w:r>
-              <w:rPr>
-                <w:noProof/>
-                <w:webHidden/>
-              </w:rPr>
-              <w:fldChar w:fldCharType="begin"/>
-            </w:r>
-            <w:r>
-              <w:rPr>
-                <w:noProof/>
-                <w:webHidden/>
-              </w:rPr>
-              <w:instrText xml:space="preserve"> PAGEREF _Toc20341763 \h </w:instrText>
-            </w:r>
-            <w:r>
-              <w:rPr>
-                <w:noProof/>
-                <w:webHidden/>
-              </w:rPr>
-            </w:r>
-            <w:r>
-              <w:rPr>
-                <w:noProof/>
-                <w:webHidden/>
-              </w:rPr>
-              <w:fldChar w:fldCharType="separate"/>
-            </w:r>
-            <w:r>
-              <w:rPr>
-                <w:noProof/>
-                <w:webHidden/>
-              </w:rPr>
-              <w:t>14</w:t>
-            </w:r>
-            <w:r>
-              <w:rPr>
-                <w:noProof/>
-                <w:webHidden/>
-              </w:rPr>
-              <w:fldChar w:fldCharType="end"/>
-            </w:r>
-          </w:hyperlink>
-        </w:p>
-        <w:p>
-          <w:pPr>
-            <w:pStyle w:val="TOC1"/>
-            <w:tabs>
-              <w:tab w:val="left" w:pos="400"/>
-              <w:tab w:val="right" w:leader="dot" w:pos="9736"/>
-            </w:tabs>
-            <w:rPr>
-              <w:rFonts w:eastAsiaTheme="minorEastAsia"/>
-              <w:noProof/>
-              <w:szCs w:val="22"/>
-              <w:lang w:eastAsia="en-GB"/>
-            </w:rPr>
-          </w:pPr>
-          <w:hyperlink w:anchor="_Toc20341764" w:history="1">
-            <w:r>
-              <w:rPr>
-                <w:rStyle w:val="Hyperlink"/>
-                <w:noProof/>
-              </w:rPr>
-              <w:t>9.</w:t>
-            </w:r>
-            <w:r>
-              <w:rPr>
-                <w:rFonts w:eastAsiaTheme="minorEastAsia"/>
-                <w:noProof/>
-                <w:szCs w:val="22"/>
-                <w:lang w:eastAsia="en-GB"/>
-              </w:rPr>
-              <w:tab/>
-            </w:r>
-            <w:r>
-              <w:rPr>
-                <w:rStyle w:val="Hyperlink"/>
-                <w:noProof/>
-              </w:rPr>
-              <w:t>Abnormal Procedures</w:t>
-            </w:r>
-            <w:r>
-              <w:rPr>
-                <w:noProof/>
-                <w:webHidden/>
-              </w:rPr>
-              <w:tab/>
-            </w:r>
-            <w:r>
-              <w:rPr>
-                <w:noProof/>
-                <w:webHidden/>
-              </w:rPr>
-              <w:fldChar w:fldCharType="begin"/>
-            </w:r>
-            <w:r>
-              <w:rPr>
-                <w:noProof/>
-                <w:webHidden/>
-              </w:rPr>
-              <w:instrText xml:space="preserve"> PAGEREF _Toc20341764 \h </w:instrText>
-            </w:r>
-            <w:r>
-              <w:rPr>
-                <w:noProof/>
-                <w:webHidden/>
-              </w:rPr>
-            </w:r>
-            <w:r>
-              <w:rPr>
-                <w:noProof/>
-                <w:webHidden/>
-              </w:rPr>
-              <w:fldChar w:fldCharType="separate"/>
-            </w:r>
-            <w:r>
-              <w:rPr>
-                <w:noProof/>
-                <w:webHidden/>
-              </w:rPr>
-              <w:t>15</w:t>
-            </w:r>
-            <w:r>
-              <w:rPr>
-                <w:noProof/>
-                <w:webHidden/>
-              </w:rPr>
-              <w:fldChar w:fldCharType="end"/>
-            </w:r>
-          </w:hyperlink>
-        </w:p>
-        <w:p>
-          <w:pPr>
-            <w:pStyle w:val="TOC2"/>
-            <w:tabs>
-              <w:tab w:val="left" w:pos="880"/>
-              <w:tab w:val="right" w:leader="dot" w:pos="9736"/>
-            </w:tabs>
-            <w:rPr>
-              <w:rFonts w:eastAsiaTheme="minorEastAsia"/>
-              <w:noProof/>
-              <w:szCs w:val="22"/>
-              <w:lang w:eastAsia="en-GB"/>
-            </w:rPr>
-          </w:pPr>
-          <w:hyperlink w:anchor="_Toc20341765" w:history="1">
-            <w:r>
-              <w:rPr>
-                <w:rStyle w:val="Hyperlink"/>
-                <w:noProof/>
-              </w:rPr>
-              <w:t>9.1</w:t>
-            </w:r>
-            <w:r>
-              <w:rPr>
-                <w:rFonts w:eastAsiaTheme="minorEastAsia"/>
-                <w:noProof/>
-                <w:szCs w:val="22"/>
-                <w:lang w:eastAsia="en-GB"/>
-              </w:rPr>
-              <w:tab/>
-            </w:r>
-            <w:r>
-              <w:rPr>
-                <w:rStyle w:val="Hyperlink"/>
-                <w:noProof/>
-              </w:rPr>
-              <w:t>Radio Failure</w:t>
-            </w:r>
-            <w:r>
-              <w:rPr>
-                <w:noProof/>
-                <w:webHidden/>
-              </w:rPr>
-              <w:tab/>
-            </w:r>
-            <w:r>
-              <w:rPr>
-                <w:noProof/>
-                <w:webHidden/>
-              </w:rPr>
-              <w:fldChar w:fldCharType="begin"/>
-            </w:r>
-            <w:r>
-              <w:rPr>
-                <w:noProof/>
-                <w:webHidden/>
-              </w:rPr>
-              <w:instrText xml:space="preserve"> PAGEREF _Toc20341765 \h </w:instrText>
-            </w:r>
-            <w:r>
-              <w:rPr>
-                <w:noProof/>
-                <w:webHidden/>
-              </w:rPr>
-            </w:r>
-            <w:r>
-              <w:rPr>
-                <w:noProof/>
-                <w:webHidden/>
-              </w:rPr>
-              <w:fldChar w:fldCharType="separate"/>
-            </w:r>
-            <w:r>
-              <w:rPr>
-                <w:noProof/>
-                <w:webHidden/>
-              </w:rPr>
-              <w:t>15</w:t>
-            </w:r>
-            <w:r>
-              <w:rPr>
-                <w:noProof/>
-                <w:webHidden/>
-              </w:rPr>
-              <w:fldChar w:fldCharType="end"/>
-            </w:r>
-          </w:hyperlink>
-        </w:p>
-        <w:p>
-          <w:pPr>
-            <w:pStyle w:val="TOC2"/>
-            <w:tabs>
-              <w:tab w:val="left" w:pos="880"/>
-              <w:tab w:val="right" w:leader="dot" w:pos="9736"/>
-            </w:tabs>
-            <w:rPr>
-              <w:rFonts w:eastAsiaTheme="minorEastAsia"/>
-              <w:noProof/>
-              <w:szCs w:val="22"/>
-              <w:lang w:eastAsia="en-GB"/>
-            </w:rPr>
-          </w:pPr>
-          <w:hyperlink w:anchor="_Toc20341766" w:history="1">
-            <w:r>
-              <w:rPr>
-                <w:rStyle w:val="Hyperlink"/>
-                <w:noProof/>
-              </w:rPr>
-              <w:t>9.2</w:t>
-            </w:r>
-            <w:r>
-              <w:rPr>
-                <w:rFonts w:eastAsiaTheme="minorEastAsia"/>
-                <w:noProof/>
-                <w:szCs w:val="22"/>
-                <w:lang w:eastAsia="en-GB"/>
-              </w:rPr>
-              <w:tab/>
-            </w:r>
-            <w:r>
-              <w:rPr>
-                <w:rStyle w:val="Hyperlink"/>
-                <w:noProof/>
-              </w:rPr>
-              <w:t>Mechanical Defects</w:t>
-            </w:r>
-            <w:r>
-              <w:rPr>
-                <w:noProof/>
-                <w:webHidden/>
-              </w:rPr>
-              <w:tab/>
-            </w:r>
-            <w:r>
-              <w:rPr>
-                <w:noProof/>
-                <w:webHidden/>
-              </w:rPr>
-              <w:fldChar w:fldCharType="begin"/>
-            </w:r>
-            <w:r>
-              <w:rPr>
-                <w:noProof/>
-                <w:webHidden/>
-              </w:rPr>
-              <w:instrText xml:space="preserve"> PAGEREF _Toc20341766 \h </w:instrText>
-            </w:r>
-            <w:r>
-              <w:rPr>
-                <w:noProof/>
-                <w:webHidden/>
-              </w:rPr>
-            </w:r>
-            <w:r>
-              <w:rPr>
-                <w:noProof/>
-                <w:webHidden/>
-              </w:rPr>
-              <w:fldChar w:fldCharType="separate"/>
-            </w:r>
-            <w:r>
-              <w:rPr>
-                <w:noProof/>
-                <w:webHidden/>
-              </w:rPr>
-              <w:t>15</w:t>
-            </w:r>
-            <w:r>
-              <w:rPr>
-                <w:noProof/>
-                <w:webHidden/>
-              </w:rPr>
-              <w:fldChar w:fldCharType="end"/>
-            </w:r>
-          </w:hyperlink>
-        </w:p>
-        <w:p>
-          <w:pPr>
-            <w:pStyle w:val="TOC2"/>
-            <w:tabs>
-              <w:tab w:val="left" w:pos="880"/>
-              <w:tab w:val="right" w:leader="dot" w:pos="9736"/>
-            </w:tabs>
-            <w:rPr>
-              <w:rFonts w:eastAsiaTheme="minorEastAsia"/>
-              <w:noProof/>
-              <w:szCs w:val="22"/>
-              <w:lang w:eastAsia="en-GB"/>
-            </w:rPr>
-          </w:pPr>
-          <w:hyperlink w:anchor="_Toc20341767" w:history="1">
-            <w:r>
-              <w:rPr>
-                <w:rStyle w:val="Hyperlink"/>
-                <w:noProof/>
-              </w:rPr>
-              <w:t>9.3</w:t>
-            </w:r>
-            <w:r>
-              <w:rPr>
-                <w:rFonts w:eastAsiaTheme="minorEastAsia"/>
-                <w:noProof/>
-                <w:szCs w:val="22"/>
-                <w:lang w:eastAsia="en-GB"/>
-              </w:rPr>
-              <w:tab/>
-            </w:r>
-            <w:r>
-              <w:rPr>
-                <w:rStyle w:val="Hyperlink"/>
-                <w:noProof/>
-              </w:rPr>
-              <w:t>Hung Ordnance</w:t>
-            </w:r>
-            <w:r>
-              <w:rPr>
-                <w:noProof/>
-                <w:webHidden/>
-              </w:rPr>
-              <w:tab/>
-            </w:r>
-            <w:r>
-              <w:rPr>
-                <w:noProof/>
-                <w:webHidden/>
-              </w:rPr>
-              <w:fldChar w:fldCharType="begin"/>
-            </w:r>
-            <w:r>
-              <w:rPr>
-                <w:noProof/>
-                <w:webHidden/>
-              </w:rPr>
-              <w:instrText xml:space="preserve"> PAGEREF _Toc20341767 \h </w:instrText>
-            </w:r>
-            <w:r>
-              <w:rPr>
-                <w:noProof/>
-                <w:webHidden/>
-              </w:rPr>
-            </w:r>
-            <w:r>
-              <w:rPr>
-                <w:noProof/>
-                <w:webHidden/>
-              </w:rPr>
-              <w:fldChar w:fldCharType="separate"/>
-            </w:r>
-            <w:r>
-              <w:rPr>
-                <w:noProof/>
-                <w:webHidden/>
-              </w:rPr>
-              <w:t>15</w:t>
-            </w:r>
-            <w:r>
-              <w:rPr>
-                <w:noProof/>
-                <w:webHidden/>
-              </w:rPr>
-              <w:fldChar w:fldCharType="end"/>
-            </w:r>
-          </w:hyperlink>
-        </w:p>
-        <w:p>
-          <w:pPr>
-            <w:pStyle w:val="TOC2"/>
-            <w:tabs>
-              <w:tab w:val="left" w:pos="880"/>
-              <w:tab w:val="right" w:leader="dot" w:pos="9736"/>
-            </w:tabs>
-            <w:rPr>
-              <w:rFonts w:eastAsiaTheme="minorEastAsia"/>
-              <w:noProof/>
-              <w:szCs w:val="22"/>
-              <w:lang w:eastAsia="en-GB"/>
-            </w:rPr>
-          </w:pPr>
-          <w:hyperlink w:anchor="_Toc20341768" w:history="1">
-            <w:r>
-              <w:rPr>
-                <w:rStyle w:val="Hyperlink"/>
-                <w:noProof/>
-              </w:rPr>
-              <w:t>9.4</w:t>
-            </w:r>
-            <w:r>
-              <w:rPr>
-                <w:rFonts w:eastAsiaTheme="minorEastAsia"/>
-                <w:noProof/>
-                <w:szCs w:val="22"/>
-                <w:lang w:eastAsia="en-GB"/>
-              </w:rPr>
-              <w:tab/>
-            </w:r>
-            <w:r>
-              <w:rPr>
-                <w:rStyle w:val="Hyperlink"/>
-                <w:noProof/>
-              </w:rPr>
-              <w:t>Battle Damage</w:t>
-            </w:r>
-            <w:r>
-              <w:rPr>
-                <w:noProof/>
-                <w:webHidden/>
-              </w:rPr>
-              <w:tab/>
-            </w:r>
-            <w:r>
-              <w:rPr>
-                <w:noProof/>
-                <w:webHidden/>
-              </w:rPr>
-              <w:fldChar w:fldCharType="begin"/>
-            </w:r>
-            <w:r>
-              <w:rPr>
-                <w:noProof/>
-                <w:webHidden/>
-              </w:rPr>
-              <w:instrText xml:space="preserve"> PAGEREF _Toc20341768 \h </w:instrText>
-            </w:r>
-            <w:r>
-              <w:rPr>
-                <w:noProof/>
-                <w:webHidden/>
-              </w:rPr>
-            </w:r>
-            <w:r>
-              <w:rPr>
-                <w:noProof/>
-                <w:webHidden/>
-              </w:rPr>
-              <w:fldChar w:fldCharType="separate"/>
-            </w:r>
-            <w:r>
-              <w:rPr>
-                <w:noProof/>
-                <w:webHidden/>
-              </w:rPr>
-              <w:t>15</w:t>
-            </w:r>
-            <w:r>
-              <w:rPr>
-                <w:noProof/>
-                <w:webHidden/>
-              </w:rPr>
-              <w:fldChar w:fldCharType="end"/>
-            </w:r>
-          </w:hyperlink>
-        </w:p>
-        <w:p>
-          <w:pPr>
-            <w:pStyle w:val="TOC1"/>
-            <w:tabs>
-              <w:tab w:val="left" w:pos="660"/>
-              <w:tab w:val="right" w:leader="dot" w:pos="9736"/>
-            </w:tabs>
-            <w:rPr>
-              <w:rFonts w:eastAsiaTheme="minorEastAsia"/>
-              <w:noProof/>
-              <w:szCs w:val="22"/>
-              <w:lang w:eastAsia="en-GB"/>
-            </w:rPr>
-          </w:pPr>
-          <w:hyperlink w:anchor="_Toc20341769" w:history="1">
-            <w:r>
-              <w:rPr>
-                <w:rStyle w:val="Hyperlink"/>
-                <w:noProof/>
-              </w:rPr>
-              <w:t>10.</w:t>
-            </w:r>
-            <w:r>
-              <w:rPr>
-                <w:rFonts w:eastAsiaTheme="minorEastAsia"/>
-                <w:noProof/>
-                <w:szCs w:val="22"/>
-                <w:lang w:eastAsia="en-GB"/>
-              </w:rPr>
-              <w:tab/>
-            </w:r>
-            <w:r>
-              <w:rPr>
-                <w:rStyle w:val="Hyperlink"/>
-                <w:noProof/>
-              </w:rPr>
-              <w:t>Emergency Procedures</w:t>
-            </w:r>
-            <w:r>
-              <w:rPr>
-                <w:noProof/>
-                <w:webHidden/>
-              </w:rPr>
-              <w:tab/>
-            </w:r>
-            <w:r>
-              <w:rPr>
-                <w:noProof/>
-                <w:webHidden/>
-              </w:rPr>
-              <w:fldChar w:fldCharType="begin"/>
-            </w:r>
-            <w:r>
-              <w:rPr>
-                <w:noProof/>
-                <w:webHidden/>
-              </w:rPr>
-              <w:instrText xml:space="preserve"> PAGEREF _Toc20341769 \h </w:instrText>
-            </w:r>
-            <w:r>
-              <w:rPr>
-                <w:noProof/>
-                <w:webHidden/>
-              </w:rPr>
-            </w:r>
-            <w:r>
-              <w:rPr>
-                <w:noProof/>
-                <w:webHidden/>
-              </w:rPr>
-              <w:fldChar w:fldCharType="separate"/>
-            </w:r>
-            <w:r>
-              <w:rPr>
-                <w:noProof/>
-                <w:webHidden/>
-              </w:rPr>
               <w:t>16</w:t>
-            </w:r>
-            <w:r>
-              <w:rPr>
-                <w:noProof/>
-                <w:webHidden/>
-              </w:rPr>
-              <w:fldChar w:fldCharType="end"/>
-            </w:r>
-          </w:hyperlink>
-        </w:p>
-        <w:p>
-          <w:pPr>
-            <w:pStyle w:val="TOC2"/>
-            <w:tabs>
-              <w:tab w:val="left" w:pos="880"/>
-              <w:tab w:val="right" w:leader="dot" w:pos="9736"/>
-            </w:tabs>
-            <w:rPr>
-              <w:rFonts w:eastAsiaTheme="minorEastAsia"/>
-              <w:noProof/>
-              <w:szCs w:val="22"/>
-              <w:lang w:eastAsia="en-GB"/>
-            </w:rPr>
-          </w:pPr>
-          <w:hyperlink w:anchor="_Toc20341770" w:history="1">
-            <w:r>
-              <w:rPr>
-                <w:rStyle w:val="Hyperlink"/>
-                <w:noProof/>
-              </w:rPr>
-              <w:t>10.1</w:t>
-            </w:r>
-            <w:r>
-              <w:rPr>
-                <w:rFonts w:eastAsiaTheme="minorEastAsia"/>
-                <w:noProof/>
-                <w:szCs w:val="22"/>
-                <w:lang w:eastAsia="en-GB"/>
-              </w:rPr>
-              <w:tab/>
-            </w:r>
-            <w:r>
-              <w:rPr>
-                <w:rStyle w:val="Hyperlink"/>
-                <w:noProof/>
-              </w:rPr>
-              <w:t>Engine Failure</w:t>
-            </w:r>
-            <w:r>
-              <w:rPr>
-                <w:noProof/>
-                <w:webHidden/>
-              </w:rPr>
-              <w:tab/>
-            </w:r>
-            <w:r>
-              <w:rPr>
-                <w:noProof/>
-                <w:webHidden/>
-              </w:rPr>
-              <w:fldChar w:fldCharType="begin"/>
-            </w:r>
-            <w:r>
-              <w:rPr>
-                <w:noProof/>
-                <w:webHidden/>
-              </w:rPr>
-              <w:instrText xml:space="preserve"> PAGEREF _Toc20341770 \h </w:instrText>
-            </w:r>
-            <w:r>
-              <w:rPr>
-                <w:noProof/>
-                <w:webHidden/>
-              </w:rPr>
-            </w:r>
-            <w:r>
-              <w:rPr>
-                <w:noProof/>
-                <w:webHidden/>
-              </w:rPr>
-              <w:fldChar w:fldCharType="separate"/>
-            </w:r>
-            <w:r>
-              <w:rPr>
-                <w:noProof/>
-                <w:webHidden/>
-              </w:rPr>
-              <w:t>16</w:t>
-            </w:r>
-            <w:r>
-              <w:rPr>
-                <w:noProof/>
-                <w:webHidden/>
-              </w:rPr>
-              <w:fldChar w:fldCharType="end"/>
-            </w:r>
-          </w:hyperlink>
-        </w:p>
-        <w:p>
-          <w:pPr>
-            <w:pStyle w:val="TOC2"/>
-            <w:tabs>
-              <w:tab w:val="left" w:pos="880"/>
-              <w:tab w:val="right" w:leader="dot" w:pos="9736"/>
-            </w:tabs>
-            <w:rPr>
-              <w:rFonts w:eastAsiaTheme="minorEastAsia"/>
-              <w:noProof/>
-              <w:szCs w:val="22"/>
-              <w:lang w:eastAsia="en-GB"/>
-            </w:rPr>
-          </w:pPr>
-          <w:hyperlink w:anchor="_Toc20341771" w:history="1">
-            <w:r>
-              <w:rPr>
-                <w:rStyle w:val="Hyperlink"/>
-                <w:noProof/>
-              </w:rPr>
-              <w:t>10.2</w:t>
-            </w:r>
-            <w:r>
-              <w:rPr>
-                <w:rFonts w:eastAsiaTheme="minorEastAsia"/>
-                <w:noProof/>
-                <w:szCs w:val="22"/>
-                <w:lang w:eastAsia="en-GB"/>
-              </w:rPr>
-              <w:tab/>
-            </w:r>
-            <w:r>
-              <w:rPr>
-                <w:rStyle w:val="Hyperlink"/>
-                <w:noProof/>
-              </w:rPr>
-              <w:t>Other</w:t>
-            </w:r>
-            <w:r>
-              <w:rPr>
-                <w:noProof/>
-                <w:webHidden/>
-              </w:rPr>
-              <w:tab/>
-            </w:r>
-            <w:r>
-              <w:rPr>
-                <w:noProof/>
-                <w:webHidden/>
-              </w:rPr>
-              <w:fldChar w:fldCharType="begin"/>
-            </w:r>
-            <w:r>
-              <w:rPr>
-                <w:noProof/>
-                <w:webHidden/>
-              </w:rPr>
-              <w:instrText xml:space="preserve"> PAGEREF _Toc20341771 \h </w:instrText>
-            </w:r>
-            <w:r>
-              <w:rPr>
-                <w:noProof/>
-                <w:webHidden/>
-              </w:rPr>
-              <w:fldChar w:fldCharType="separate"/>
-            </w:r>
-            <w:r>
-              <w:rPr>
-                <w:b/>
-                <w:bCs/>
-                <w:noProof/>
-                <w:webHidden/>
-                <w:lang w:val="en-US"/>
-              </w:rPr>
-              <w:t>Error! Bookmark not defined.</w:t>
             </w:r>
             <w:r>
               <w:rPr>
@@ -4674,7 +4419,7 @@
       <w:pPr>
         <w:pStyle w:val="Heading1"/>
       </w:pPr>
-      <w:bookmarkStart w:id="1" w:name="_Toc20341731"/>
+      <w:bookmarkStart w:id="1" w:name="_Toc20598159"/>
       <w:r>
         <w:lastRenderedPageBreak/>
         <w:t>Introduction</w:t>
@@ -4717,15 +4462,7 @@
         <w:t xml:space="preserve">vSquadron of the </w:t>
       </w:r>
       <w:r>
-        <w:t xml:space="preserve">132nd Virtual </w:t>
-      </w:r>
-      <w:proofErr w:type="gramStart"/>
-      <w:r>
-        <w:t>Wing..</w:t>
-      </w:r>
-      <w:proofErr w:type="gramEnd"/>
-      <w:r>
-        <w:t xml:space="preserve"> All pilots that </w:t>
+        <w:t xml:space="preserve">132nd Virtual Wing. All pilots that </w:t>
       </w:r>
       <w:r>
         <w:t>operate as part of this squadron must be familiar with the contents of this document</w:t>
@@ -4914,17 +4651,19 @@
       <w:r>
         <w:br w:type="page"/>
       </w:r>
+      <w:bookmarkStart w:id="2" w:name="_GoBack"/>
+      <w:bookmarkEnd w:id="2"/>
     </w:p>
     <w:p>
       <w:pPr>
         <w:pStyle w:val="Heading1"/>
       </w:pPr>
-      <w:bookmarkStart w:id="2" w:name="_Toc20341733"/>
+      <w:bookmarkStart w:id="3" w:name="_Toc20598160"/>
       <w:r>
         <w:lastRenderedPageBreak/>
         <w:t>Roles &amp; Responsibilities</w:t>
       </w:r>
-      <w:bookmarkEnd w:id="2"/>
+      <w:bookmarkEnd w:id="3"/>
     </w:p>
     <w:p>
       <w:r>
@@ -5128,11 +4867,11 @@
       <w:pPr>
         <w:pStyle w:val="Heading2"/>
       </w:pPr>
-      <w:bookmarkStart w:id="3" w:name="_Toc20341734"/>
+      <w:bookmarkStart w:id="4" w:name="_Toc20598161"/>
       <w:r>
         <w:t>Flight Planning</w:t>
       </w:r>
-      <w:bookmarkEnd w:id="3"/>
+      <w:bookmarkEnd w:id="4"/>
     </w:p>
     <w:p>
       <w:r>
@@ -5307,11 +5046,11 @@
       <w:pPr>
         <w:pStyle w:val="Heading2"/>
       </w:pPr>
-      <w:bookmarkStart w:id="4" w:name="_Toc20341735"/>
+      <w:bookmarkStart w:id="5" w:name="_Toc20598162"/>
       <w:r>
         <w:t>Mission Execution</w:t>
       </w:r>
-      <w:bookmarkEnd w:id="4"/>
+      <w:bookmarkEnd w:id="5"/>
     </w:p>
     <w:p>
       <w:r>
@@ -5418,7 +5157,6 @@
           <w:szCs w:val="22"/>
         </w:rPr>
       </w:pPr>
-      <w:bookmarkStart w:id="5" w:name="_Toc20341737"/>
       <w:r>
         <w:rPr>
           <w:rFonts w:cstheme="minorHAnsi"/>
@@ -5431,11 +5169,12 @@
       <w:pPr>
         <w:pStyle w:val="Heading1"/>
       </w:pPr>
+      <w:bookmarkStart w:id="6" w:name="_Toc20598163"/>
       <w:r>
         <w:lastRenderedPageBreak/>
         <w:t>Mission Planning</w:t>
       </w:r>
-      <w:bookmarkEnd w:id="5"/>
+      <w:bookmarkEnd w:id="6"/>
     </w:p>
     <w:p>
       <w:r>
@@ -5480,11 +5219,11 @@
       <w:pPr>
         <w:pStyle w:val="Heading2"/>
       </w:pPr>
-      <w:bookmarkStart w:id="6" w:name="_Toc20341738"/>
+      <w:bookmarkStart w:id="7" w:name="_Toc20598164"/>
       <w:r>
         <w:t>Mission Types and Intents</w:t>
       </w:r>
-      <w:bookmarkEnd w:id="6"/>
+      <w:bookmarkEnd w:id="7"/>
     </w:p>
     <w:p>
       <w:pPr>
@@ -5514,11 +5253,11 @@
       <w:pPr>
         <w:pStyle w:val="Heading2"/>
       </w:pPr>
-      <w:bookmarkStart w:id="7" w:name="_Toc20341739"/>
+      <w:bookmarkStart w:id="8" w:name="_Toc20598165"/>
       <w:r>
         <w:t>Payload, Fuel and Weight Planning</w:t>
       </w:r>
-      <w:bookmarkEnd w:id="7"/>
+      <w:bookmarkEnd w:id="8"/>
     </w:p>
     <w:p>
       <w:pPr>
@@ -5544,11 +5283,11 @@
       <w:pPr>
         <w:pStyle w:val="Heading2"/>
       </w:pPr>
-      <w:bookmarkStart w:id="8" w:name="_Toc20341740"/>
+      <w:bookmarkStart w:id="9" w:name="_Toc20598166"/>
       <w:r>
         <w:t>Planning outputs</w:t>
       </w:r>
-      <w:bookmarkEnd w:id="8"/>
+      <w:bookmarkEnd w:id="9"/>
     </w:p>
     <w:p>
       <w:pPr>
@@ -5589,12 +5328,12 @@
       <w:pPr>
         <w:pStyle w:val="Heading1"/>
       </w:pPr>
-      <w:bookmarkStart w:id="9" w:name="_Toc20341741"/>
+      <w:bookmarkStart w:id="10" w:name="_Toc20598167"/>
       <w:r>
         <w:lastRenderedPageBreak/>
         <w:t>Mission Briefing</w:t>
       </w:r>
-      <w:bookmarkEnd w:id="9"/>
+      <w:bookmarkEnd w:id="10"/>
     </w:p>
     <w:p>
       <w:r>
@@ -5609,11 +5348,11 @@
       <w:pPr>
         <w:pStyle w:val="Heading2"/>
       </w:pPr>
-      <w:bookmarkStart w:id="10" w:name="_Toc20341742"/>
+      <w:bookmarkStart w:id="11" w:name="_Toc20598168"/>
       <w:r>
         <w:t>Mission Overview</w:t>
       </w:r>
-      <w:bookmarkEnd w:id="10"/>
+      <w:bookmarkEnd w:id="11"/>
     </w:p>
     <w:p>
       <w:pPr>
@@ -5642,7 +5381,7 @@
       <w:pPr>
         <w:pStyle w:val="Heading2"/>
       </w:pPr>
-      <w:bookmarkStart w:id="11" w:name="_Toc20341743"/>
+      <w:bookmarkStart w:id="12" w:name="_Toc20598169"/>
       <w:proofErr w:type="spellStart"/>
       <w:r>
         <w:t>BluFor</w:t>
@@ -5651,7 +5390,7 @@
       <w:r>
         <w:t xml:space="preserve"> Situation</w:t>
       </w:r>
-      <w:bookmarkEnd w:id="11"/>
+      <w:bookmarkEnd w:id="12"/>
     </w:p>
     <w:p>
       <w:pPr>
@@ -5714,7 +5453,7 @@
       <w:pPr>
         <w:pStyle w:val="Heading2"/>
       </w:pPr>
-      <w:bookmarkStart w:id="12" w:name="_Toc20341744"/>
+      <w:bookmarkStart w:id="13" w:name="_Toc20598170"/>
       <w:proofErr w:type="spellStart"/>
       <w:r>
         <w:t>RedFor</w:t>
@@ -5723,7 +5462,7 @@
       <w:r>
         <w:t xml:space="preserve"> Situation</w:t>
       </w:r>
-      <w:bookmarkEnd w:id="12"/>
+      <w:bookmarkEnd w:id="13"/>
     </w:p>
     <w:p>
       <w:pPr>
@@ -5755,11 +5494,11 @@
       <w:pPr>
         <w:pStyle w:val="Heading2"/>
       </w:pPr>
-      <w:bookmarkStart w:id="13" w:name="_Toc20341745"/>
+      <w:bookmarkStart w:id="14" w:name="_Toc20598171"/>
       <w:r>
         <w:t>Threat Assessment</w:t>
       </w:r>
-      <w:bookmarkEnd w:id="13"/>
+      <w:bookmarkEnd w:id="14"/>
     </w:p>
     <w:p>
       <w:pPr>
@@ -5797,11 +5536,11 @@
       <w:pPr>
         <w:pStyle w:val="Heading2"/>
       </w:pPr>
-      <w:bookmarkStart w:id="14" w:name="_Toc20341746"/>
+      <w:bookmarkStart w:id="15" w:name="_Toc20598172"/>
       <w:r>
         <w:t>Mission Flow and Time Hack</w:t>
       </w:r>
-      <w:bookmarkEnd w:id="14"/>
+      <w:bookmarkEnd w:id="15"/>
     </w:p>
     <w:p>
       <w:pPr>
@@ -5824,11 +5563,11 @@
       <w:pPr>
         <w:pStyle w:val="Heading2"/>
       </w:pPr>
-      <w:bookmarkStart w:id="15" w:name="_Toc20341747"/>
+      <w:bookmarkStart w:id="16" w:name="_Toc20598173"/>
       <w:r>
         <w:t>Contracts</w:t>
       </w:r>
-      <w:bookmarkEnd w:id="15"/>
+      <w:bookmarkEnd w:id="16"/>
     </w:p>
     <w:p>
       <w:pPr>
@@ -5923,18 +5662,18 @@
       <w:pPr>
         <w:pStyle w:val="Heading1"/>
       </w:pPr>
-      <w:bookmarkStart w:id="16" w:name="_Toc20341748"/>
+      <w:bookmarkStart w:id="17" w:name="_Toc20598174"/>
       <w:r>
         <w:lastRenderedPageBreak/>
         <w:t>Normal Procedures</w:t>
       </w:r>
-      <w:bookmarkEnd w:id="16"/>
+      <w:bookmarkEnd w:id="17"/>
     </w:p>
     <w:p>
       <w:pPr>
         <w:pStyle w:val="Heading2"/>
       </w:pPr>
-      <w:bookmarkStart w:id="17" w:name="_Toc20341749"/>
+      <w:bookmarkStart w:id="18" w:name="_Toc20598175"/>
       <w:r>
         <w:t>Communications and Start</w:t>
       </w:r>
@@ -5944,7 +5683,7 @@
       <w:r>
         <w:t>up</w:t>
       </w:r>
-      <w:bookmarkEnd w:id="17"/>
+      <w:bookmarkEnd w:id="18"/>
     </w:p>
     <w:p>
       <w:pPr>
@@ -6095,7 +5834,7 @@
       <w:pPr>
         <w:pStyle w:val="Heading2"/>
       </w:pPr>
-      <w:bookmarkStart w:id="18" w:name="_Toc20341750"/>
+      <w:bookmarkStart w:id="19" w:name="_Toc20598176"/>
       <w:r>
         <w:rPr>
           <w:noProof/>
@@ -6174,7 +5913,7 @@
       <w:r>
         <w:t>Taxi</w:t>
       </w:r>
-      <w:bookmarkEnd w:id="18"/>
+      <w:bookmarkEnd w:id="19"/>
     </w:p>
     <w:p>
       <w:pPr>
@@ -6248,7 +5987,7 @@
       <w:pPr>
         <w:pStyle w:val="Heading2"/>
       </w:pPr>
-      <w:bookmarkStart w:id="19" w:name="_Toc20341751"/>
+      <w:bookmarkStart w:id="20" w:name="_Toc20598177"/>
       <w:r>
         <w:lastRenderedPageBreak/>
         <w:t>Take</w:t>
@@ -6259,7 +5998,7 @@
       <w:r>
         <w:t>off</w:t>
       </w:r>
-      <w:bookmarkEnd w:id="19"/>
+      <w:bookmarkEnd w:id="20"/>
     </w:p>
     <w:p>
       <w:pPr>
@@ -6461,11 +6200,11 @@
       <w:pPr>
         <w:pStyle w:val="Heading2"/>
       </w:pPr>
-      <w:bookmarkStart w:id="20" w:name="_Toc20341752"/>
+      <w:bookmarkStart w:id="21" w:name="_Toc20598178"/>
       <w:r>
         <w:t>En-Route</w:t>
       </w:r>
-      <w:bookmarkEnd w:id="20"/>
+      <w:bookmarkEnd w:id="21"/>
     </w:p>
     <w:p>
       <w:pPr>
@@ -6583,12 +6322,12 @@
       <w:pPr>
         <w:pStyle w:val="Heading2"/>
       </w:pPr>
-      <w:bookmarkStart w:id="21" w:name="_Toc20341753"/>
+      <w:bookmarkStart w:id="22" w:name="_Toc20598179"/>
       <w:r>
         <w:lastRenderedPageBreak/>
         <w:t>Air-to-Air Refuelling</w:t>
       </w:r>
-      <w:bookmarkEnd w:id="21"/>
+      <w:bookmarkEnd w:id="22"/>
     </w:p>
     <w:p>
       <w:pPr>
@@ -6634,11 +6373,11 @@
       <w:pPr>
         <w:pStyle w:val="Heading2"/>
       </w:pPr>
-      <w:bookmarkStart w:id="22" w:name="_Toc20341754"/>
+      <w:bookmarkStart w:id="23" w:name="_Toc20598180"/>
       <w:r>
         <w:t>Recovery</w:t>
       </w:r>
-      <w:bookmarkEnd w:id="22"/>
+      <w:bookmarkEnd w:id="23"/>
     </w:p>
     <w:p>
       <w:pPr>
@@ -6787,11 +6526,11 @@
       <w:pPr>
         <w:pStyle w:val="Heading2"/>
       </w:pPr>
-      <w:bookmarkStart w:id="23" w:name="_Toc20341755"/>
+      <w:bookmarkStart w:id="24" w:name="_Toc20598181"/>
       <w:r>
         <w:t>Checks and Scans</w:t>
       </w:r>
-      <w:bookmarkEnd w:id="23"/>
+      <w:bookmarkEnd w:id="24"/>
     </w:p>
     <w:p>
       <w:pPr>
@@ -6959,22 +6698,22 @@
       <w:pPr>
         <w:pStyle w:val="Heading1"/>
       </w:pPr>
-      <w:bookmarkStart w:id="24" w:name="_Toc20341756"/>
+      <w:bookmarkStart w:id="25" w:name="_Toc20598182"/>
       <w:r>
         <w:lastRenderedPageBreak/>
         <w:t>Tactical Operations</w:t>
       </w:r>
-      <w:bookmarkEnd w:id="24"/>
+      <w:bookmarkEnd w:id="25"/>
     </w:p>
     <w:p>
       <w:pPr>
         <w:pStyle w:val="Heading2"/>
       </w:pPr>
-      <w:bookmarkStart w:id="25" w:name="_Toc20341757"/>
+      <w:bookmarkStart w:id="26" w:name="_Toc20598183"/>
       <w:r>
         <w:t>AWACS Check-In</w:t>
       </w:r>
-      <w:bookmarkEnd w:id="25"/>
+      <w:bookmarkEnd w:id="26"/>
     </w:p>
     <w:p>
       <w:pPr>
@@ -7041,11 +6780,11 @@
       <w:pPr>
         <w:pStyle w:val="Heading2"/>
       </w:pPr>
-      <w:bookmarkStart w:id="26" w:name="_Toc20341758"/>
+      <w:bookmarkStart w:id="27" w:name="_Toc20598184"/>
       <w:r>
         <w:t>FENCE In</w:t>
       </w:r>
-      <w:bookmarkEnd w:id="26"/>
+      <w:bookmarkEnd w:id="27"/>
     </w:p>
     <w:p>
       <w:r>
@@ -7161,11 +6900,11 @@
       <w:pPr>
         <w:pStyle w:val="Heading2"/>
       </w:pPr>
-      <w:bookmarkStart w:id="27" w:name="_Toc20341759"/>
+      <w:bookmarkStart w:id="28" w:name="_Toc20598185"/>
       <w:r>
         <w:t>Sensor Employment</w:t>
       </w:r>
-      <w:bookmarkEnd w:id="27"/>
+      <w:bookmarkEnd w:id="28"/>
     </w:p>
     <w:p>
       <w:pPr>
@@ -7248,11 +6987,11 @@
       <w:pPr>
         <w:pStyle w:val="Heading2"/>
       </w:pPr>
-      <w:bookmarkStart w:id="28" w:name="_Toc20341760"/>
+      <w:bookmarkStart w:id="29" w:name="_Toc20598186"/>
       <w:r>
         <w:t>BVR Engagements</w:t>
       </w:r>
-      <w:bookmarkEnd w:id="28"/>
+      <w:bookmarkEnd w:id="29"/>
     </w:p>
     <w:p>
       <w:pPr>
@@ -7375,11 +7114,11 @@
       <w:pPr>
         <w:pStyle w:val="Heading2"/>
       </w:pPr>
-      <w:bookmarkStart w:id="29" w:name="_Toc20341761"/>
+      <w:bookmarkStart w:id="30" w:name="_Toc20598187"/>
       <w:r>
         <w:t>ACM Engagements</w:t>
       </w:r>
-      <w:bookmarkEnd w:id="29"/>
+      <w:bookmarkEnd w:id="30"/>
     </w:p>
     <w:p>
       <w:pPr>
@@ -7417,11 +7156,11 @@
       <w:pPr>
         <w:pStyle w:val="Heading2"/>
       </w:pPr>
-      <w:bookmarkStart w:id="30" w:name="_Toc20341762"/>
+      <w:bookmarkStart w:id="31" w:name="_Toc20598188"/>
       <w:r>
         <w:t>Air-to-Ground Engagements</w:t>
       </w:r>
-      <w:bookmarkEnd w:id="30"/>
+      <w:bookmarkEnd w:id="31"/>
     </w:p>
     <w:p>
       <w:pPr>
@@ -7472,11 +7211,11 @@
       <w:pPr>
         <w:pStyle w:val="Heading2"/>
       </w:pPr>
-      <w:bookmarkStart w:id="31" w:name="_Toc20341763"/>
+      <w:bookmarkStart w:id="32" w:name="_Toc20598189"/>
       <w:r>
         <w:t>Checks and Scans</w:t>
       </w:r>
-      <w:bookmarkEnd w:id="31"/>
+      <w:bookmarkEnd w:id="32"/>
     </w:p>
     <w:p>
       <w:pPr>
@@ -7536,22 +7275,22 @@
       <w:pPr>
         <w:pStyle w:val="Heading1"/>
       </w:pPr>
-      <w:bookmarkStart w:id="32" w:name="_Toc20341764"/>
+      <w:bookmarkStart w:id="33" w:name="_Toc20598190"/>
       <w:r>
         <w:lastRenderedPageBreak/>
         <w:t>Abnormal Procedures</w:t>
       </w:r>
-      <w:bookmarkEnd w:id="32"/>
+      <w:bookmarkEnd w:id="33"/>
     </w:p>
     <w:p>
       <w:pPr>
         <w:pStyle w:val="Heading2"/>
       </w:pPr>
-      <w:bookmarkStart w:id="33" w:name="_Toc20341765"/>
+      <w:bookmarkStart w:id="34" w:name="_Toc20598191"/>
       <w:r>
         <w:t>Radio Failure</w:t>
       </w:r>
-      <w:bookmarkEnd w:id="33"/>
+      <w:bookmarkEnd w:id="34"/>
     </w:p>
     <w:p>
       <w:pPr>
@@ -7614,14 +7353,14 @@
       <w:pPr>
         <w:pStyle w:val="Heading2"/>
       </w:pPr>
-      <w:bookmarkStart w:id="34" w:name="_Toc20341766"/>
+      <w:bookmarkStart w:id="35" w:name="_Toc20598192"/>
       <w:r>
         <w:t xml:space="preserve">Aircraft </w:t>
       </w:r>
       <w:r>
         <w:t>Defects</w:t>
       </w:r>
-      <w:bookmarkEnd w:id="34"/>
+      <w:bookmarkEnd w:id="35"/>
     </w:p>
     <w:p>
       <w:pPr>
@@ -7648,11 +7387,11 @@
       <w:pPr>
         <w:pStyle w:val="Heading2"/>
       </w:pPr>
-      <w:bookmarkStart w:id="35" w:name="_Toc20341767"/>
+      <w:bookmarkStart w:id="36" w:name="_Toc20598193"/>
       <w:r>
         <w:t>Hung Ordnance</w:t>
       </w:r>
-      <w:bookmarkEnd w:id="35"/>
+      <w:bookmarkEnd w:id="36"/>
     </w:p>
     <w:p>
       <w:pPr>
@@ -7690,11 +7429,11 @@
       <w:pPr>
         <w:pStyle w:val="Heading2"/>
       </w:pPr>
-      <w:bookmarkStart w:id="36" w:name="_Toc20341768"/>
+      <w:bookmarkStart w:id="37" w:name="_Toc20598194"/>
       <w:r>
         <w:t>Battle Damage</w:t>
       </w:r>
-      <w:bookmarkEnd w:id="36"/>
+      <w:bookmarkEnd w:id="37"/>
     </w:p>
     <w:p>
       <w:pPr>
@@ -7743,22 +7482,22 @@
       <w:pPr>
         <w:pStyle w:val="Heading1"/>
       </w:pPr>
-      <w:bookmarkStart w:id="37" w:name="_Toc20341769"/>
+      <w:bookmarkStart w:id="38" w:name="_Toc20598195"/>
       <w:r>
         <w:lastRenderedPageBreak/>
         <w:t>Emergency Procedures</w:t>
       </w:r>
-      <w:bookmarkEnd w:id="37"/>
+      <w:bookmarkEnd w:id="38"/>
     </w:p>
     <w:p>
       <w:pPr>
         <w:pStyle w:val="Heading2"/>
       </w:pPr>
-      <w:bookmarkStart w:id="38" w:name="_Toc20341770"/>
+      <w:bookmarkStart w:id="39" w:name="_Toc20598196"/>
       <w:r>
         <w:t>Engine Failure</w:t>
       </w:r>
-      <w:bookmarkEnd w:id="38"/>
+      <w:bookmarkEnd w:id="39"/>
     </w:p>
     <w:p>
       <w:pPr>
@@ -12895,7 +12634,7 @@
 </file>
 
 <file path=customXml/itemProps2.xml><?xml version="1.0" encoding="utf-8"?>
-<ds:datastoreItem xmlns:ds="http://schemas.openxmlformats.org/officeDocument/2006/customXml" ds:itemID="{EC7866C9-4B32-464F-BDC1-1CA5E43A0F0E}">
+<ds:datastoreItem xmlns:ds="http://schemas.openxmlformats.org/officeDocument/2006/customXml" ds:itemID="{3E69777F-F1AF-4C20-809F-57E10C779587}">
   <ds:schemaRefs>
     <ds:schemaRef ds:uri="http://schemas.openxmlformats.org/officeDocument/2006/bibliography"/>
   </ds:schemaRefs>

</xml_diff>

<commit_message>
Updated SOP to v0.3 following feedback/meeting
</commit_message>
<xml_diff>
--- a/SOP/132-388-SOP.docx
+++ b/SOP/132-388-SOP.docx
@@ -342,39 +342,7 @@
                             <w:rStyle w:val="Hyperlink"/>
                             <w:color w:val="808080" w:themeColor="accent4"/>
                           </w:rPr>
-                          <w:t>Creative Commons Attribution-</w:t>
-                        </w:r>
-                        <w:proofErr w:type="spellStart"/>
-                        <w:r>
-                          <w:rPr>
-                            <w:rStyle w:val="Hyperlink"/>
-                            <w:color w:val="808080" w:themeColor="accent4"/>
-                          </w:rPr>
-                          <w:t>ShareAlike</w:t>
-                        </w:r>
-                        <w:proofErr w:type="spellEnd"/>
-                        <w:r>
-                          <w:rPr>
-                            <w:rStyle w:val="Hyperlink"/>
-                            <w:color w:val="808080" w:themeColor="accent4"/>
-                          </w:rPr>
-                          <w:t xml:space="preserve"> 3.0 </w:t>
-                        </w:r>
-                        <w:proofErr w:type="spellStart"/>
-                        <w:r>
-                          <w:rPr>
-                            <w:rStyle w:val="Hyperlink"/>
-                            <w:color w:val="808080" w:themeColor="accent4"/>
-                          </w:rPr>
-                          <w:t>Unported</w:t>
-                        </w:r>
-                        <w:proofErr w:type="spellEnd"/>
-                        <w:r>
-                          <w:rPr>
-                            <w:rStyle w:val="Hyperlink"/>
-                            <w:color w:val="808080" w:themeColor="accent4"/>
-                          </w:rPr>
-                          <w:t xml:space="preserve"> License</w:t>
+                          <w:t>Creative Commons Attribution-ShareAlike 3.0 Unported License</w:t>
                         </w:r>
                       </w:hyperlink>
                       <w:r>
@@ -627,7 +595,7 @@
               <w:t>0.</w:t>
             </w:r>
             <w:r>
-              <w:t>2</w:t>
+              <w:t>3</w:t>
             </w:r>
           </w:p>
         </w:tc>
@@ -668,7 +636,7 @@
             <w:tag w:val=""/>
             <w:id w:val="1930462199"/>
             <w:dataBinding w:prefixMappings="xmlns:ns0='http://schemas.microsoft.com/office/2006/coverPageProps' " w:xpath="/ns0:CoverPageProperties[1]/ns0:PublishDate[1]" w:storeItemID="{55AF091B-3C7A-41E3-B477-F2FDAA23CFDA}"/>
-            <w:date w:fullDate="2019-09-28T00:00:00Z">
+            <w:date w:fullDate="2019-10-05T00:00:00Z">
               <w:dateFormat w:val="dd.MM.yyyy"/>
               <w:lid w:val="nb-NO"/>
               <w:storeMappedDataAs w:val="dateTime"/>
@@ -690,16 +658,25 @@
                   <w:cnfStyle w:val="000000100000" w:firstRow="0" w:lastRow="0" w:firstColumn="0" w:lastColumn="0" w:oddVBand="0" w:evenVBand="0" w:oddHBand="1" w:evenHBand="0" w:firstRowFirstColumn="0" w:firstRowLastColumn="0" w:lastRowFirstColumn="0" w:lastRowLastColumn="0"/>
                 </w:pPr>
                 <w:r>
-                  <w:t>2</w:t>
-                </w:r>
-                <w:r>
-                  <w:t>8</w:t>
+                  <w:t>05</w:t>
                 </w:r>
                 <w:r>
                   <w:rPr>
                     <w:lang w:val="nb-NO"/>
                   </w:rPr>
-                  <w:t>.09.2019</w:t>
+                  <w:t>.</w:t>
+                </w:r>
+                <w:r>
+                  <w:rPr>
+                    <w:lang w:val="nb-NO"/>
+                  </w:rPr>
+                  <w:t>10</w:t>
+                </w:r>
+                <w:r>
+                  <w:rPr>
+                    <w:lang w:val="nb-NO"/>
+                  </w:rPr>
+                  <w:t>.2019</w:t>
                 </w:r>
               </w:p>
             </w:tc>
@@ -749,13 +726,11 @@
               <w:t>Neck, Ashilta</w:t>
             </w:r>
             <w:r>
-              <w:t xml:space="preserve">, </w:t>
-            </w:r>
-            <w:proofErr w:type="spellStart"/>
-            <w:r>
-              <w:t>Trollef</w:t>
-            </w:r>
-            <w:proofErr w:type="spellEnd"/>
+              <w:t>, Trollef</w:t>
+            </w:r>
+            <w:r>
+              <w:t>, David</w:t>
+            </w:r>
           </w:p>
         </w:tc>
       </w:tr>
@@ -813,13 +788,13 @@
             </w:pPr>
             <w:r>
               <w:rPr>
-                <w:i/>
+                <w:iCs/>
               </w:rPr>
               <w:t>0.</w:t>
             </w:r>
             <w:r>
               <w:rPr>
-                <w:i/>
+                <w:iCs/>
               </w:rPr>
               <w:t>1</w:t>
             </w:r>
@@ -837,28 +812,47 @@
               </w:tabs>
               <w:contextualSpacing/>
               <w:cnfStyle w:val="000000100000" w:firstRow="0" w:lastRow="0" w:firstColumn="0" w:lastColumn="0" w:oddVBand="0" w:evenVBand="0" w:oddHBand="1" w:evenHBand="0" w:firstRowFirstColumn="0" w:firstRowLastColumn="0" w:lastRowFirstColumn="0" w:lastRowLastColumn="0"/>
-              <w:rPr>
-                <w:iCs/>
-              </w:rPr>
             </w:pPr>
+            <w:r>
+              <w:t>0.2</w:t>
+            </w:r>
             <w:r>
               <w:rPr>
                 <w:i/>
                 <w:iCs/>
               </w:rPr>
-              <w:t xml:space="preserve">0.2 </w:t>
+              <w:t xml:space="preserve"> </w:t>
             </w:r>
             <w:r>
               <w:t>Incorporated</w:t>
             </w:r>
             <w:r>
-              <w:t xml:space="preserve"> feedback from Neck and </w:t>
-            </w:r>
-            <w:proofErr w:type="spellStart"/>
-            <w:r>
-              <w:t>Trollef</w:t>
-            </w:r>
-            <w:proofErr w:type="spellEnd"/>
+              <w:t xml:space="preserve"> feedback from Neck and Trollef</w:t>
+            </w:r>
+          </w:p>
+          <w:p>
+            <w:pPr>
+              <w:tabs>
+                <w:tab w:val="left" w:pos="5556"/>
+              </w:tabs>
+              <w:contextualSpacing/>
+              <w:cnfStyle w:val="000000100000" w:firstRow="0" w:lastRow="0" w:firstColumn="0" w:lastColumn="0" w:oddVBand="0" w:evenVBand="0" w:oddHBand="1" w:evenHBand="0" w:firstRowFirstColumn="0" w:firstRowLastColumn="0" w:lastRowFirstColumn="0" w:lastRowLastColumn="0"/>
+              <w:rPr>
+                <w:iCs/>
+              </w:rPr>
+            </w:pPr>
+            <w:r>
+              <w:rPr>
+                <w:iCs/>
+              </w:rPr>
+              <w:t>0.3</w:t>
+            </w:r>
+            <w:r>
+              <w:rPr>
+                <w:iCs/>
+              </w:rPr>
+              <w:t xml:space="preserve"> Incorporated further feedback</w:t>
+            </w:r>
           </w:p>
         </w:tc>
       </w:tr>
@@ -3108,7 +3102,21 @@
                 <w:rStyle w:val="Hyperlink"/>
                 <w:noProof/>
               </w:rPr>
-              <w:t>Tactical Operations</w:t>
+              <w:t>Tactical Op</w:t>
+            </w:r>
+            <w:r>
+              <w:rPr>
+                <w:rStyle w:val="Hyperlink"/>
+                <w:noProof/>
+              </w:rPr>
+              <w:t>e</w:t>
+            </w:r>
+            <w:r>
+              <w:rPr>
+                <w:rStyle w:val="Hyperlink"/>
+                <w:noProof/>
+              </w:rPr>
+              <w:t>rations</w:t>
             </w:r>
             <w:r>
               <w:rPr>
@@ -4651,19 +4659,17 @@
       <w:r>
         <w:br w:type="page"/>
       </w:r>
-      <w:bookmarkStart w:id="2" w:name="_GoBack"/>
-      <w:bookmarkEnd w:id="2"/>
     </w:p>
     <w:p>
       <w:pPr>
         <w:pStyle w:val="Heading1"/>
       </w:pPr>
-      <w:bookmarkStart w:id="3" w:name="_Toc20598160"/>
+      <w:bookmarkStart w:id="2" w:name="_Toc20598160"/>
       <w:r>
         <w:lastRenderedPageBreak/>
         <w:t>Roles &amp; Responsibilities</w:t>
       </w:r>
-      <w:bookmarkEnd w:id="3"/>
+      <w:bookmarkEnd w:id="2"/>
     </w:p>
     <w:p>
       <w:r>
@@ -4867,11 +4873,11 @@
       <w:pPr>
         <w:pStyle w:val="Heading2"/>
       </w:pPr>
-      <w:bookmarkStart w:id="4" w:name="_Toc20598161"/>
+      <w:bookmarkStart w:id="3" w:name="_Toc20598161"/>
       <w:r>
         <w:t>Flight Planning</w:t>
       </w:r>
-      <w:bookmarkEnd w:id="4"/>
+      <w:bookmarkEnd w:id="3"/>
     </w:p>
     <w:p>
       <w:r>
@@ -5046,11 +5052,11 @@
       <w:pPr>
         <w:pStyle w:val="Heading2"/>
       </w:pPr>
-      <w:bookmarkStart w:id="5" w:name="_Toc20598162"/>
+      <w:bookmarkStart w:id="4" w:name="_Toc20598162"/>
       <w:r>
         <w:t>Mission Execution</w:t>
       </w:r>
-      <w:bookmarkEnd w:id="5"/>
+      <w:bookmarkEnd w:id="4"/>
     </w:p>
     <w:p>
       <w:r>
@@ -5147,9 +5153,24 @@
         <w:t xml:space="preserve">airframe status </w:t>
       </w:r>
       <w:r>
-        <w:t xml:space="preserve">as soon as is practicable. </w:t>
-      </w:r>
-    </w:p>
+        <w:t>as soon as is practicable.</w:t>
+      </w:r>
+    </w:p>
+    <w:p>
+      <w:pPr>
+        <w:pStyle w:val="Heading3"/>
+      </w:pPr>
+      <w:r>
+        <w:t xml:space="preserve">Wingmen are responsible for maintaining wing-tip </w:t>
+      </w:r>
+      <w:r>
+        <w:t>clearance during all phases of flight</w:t>
+      </w:r>
+      <w:r>
+        <w:t>.</w:t>
+      </w:r>
+    </w:p>
+    <w:p/>
     <w:p>
       <w:pPr>
         <w:rPr>
@@ -5169,49 +5190,83 @@
       <w:pPr>
         <w:pStyle w:val="Heading1"/>
       </w:pPr>
-      <w:bookmarkStart w:id="6" w:name="_Toc20598163"/>
+      <w:bookmarkStart w:id="5" w:name="_Toc20598163"/>
       <w:r>
         <w:lastRenderedPageBreak/>
         <w:t>Mission Planning</w:t>
       </w:r>
+      <w:bookmarkEnd w:id="5"/>
+    </w:p>
+    <w:p>
+      <w:r>
+        <w:t xml:space="preserve">In order for a flight to achieve maximum effectiveness, </w:t>
+      </w:r>
+      <w:r>
+        <w:t xml:space="preserve">a </w:t>
+      </w:r>
+      <w:r>
+        <w:t xml:space="preserve">clear objective </w:t>
+      </w:r>
+      <w:r>
+        <w:t xml:space="preserve">for the flight should be </w:t>
+      </w:r>
+      <w:r>
+        <w:t>defined</w:t>
+      </w:r>
+      <w:r>
+        <w:t xml:space="preserve">, with available intelligence and the structure of concurrent friendly missions made available to flight planners. </w:t>
+      </w:r>
+      <w:r>
+        <w:t xml:space="preserve">Plans made by package and flight leaders should </w:t>
+      </w:r>
+      <w:r>
+        <w:t xml:space="preserve">propose a preferred option for completing the </w:t>
+      </w:r>
+      <w:r>
+        <w:t>mission but</w:t>
+      </w:r>
+      <w:r>
+        <w:t xml:space="preserve"> should also </w:t>
+      </w:r>
+      <w:r>
+        <w:t xml:space="preserve">consider contingencies and alternate plans. The plan produced must </w:t>
+      </w:r>
+      <w:r>
+        <w:t xml:space="preserve">promote a safe, effective and economical mission accomplishment. </w:t>
+      </w:r>
+    </w:p>
+    <w:p/>
+    <w:p>
+      <w:pPr>
+        <w:pStyle w:val="Heading2"/>
+      </w:pPr>
+      <w:bookmarkStart w:id="6" w:name="_Toc20598164"/>
+      <w:r>
+        <w:t>Mission Types and Intents</w:t>
+      </w:r>
       <w:bookmarkEnd w:id="6"/>
     </w:p>
     <w:p>
-      <w:r>
-        <w:t xml:space="preserve">In order for a flight to achieve maximum effectiveness, </w:t>
-      </w:r>
-      <w:r>
-        <w:t xml:space="preserve">a </w:t>
-      </w:r>
-      <w:r>
-        <w:t xml:space="preserve">clear objective </w:t>
-      </w:r>
-      <w:r>
-        <w:t xml:space="preserve">for the flight should be </w:t>
-      </w:r>
-      <w:r>
-        <w:t>defined</w:t>
-      </w:r>
-      <w:r>
-        <w:t xml:space="preserve">, with available intelligence and the structure of concurrent friendly missions made available to flight planners. </w:t>
-      </w:r>
-      <w:r>
-        <w:t xml:space="preserve">Plans made by package and flight leaders should </w:t>
-      </w:r>
-      <w:r>
-        <w:t xml:space="preserve">propose a preferred option for completing the </w:t>
-      </w:r>
-      <w:r>
-        <w:t>mission but</w:t>
-      </w:r>
-      <w:r>
-        <w:t xml:space="preserve"> should also </w:t>
-      </w:r>
-      <w:r>
-        <w:t xml:space="preserve">consider contingencies and alternate plans. The plan produced must </w:t>
-      </w:r>
-      <w:r>
-        <w:t xml:space="preserve">promote a safe, effective and economical mission accomplishment. </w:t>
+      <w:pPr>
+        <w:pStyle w:val="Heading3"/>
+      </w:pPr>
+      <w:r>
+        <w:t xml:space="preserve">Package and Flight Leads must </w:t>
+      </w:r>
+      <w:r>
+        <w:t>provide a plan which clearly defines the type of mission being flown</w:t>
+      </w:r>
+      <w:r>
+        <w:t xml:space="preserve">, the </w:t>
+      </w:r>
+      <w:r>
+        <w:t xml:space="preserve">intent </w:t>
+      </w:r>
+      <w:r>
+        <w:t xml:space="preserve">and desired end-state </w:t>
+      </w:r>
+      <w:r>
+        <w:t>of the mission.</w:t>
       </w:r>
     </w:p>
     <w:p/>
@@ -5219,9 +5274,9 @@
       <w:pPr>
         <w:pStyle w:val="Heading2"/>
       </w:pPr>
-      <w:bookmarkStart w:id="7" w:name="_Toc20598164"/>
-      <w:r>
-        <w:t>Mission Types and Intents</w:t>
+      <w:bookmarkStart w:id="7" w:name="_Toc20598165"/>
+      <w:r>
+        <w:t>Payload, Fuel and Weight Planning</w:t>
       </w:r>
       <w:bookmarkEnd w:id="7"/>
     </w:p>
@@ -5230,22 +5285,18 @@
         <w:pStyle w:val="Heading3"/>
       </w:pPr>
       <w:r>
-        <w:t xml:space="preserve">Package and Flight Leads must </w:t>
-      </w:r>
-      <w:r>
-        <w:t>provide a plan which clearly defines the type of mission being flown</w:t>
-      </w:r>
-      <w:r>
-        <w:t xml:space="preserve">, the </w:t>
-      </w:r>
-      <w:r>
-        <w:t xml:space="preserve">intent </w:t>
-      </w:r>
-      <w:r>
-        <w:t xml:space="preserve">and desired end-state </w:t>
-      </w:r>
-      <w:r>
-        <w:t>of the mission.</w:t>
+        <w:t>Package and Flight Leads should plan to carry an appropriate payload for their flight, ensuring that the MTOW for the aircraft is not exceeded.</w:t>
+      </w:r>
+    </w:p>
+    <w:p>
+      <w:pPr>
+        <w:pStyle w:val="Heading3"/>
+      </w:pPr>
+      <w:r>
+        <w:t>Package and Flight Leads must ensure that appropriate fuel is planned for the flight, which may include a tanking plan</w:t>
+      </w:r>
+      <w:r>
+        <w:t>.</w:t>
       </w:r>
     </w:p>
     <w:p/>
@@ -5253,41 +5304,11 @@
       <w:pPr>
         <w:pStyle w:val="Heading2"/>
       </w:pPr>
-      <w:bookmarkStart w:id="8" w:name="_Toc20598165"/>
-      <w:r>
-        <w:t>Payload, Fuel and Weight Planning</w:t>
+      <w:bookmarkStart w:id="8" w:name="_Toc20598166"/>
+      <w:r>
+        <w:t>Planning outputs</w:t>
       </w:r>
       <w:bookmarkEnd w:id="8"/>
-    </w:p>
-    <w:p>
-      <w:pPr>
-        <w:pStyle w:val="Heading3"/>
-      </w:pPr>
-      <w:r>
-        <w:t>Package and Flight Leads should plan to carry an appropriate payload for their flight, ensuring that the MTOW for the aircraft is not exceeded.</w:t>
-      </w:r>
-    </w:p>
-    <w:p>
-      <w:pPr>
-        <w:pStyle w:val="Heading3"/>
-      </w:pPr>
-      <w:r>
-        <w:t>Package and Flight Leads must ensure that appropriate fuel is planned for the flight, which may include a tanking plan</w:t>
-      </w:r>
-      <w:r>
-        <w:t>.</w:t>
-      </w:r>
-    </w:p>
-    <w:p/>
-    <w:p>
-      <w:pPr>
-        <w:pStyle w:val="Heading2"/>
-      </w:pPr>
-      <w:bookmarkStart w:id="9" w:name="_Toc20598166"/>
-      <w:r>
-        <w:t>Planning outputs</w:t>
-      </w:r>
-      <w:bookmarkEnd w:id="9"/>
     </w:p>
     <w:p>
       <w:pPr>
@@ -5328,19 +5349,52 @@
       <w:pPr>
         <w:pStyle w:val="Heading1"/>
       </w:pPr>
-      <w:bookmarkStart w:id="10" w:name="_Toc20598167"/>
+      <w:bookmarkStart w:id="9" w:name="_Toc20598167"/>
       <w:r>
         <w:lastRenderedPageBreak/>
         <w:t>Mission Briefing</w:t>
       </w:r>
+      <w:bookmarkEnd w:id="9"/>
+    </w:p>
+    <w:p>
+      <w:r>
+        <w:t xml:space="preserve">Providing a mission briefing is an integral step in ensuring that all participants of a flight are clear on the expectations of the mission, the requirements of each participant in the flight and the steps required to achieve mission success. </w:t>
+      </w:r>
+      <w:r>
+        <w:t>A good briefing ensures good situational awareness for all participants of the mission with respect to friendly and enemy forces, areas to be overflown and avoided and communications and tanking plans if required.</w:t>
+      </w:r>
+    </w:p>
+    <w:p/>
+    <w:p>
+      <w:pPr>
+        <w:pStyle w:val="Heading2"/>
+      </w:pPr>
+      <w:bookmarkStart w:id="10" w:name="_Toc20598168"/>
+      <w:r>
+        <w:t>Mission Overview</w:t>
+      </w:r>
       <w:bookmarkEnd w:id="10"/>
     </w:p>
     <w:p>
-      <w:r>
-        <w:t xml:space="preserve">Providing a mission briefing is an integral step in ensuring that all participants of a flight are clear on the expectations of the mission, the requirements of each participant in the flight and the steps required to achieve mission success. </w:t>
-      </w:r>
-      <w:r>
-        <w:t>A good briefing ensures good situational awareness for all participants of the mission with respect to friendly and enemy forces, areas to be overflown and avoided and communications and tanking plans if required.</w:t>
+      <w:pPr>
+        <w:pStyle w:val="Heading3"/>
+      </w:pPr>
+      <w:r>
+        <w:t>The mission briefing must provide a clear indication of the overview of the mission, including the type of mission being flown, the objectives and participants of the mission.</w:t>
+      </w:r>
+    </w:p>
+    <w:p>
+      <w:pPr>
+        <w:pStyle w:val="Heading3"/>
+      </w:pPr>
+      <w:r>
+        <w:t xml:space="preserve">The missing briefing should provide a depiction of </w:t>
+      </w:r>
+      <w:r>
+        <w:t xml:space="preserve">the route </w:t>
+      </w:r>
+      <w:r>
+        <w:t>anticipated being flown during the conduct of the mission.</w:t>
       </w:r>
     </w:p>
     <w:p/>
@@ -5348,9 +5402,9 @@
       <w:pPr>
         <w:pStyle w:val="Heading2"/>
       </w:pPr>
-      <w:bookmarkStart w:id="11" w:name="_Toc20598168"/>
-      <w:r>
-        <w:t>Mission Overview</w:t>
+      <w:bookmarkStart w:id="11" w:name="_Toc20598169"/>
+      <w:r>
+        <w:t>BluFor Situation</w:t>
       </w:r>
       <w:bookmarkEnd w:id="11"/>
     </w:p>
@@ -5359,7 +5413,13 @@
         <w:pStyle w:val="Heading3"/>
       </w:pPr>
       <w:r>
-        <w:t>The mission briefing must provide a clear indication of the overview of the mission, including the type of mission being flown, the objectives and participants of the mission.</w:t>
+        <w:t xml:space="preserve">The mission briefing should provide a depiction of friendly forces within the AO, including the locations </w:t>
+      </w:r>
+      <w:r>
+        <w:t xml:space="preserve">of </w:t>
+      </w:r>
+      <w:r>
+        <w:t>concurrent missions and external assets pertinent to the conduct of the flight.</w:t>
       </w:r>
     </w:p>
     <w:p>
@@ -5367,13 +5427,33 @@
         <w:pStyle w:val="Heading3"/>
       </w:pPr>
       <w:r>
-        <w:t xml:space="preserve">The missing briefing should provide a depiction of </w:t>
-      </w:r>
-      <w:r>
-        <w:t xml:space="preserve">the route </w:t>
-      </w:r>
-      <w:r>
-        <w:t>anticipated being flown during the conduct of the mission.</w:t>
+        <w:t xml:space="preserve">The mission briefing should provide </w:t>
+      </w:r>
+      <w:r>
+        <w:t>details</w:t>
+      </w:r>
+      <w:r>
+        <w:t xml:space="preserve"> of the location of BluFor assets within the AO</w:t>
+      </w:r>
+      <w:r>
+        <w:t>.</w:t>
+      </w:r>
+    </w:p>
+    <w:p>
+      <w:pPr>
+        <w:pStyle w:val="Heading3"/>
+      </w:pPr>
+      <w:r>
+        <w:t xml:space="preserve">The mission briefing should provide </w:t>
+      </w:r>
+      <w:r>
+        <w:t xml:space="preserve">details </w:t>
+      </w:r>
+      <w:r>
+        <w:t>of the location of the FLOT line</w:t>
+      </w:r>
+      <w:r>
+        <w:t>.</w:t>
       </w:r>
     </w:p>
     <w:p/>
@@ -5381,14 +5461,9 @@
       <w:pPr>
         <w:pStyle w:val="Heading2"/>
       </w:pPr>
-      <w:bookmarkStart w:id="12" w:name="_Toc20598169"/>
-      <w:proofErr w:type="spellStart"/>
-      <w:r>
-        <w:t>BluFor</w:t>
-      </w:r>
-      <w:proofErr w:type="spellEnd"/>
-      <w:r>
-        <w:t xml:space="preserve"> Situation</w:t>
+      <w:bookmarkStart w:id="12" w:name="_Toc20598170"/>
+      <w:r>
+        <w:t>RedFor Situation</w:t>
       </w:r>
       <w:bookmarkEnd w:id="12"/>
     </w:p>
@@ -5397,13 +5472,10 @@
         <w:pStyle w:val="Heading3"/>
       </w:pPr>
       <w:r>
-        <w:t xml:space="preserve">The mission briefing should provide a depiction of friendly forces within the AO, including the locations </w:t>
-      </w:r>
-      <w:r>
-        <w:t xml:space="preserve">of </w:t>
-      </w:r>
-      <w:r>
-        <w:t>concurrent missions and external assets pertinent to the conduct of the flight.</w:t>
+        <w:t>The mission briefing should provide a depiction of known enemy forces within the AO, including the approximate locations of threats, concurrent missions and support assets</w:t>
+      </w:r>
+      <w:r>
+        <w:t>.</w:t>
       </w:r>
     </w:p>
     <w:p>
@@ -5411,41 +5483,55 @@
         <w:pStyle w:val="Heading3"/>
       </w:pPr>
       <w:r>
-        <w:t xml:space="preserve">The mission briefing should provide </w:t>
-      </w:r>
-      <w:r>
-        <w:t>details</w:t>
-      </w:r>
-      <w:r>
-        <w:t xml:space="preserve"> of the location of </w:t>
-      </w:r>
-      <w:proofErr w:type="spellStart"/>
-      <w:r>
-        <w:t>BluFor</w:t>
-      </w:r>
-      <w:proofErr w:type="spellEnd"/>
-      <w:r>
-        <w:t xml:space="preserve"> assets within the AO</w:t>
-      </w:r>
-      <w:r>
-        <w:t>.</w:t>
-      </w:r>
+        <w:t xml:space="preserve">The mission briefing should </w:t>
+      </w:r>
+      <w:r>
+        <w:t xml:space="preserve">provide the location of anticipated threats which may </w:t>
+      </w:r>
+      <w:r>
+        <w:t>pose a risk to the conduct of the flight.</w:t>
+      </w:r>
+    </w:p>
+    <w:p/>
+    <w:p>
+      <w:pPr>
+        <w:pStyle w:val="Heading2"/>
+      </w:pPr>
+      <w:bookmarkStart w:id="13" w:name="_Toc20598171"/>
+      <w:r>
+        <w:t>Threat Assessment</w:t>
+      </w:r>
+      <w:bookmarkEnd w:id="13"/>
     </w:p>
     <w:p>
       <w:pPr>
         <w:pStyle w:val="Heading3"/>
       </w:pPr>
       <w:r>
-        <w:t xml:space="preserve">The mission briefing should provide </w:t>
-      </w:r>
-      <w:r>
-        <w:t xml:space="preserve">details </w:t>
-      </w:r>
-      <w:r>
-        <w:t>of the location of the FLOT line</w:t>
-      </w:r>
-      <w:r>
-        <w:t>.</w:t>
+        <w:t xml:space="preserve">The mission briefing </w:t>
+      </w:r>
+      <w:r>
+        <w:t xml:space="preserve">must </w:t>
+      </w:r>
+      <w:r>
+        <w:t xml:space="preserve">provide a detailed threat assessment, depicting the </w:t>
+      </w:r>
+      <w:r>
+        <w:t>known and anticipated threats within the AO for both Air-to-Air and Air-to-Ground mission aircraft.</w:t>
+      </w:r>
+    </w:p>
+    <w:p>
+      <w:pPr>
+        <w:pStyle w:val="Heading3"/>
+      </w:pPr>
+      <w:r>
+        <w:t xml:space="preserve">The mission briefing should provide a detailed description </w:t>
+      </w:r>
+      <w:r>
+        <w:t xml:space="preserve">of the types of threat </w:t>
+      </w:r>
+      <w:r>
+        <w:t>located in each area such that a defensive posture can be adopted.</w:t>
       </w:r>
     </w:p>
     <w:p/>
@@ -5453,26 +5539,18 @@
       <w:pPr>
         <w:pStyle w:val="Heading2"/>
       </w:pPr>
-      <w:bookmarkStart w:id="13" w:name="_Toc20598170"/>
-      <w:proofErr w:type="spellStart"/>
-      <w:r>
-        <w:t>RedFor</w:t>
-      </w:r>
-      <w:proofErr w:type="spellEnd"/>
-      <w:r>
-        <w:t xml:space="preserve"> Situation</w:t>
-      </w:r>
-      <w:bookmarkEnd w:id="13"/>
+      <w:bookmarkStart w:id="14" w:name="_Toc20598172"/>
+      <w:r>
+        <w:t>Mission Flow and Time Hack</w:t>
+      </w:r>
+      <w:bookmarkEnd w:id="14"/>
     </w:p>
     <w:p>
       <w:pPr>
         <w:pStyle w:val="Heading3"/>
       </w:pPr>
       <w:r>
-        <w:t>The mission briefing should provide a depiction of known enemy forces within the AO, including the approximate locations of threats, concurrent missions and support assets</w:t>
-      </w:r>
-      <w:r>
-        <w:t>.</w:t>
+        <w:t>The mission briefing should provide a description of the mission flow, depicting the anticipated sequence of events to accomplish the mission.</w:t>
       </w:r>
     </w:p>
     <w:p>
@@ -5480,13 +5558,7 @@
         <w:pStyle w:val="Heading3"/>
       </w:pPr>
       <w:r>
-        <w:t xml:space="preserve">The mission briefing should </w:t>
-      </w:r>
-      <w:r>
-        <w:t xml:space="preserve">provide the location of anticipated threats which may </w:t>
-      </w:r>
-      <w:r>
-        <w:t>pose a risk to the conduct of the flight.</w:t>
+        <w:t>The mission briefing should provide a timeline associated with the anticipated sequence of events to facilitate inter-working between flights and packages.</w:t>
       </w:r>
     </w:p>
     <w:p/>
@@ -5494,80 +5566,11 @@
       <w:pPr>
         <w:pStyle w:val="Heading2"/>
       </w:pPr>
-      <w:bookmarkStart w:id="14" w:name="_Toc20598171"/>
-      <w:r>
-        <w:t>Threat Assessment</w:t>
-      </w:r>
-      <w:bookmarkEnd w:id="14"/>
-    </w:p>
-    <w:p>
-      <w:pPr>
-        <w:pStyle w:val="Heading3"/>
-      </w:pPr>
-      <w:r>
-        <w:t xml:space="preserve">The mission briefing </w:t>
-      </w:r>
-      <w:r>
-        <w:t xml:space="preserve">must </w:t>
-      </w:r>
-      <w:r>
-        <w:t xml:space="preserve">provide a detailed threat assessment, depicting the </w:t>
-      </w:r>
-      <w:r>
-        <w:t>known and anticipated threats within the AO for both Air-to-Air and Air-to-Ground mission aircraft.</w:t>
-      </w:r>
-    </w:p>
-    <w:p>
-      <w:pPr>
-        <w:pStyle w:val="Heading3"/>
-      </w:pPr>
-      <w:r>
-        <w:t xml:space="preserve">The mission briefing should provide a detailed description </w:t>
-      </w:r>
-      <w:r>
-        <w:t xml:space="preserve">of the types of threat </w:t>
-      </w:r>
-      <w:r>
-        <w:t>located in each area such that a defensive posture can be adopted.</w:t>
-      </w:r>
-    </w:p>
-    <w:p/>
-    <w:p>
-      <w:pPr>
-        <w:pStyle w:val="Heading2"/>
-      </w:pPr>
-      <w:bookmarkStart w:id="15" w:name="_Toc20598172"/>
-      <w:r>
-        <w:t>Mission Flow and Time Hack</w:t>
+      <w:bookmarkStart w:id="15" w:name="_Toc20598173"/>
+      <w:r>
+        <w:t>Contracts</w:t>
       </w:r>
       <w:bookmarkEnd w:id="15"/>
-    </w:p>
-    <w:p>
-      <w:pPr>
-        <w:pStyle w:val="Heading3"/>
-      </w:pPr>
-      <w:r>
-        <w:t>The mission briefing should provide a description of the mission flow, depicting the anticipated sequence of events to accomplish the mission.</w:t>
-      </w:r>
-    </w:p>
-    <w:p>
-      <w:pPr>
-        <w:pStyle w:val="Heading3"/>
-      </w:pPr>
-      <w:r>
-        <w:t>The mission briefing should provide a timeline associated with the anticipated sequence of events to facilitate inter-working between flights and packages.</w:t>
-      </w:r>
-    </w:p>
-    <w:p/>
-    <w:p>
-      <w:pPr>
-        <w:pStyle w:val="Heading2"/>
-      </w:pPr>
-      <w:bookmarkStart w:id="16" w:name="_Toc20598173"/>
-      <w:r>
-        <w:t>Contracts</w:t>
-      </w:r>
-      <w:bookmarkEnd w:id="16"/>
     </w:p>
     <w:p>
       <w:pPr>
@@ -5662,179 +5665,179 @@
       <w:pPr>
         <w:pStyle w:val="Heading1"/>
       </w:pPr>
-      <w:bookmarkStart w:id="17" w:name="_Toc20598174"/>
+      <w:bookmarkStart w:id="16" w:name="_Toc20598174"/>
       <w:r>
         <w:lastRenderedPageBreak/>
         <w:t>Normal Procedures</w:t>
       </w:r>
+      <w:bookmarkEnd w:id="16"/>
+    </w:p>
+    <w:p>
+      <w:pPr>
+        <w:pStyle w:val="Heading2"/>
+      </w:pPr>
+      <w:bookmarkStart w:id="17" w:name="_Toc20598175"/>
+      <w:r>
+        <w:t>Communications and Start</w:t>
+      </w:r>
+      <w:r>
+        <w:t>-</w:t>
+      </w:r>
+      <w:r>
+        <w:t>up</w:t>
+      </w:r>
       <w:bookmarkEnd w:id="17"/>
     </w:p>
     <w:p>
       <w:pPr>
+        <w:pStyle w:val="Heading3"/>
+      </w:pPr>
+      <w:r>
+        <w:t xml:space="preserve">All flight members must ensure bi-directional communication capabilities on both primary and auxiliary radios </w:t>
+      </w:r>
+      <w:r>
+        <w:t>during start</w:t>
+      </w:r>
+      <w:r>
+        <w:t>-</w:t>
+      </w:r>
+      <w:r>
+        <w:t>up.</w:t>
+      </w:r>
+    </w:p>
+    <w:p>
+      <w:pPr>
+        <w:pStyle w:val="Heading3"/>
+      </w:pPr>
+      <w:r>
+        <w:t xml:space="preserve">All flight members must </w:t>
+      </w:r>
+      <w:r>
+        <w:t>remain tuned to the same primary radio frequency at all times in order to maintain flight integrity.</w:t>
+      </w:r>
+    </w:p>
+    <w:p>
+      <w:pPr>
+        <w:pStyle w:val="Heading3"/>
+      </w:pPr>
+      <w:r>
+        <w:t xml:space="preserve">All flight members should remain tuned to the same auxiliary radio frequency at all times unless </w:t>
+      </w:r>
+      <w:r>
+        <w:t xml:space="preserve">otherwise </w:t>
+      </w:r>
+      <w:r>
+        <w:t>directed</w:t>
+      </w:r>
+      <w:r>
+        <w:t xml:space="preserve"> </w:t>
+      </w:r>
+      <w:r>
+        <w:t>by the Flight Lead.</w:t>
+      </w:r>
+    </w:p>
+    <w:p>
+      <w:pPr>
+        <w:pStyle w:val="Heading3"/>
+      </w:pPr>
+      <w:r>
+        <w:t xml:space="preserve">When changing frequency at any stage of flight, all flight members should ‘check in’, unless directed by the Flight Lead </w:t>
+      </w:r>
+      <w:r>
+        <w:t>(</w:t>
+      </w:r>
+      <w:r>
+        <w:t>using the brevity term</w:t>
+      </w:r>
+      <w:r>
+        <w:t xml:space="preserve"> ‘NO QUESTIONS’)</w:t>
+      </w:r>
+      <w:r>
+        <w:t>. Changes of frequency should be directed by the Flight Lead on the current primary frequency and must be acknowledged by all flight members.</w:t>
+      </w:r>
+    </w:p>
+    <w:p>
+      <w:pPr>
+        <w:pStyle w:val="Heading3"/>
+      </w:pPr>
+      <w:r>
+        <w:t xml:space="preserve">Flight members </w:t>
+      </w:r>
+      <w:r>
+        <w:t xml:space="preserve">must </w:t>
+      </w:r>
+      <w:r>
+        <w:t xml:space="preserve">light their </w:t>
+      </w:r>
+      <w:r>
+        <w:t>position lights</w:t>
+      </w:r>
+      <w:r>
+        <w:t xml:space="preserve"> when the aircraft is considered ‘under power’</w:t>
+      </w:r>
+      <w:r>
+        <w:t xml:space="preserve"> and emitting exhaust gasses of any type</w:t>
+      </w:r>
+      <w:r>
+        <w:t>.</w:t>
+      </w:r>
+    </w:p>
+    <w:p>
+      <w:pPr>
+        <w:pStyle w:val="Heading3"/>
+      </w:pPr>
+      <w:r>
+        <w:t>Flight Leaders</w:t>
+      </w:r>
+      <w:r>
+        <w:t xml:space="preserve"> should perform an ‘alpha check’ </w:t>
+      </w:r>
+      <w:r>
+        <w:t>during the start-up process</w:t>
+      </w:r>
+      <w:r>
+        <w:t>. Corrective action must be undertaken before a directive to start engines is provided</w:t>
+      </w:r>
+      <w:r>
+        <w:t xml:space="preserve"> to the flight</w:t>
+      </w:r>
+      <w:r>
+        <w:t>.</w:t>
+      </w:r>
+    </w:p>
+    <w:p>
+      <w:pPr>
+        <w:pStyle w:val="Heading3"/>
+      </w:pPr>
+      <w:r>
+        <w:t>Flight members should not start their engines until directed by the Flight Lead.</w:t>
+      </w:r>
+    </w:p>
+    <w:p>
+      <w:pPr>
+        <w:pStyle w:val="Heading3"/>
+      </w:pPr>
+      <w:r>
+        <w:t>Flight members are responsible for ensuring that the correct checklist is followed for start-up</w:t>
+      </w:r>
+      <w:r>
+        <w:t>.</w:t>
+      </w:r>
+    </w:p>
+    <w:p>
+      <w:pPr>
+        <w:pStyle w:val="Heading3"/>
+      </w:pPr>
+      <w:r>
+        <w:t>Flight members should report the conclusion of their start check-lists at the earliest possible convenience.</w:t>
+      </w:r>
+    </w:p>
+    <w:p/>
+    <w:p>
+      <w:pPr>
         <w:pStyle w:val="Heading2"/>
       </w:pPr>
-      <w:bookmarkStart w:id="18" w:name="_Toc20598175"/>
-      <w:r>
-        <w:t>Communications and Start</w:t>
-      </w:r>
-      <w:r>
-        <w:t>-</w:t>
-      </w:r>
-      <w:r>
-        <w:t>up</w:t>
-      </w:r>
-      <w:bookmarkEnd w:id="18"/>
-    </w:p>
-    <w:p>
-      <w:pPr>
-        <w:pStyle w:val="Heading3"/>
-      </w:pPr>
-      <w:r>
-        <w:t xml:space="preserve">All flight members must ensure bi-directional communication capabilities on both primary and auxiliary radios </w:t>
-      </w:r>
-      <w:r>
-        <w:t>during start</w:t>
-      </w:r>
-      <w:r>
-        <w:t>-</w:t>
-      </w:r>
-      <w:r>
-        <w:t>up.</w:t>
-      </w:r>
-    </w:p>
-    <w:p>
-      <w:pPr>
-        <w:pStyle w:val="Heading3"/>
-      </w:pPr>
-      <w:r>
-        <w:t xml:space="preserve">All flight members must </w:t>
-      </w:r>
-      <w:r>
-        <w:t>remain tuned to the same primary radio frequency at all times in order to maintain flight integrity.</w:t>
-      </w:r>
-    </w:p>
-    <w:p>
-      <w:pPr>
-        <w:pStyle w:val="Heading3"/>
-      </w:pPr>
-      <w:r>
-        <w:t xml:space="preserve">All flight members should remain tuned to the same auxiliary radio frequency at all times unless </w:t>
-      </w:r>
-      <w:r>
-        <w:t xml:space="preserve">otherwise </w:t>
-      </w:r>
-      <w:r>
-        <w:t>directed</w:t>
-      </w:r>
-      <w:r>
-        <w:t xml:space="preserve"> </w:t>
-      </w:r>
-      <w:r>
-        <w:t>by the Flight Lead.</w:t>
-      </w:r>
-    </w:p>
-    <w:p>
-      <w:pPr>
-        <w:pStyle w:val="Heading3"/>
-      </w:pPr>
-      <w:r>
-        <w:t xml:space="preserve">When changing frequency at any stage of flight, all flight members should ‘check in’, unless directed by the Flight Lead </w:t>
-      </w:r>
-      <w:r>
-        <w:t>(</w:t>
-      </w:r>
-      <w:r>
-        <w:t>using the brevity term</w:t>
-      </w:r>
-      <w:r>
-        <w:t xml:space="preserve"> ‘NO QUESTIONS’)</w:t>
-      </w:r>
-      <w:r>
-        <w:t>. Changes of frequency should be directed by the Flight Lead on the current primary frequency and must be acknowledged by all flight members.</w:t>
-      </w:r>
-    </w:p>
-    <w:p>
-      <w:pPr>
-        <w:pStyle w:val="Heading3"/>
-      </w:pPr>
-      <w:r>
-        <w:t xml:space="preserve">Flight members </w:t>
-      </w:r>
-      <w:r>
-        <w:t xml:space="preserve">must </w:t>
-      </w:r>
-      <w:r>
-        <w:t xml:space="preserve">light their </w:t>
-      </w:r>
-      <w:r>
-        <w:t>position lights</w:t>
-      </w:r>
-      <w:r>
-        <w:t xml:space="preserve"> when the aircraft is considered ‘under power’</w:t>
-      </w:r>
-      <w:r>
-        <w:t xml:space="preserve"> and emitting exhaust gasses of any type</w:t>
-      </w:r>
-      <w:r>
-        <w:t>.</w:t>
-      </w:r>
-    </w:p>
-    <w:p>
-      <w:pPr>
-        <w:pStyle w:val="Heading3"/>
-      </w:pPr>
-      <w:r>
-        <w:t>Flight Leaders</w:t>
-      </w:r>
-      <w:r>
-        <w:t xml:space="preserve"> should perform an ‘alpha check’ </w:t>
-      </w:r>
-      <w:r>
-        <w:t>during the start-up process</w:t>
-      </w:r>
-      <w:r>
-        <w:t>. Corrective action must be undertaken before a directive to start engines is provided</w:t>
-      </w:r>
-      <w:r>
-        <w:t xml:space="preserve"> to the flight</w:t>
-      </w:r>
-      <w:r>
-        <w:t>.</w:t>
-      </w:r>
-    </w:p>
-    <w:p>
-      <w:pPr>
-        <w:pStyle w:val="Heading3"/>
-      </w:pPr>
-      <w:r>
-        <w:t>Flight members should not start their engines until directed by the Flight Lead.</w:t>
-      </w:r>
-    </w:p>
-    <w:p>
-      <w:pPr>
-        <w:pStyle w:val="Heading3"/>
-      </w:pPr>
-      <w:r>
-        <w:t>Flight members are responsible for ensuring that the correct checklist is followed for start-up</w:t>
-      </w:r>
-      <w:r>
-        <w:t>.</w:t>
-      </w:r>
-    </w:p>
-    <w:p>
-      <w:pPr>
-        <w:pStyle w:val="Heading3"/>
-      </w:pPr>
-      <w:r>
-        <w:t>Flight members should report the conclusion of their start check-lists at the earliest possible convenience.</w:t>
-      </w:r>
-    </w:p>
-    <w:p/>
-    <w:p>
-      <w:pPr>
-        <w:pStyle w:val="Heading2"/>
-      </w:pPr>
-      <w:bookmarkStart w:id="19" w:name="_Toc20598176"/>
+      <w:bookmarkStart w:id="18" w:name="_Toc20598176"/>
       <w:r>
         <w:rPr>
           <w:noProof/>
@@ -5913,7 +5916,7 @@
       <w:r>
         <w:t>Taxi</w:t>
       </w:r>
-      <w:bookmarkEnd w:id="19"/>
+      <w:bookmarkEnd w:id="18"/>
     </w:p>
     <w:p>
       <w:pPr>
@@ -5987,7 +5990,7 @@
       <w:pPr>
         <w:pStyle w:val="Heading2"/>
       </w:pPr>
-      <w:bookmarkStart w:id="20" w:name="_Toc20598177"/>
+      <w:bookmarkStart w:id="19" w:name="_Toc20598177"/>
       <w:r>
         <w:lastRenderedPageBreak/>
         <w:t>Take</w:t>
@@ -5998,7 +6001,7 @@
       <w:r>
         <w:t>off</w:t>
       </w:r>
-      <w:bookmarkEnd w:id="20"/>
+      <w:bookmarkEnd w:id="19"/>
     </w:p>
     <w:p>
       <w:pPr>
@@ -6030,7 +6033,10 @@
         <w:pStyle w:val="Heading3"/>
       </w:pPr>
       <w:r>
-        <w:t>Spacing between separated elements/flights will be a minimum of 500 feet.</w:t>
+        <w:t>Departure s</w:t>
+      </w:r>
+      <w:r>
+        <w:t>pacing between separated elements/flights will be a minimum of 500 feet.</w:t>
       </w:r>
     </w:p>
     <w:p>
@@ -6038,7 +6044,37 @@
         <w:pStyle w:val="Heading3"/>
       </w:pPr>
       <w:r>
-        <w:t>Wingmen are responsible for maintaining wing-tip clearance when lining up and taking off.</w:t>
+        <w:t>After ‘</w:t>
+      </w:r>
+      <w:r>
+        <w:t>B</w:t>
+      </w:r>
+      <w:r>
+        <w:t xml:space="preserve">efore </w:t>
+      </w:r>
+      <w:r>
+        <w:t>T</w:t>
+      </w:r>
+      <w:r>
+        <w:t>ake-</w:t>
+      </w:r>
+      <w:r>
+        <w:t>o</w:t>
+      </w:r>
+      <w:r>
+        <w:t xml:space="preserve">ff </w:t>
+      </w:r>
+      <w:r>
+        <w:t>C</w:t>
+      </w:r>
+      <w:r>
+        <w:t xml:space="preserve">hecks’ have been completed, </w:t>
+      </w:r>
+      <w:r>
+        <w:t xml:space="preserve">all flight members will inspect </w:t>
+      </w:r>
+      <w:r>
+        <w:t>each other for proper configuration and abnormalities.</w:t>
       </w:r>
     </w:p>
     <w:p>
@@ -6046,37 +6082,7 @@
         <w:pStyle w:val="Heading3"/>
       </w:pPr>
       <w:r>
-        <w:t>After ‘</w:t>
-      </w:r>
-      <w:r>
-        <w:t>B</w:t>
-      </w:r>
-      <w:r>
-        <w:t xml:space="preserve">efore </w:t>
-      </w:r>
-      <w:r>
-        <w:t>T</w:t>
-      </w:r>
-      <w:r>
-        <w:t>ake-</w:t>
-      </w:r>
-      <w:r>
-        <w:t>o</w:t>
-      </w:r>
-      <w:r>
-        <w:t xml:space="preserve">ff </w:t>
-      </w:r>
-      <w:r>
-        <w:t>C</w:t>
-      </w:r>
-      <w:r>
-        <w:t xml:space="preserve">hecks’ have been completed, </w:t>
-      </w:r>
-      <w:r>
-        <w:t xml:space="preserve">all flight members will inspect </w:t>
-      </w:r>
-      <w:r>
-        <w:t>each other for proper configuration and abnormalities.</w:t>
+        <w:t>Afterburner must be used if the flight anticipates that greater than 50% of the runway length will be used in the take-off roll when using MIL power.</w:t>
       </w:r>
     </w:p>
     <w:p>
@@ -6084,14 +6090,6 @@
         <w:pStyle w:val="Heading3"/>
       </w:pPr>
       <w:r>
-        <w:t>Afterburner must be used if the flight anticipates that greater than 50% of the runway length will be used in the take-off roll when using MIL power.</w:t>
-      </w:r>
-    </w:p>
-    <w:p>
-      <w:pPr>
-        <w:pStyle w:val="Heading3"/>
-      </w:pPr>
-      <w:r>
         <w:t>Take</w:t>
       </w:r>
       <w:r>
@@ -6110,12 +6108,7 @@
         <w:t xml:space="preserve">in ‘VMC on top’ conditions </w:t>
       </w:r>
       <w:r>
-        <w:t xml:space="preserve">or when carrying live air-to-surface </w:t>
-      </w:r>
-      <w:proofErr w:type="spellStart"/>
-      <w:proofErr w:type="gramStart"/>
-      <w:r>
-        <w:t>ordnance,</w:t>
+        <w:t>or when carrying live air-to-surface ordnance,</w:t>
       </w:r>
       <w:r>
         <w:t>t</w:t>
@@ -6123,8 +6116,6 @@
       <w:r>
         <w:t>ake</w:t>
       </w:r>
-      <w:proofErr w:type="spellEnd"/>
-      <w:proofErr w:type="gramEnd"/>
       <w:r>
         <w:t>-</w:t>
       </w:r>
@@ -6200,11 +6191,11 @@
       <w:pPr>
         <w:pStyle w:val="Heading2"/>
       </w:pPr>
-      <w:bookmarkStart w:id="21" w:name="_Toc20598178"/>
+      <w:bookmarkStart w:id="20" w:name="_Toc20598178"/>
       <w:r>
         <w:t>En-Route</w:t>
       </w:r>
-      <w:bookmarkEnd w:id="21"/>
+      <w:bookmarkEnd w:id="20"/>
     </w:p>
     <w:p>
       <w:pPr>
@@ -6269,7 +6260,21 @@
         <w:t>Fingertip formation may not be used for low altitude flights</w:t>
       </w:r>
       <w:r>
-        <w:t xml:space="preserve"> below 300 feet. For flights at this altitude, flight members will be directed to wedge formation.</w:t>
+        <w:t xml:space="preserve"> below 300 feet. For flights at this altitude, flight members will be directed to </w:t>
+      </w:r>
+      <w:r>
+        <w:t>fighting wing</w:t>
+      </w:r>
+      <w:r>
+        <w:t xml:space="preserve"> formation.</w:t>
+      </w:r>
+    </w:p>
+    <w:p>
+      <w:pPr>
+        <w:pStyle w:val="Heading3"/>
+      </w:pPr>
+      <w:r>
+        <w:t>For low-level flights, wingmen should never descend below the altitude of the flight leader, and should remain on the outside of the formation from terrain.</w:t>
       </w:r>
     </w:p>
     <w:p>
@@ -6322,42 +6327,30 @@
       <w:pPr>
         <w:pStyle w:val="Heading2"/>
       </w:pPr>
-      <w:bookmarkStart w:id="22" w:name="_Toc20598179"/>
+      <w:bookmarkStart w:id="21" w:name="_Toc20598179"/>
       <w:r>
         <w:lastRenderedPageBreak/>
         <w:t>Air-to-Air Refuelling</w:t>
       </w:r>
+      <w:bookmarkEnd w:id="21"/>
+    </w:p>
+    <w:p>
+      <w:pPr>
+        <w:pStyle w:val="Heading3"/>
+      </w:pPr>
+      <w:r>
+        <w:t xml:space="preserve">All members of a flight must complete the </w:t>
+      </w:r>
+      <w:r>
+        <w:t>‘Before AAR’ checklist as soon as is practicable after obtaining visual contact with the tanker.</w:t>
+      </w:r>
+    </w:p>
+    <w:p>
+      <w:pPr>
+        <w:pStyle w:val="Heading3"/>
+      </w:pPr>
+      <w:bookmarkStart w:id="22" w:name="_GoBack"/>
       <w:bookmarkEnd w:id="22"/>
-    </w:p>
-    <w:p>
-      <w:pPr>
-        <w:pStyle w:val="Heading3"/>
-      </w:pPr>
-      <w:r>
-        <w:t xml:space="preserve">All members of a flight must complete the </w:t>
-      </w:r>
-      <w:r>
-        <w:t>‘Before AAR’ checklist as soon as is practicable after obtaining visual contact with the tanker.</w:t>
-      </w:r>
-    </w:p>
-    <w:p>
-      <w:pPr>
-        <w:pStyle w:val="Heading3"/>
-      </w:pPr>
-      <w:r>
-        <w:t>Flight members should perform a standard re-join when tanking; join-up should be achieved in the left observation position.</w:t>
-      </w:r>
-      <w:r>
-        <w:t xml:space="preserve"> Movements to or from a contact position should be performed by ‘crossing under’ and this should be announced on the tanker frequency. Post refuelling, flight members should </w:t>
-      </w:r>
-      <w:r>
-        <w:t>move to a right observation position.</w:t>
-      </w:r>
-    </w:p>
-    <w:p>
-      <w:pPr>
-        <w:pStyle w:val="Heading3"/>
-      </w:pPr>
       <w:r>
         <w:t>Flight</w:t>
       </w:r>
@@ -6626,7 +6619,6 @@
         <w:pStyle w:val="Heading3"/>
       </w:pPr>
       <w:r>
-        <w:lastRenderedPageBreak/>
         <w:t>Ops checks are required:</w:t>
       </w:r>
     </w:p>
@@ -6674,6 +6666,7 @@
         <w:pStyle w:val="Heading3"/>
       </w:pPr>
       <w:r>
+        <w:lastRenderedPageBreak/>
         <w:t xml:space="preserve">Minimum items to be checked </w:t>
       </w:r>
       <w:r>
@@ -6755,26 +6748,6 @@
         <w:t>. If the flight is not authenticated by AWACS, the flight should authenticate the AWACS controller.</w:t>
       </w:r>
     </w:p>
-    <w:p>
-      <w:pPr>
-        <w:pStyle w:val="Heading3"/>
-      </w:pPr>
-      <w:r>
-        <w:t xml:space="preserve">Where practicable, </w:t>
-      </w:r>
-      <w:r>
-        <w:t>F</w:t>
-      </w:r>
-      <w:r>
-        <w:t xml:space="preserve">light </w:t>
-      </w:r>
-      <w:r>
-        <w:t>L</w:t>
-      </w:r>
-      <w:r>
-        <w:t>eaders should ensure that an ‘alpha check’ takes place with the AWACS operator.</w:t>
-      </w:r>
-    </w:p>
     <w:p/>
     <w:p>
       <w:pPr>
@@ -6881,18 +6854,13 @@
         <w:t>The default tactical formation is line abreast at 1nm</w:t>
       </w:r>
       <w:r>
+        <w:t xml:space="preserve">, adopted with the brevity directive </w:t>
+      </w:r>
+      <w:r>
+        <w:t>‘GO TACTICAL’</w:t>
+      </w:r>
+      <w:r>
         <w:t>.</w:t>
-      </w:r>
-    </w:p>
-    <w:p>
-      <w:pPr>
-        <w:pStyle w:val="Heading3"/>
-      </w:pPr>
-      <w:r>
-        <w:t xml:space="preserve">When directed, flight members should </w:t>
-      </w:r>
-      <w:r>
-        <w:t>move to the line abreast position on the side of the flight lead that they previously held. Flight members may alter their altitude by no more than 500 feet.</w:t>
       </w:r>
     </w:p>
     <w:p/>
@@ -7036,8 +7004,10 @@
         <w:pStyle w:val="Heading3"/>
       </w:pPr>
       <w:r>
-        <w:lastRenderedPageBreak/>
-        <w:t>Unless otherwise briefed, flight members do not require authorisation to shoot against ‘HOSTILE’ or ‘OUTLAW’ contacts at the timeline shoot distance.</w:t>
+        <w:t>F</w:t>
+      </w:r>
+      <w:r>
+        <w:t>light members do not require authorisation to shoot against ‘HOSTILE’ contacts at the timeline shoot distance.</w:t>
       </w:r>
     </w:p>
     <w:p>
@@ -7095,104 +7065,106 @@
         </w:numPr>
       </w:pPr>
       <w:r>
-        <w:t>A B</w:t>
-      </w:r>
-      <w:r>
-        <w:t xml:space="preserve">ullseye </w:t>
-      </w:r>
-      <w:proofErr w:type="gramStart"/>
-      <w:r>
-        <w:t>reference</w:t>
-      </w:r>
-      <w:proofErr w:type="gramEnd"/>
+        <w:t>The flights’</w:t>
+      </w:r>
+      <w:r>
+        <w:t xml:space="preserve"> B</w:t>
+      </w:r>
+      <w:r>
+        <w:t>ullseye reference.</w:t>
+      </w:r>
+    </w:p>
+    <w:p/>
+    <w:p>
+      <w:pPr>
+        <w:pStyle w:val="Heading2"/>
+      </w:pPr>
+      <w:bookmarkStart w:id="30" w:name="_Toc20598187"/>
+      <w:r>
+        <w:lastRenderedPageBreak/>
+        <w:t>ACM Engagements</w:t>
+      </w:r>
+      <w:bookmarkEnd w:id="30"/>
+    </w:p>
+    <w:p>
+      <w:pPr>
+        <w:pStyle w:val="Heading3"/>
+      </w:pPr>
+      <w:r>
+        <w:t>Flights entering into an ACM engagement must declare ‘MERGED’ on the package working frequency</w:t>
+      </w:r>
+      <w:r>
+        <w:t>/C2 freq</w:t>
+      </w:r>
+      <w:r>
+        <w:t>uency</w:t>
+      </w:r>
+      <w:r>
+        <w:t>, along with their altitude.</w:t>
+      </w:r>
+    </w:p>
+    <w:p>
+      <w:pPr>
+        <w:pStyle w:val="Heading3"/>
+      </w:pPr>
+      <w:r>
+        <w:t xml:space="preserve">Where practicable, the engaged and supporting fighters must be identified on the </w:t>
+      </w:r>
+      <w:r>
+        <w:t xml:space="preserve">intra-flight working </w:t>
+      </w:r>
+      <w:r>
+        <w:t>frequency.</w:t>
+      </w:r>
+    </w:p>
+    <w:p/>
+    <w:p>
+      <w:pPr>
+        <w:pStyle w:val="Heading2"/>
+      </w:pPr>
+      <w:bookmarkStart w:id="31" w:name="_Toc20598188"/>
+      <w:r>
+        <w:t>Air-to-Ground Engagements</w:t>
+      </w:r>
+      <w:bookmarkEnd w:id="31"/>
+    </w:p>
+    <w:p>
+      <w:pPr>
+        <w:pStyle w:val="Heading3"/>
+      </w:pPr>
+      <w:r>
+        <w:t xml:space="preserve">Whilst conducting air-to-ground engagements involving the use of targeting pods, </w:t>
+      </w:r>
+      <w:r>
+        <w:t xml:space="preserve">tactical formations must be used and </w:t>
+      </w:r>
+      <w:r>
+        <w:t xml:space="preserve">the flight must be suitably deconflicted, either by altitude or with one pilot remaining ‘heads out’. </w:t>
+      </w:r>
+    </w:p>
+    <w:p>
+      <w:pPr>
+        <w:pStyle w:val="Heading3"/>
+      </w:pPr>
+      <w:r>
+        <w:t>Pop-up attacks must be aborted if airspeed decreases below 350 KIAS</w:t>
+      </w:r>
       <w:r>
         <w:t>.</w:t>
       </w:r>
     </w:p>
-    <w:p/>
-    <w:p>
-      <w:pPr>
-        <w:pStyle w:val="Heading2"/>
-      </w:pPr>
-      <w:bookmarkStart w:id="30" w:name="_Toc20598187"/>
-      <w:r>
-        <w:t>ACM Engagements</w:t>
-      </w:r>
-      <w:bookmarkEnd w:id="30"/>
-    </w:p>
     <w:p>
       <w:pPr>
         <w:pStyle w:val="Heading3"/>
       </w:pPr>
       <w:r>
-        <w:t>Flights entering into an ACM engagement must declare ‘MERGED’ on the package working frequency</w:t>
-      </w:r>
-      <w:r>
-        <w:t>/C2 freq</w:t>
-      </w:r>
-      <w:r>
-        <w:t>uency</w:t>
-      </w:r>
-      <w:r>
-        <w:t>, along with their altitude.</w:t>
-      </w:r>
-    </w:p>
-    <w:p>
-      <w:pPr>
-        <w:pStyle w:val="Heading3"/>
-      </w:pPr>
-      <w:r>
-        <w:t xml:space="preserve">Where practicable, the engaged and supporting fighters must be identified on the </w:t>
-      </w:r>
-      <w:r>
-        <w:t xml:space="preserve">intra-flight working </w:t>
-      </w:r>
-      <w:r>
-        <w:t>frequency.</w:t>
-      </w:r>
-    </w:p>
-    <w:p/>
-    <w:p>
-      <w:pPr>
-        <w:pStyle w:val="Heading2"/>
-      </w:pPr>
-      <w:bookmarkStart w:id="31" w:name="_Toc20598188"/>
-      <w:r>
-        <w:t>Air-to-Ground Engagements</w:t>
-      </w:r>
-      <w:bookmarkEnd w:id="31"/>
-    </w:p>
-    <w:p>
-      <w:pPr>
-        <w:pStyle w:val="Heading3"/>
-      </w:pPr>
-      <w:r>
-        <w:t xml:space="preserve">Whilst conducting air-to-ground engagements involving the use of targeting pods, </w:t>
-      </w:r>
-      <w:r>
-        <w:t xml:space="preserve">tactical formations must be used and </w:t>
-      </w:r>
-      <w:r>
-        <w:t xml:space="preserve">the flight must be suitably deconflicted, either by altitude or with one pilot remaining ‘heads out’. </w:t>
-      </w:r>
-    </w:p>
-    <w:p>
-      <w:pPr>
-        <w:pStyle w:val="Heading3"/>
-      </w:pPr>
-      <w:r>
-        <w:t>Pop-up attacks must be aborted if airspeed decreases below 350 KIAS</w:t>
-      </w:r>
-      <w:r>
-        <w:t>.</w:t>
-      </w:r>
-    </w:p>
-    <w:p>
-      <w:pPr>
-        <w:pStyle w:val="Heading3"/>
-      </w:pPr>
-      <w:r>
-        <w:t>The ceiling must be no longer than 2,000 feet AGL for climbing or diving deliveries, or 1,500 feet AGL for level deliveries.</w:t>
+        <w:t xml:space="preserve">The ceiling must be no </w:t>
+      </w:r>
+      <w:r>
+        <w:t>higher</w:t>
+      </w:r>
+      <w:r>
+        <w:t xml:space="preserve"> than 2,000 feet AGL for climbing or diving deliveries, or 1,500 feet AGL for level deliveries.</w:t>
       </w:r>
     </w:p>
     <w:p>
@@ -7300,15 +7272,7 @@
         <w:t xml:space="preserve">If a radio failure occurs in </w:t>
       </w:r>
       <w:r>
-        <w:t>close or route formation, the pilot should manoeuvre into a position visible by the flight leader without compromising flight safety and maintaining separation from all other flight members and indicate NORDO by ‘</w:t>
-      </w:r>
-      <w:proofErr w:type="spellStart"/>
-      <w:r>
-        <w:t>porpoising</w:t>
-      </w:r>
-      <w:proofErr w:type="spellEnd"/>
-      <w:r>
-        <w:t>’ the aircraft</w:t>
+        <w:t>close or route formation, the pilot should manoeuvre into a position visible by the flight leader without compromising flight safety and maintaining separation from all other flight members and indicate NORDO by ‘porpoising’ the aircraft</w:t>
       </w:r>
       <w:r>
         <w:t xml:space="preserve"> – raising and lowering the nose to slightly climb and descend – and enabling the formation lights</w:t>
@@ -12612,7 +12576,7 @@
 
 <file path=customXml/item1.xml><?xml version="1.0" encoding="utf-8"?>
 <CoverPageProperties xmlns="http://schemas.microsoft.com/office/2006/coverPageProps">
-  <PublishDate>2019-09-28T00:00:00</PublishDate>
+  <PublishDate>2019-10-05T00:00:00</PublishDate>
   <Abstract/>
   <CompanyAddress>www.132virtualwing.org</CompanyAddress>
   <CompanyPhone/>
@@ -12634,7 +12598,7 @@
 </file>
 
 <file path=customXml/itemProps2.xml><?xml version="1.0" encoding="utf-8"?>
-<ds:datastoreItem xmlns:ds="http://schemas.openxmlformats.org/officeDocument/2006/customXml" ds:itemID="{3E69777F-F1AF-4C20-809F-57E10C779587}">
+<ds:datastoreItem xmlns:ds="http://schemas.openxmlformats.org/officeDocument/2006/customXml" ds:itemID="{25739D41-288B-4508-B44D-1C9E001921D9}">
   <ds:schemaRefs>
     <ds:schemaRef ds:uri="http://schemas.openxmlformats.org/officeDocument/2006/bibliography"/>
   </ds:schemaRefs>

</xml_diff>

<commit_message>
Incorporated most of Neck's feedback on the SOP
</commit_message>
<xml_diff>
--- a/SOP/132-388-SOP.docx
+++ b/SOP/132-388-SOP.docx
@@ -122,17 +122,7 @@
                   <w:szCs w:val="80"/>
                   <w:lang w:val="en-GB"/>
                 </w:rPr>
-                <w:t>388</w:t>
-              </w:r>
-              <w:r>
-                <w:rPr>
-                  <w:rFonts w:asciiTheme="majorHAnsi" w:eastAsiaTheme="majorEastAsia" w:hAnsiTheme="majorHAnsi" w:cstheme="majorBidi"/>
-                  <w:caps/>
-                  <w:sz w:val="80"/>
-                  <w:szCs w:val="80"/>
-                  <w:lang w:val="en-GB"/>
-                </w:rPr>
-                <w:t>th SQUADRON STANDARD OPERATING PROCEDURES</w:t>
+                <w:t>STANDARD OPERATING PROCEDURES</w:t>
               </w:r>
             </w:p>
           </w:sdtContent>
@@ -286,7 +276,7 @@
                 <v:path gradientshapeok="t" o:connecttype="rect"/>
               </v:shapetype>
               <v:shape id="Text Box 142" o:spid="_x0000_s1026" type="#_x0000_t202" style="position:absolute;margin-left:.4pt;margin-top:750.15pt;width:487.3pt;height:43.85pt;z-index:251658240;visibility:visible;mso-width-percent:1000;mso-position-horizontal-relative:margin;mso-position-vertical-relative:page;mso-width-percent:1000;mso-width-relative:margin;mso-height-relative:margin;v-text-anchor:bottom" o:gfxdata="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" filled="f" stroked="f" strokeweight=".5pt">
-                <v:textbox inset="0,0,0,0">
+                <v:textbox style="mso-next-textbox:#Text Box 142" inset="0,0,0,0">
                   <w:txbxContent>
                     <w:p>
                       <w:pPr>
@@ -369,11 +359,6 @@
         <w:contextualSpacing/>
       </w:pPr>
     </w:p>
-    <w:p>
-      <w:pPr>
-        <w:contextualSpacing/>
-      </w:pPr>
-    </w:p>
     <w:sdt>
       <w:sdtPr>
         <w:alias w:val="Title"/>
@@ -390,7 +375,7 @@
             <w:jc w:val="center"/>
           </w:pPr>
           <w:r>
-            <w:t>388th SQUADRON STANDARD OPERATING PROCEDURES</w:t>
+            <w:t>STANDARD OPERATING PROCEDURES</w:t>
           </w:r>
         </w:p>
       </w:sdtContent>
@@ -3102,21 +3087,7 @@
                 <w:rStyle w:val="Hyperlink"/>
                 <w:noProof/>
               </w:rPr>
-              <w:t>Tactical Op</w:t>
-            </w:r>
-            <w:r>
-              <w:rPr>
-                <w:rStyle w:val="Hyperlink"/>
-                <w:noProof/>
-              </w:rPr>
-              <w:t>e</w:t>
-            </w:r>
-            <w:r>
-              <w:rPr>
-                <w:rStyle w:val="Hyperlink"/>
-                <w:noProof/>
-              </w:rPr>
-              <w:t>rations</w:t>
+              <w:t>Tactical Operations</w:t>
             </w:r>
             <w:r>
               <w:rPr>
@@ -4470,10 +4441,25 @@
         <w:t xml:space="preserve">vSquadron of the </w:t>
       </w:r>
       <w:r>
-        <w:t xml:space="preserve">132nd Virtual Wing. All pilots that </w:t>
-      </w:r>
-      <w:r>
-        <w:t>operate as part of this squadron must be familiar with the contents of this document</w:t>
+        <w:t xml:space="preserve">132nd Virtual Wing. All </w:t>
+      </w:r>
+      <w:r>
+        <w:t>388</w:t>
+      </w:r>
+      <w:r>
+        <w:rPr>
+          <w:vertAlign w:val="superscript"/>
+        </w:rPr>
+        <w:t>th</w:t>
+      </w:r>
+      <w:r>
+        <w:t xml:space="preserve"> </w:t>
+      </w:r>
+      <w:r>
+        <w:t xml:space="preserve">pilots </w:t>
+      </w:r>
+      <w:r>
+        <w:t>must be familiar with the contents of this document</w:t>
       </w:r>
       <w:r>
         <w:t>.</w:t>
@@ -4520,7 +4506,19 @@
         <w:t>th</w:t>
       </w:r>
       <w:r>
-        <w:t>vSquadron of the 132</w:t>
+        <w:rPr>
+          <w:vertAlign w:val="superscript"/>
+        </w:rPr>
+        <w:t xml:space="preserve"> </w:t>
+      </w:r>
+      <w:r>
+        <w:t>v</w:t>
+      </w:r>
+      <w:r>
+        <w:t xml:space="preserve">Fighter </w:t>
+      </w:r>
+      <w:r>
+        <w:t>Squadron of the 132</w:t>
       </w:r>
       <w:r>
         <w:rPr>
@@ -4608,7 +4606,7 @@
         <w:t xml:space="preserve"> they are communicated to all parties operating together</w:t>
       </w:r>
       <w:r>
-        <w:t xml:space="preserve"> and are subject to the agreement of the flight leader</w:t>
+        <w:t xml:space="preserve"> and are subject to the agreement of the flight lead</w:t>
       </w:r>
       <w:r>
         <w:t>.</w:t>
@@ -4693,7 +4691,13 @@
         <w:t xml:space="preserve">The </w:t>
       </w:r>
       <w:r>
-        <w:t xml:space="preserve">Flight Lead </w:t>
+        <w:t>Flight Lead</w:t>
+      </w:r>
+      <w:r>
+        <w:t xml:space="preserve"> (FL)</w:t>
+      </w:r>
+      <w:r>
+        <w:t xml:space="preserve"> </w:t>
       </w:r>
       <w:r>
         <w:t>is ultimately responsible for the safe conduct of a flight</w:t>
@@ -4717,7 +4721,13 @@
         <w:t xml:space="preserve">appropriate </w:t>
       </w:r>
       <w:r>
-        <w:t>tactical decisions which support the strategic direction of the mission and ensuring the welfare of all flight members.</w:t>
+        <w:t xml:space="preserve">tactical decisions which support </w:t>
+      </w:r>
+      <w:r>
+        <w:t xml:space="preserve">the </w:t>
+      </w:r>
+      <w:r>
+        <w:t>mission and ensuring the welfare of all flight members.</w:t>
       </w:r>
     </w:p>
     <w:p/>
@@ -4737,25 +4747,16 @@
         <w:t xml:space="preserve">Element Lead </w:t>
       </w:r>
       <w:r>
-        <w:t xml:space="preserve">holds responsibility for supporting the flight lead in all activities, including the planning and briefing actions. As a sub-leader within the flight, an </w:t>
+        <w:t xml:space="preserve">holds responsibility for supporting the flight lead in all activities, including planning and briefing. As a sub-leader within the flight, an </w:t>
       </w:r>
       <w:r>
         <w:t xml:space="preserve">Element Lead </w:t>
       </w:r>
       <w:r>
-        <w:t xml:space="preserve">may be required to take responsibility for a </w:t>
-      </w:r>
-      <w:r>
-        <w:t>wingman</w:t>
-      </w:r>
-      <w:r>
-        <w:t xml:space="preserve"> in the undertaking of specific tactics</w:t>
-      </w:r>
-      <w:r>
-        <w:t xml:space="preserve"> or actions</w:t>
-      </w:r>
-      <w:r>
-        <w:t xml:space="preserve"> at the direction of the flight lead.</w:t>
+        <w:t xml:space="preserve">may be required to </w:t>
+      </w:r>
+      <w:r>
+        <w:t xml:space="preserve">provide tactical leadership for a wingman within the element to support objectives as directed by the flight lead. </w:t>
       </w:r>
     </w:p>
     <w:p/>
@@ -4838,7 +4839,13 @@
         </w:numPr>
       </w:pPr>
       <w:r>
-        <w:t>Ensuring the appropriate conduct of the flight, challenging the flight lead when appropriate</w:t>
+        <w:t xml:space="preserve">Ensuring the </w:t>
+      </w:r>
+      <w:r>
+        <w:t>safe</w:t>
+      </w:r>
+      <w:r>
+        <w:t xml:space="preserve"> conduct of the flight, challenging the flight lead when appropriate</w:t>
       </w:r>
       <w:r>
         <w:t>.</w:t>
@@ -4853,7 +4860,19 @@
         </w:numPr>
       </w:pPr>
       <w:r>
-        <w:t>Adhering to standard operating procedures, brief operating procedures deviating from the norm and instructions provided by the flight or element lead as appropriate.</w:t>
+        <w:t xml:space="preserve">Adhering to standard operating procedures, procedures </w:t>
+      </w:r>
+      <w:r>
+        <w:t xml:space="preserve">provided as part of a briefing which </w:t>
+      </w:r>
+      <w:r>
+        <w:t>deviat</w:t>
+      </w:r>
+      <w:r>
+        <w:t>e</w:t>
+      </w:r>
+      <w:r>
+        <w:t xml:space="preserve"> from the norm and instructions provided by the flight or element lead as appropriate.</w:t>
       </w:r>
     </w:p>
     <w:p>
@@ -4867,6 +4886,9 @@
       <w:r>
         <w:t>Other tasks as directed by Flight Lead</w:t>
       </w:r>
+      <w:r>
+        <w:t>.</w:t>
+      </w:r>
     </w:p>
     <w:p/>
     <w:p>
@@ -5090,7 +5112,19 @@
         <w:t xml:space="preserve">Flight Members must </w:t>
       </w:r>
       <w:r>
-        <w:t>adhere to checklists appropriate for their aircraft, stage of flight and circumstances in the operation of their aircraft</w:t>
+        <w:t xml:space="preserve">adhere to </w:t>
+      </w:r>
+      <w:r>
+        <w:t xml:space="preserve">approved </w:t>
+      </w:r>
+      <w:r>
+        <w:t>checklists</w:t>
+      </w:r>
+      <w:r>
+        <w:t xml:space="preserve"> for each</w:t>
+      </w:r>
+      <w:r>
+        <w:t xml:space="preserve"> stage of flight and circumstances in the operation of their aircraft</w:t>
       </w:r>
       <w:r>
         <w:t>, as well as mission data cards or other parameters provided for the mission.</w:t>
@@ -5101,10 +5135,19 @@
         <w:pStyle w:val="Heading3"/>
       </w:pPr>
       <w:r>
-        <w:t xml:space="preserve">Flight Members </w:t>
-      </w:r>
-      <w:r>
-        <w:t xml:space="preserve">should adhere to the pre-planned route wherever possible. Deviations should be agreed in advance and reported to </w:t>
+        <w:t>Flight</w:t>
+      </w:r>
+      <w:r>
+        <w:t xml:space="preserve">s </w:t>
+      </w:r>
+      <w:r>
+        <w:t>should adhere to the pre-planned route wherever possible. Deviations should be agreed in advance</w:t>
+      </w:r>
+      <w:r>
+        <w:t xml:space="preserve"> where possible</w:t>
+      </w:r>
+      <w:r>
+        <w:t xml:space="preserve"> and reported to </w:t>
       </w:r>
       <w:r>
         <w:t>Command and Control (</w:t>
@@ -5161,13 +5204,7 @@
         <w:pStyle w:val="Heading3"/>
       </w:pPr>
       <w:r>
-        <w:t xml:space="preserve">Wingmen are responsible for maintaining wing-tip </w:t>
-      </w:r>
-      <w:r>
-        <w:t>clearance during all phases of flight</w:t>
-      </w:r>
-      <w:r>
-        <w:t>.</w:t>
+        <w:t>Wingmen are responsible for maintaining wing-tip clearance during all phases of flight.</w:t>
       </w:r>
     </w:p>
     <w:p/>
@@ -5380,7 +5417,7 @@
         <w:pStyle w:val="Heading3"/>
       </w:pPr>
       <w:r>
-        <w:t>The mission briefing must provide a clear indication of the overview of the mission, including the type of mission being flown, the objectives and participants of the mission.</w:t>
+        <w:t>The mission briefing must provide a clear overview of the mission, including the type of mission being flown, the objectives and participants of the mission.</w:t>
       </w:r>
     </w:p>
     <w:p>
@@ -5394,7 +5431,7 @@
         <w:t xml:space="preserve">the route </w:t>
       </w:r>
       <w:r>
-        <w:t>anticipated being flown during the conduct of the mission.</w:t>
+        <w:t>anticipated being flown during the mission.</w:t>
       </w:r>
     </w:p>
     <w:p/>
@@ -5419,7 +5456,13 @@
         <w:t xml:space="preserve">of </w:t>
       </w:r>
       <w:r>
-        <w:t>concurrent missions and external assets pertinent to the conduct of the flight.</w:t>
+        <w:t xml:space="preserve">concurrent missions and external assets </w:t>
+      </w:r>
+      <w:r>
+        <w:t>relevant</w:t>
+      </w:r>
+      <w:r>
+        <w:t xml:space="preserve"> to the conduct of the flight.</w:t>
       </w:r>
     </w:p>
     <w:p>
@@ -5427,13 +5470,25 @@
         <w:pStyle w:val="Heading3"/>
       </w:pPr>
       <w:r>
-        <w:t xml:space="preserve">The mission briefing should provide </w:t>
-      </w:r>
-      <w:r>
-        <w:t>details</w:t>
-      </w:r>
-      <w:r>
-        <w:t xml:space="preserve"> of the location of BluFor assets within the AO</w:t>
+        <w:t xml:space="preserve">The mission briefing should </w:t>
+      </w:r>
+      <w:r>
+        <w:t>detail</w:t>
+      </w:r>
+      <w:r>
+        <w:t xml:space="preserve"> the location of Blu</w:t>
+      </w:r>
+      <w:r>
+        <w:t xml:space="preserve">e </w:t>
+      </w:r>
+      <w:r>
+        <w:t>For</w:t>
+      </w:r>
+      <w:r>
+        <w:t xml:space="preserve">ce (BluFor) </w:t>
+      </w:r>
+      <w:r>
+        <w:t>assets within the AO</w:t>
       </w:r>
       <w:r>
         <w:t>.</w:t>
@@ -5444,13 +5499,13 @@
         <w:pStyle w:val="Heading3"/>
       </w:pPr>
       <w:r>
-        <w:t xml:space="preserve">The mission briefing should provide </w:t>
-      </w:r>
-      <w:r>
-        <w:t xml:space="preserve">details </w:t>
-      </w:r>
-      <w:r>
-        <w:t>of the location of the FLOT line</w:t>
+        <w:t xml:space="preserve">The mission briefing should </w:t>
+      </w:r>
+      <w:r>
+        <w:t xml:space="preserve">detail </w:t>
+      </w:r>
+      <w:r>
+        <w:t>the location of the FLOT line</w:t>
       </w:r>
       <w:r>
         <w:t>.</w:t>
@@ -5476,20 +5531,6 @@
       </w:r>
       <w:r>
         <w:t>.</w:t>
-      </w:r>
-    </w:p>
-    <w:p>
-      <w:pPr>
-        <w:pStyle w:val="Heading3"/>
-      </w:pPr>
-      <w:r>
-        <w:t xml:space="preserve">The mission briefing should </w:t>
-      </w:r>
-      <w:r>
-        <w:t xml:space="preserve">provide the location of anticipated threats which may </w:t>
-      </w:r>
-      <w:r>
-        <w:t>pose a risk to the conduct of the flight.</w:t>
       </w:r>
     </w:p>
     <w:p/>
@@ -5693,7 +5734,13 @@
         <w:pStyle w:val="Heading3"/>
       </w:pPr>
       <w:r>
-        <w:t xml:space="preserve">All flight members must ensure bi-directional communication capabilities on both primary and auxiliary radios </w:t>
+        <w:t xml:space="preserve">All flight members must ensure </w:t>
+      </w:r>
+      <w:r>
+        <w:t>two-way</w:t>
+      </w:r>
+      <w:r>
+        <w:t xml:space="preserve"> communication on both primary and auxiliary radios </w:t>
       </w:r>
       <w:r>
         <w:t>during start</w:t>
@@ -5713,7 +5760,13 @@
         <w:t xml:space="preserve">All flight members must </w:t>
       </w:r>
       <w:r>
-        <w:t>remain tuned to the same primary radio frequency at all times in order to maintain flight integrity.</w:t>
+        <w:t>remain tuned to the same primary radio frequency at all times in order to maintain flight integrity</w:t>
+      </w:r>
+      <w:r>
+        <w:t>, unless otherwise directed by the Flight Lead</w:t>
+      </w:r>
+      <w:r>
+        <w:t>.</w:t>
       </w:r>
     </w:p>
     <w:p>
@@ -5838,81 +5891,6 @@
         <w:pStyle w:val="Heading2"/>
       </w:pPr>
       <w:bookmarkStart w:id="18" w:name="_Toc20598176"/>
-      <w:r>
-        <w:rPr>
-          <w:noProof/>
-        </w:rPr>
-        <w:drawing>
-          <wp:anchor distT="0" distB="0" distL="114300" distR="114300" simplePos="0" relativeHeight="251657216" behindDoc="0" locked="0" layoutInCell="1" allowOverlap="1" wp14:anchorId="27EB4C5F" wp14:editId="11EC9F72">
-            <wp:simplePos x="0" y="0"/>
-            <wp:positionH relativeFrom="column">
-              <wp:posOffset>4810125</wp:posOffset>
-            </wp:positionH>
-            <wp:positionV relativeFrom="paragraph">
-              <wp:posOffset>196215</wp:posOffset>
-            </wp:positionV>
-            <wp:extent cx="1840865" cy="1990725"/>
-            <wp:effectExtent l="0" t="0" r="0" b="0"/>
-            <wp:wrapThrough wrapText="bothSides">
-              <wp:wrapPolygon edited="0">
-                <wp:start x="0" y="0"/>
-                <wp:lineTo x="0" y="21497"/>
-                <wp:lineTo x="21458" y="21497"/>
-                <wp:lineTo x="21458" y="0"/>
-                <wp:lineTo x="0" y="0"/>
-              </wp:wrapPolygon>
-            </wp:wrapThrough>
-            <wp:docPr id="1" name="Picture 1"/>
-            <wp:cNvGraphicFramePr>
-              <a:graphicFrameLocks xmlns:a="http://schemas.openxmlformats.org/drawingml/2006/main" noChangeAspect="1"/>
-            </wp:cNvGraphicFramePr>
-            <a:graphic xmlns:a="http://schemas.openxmlformats.org/drawingml/2006/main">
-              <a:graphicData uri="http://schemas.openxmlformats.org/drawingml/2006/picture">
-                <pic:pic xmlns:pic="http://schemas.openxmlformats.org/drawingml/2006/picture">
-                  <pic:nvPicPr>
-                    <pic:cNvPr id="0" name="Picture 1"/>
-                    <pic:cNvPicPr>
-                      <a:picLocks noChangeAspect="1" noChangeArrowheads="1"/>
-                    </pic:cNvPicPr>
-                  </pic:nvPicPr>
-                  <pic:blipFill>
-                    <a:blip r:embed="rId13" cstate="print">
-                      <a:extLst>
-                        <a:ext uri="{28A0092B-C50C-407E-A947-70E740481C1C}">
-                          <a14:useLocalDpi xmlns:a14="http://schemas.microsoft.com/office/drawing/2010/main" val="0"/>
-                        </a:ext>
-                      </a:extLst>
-                    </a:blip>
-                    <a:srcRect/>
-                    <a:stretch>
-                      <a:fillRect/>
-                    </a:stretch>
-                  </pic:blipFill>
-                  <pic:spPr bwMode="auto">
-                    <a:xfrm>
-                      <a:off x="0" y="0"/>
-                      <a:ext cx="1840865" cy="1990725"/>
-                    </a:xfrm>
-                    <a:prstGeom prst="rect">
-                      <a:avLst/>
-                    </a:prstGeom>
-                    <a:noFill/>
-                    <a:ln>
-                      <a:noFill/>
-                    </a:ln>
-                  </pic:spPr>
-                </pic:pic>
-              </a:graphicData>
-            </a:graphic>
-            <wp14:sizeRelH relativeFrom="page">
-              <wp14:pctWidth>0</wp14:pctWidth>
-            </wp14:sizeRelH>
-            <wp14:sizeRelV relativeFrom="page">
-              <wp14:pctHeight>0</wp14:pctHeight>
-            </wp14:sizeRelV>
-          </wp:anchor>
-        </w:drawing>
-      </w:r>
       <w:r>
         <w:t>Taxi</w:t>
       </w:r>
@@ -5992,7 +5970,6 @@
       </w:pPr>
       <w:bookmarkStart w:id="19" w:name="_Toc20598177"/>
       <w:r>
-        <w:lastRenderedPageBreak/>
         <w:t>Take</w:t>
       </w:r>
       <w:r>
@@ -6224,7 +6201,10 @@
         <w:pStyle w:val="Heading3"/>
       </w:pPr>
       <w:r>
-        <w:t>The default en-route formation is ‘Finger Four’ with number two joining on the left and must be adopted unless otherwise briefed in advance of the flight.</w:t>
+        <w:t>The default en-route formation is ‘Finger Four’ with number two joining on the left</w:t>
+      </w:r>
+      <w:r>
+        <w:t>.</w:t>
       </w:r>
     </w:p>
     <w:p>
@@ -6260,7 +6240,13 @@
         <w:t>Fingertip formation may not be used for low altitude flights</w:t>
       </w:r>
       <w:r>
-        <w:t xml:space="preserve"> below 300 feet. For flights at this altitude, flight members will be directed to </w:t>
+        <w:t xml:space="preserve"> below 300 feet. For flights at this altitude, flight members </w:t>
+      </w:r>
+      <w:r>
+        <w:t>should adopt the</w:t>
+      </w:r>
+      <w:r>
+        <w:t xml:space="preserve"> </w:t>
       </w:r>
       <w:r>
         <w:t>fighting wing</w:t>
@@ -6274,7 +6260,7 @@
         <w:pStyle w:val="Heading3"/>
       </w:pPr>
       <w:r>
-        <w:t>For low-level flights, wingmen should never descend below the altitude of the flight leader, and should remain on the outside of the formation from terrain.</w:t>
+        <w:t>For low-level flights, wingmen should never descend below the altitude of the flight leader and should remain on the outside of the formation from terrain.</w:t>
       </w:r>
     </w:p>
     <w:p>
@@ -6329,7 +6315,6 @@
       </w:pPr>
       <w:bookmarkStart w:id="21" w:name="_Toc20598179"/>
       <w:r>
-        <w:lastRenderedPageBreak/>
         <w:t>Air-to-Air Refuelling</w:t>
       </w:r>
       <w:bookmarkEnd w:id="21"/>
@@ -6349,28 +6334,26 @@
       <w:pPr>
         <w:pStyle w:val="Heading3"/>
       </w:pPr>
-      <w:bookmarkStart w:id="22" w:name="_GoBack"/>
+      <w:r>
+        <w:t xml:space="preserve">All members of a flight </w:t>
+      </w:r>
+      <w:r>
+        <w:t xml:space="preserve">are responsible for ensuring that </w:t>
+      </w:r>
+      <w:r>
+        <w:t>the ‘Before AAR’ checklist has been completed.</w:t>
+      </w:r>
+    </w:p>
+    <w:p/>
+    <w:p>
+      <w:pPr>
+        <w:pStyle w:val="Heading2"/>
+      </w:pPr>
+      <w:bookmarkStart w:id="22" w:name="_Toc20598180"/>
+      <w:r>
+        <w:t>Recovery</w:t>
+      </w:r>
       <w:bookmarkEnd w:id="22"/>
-      <w:r>
-        <w:t>Flight</w:t>
-      </w:r>
-      <w:r>
-        <w:t xml:space="preserve"> Members and </w:t>
-      </w:r>
-      <w:r>
-        <w:t>Leaders are responsible for ensuring that all members of the flight have completed the ‘Before AAR’ checklist.</w:t>
-      </w:r>
-    </w:p>
-    <w:p/>
-    <w:p>
-      <w:pPr>
-        <w:pStyle w:val="Heading2"/>
-      </w:pPr>
-      <w:bookmarkStart w:id="23" w:name="_Toc20598180"/>
-      <w:r>
-        <w:t>Recovery</w:t>
-      </w:r>
-      <w:bookmarkEnd w:id="23"/>
     </w:p>
     <w:p>
       <w:pPr>
@@ -6519,11 +6502,11 @@
       <w:pPr>
         <w:pStyle w:val="Heading2"/>
       </w:pPr>
-      <w:bookmarkStart w:id="24" w:name="_Toc20598181"/>
+      <w:bookmarkStart w:id="23" w:name="_Toc20598181"/>
       <w:r>
         <w:t>Checks and Scans</w:t>
       </w:r>
-      <w:bookmarkEnd w:id="24"/>
+      <w:bookmarkEnd w:id="23"/>
     </w:p>
     <w:p>
       <w:pPr>
@@ -6552,7 +6535,7 @@
         <w:pStyle w:val="Heading3"/>
       </w:pPr>
       <w:r>
-        <w:t xml:space="preserve">Flight Leaders must conduct an Alpha Check </w:t>
+        <w:t xml:space="preserve">Flight Leads must conduct an Alpha Check </w:t>
       </w:r>
       <w:r>
         <w:t>during the start-up process.</w:t>
@@ -6666,7 +6649,6 @@
         <w:pStyle w:val="Heading3"/>
       </w:pPr>
       <w:r>
-        <w:lastRenderedPageBreak/>
         <w:t xml:space="preserve">Minimum items to be checked </w:t>
       </w:r>
       <w:r>
@@ -6691,73 +6673,72 @@
       <w:pPr>
         <w:pStyle w:val="Heading1"/>
       </w:pPr>
-      <w:bookmarkStart w:id="25" w:name="_Toc20598182"/>
-      <w:r>
-        <w:lastRenderedPageBreak/>
+      <w:bookmarkStart w:id="24" w:name="_Toc20598182"/>
+      <w:r>
         <w:t>Tactical Operations</w:t>
       </w:r>
+      <w:bookmarkEnd w:id="24"/>
+    </w:p>
+    <w:p>
+      <w:pPr>
+        <w:pStyle w:val="Heading2"/>
+      </w:pPr>
+      <w:bookmarkStart w:id="25" w:name="_Toc20598183"/>
+      <w:r>
+        <w:t>AWACS Check-In</w:t>
+      </w:r>
       <w:bookmarkEnd w:id="25"/>
     </w:p>
     <w:p>
       <w:pPr>
+        <w:pStyle w:val="Heading3"/>
+      </w:pPr>
+      <w:r>
+        <w:t xml:space="preserve">Where available, flights should check in with AWACS </w:t>
+      </w:r>
+      <w:r>
+        <w:t>as soon as is practicable when entering the AO</w:t>
+      </w:r>
+      <w:r>
+        <w:t xml:space="preserve"> but no later than </w:t>
+      </w:r>
+      <w:r>
+        <w:t>their designated check-in point (CP).</w:t>
+      </w:r>
+    </w:p>
+    <w:p>
+      <w:pPr>
+        <w:pStyle w:val="Heading3"/>
+      </w:pPr>
+      <w:r>
+        <w:t xml:space="preserve">Flight Leaders should ensure that authentication </w:t>
+      </w:r>
+      <w:r>
+        <w:t>takes place when checking in</w:t>
+      </w:r>
+      <w:r>
+        <w:t xml:space="preserve"> </w:t>
+      </w:r>
+      <w:r>
+        <w:t>via an insecure radio</w:t>
+      </w:r>
+      <w:r>
+        <w:t xml:space="preserve"> when required</w:t>
+      </w:r>
+      <w:r>
+        <w:t>. If the flight is not authenticated by AWACS, the flight should authenticate the AWACS controller.</w:t>
+      </w:r>
+    </w:p>
+    <w:p/>
+    <w:p>
+      <w:pPr>
         <w:pStyle w:val="Heading2"/>
       </w:pPr>
-      <w:bookmarkStart w:id="26" w:name="_Toc20598183"/>
-      <w:r>
-        <w:t>AWACS Check-In</w:t>
+      <w:bookmarkStart w:id="26" w:name="_Toc20598184"/>
+      <w:r>
+        <w:t>FENCE In</w:t>
       </w:r>
       <w:bookmarkEnd w:id="26"/>
-    </w:p>
-    <w:p>
-      <w:pPr>
-        <w:pStyle w:val="Heading3"/>
-      </w:pPr>
-      <w:r>
-        <w:t xml:space="preserve">Where available, flights should check in with AWACS </w:t>
-      </w:r>
-      <w:r>
-        <w:t>as soon as is practicable when entering the AO</w:t>
-      </w:r>
-      <w:r>
-        <w:t xml:space="preserve"> but no later than </w:t>
-      </w:r>
-      <w:r>
-        <w:t>their designated check-in point (CP).</w:t>
-      </w:r>
-    </w:p>
-    <w:p>
-      <w:pPr>
-        <w:pStyle w:val="Heading3"/>
-      </w:pPr>
-      <w:r>
-        <w:t xml:space="preserve">Flight Leaders should ensure that authentication </w:t>
-      </w:r>
-      <w:r>
-        <w:t>takes place when checking in</w:t>
-      </w:r>
-      <w:r>
-        <w:t xml:space="preserve"> </w:t>
-      </w:r>
-      <w:r>
-        <w:t>via an insecure radio</w:t>
-      </w:r>
-      <w:r>
-        <w:t xml:space="preserve"> when required</w:t>
-      </w:r>
-      <w:r>
-        <w:t>. If the flight is not authenticated by AWACS, the flight should authenticate the AWACS controller.</w:t>
-      </w:r>
-    </w:p>
-    <w:p/>
-    <w:p>
-      <w:pPr>
-        <w:pStyle w:val="Heading2"/>
-      </w:pPr>
-      <w:bookmarkStart w:id="27" w:name="_Toc20598184"/>
-      <w:r>
-        <w:t>FENCE In</w:t>
-      </w:r>
-      <w:bookmarkEnd w:id="27"/>
     </w:p>
     <w:p>
       <w:r>
@@ -6868,11 +6849,11 @@
       <w:pPr>
         <w:pStyle w:val="Heading2"/>
       </w:pPr>
-      <w:bookmarkStart w:id="28" w:name="_Toc20598185"/>
+      <w:bookmarkStart w:id="27" w:name="_Toc20598185"/>
       <w:r>
         <w:t>Sensor Employment</w:t>
       </w:r>
-      <w:bookmarkEnd w:id="28"/>
+      <w:bookmarkEnd w:id="27"/>
     </w:p>
     <w:p>
       <w:pPr>
@@ -6955,11 +6936,11 @@
       <w:pPr>
         <w:pStyle w:val="Heading2"/>
       </w:pPr>
-      <w:bookmarkStart w:id="29" w:name="_Toc20598186"/>
+      <w:bookmarkStart w:id="28" w:name="_Toc20598186"/>
       <w:r>
         <w:t>BVR Engagements</w:t>
       </w:r>
-      <w:bookmarkEnd w:id="29"/>
+      <w:bookmarkEnd w:id="28"/>
     </w:p>
     <w:p>
       <w:pPr>
@@ -7079,11 +7060,52 @@
       <w:pPr>
         <w:pStyle w:val="Heading2"/>
       </w:pPr>
-      <w:bookmarkStart w:id="30" w:name="_Toc20598187"/>
-      <w:r>
-        <w:lastRenderedPageBreak/>
+      <w:bookmarkStart w:id="29" w:name="_Toc20598187"/>
+      <w:r>
         <w:t>ACM Engagements</w:t>
       </w:r>
+      <w:bookmarkEnd w:id="29"/>
+    </w:p>
+    <w:p>
+      <w:pPr>
+        <w:pStyle w:val="Heading3"/>
+      </w:pPr>
+      <w:r>
+        <w:t>Flights entering into an ACM engagement must declare ‘MERGED’ on the package working frequency</w:t>
+      </w:r>
+      <w:r>
+        <w:t>/C2 freq</w:t>
+      </w:r>
+      <w:r>
+        <w:t>uency</w:t>
+      </w:r>
+      <w:r>
+        <w:t>, along with their altitude.</w:t>
+      </w:r>
+    </w:p>
+    <w:p>
+      <w:pPr>
+        <w:pStyle w:val="Heading3"/>
+      </w:pPr>
+      <w:r>
+        <w:t xml:space="preserve">Where practicable, the engaged and supporting fighters must be identified on the </w:t>
+      </w:r>
+      <w:r>
+        <w:t xml:space="preserve">intra-flight working </w:t>
+      </w:r>
+      <w:r>
+        <w:t>frequency.</w:t>
+      </w:r>
+    </w:p>
+    <w:p/>
+    <w:p>
+      <w:pPr>
+        <w:pStyle w:val="Heading2"/>
+      </w:pPr>
+      <w:bookmarkStart w:id="30" w:name="_Toc20598188"/>
+      <w:r>
+        <w:t>Air-to-Ground Engagements</w:t>
+      </w:r>
       <w:bookmarkEnd w:id="30"/>
     </w:p>
     <w:p>
@@ -7091,16 +7113,13 @@
         <w:pStyle w:val="Heading3"/>
       </w:pPr>
       <w:r>
-        <w:t>Flights entering into an ACM engagement must declare ‘MERGED’ on the package working frequency</w:t>
-      </w:r>
-      <w:r>
-        <w:t>/C2 freq</w:t>
-      </w:r>
-      <w:r>
-        <w:t>uency</w:t>
-      </w:r>
-      <w:r>
-        <w:t>, along with their altitude.</w:t>
+        <w:t>Whilst conducting air-to-ground engagements involving the use of targeting pods,</w:t>
+      </w:r>
+      <w:r>
+        <w:t xml:space="preserve"> </w:t>
+      </w:r>
+      <w:r>
+        <w:t xml:space="preserve">the flight must be suitably deconflicted, either by altitude or with one pilot remaining ‘heads out’. </w:t>
       </w:r>
     </w:p>
     <w:p>
@@ -7108,13 +7127,47 @@
         <w:pStyle w:val="Heading3"/>
       </w:pPr>
       <w:r>
-        <w:t xml:space="preserve">Where practicable, the engaged and supporting fighters must be identified on the </w:t>
-      </w:r>
-      <w:r>
-        <w:t xml:space="preserve">intra-flight working </w:t>
-      </w:r>
-      <w:r>
-        <w:t>frequency.</w:t>
+        <w:t>Pop-up attacks must be aborted if airspeed decreases below 350 KIAS</w:t>
+      </w:r>
+      <w:r>
+        <w:t>.</w:t>
+      </w:r>
+    </w:p>
+    <w:p>
+      <w:pPr>
+        <w:pStyle w:val="Heading3"/>
+      </w:pPr>
+      <w:r>
+        <w:t xml:space="preserve">The </w:t>
+      </w:r>
+      <w:r>
+        <w:t>clou</w:t>
+      </w:r>
+      <w:r>
+        <w:t>d</w:t>
+      </w:r>
+      <w:r>
+        <w:t xml:space="preserve"> </w:t>
+      </w:r>
+      <w:r>
+        <w:t xml:space="preserve">ceiling must be no </w:t>
+      </w:r>
+      <w:r>
+        <w:t xml:space="preserve">lower </w:t>
+      </w:r>
+      <w:r>
+        <w:t>than 2,000 feet AGL for climbing or diving deliveries, or 1,500 feet AGL for level deliveries.</w:t>
+      </w:r>
+    </w:p>
+    <w:p>
+      <w:pPr>
+        <w:pStyle w:val="Heading3"/>
+      </w:pPr>
+      <w:r>
+        <w:t xml:space="preserve">For night operations, </w:t>
+      </w:r>
+      <w:r>
+        <w:t>pilots must not exceed 135 degrees of bank when returning to low altitude following weapons deliveries.</w:t>
       </w:r>
     </w:p>
     <w:p/>
@@ -7122,72 +7175,11 @@
       <w:pPr>
         <w:pStyle w:val="Heading2"/>
       </w:pPr>
-      <w:bookmarkStart w:id="31" w:name="_Toc20598188"/>
-      <w:r>
-        <w:t>Air-to-Ground Engagements</w:t>
+      <w:bookmarkStart w:id="31" w:name="_Toc20598189"/>
+      <w:r>
+        <w:t>Checks and Scans</w:t>
       </w:r>
       <w:bookmarkEnd w:id="31"/>
-    </w:p>
-    <w:p>
-      <w:pPr>
-        <w:pStyle w:val="Heading3"/>
-      </w:pPr>
-      <w:r>
-        <w:t xml:space="preserve">Whilst conducting air-to-ground engagements involving the use of targeting pods, </w:t>
-      </w:r>
-      <w:r>
-        <w:t xml:space="preserve">tactical formations must be used and </w:t>
-      </w:r>
-      <w:r>
-        <w:t xml:space="preserve">the flight must be suitably deconflicted, either by altitude or with one pilot remaining ‘heads out’. </w:t>
-      </w:r>
-    </w:p>
-    <w:p>
-      <w:pPr>
-        <w:pStyle w:val="Heading3"/>
-      </w:pPr>
-      <w:r>
-        <w:t>Pop-up attacks must be aborted if airspeed decreases below 350 KIAS</w:t>
-      </w:r>
-      <w:r>
-        <w:t>.</w:t>
-      </w:r>
-    </w:p>
-    <w:p>
-      <w:pPr>
-        <w:pStyle w:val="Heading3"/>
-      </w:pPr>
-      <w:r>
-        <w:t xml:space="preserve">The ceiling must be no </w:t>
-      </w:r>
-      <w:r>
-        <w:t>higher</w:t>
-      </w:r>
-      <w:r>
-        <w:t xml:space="preserve"> than 2,000 feet AGL for climbing or diving deliveries, or 1,500 feet AGL for level deliveries.</w:t>
-      </w:r>
-    </w:p>
-    <w:p>
-      <w:pPr>
-        <w:pStyle w:val="Heading3"/>
-      </w:pPr>
-      <w:r>
-        <w:t xml:space="preserve">For night operations, </w:t>
-      </w:r>
-      <w:r>
-        <w:t>pilots must not exceed 135 degrees of bank when returning to low altitude following weapons deliveries.</w:t>
-      </w:r>
-    </w:p>
-    <w:p/>
-    <w:p>
-      <w:pPr>
-        <w:pStyle w:val="Heading2"/>
-      </w:pPr>
-      <w:bookmarkStart w:id="32" w:name="_Toc20598189"/>
-      <w:r>
-        <w:t>Checks and Scans</w:t>
-      </w:r>
-      <w:bookmarkEnd w:id="32"/>
     </w:p>
     <w:p>
       <w:pPr>
@@ -7247,20 +7239,95 @@
       <w:pPr>
         <w:pStyle w:val="Heading1"/>
       </w:pPr>
-      <w:bookmarkStart w:id="33" w:name="_Toc20598190"/>
-      <w:r>
-        <w:lastRenderedPageBreak/>
+      <w:bookmarkStart w:id="32" w:name="_Toc20598190"/>
+      <w:r>
         <w:t>Abnormal Procedures</w:t>
       </w:r>
+      <w:bookmarkEnd w:id="32"/>
+    </w:p>
+    <w:p>
+      <w:pPr>
+        <w:pStyle w:val="Heading2"/>
+      </w:pPr>
+      <w:bookmarkStart w:id="33" w:name="_Toc20598191"/>
+      <w:r>
+        <w:t>Radio Failure</w:t>
+      </w:r>
       <w:bookmarkEnd w:id="33"/>
     </w:p>
     <w:p>
       <w:pPr>
+        <w:pStyle w:val="Heading3"/>
+      </w:pPr>
+      <w:r>
+        <w:t xml:space="preserve">If a radio failure occurs in </w:t>
+      </w:r>
+      <w:r>
+        <w:t>close or route formation, the pilot should manoeuvre into a position visible by the flight leader without compromising flight safety and maintaining separation from all other flight members and indicate NORDO by ‘porpoising’ the aircraft</w:t>
+      </w:r>
+      <w:r>
+        <w:t xml:space="preserve"> – raising and lowering the nose to slightly climb and descend – and enabling the formation lights</w:t>
+      </w:r>
+      <w:r>
+        <w:t xml:space="preserve">. </w:t>
+      </w:r>
+      <w:r>
+        <w:t>The mission should be terminated</w:t>
+      </w:r>
+      <w:r>
+        <w:t xml:space="preserve"> for the element containing the NORDO</w:t>
+      </w:r>
+      <w:r>
+        <w:t xml:space="preserve"> and the NORDO aircraft should be escorted to an appropriate landing base.</w:t>
+      </w:r>
+    </w:p>
+    <w:p>
+      <w:pPr>
+        <w:pStyle w:val="Heading3"/>
+      </w:pPr>
+      <w:r>
+        <w:t xml:space="preserve">For radio failures outside of close formation, the NORDO pilot should attempt to join a route position approximately 500 feet from the </w:t>
+      </w:r>
+      <w:r>
+        <w:t>closest flight member and ‘porpoise’ their aircraft. A flight member will acknowledge the NORDO indication by a wing-rock</w:t>
+      </w:r>
+      <w:r>
+        <w:t>. The mission should be terminated for the element containing the NORDO and the NORDO aircraft should be escorted to an appropriate landing base.</w:t>
+      </w:r>
+    </w:p>
+    <w:p>
+      <w:pPr>
+        <w:pStyle w:val="Heading3"/>
+      </w:pPr>
+      <w:r>
+        <w:t>NORDO aircraft should land in advance of the rest of the formation.</w:t>
+      </w:r>
+    </w:p>
+    <w:p>
+      <w:pPr>
+        <w:pStyle w:val="Heading3"/>
+      </w:pPr>
+      <w:r>
+        <w:t>Aircraft must not expend munitions without two-way radio communication</w:t>
+      </w:r>
+      <w:r>
+        <w:t xml:space="preserve"> unless in self-defence</w:t>
+      </w:r>
+      <w:r>
+        <w:t>.</w:t>
+      </w:r>
+    </w:p>
+    <w:p/>
+    <w:p>
+      <w:pPr>
         <w:pStyle w:val="Heading2"/>
       </w:pPr>
-      <w:bookmarkStart w:id="34" w:name="_Toc20598191"/>
-      <w:r>
-        <w:t>Radio Failure</w:t>
+      <w:bookmarkStart w:id="34" w:name="_Toc20598192"/>
+      <w:r>
+        <w:t xml:space="preserve">Aircraft </w:t>
+      </w:r>
+      <w:r>
+        <w:t>Defects</w:t>
       </w:r>
       <w:bookmarkEnd w:id="34"/>
     </w:p>
@@ -7269,39 +7336,53 @@
         <w:pStyle w:val="Heading3"/>
       </w:pPr>
       <w:r>
-        <w:t xml:space="preserve">If a radio failure occurs in </w:t>
-      </w:r>
-      <w:r>
-        <w:t>close or route formation, the pilot should manoeuvre into a position visible by the flight leader without compromising flight safety and maintaining separation from all other flight members and indicate NORDO by ‘porpoising’ the aircraft</w:t>
-      </w:r>
-      <w:r>
-        <w:t xml:space="preserve"> – raising and lowering the nose to slightly climb and descend – and enabling the formation lights</w:t>
-      </w:r>
-      <w:r>
-        <w:t xml:space="preserve">. </w:t>
-      </w:r>
-      <w:r>
-        <w:t>The mission should be terminated</w:t>
-      </w:r>
-      <w:r>
-        <w:t xml:space="preserve"> for the element containing the NORDO</w:t>
-      </w:r>
-      <w:r>
-        <w:t xml:space="preserve"> and the NORDO aircraft should be escorted to an appropriate landing base.</w:t>
-      </w:r>
+        <w:t xml:space="preserve">Detected defects which pose a risk to the conduct of the mission or to flight safety </w:t>
+      </w:r>
+      <w:r>
+        <w:t xml:space="preserve">constitute an emergency and </w:t>
+      </w:r>
+      <w:r>
+        <w:t>must be reported to the flight leader</w:t>
+      </w:r>
+      <w:r>
+        <w:t xml:space="preserve"> as soon as is practicable</w:t>
+      </w:r>
+      <w:r>
+        <w:t>.</w:t>
+      </w:r>
+    </w:p>
+    <w:p/>
+    <w:p>
+      <w:pPr>
+        <w:pStyle w:val="Heading2"/>
+      </w:pPr>
+      <w:bookmarkStart w:id="35" w:name="_Toc20598193"/>
+      <w:r>
+        <w:t>Hung Ordnance</w:t>
+      </w:r>
+      <w:bookmarkEnd w:id="35"/>
     </w:p>
     <w:p>
       <w:pPr>
         <w:pStyle w:val="Heading3"/>
       </w:pPr>
       <w:r>
-        <w:t xml:space="preserve">For radio failures outside of close formation, the NORDO pilot should attempt to join a route position approximately 500 feet from the </w:t>
-      </w:r>
-      <w:r>
-        <w:t>closest flight member and ‘porpoise’ their aircraft. A flight member will acknowledge the NORDO indication by a wing-rock</w:t>
-      </w:r>
-      <w:r>
-        <w:t>. The mission should be terminated for the element containing the NORDO and the NORDO aircraft should be escorted to an appropriate landing base.</w:t>
+        <w:t>If h</w:t>
+      </w:r>
+      <w:r>
+        <w:t xml:space="preserve">ung ordnance </w:t>
+      </w:r>
+      <w:r>
+        <w:t xml:space="preserve">is detected, attempts </w:t>
+      </w:r>
+      <w:r>
+        <w:t xml:space="preserve">should be </w:t>
+      </w:r>
+      <w:r>
+        <w:t>made to release the munition using another delivery mode. If unsuccessful, attempts should be made to jettison the store using selective jettison procedures</w:t>
+      </w:r>
+      <w:r>
+        <w:t>.</w:t>
       </w:r>
     </w:p>
     <w:p>
@@ -7309,7 +7390,7 @@
         <w:pStyle w:val="Heading3"/>
       </w:pPr>
       <w:r>
-        <w:t>Aircraft must not expend munitions without two-way radio communication.</w:t>
+        <w:t>If ordnance remains hung, the aircraft should recover either to an alternate field, or be the last aircraft in the package to recover.</w:t>
       </w:r>
     </w:p>
     <w:p/>
@@ -7317,87 +7398,11 @@
       <w:pPr>
         <w:pStyle w:val="Heading2"/>
       </w:pPr>
-      <w:bookmarkStart w:id="35" w:name="_Toc20598192"/>
-      <w:r>
-        <w:t xml:space="preserve">Aircraft </w:t>
-      </w:r>
-      <w:r>
-        <w:t>Defects</w:t>
-      </w:r>
-      <w:bookmarkEnd w:id="35"/>
-    </w:p>
-    <w:p>
-      <w:pPr>
-        <w:pStyle w:val="Heading3"/>
-      </w:pPr>
-      <w:r>
-        <w:t xml:space="preserve">Detected defects which pose a risk to the conduct of the mission or to flight safety </w:t>
-      </w:r>
-      <w:r>
-        <w:t xml:space="preserve">constitute an emergency and </w:t>
-      </w:r>
-      <w:r>
-        <w:t>must be reported to the flight leader</w:t>
-      </w:r>
-      <w:r>
-        <w:t xml:space="preserve"> as soon as is practicable</w:t>
-      </w:r>
-      <w:r>
-        <w:t>.</w:t>
-      </w:r>
-    </w:p>
-    <w:p/>
-    <w:p>
-      <w:pPr>
-        <w:pStyle w:val="Heading2"/>
-      </w:pPr>
-      <w:bookmarkStart w:id="36" w:name="_Toc20598193"/>
-      <w:r>
-        <w:t>Hung Ordnance</w:t>
+      <w:bookmarkStart w:id="36" w:name="_Toc20598194"/>
+      <w:r>
+        <w:t>Battle Damage</w:t>
       </w:r>
       <w:bookmarkEnd w:id="36"/>
-    </w:p>
-    <w:p>
-      <w:pPr>
-        <w:pStyle w:val="Heading3"/>
-      </w:pPr>
-      <w:r>
-        <w:t>If h</w:t>
-      </w:r>
-      <w:r>
-        <w:t xml:space="preserve">ung ordnance </w:t>
-      </w:r>
-      <w:r>
-        <w:t xml:space="preserve">is detected, attempts </w:t>
-      </w:r>
-      <w:r>
-        <w:t xml:space="preserve">should be </w:t>
-      </w:r>
-      <w:r>
-        <w:t>made to release the munition using another delivery mode. If unsuccessful, attempts should be made to jettison the store using selective jettison procedures</w:t>
-      </w:r>
-      <w:r>
-        <w:t>.</w:t>
-      </w:r>
-    </w:p>
-    <w:p>
-      <w:pPr>
-        <w:pStyle w:val="Heading3"/>
-      </w:pPr>
-      <w:r>
-        <w:t>If ordnance remains hung, the aircraft should recover either to an alternate field, or be the last aircraft in the package to recover.</w:t>
-      </w:r>
-    </w:p>
-    <w:p/>
-    <w:p>
-      <w:pPr>
-        <w:pStyle w:val="Heading2"/>
-      </w:pPr>
-      <w:bookmarkStart w:id="37" w:name="_Toc20598194"/>
-      <w:r>
-        <w:t>Battle Damage</w:t>
-      </w:r>
-      <w:bookmarkEnd w:id="37"/>
     </w:p>
     <w:p>
       <w:pPr>
@@ -7446,22 +7451,21 @@
       <w:pPr>
         <w:pStyle w:val="Heading1"/>
       </w:pPr>
-      <w:bookmarkStart w:id="38" w:name="_Toc20598195"/>
-      <w:r>
-        <w:lastRenderedPageBreak/>
+      <w:bookmarkStart w:id="37" w:name="_Toc20598195"/>
+      <w:r>
         <w:t>Emergency Procedures</w:t>
       </w:r>
+      <w:bookmarkEnd w:id="37"/>
+    </w:p>
+    <w:p>
+      <w:pPr>
+        <w:pStyle w:val="Heading2"/>
+      </w:pPr>
+      <w:bookmarkStart w:id="38" w:name="_Toc20598196"/>
+      <w:r>
+        <w:t>Engine Failure</w:t>
+      </w:r>
       <w:bookmarkEnd w:id="38"/>
-    </w:p>
-    <w:p>
-      <w:pPr>
-        <w:pStyle w:val="Heading2"/>
-      </w:pPr>
-      <w:bookmarkStart w:id="39" w:name="_Toc20598196"/>
-      <w:r>
-        <w:t>Engine Failure</w:t>
-      </w:r>
-      <w:bookmarkEnd w:id="39"/>
     </w:p>
     <w:p>
       <w:pPr>
@@ -12598,7 +12602,7 @@
 </file>
 
 <file path=customXml/itemProps2.xml><?xml version="1.0" encoding="utf-8"?>
-<ds:datastoreItem xmlns:ds="http://schemas.openxmlformats.org/officeDocument/2006/customXml" ds:itemID="{25739D41-288B-4508-B44D-1C9E001921D9}">
+<ds:datastoreItem xmlns:ds="http://schemas.openxmlformats.org/officeDocument/2006/customXml" ds:itemID="{0AE547F9-C264-4045-8345-24ECA5DB3A09}">
   <ds:schemaRefs>
     <ds:schemaRef ds:uri="http://schemas.openxmlformats.org/officeDocument/2006/bibliography"/>
   </ds:schemaRefs>

</xml_diff>

<commit_message>
Various updates and changes. Added a tracker for progress monitoring.
</commit_message>
<xml_diff>
--- a/SOP/132-388-SOP.docx
+++ b/SOP/132-388-SOP.docx
@@ -4803,7 +4803,13 @@
         <w:t xml:space="preserve"> and maintaining visual scans around the flight, particularly</w:t>
       </w:r>
       <w:r>
-        <w:t xml:space="preserve"> whilst the flight lead is ‘heads-in’</w:t>
+        <w:t xml:space="preserve"> whilst the flight lead is ‘heads-</w:t>
+      </w:r>
+      <w:r>
+        <w:t>down</w:t>
+      </w:r>
+      <w:r>
+        <w:t>’</w:t>
       </w:r>
       <w:r>
         <w:t>.</w:t>
@@ -6148,6 +6154,7 @@
         </w:numPr>
       </w:pPr>
       <w:r>
+        <w:lastRenderedPageBreak/>
         <w:t>Standing water, ice, slush or snow is on the runway.</w:t>
       </w:r>
     </w:p>
@@ -6482,6 +6489,7 @@
         </w:numPr>
       </w:pPr>
       <w:r>
+        <w:lastRenderedPageBreak/>
         <w:t>The crosswind or gust component exceeds 15 knots.</w:t>
       </w:r>
     </w:p>
@@ -6675,6 +6683,7 @@
       </w:pPr>
       <w:bookmarkStart w:id="24" w:name="_Toc20598182"/>
       <w:r>
+        <w:lastRenderedPageBreak/>
         <w:t>Tactical Operations</w:t>
       </w:r>
       <w:bookmarkEnd w:id="24"/>
@@ -7062,6 +7071,7 @@
       </w:pPr>
       <w:bookmarkStart w:id="29" w:name="_Toc20598187"/>
       <w:r>
+        <w:lastRenderedPageBreak/>
         <w:t>ACM Engagements</w:t>
       </w:r>
       <w:bookmarkEnd w:id="29"/>
@@ -7119,7 +7129,18 @@
         <w:t xml:space="preserve"> </w:t>
       </w:r>
       <w:r>
-        <w:t xml:space="preserve">the flight must be suitably deconflicted, either by altitude or with one pilot remaining ‘heads out’. </w:t>
+        <w:t>the flight must be suitably deconflicted, either by altitude or with one pilot remaining ‘heads</w:t>
+      </w:r>
+      <w:r>
+        <w:t>-</w:t>
+      </w:r>
+      <w:bookmarkStart w:id="31" w:name="_GoBack"/>
+      <w:bookmarkEnd w:id="31"/>
+      <w:r>
+        <w:t>up</w:t>
+      </w:r>
+      <w:r>
+        <w:t xml:space="preserve">’. </w:t>
       </w:r>
     </w:p>
     <w:p>
@@ -7175,11 +7196,11 @@
       <w:pPr>
         <w:pStyle w:val="Heading2"/>
       </w:pPr>
-      <w:bookmarkStart w:id="31" w:name="_Toc20598189"/>
+      <w:bookmarkStart w:id="32" w:name="_Toc20598189"/>
       <w:r>
         <w:t>Checks and Scans</w:t>
       </w:r>
-      <w:bookmarkEnd w:id="31"/>
+      <w:bookmarkEnd w:id="32"/>
     </w:p>
     <w:p>
       <w:pPr>
@@ -7239,21 +7260,22 @@
       <w:pPr>
         <w:pStyle w:val="Heading1"/>
       </w:pPr>
-      <w:bookmarkStart w:id="32" w:name="_Toc20598190"/>
-      <w:r>
+      <w:bookmarkStart w:id="33" w:name="_Toc20598190"/>
+      <w:r>
+        <w:lastRenderedPageBreak/>
         <w:t>Abnormal Procedures</w:t>
       </w:r>
-      <w:bookmarkEnd w:id="32"/>
+      <w:bookmarkEnd w:id="33"/>
     </w:p>
     <w:p>
       <w:pPr>
         <w:pStyle w:val="Heading2"/>
       </w:pPr>
-      <w:bookmarkStart w:id="33" w:name="_Toc20598191"/>
+      <w:bookmarkStart w:id="34" w:name="_Toc20598191"/>
       <w:r>
         <w:t>Radio Failure</w:t>
       </w:r>
-      <w:bookmarkEnd w:id="33"/>
+      <w:bookmarkEnd w:id="34"/>
     </w:p>
     <w:p>
       <w:pPr>
@@ -7322,14 +7344,14 @@
       <w:pPr>
         <w:pStyle w:val="Heading2"/>
       </w:pPr>
-      <w:bookmarkStart w:id="34" w:name="_Toc20598192"/>
+      <w:bookmarkStart w:id="35" w:name="_Toc20598192"/>
       <w:r>
         <w:t xml:space="preserve">Aircraft </w:t>
       </w:r>
       <w:r>
         <w:t>Defects</w:t>
       </w:r>
-      <w:bookmarkEnd w:id="34"/>
+      <w:bookmarkEnd w:id="35"/>
     </w:p>
     <w:p>
       <w:pPr>
@@ -7356,11 +7378,11 @@
       <w:pPr>
         <w:pStyle w:val="Heading2"/>
       </w:pPr>
-      <w:bookmarkStart w:id="35" w:name="_Toc20598193"/>
+      <w:bookmarkStart w:id="36" w:name="_Toc20598193"/>
       <w:r>
         <w:t>Hung Ordnance</w:t>
       </w:r>
-      <w:bookmarkEnd w:id="35"/>
+      <w:bookmarkEnd w:id="36"/>
     </w:p>
     <w:p>
       <w:pPr>
@@ -7398,11 +7420,11 @@
       <w:pPr>
         <w:pStyle w:val="Heading2"/>
       </w:pPr>
-      <w:bookmarkStart w:id="36" w:name="_Toc20598194"/>
+      <w:bookmarkStart w:id="37" w:name="_Toc20598194"/>
       <w:r>
         <w:t>Battle Damage</w:t>
       </w:r>
-      <w:bookmarkEnd w:id="36"/>
+      <w:bookmarkEnd w:id="37"/>
     </w:p>
     <w:p>
       <w:pPr>
@@ -7451,21 +7473,22 @@
       <w:pPr>
         <w:pStyle w:val="Heading1"/>
       </w:pPr>
-      <w:bookmarkStart w:id="37" w:name="_Toc20598195"/>
-      <w:r>
+      <w:bookmarkStart w:id="38" w:name="_Toc20598195"/>
+      <w:r>
+        <w:lastRenderedPageBreak/>
         <w:t>Emergency Procedures</w:t>
       </w:r>
-      <w:bookmarkEnd w:id="37"/>
+      <w:bookmarkEnd w:id="38"/>
     </w:p>
     <w:p>
       <w:pPr>
         <w:pStyle w:val="Heading2"/>
       </w:pPr>
-      <w:bookmarkStart w:id="38" w:name="_Toc20598196"/>
+      <w:bookmarkStart w:id="39" w:name="_Toc20598196"/>
       <w:r>
         <w:t>Engine Failure</w:t>
       </w:r>
-      <w:bookmarkEnd w:id="38"/>
+      <w:bookmarkEnd w:id="39"/>
     </w:p>
     <w:p>
       <w:pPr>
@@ -12602,7 +12625,7 @@
 </file>
 
 <file path=customXml/itemProps2.xml><?xml version="1.0" encoding="utf-8"?>
-<ds:datastoreItem xmlns:ds="http://schemas.openxmlformats.org/officeDocument/2006/customXml" ds:itemID="{0AE547F9-C264-4045-8345-24ECA5DB3A09}">
+<ds:datastoreItem xmlns:ds="http://schemas.openxmlformats.org/officeDocument/2006/customXml" ds:itemID="{BA8A7EA6-5746-4011-B135-05C90CF9A23F}">
   <ds:schemaRefs>
     <ds:schemaRef ds:uri="http://schemas.openxmlformats.org/officeDocument/2006/bibliography"/>
   </ds:schemaRefs>

</xml_diff>

<commit_message>
Changed references to porpoising to wing rocking.
</commit_message>
<xml_diff>
--- a/SOP/132-388-SOP.docx
+++ b/SOP/132-388-SOP.docx
@@ -5118,20 +5118,6 @@
       <w:pPr>
         <w:pStyle w:val="Heading3"/>
       </w:pPr>
-      <w:commentRangeStart w:id="5"/>
-      <w:commentRangeStart w:id="6"/>
-      <w:commentRangeStart w:id="7"/>
-      <w:commentRangeStart w:id="8"/>
-      <w:commentRangeStart w:id="9"/>
-      <w:commentRangeStart w:id="10"/>
-      <w:commentRangeStart w:id="11"/>
-      <w:commentRangeEnd w:id="5"/>
-      <w:commentRangeEnd w:id="6"/>
-      <w:commentRangeEnd w:id="7"/>
-      <w:commentRangeEnd w:id="8"/>
-      <w:commentRangeEnd w:id="9"/>
-      <w:commentRangeEnd w:id="10"/>
-      <w:commentRangeEnd w:id="11"/>
       <w:r>
         <w:t>Flight Members should maintain appropriate two-way communication</w:t>
       </w:r>
@@ -5196,12 +5182,12 @@
       <w:pPr>
         <w:pStyle w:val="Heading1"/>
       </w:pPr>
-      <w:bookmarkStart w:id="12" w:name="_Toc20598163"/>
+      <w:bookmarkStart w:id="5" w:name="_Toc20598163"/>
       <w:r>
         <w:lastRenderedPageBreak/>
         <w:t>Mission Planning</w:t>
       </w:r>
-      <w:bookmarkEnd w:id="12"/>
+      <w:bookmarkEnd w:id="5"/>
     </w:p>
     <w:p>
       <w:r>
@@ -5246,11 +5232,11 @@
       <w:pPr>
         <w:pStyle w:val="Heading2"/>
       </w:pPr>
-      <w:bookmarkStart w:id="13" w:name="_Toc20598164"/>
+      <w:bookmarkStart w:id="6" w:name="_Toc20598164"/>
       <w:r>
         <w:t>Mission Types and Intents</w:t>
       </w:r>
-      <w:bookmarkEnd w:id="13"/>
+      <w:bookmarkEnd w:id="6"/>
     </w:p>
     <w:p>
       <w:pPr>
@@ -5295,11 +5281,11 @@
       <w:pPr>
         <w:pStyle w:val="Heading2"/>
       </w:pPr>
-      <w:bookmarkStart w:id="14" w:name="_Toc20598165"/>
+      <w:bookmarkStart w:id="7" w:name="_Toc20598165"/>
       <w:r>
         <w:t>Payload, Fuel and Weight Planning</w:t>
       </w:r>
-      <w:bookmarkEnd w:id="14"/>
+      <w:bookmarkEnd w:id="7"/>
     </w:p>
     <w:p>
       <w:pPr>
@@ -5325,11 +5311,11 @@
       <w:pPr>
         <w:pStyle w:val="Heading2"/>
       </w:pPr>
-      <w:bookmarkStart w:id="15" w:name="_Toc20598166"/>
+      <w:bookmarkStart w:id="8" w:name="_Toc20598166"/>
       <w:r>
         <w:t>Planning outputs</w:t>
       </w:r>
-      <w:bookmarkEnd w:id="15"/>
+      <w:bookmarkEnd w:id="8"/>
     </w:p>
     <w:p>
       <w:pPr>
@@ -5370,12 +5356,12 @@
       <w:pPr>
         <w:pStyle w:val="Heading1"/>
       </w:pPr>
-      <w:bookmarkStart w:id="16" w:name="_Toc20598167"/>
+      <w:bookmarkStart w:id="9" w:name="_Toc20598167"/>
       <w:r>
         <w:lastRenderedPageBreak/>
         <w:t>Mission Briefing</w:t>
       </w:r>
-      <w:bookmarkEnd w:id="16"/>
+      <w:bookmarkEnd w:id="9"/>
     </w:p>
     <w:p>
       <w:r>
@@ -5408,11 +5394,11 @@
       <w:pPr>
         <w:pStyle w:val="Heading2"/>
       </w:pPr>
-      <w:bookmarkStart w:id="17" w:name="_Toc20598168"/>
+      <w:bookmarkStart w:id="10" w:name="_Toc20598168"/>
       <w:r>
         <w:t>Mission Overview</w:t>
       </w:r>
-      <w:bookmarkEnd w:id="17"/>
+      <w:bookmarkEnd w:id="10"/>
     </w:p>
     <w:p>
       <w:pPr>
@@ -5447,14 +5433,14 @@
       <w:pPr>
         <w:pStyle w:val="Heading2"/>
       </w:pPr>
-      <w:bookmarkStart w:id="18" w:name="_Toc20598169"/>
+      <w:bookmarkStart w:id="11" w:name="_Toc20598169"/>
       <w:r>
         <w:t>Friendly</w:t>
       </w:r>
       <w:r>
         <w:t xml:space="preserve"> Situation</w:t>
       </w:r>
-      <w:bookmarkEnd w:id="18"/>
+      <w:bookmarkEnd w:id="11"/>
     </w:p>
     <w:p>
       <w:pPr>
@@ -5524,14 +5510,14 @@
       <w:pPr>
         <w:pStyle w:val="Heading2"/>
       </w:pPr>
-      <w:bookmarkStart w:id="19" w:name="_Toc20598170"/>
+      <w:bookmarkStart w:id="12" w:name="_Toc20598170"/>
       <w:r>
         <w:t>Enemy</w:t>
       </w:r>
       <w:r>
         <w:t xml:space="preserve"> Situation</w:t>
       </w:r>
-      <w:bookmarkEnd w:id="19"/>
+      <w:bookmarkEnd w:id="12"/>
     </w:p>
     <w:p>
       <w:pPr>
@@ -5555,11 +5541,11 @@
       <w:pPr>
         <w:pStyle w:val="Heading2"/>
       </w:pPr>
-      <w:bookmarkStart w:id="20" w:name="_Toc20598171"/>
+      <w:bookmarkStart w:id="13" w:name="_Toc20598171"/>
       <w:r>
         <w:t>Threat Assessment</w:t>
       </w:r>
-      <w:bookmarkEnd w:id="20"/>
+      <w:bookmarkEnd w:id="13"/>
     </w:p>
     <w:p>
       <w:pPr>
@@ -5606,11 +5592,11 @@
       <w:pPr>
         <w:pStyle w:val="Heading2"/>
       </w:pPr>
-      <w:bookmarkStart w:id="21" w:name="_Toc20598172"/>
+      <w:bookmarkStart w:id="14" w:name="_Toc20598172"/>
       <w:r>
         <w:t>Mission Flow and Time Hack</w:t>
       </w:r>
-      <w:bookmarkEnd w:id="21"/>
+      <w:bookmarkEnd w:id="14"/>
     </w:p>
     <w:p>
       <w:pPr>
@@ -5642,11 +5628,11 @@
       <w:pPr>
         <w:pStyle w:val="Heading2"/>
       </w:pPr>
-      <w:bookmarkStart w:id="22" w:name="_Toc20598173"/>
+      <w:bookmarkStart w:id="15" w:name="_Toc20598173"/>
       <w:r>
         <w:t>Contracts</w:t>
       </w:r>
-      <w:bookmarkEnd w:id="22"/>
+      <w:bookmarkEnd w:id="15"/>
     </w:p>
     <w:p>
       <w:pPr>
@@ -5744,18 +5730,18 @@
       <w:pPr>
         <w:pStyle w:val="Heading1"/>
       </w:pPr>
-      <w:bookmarkStart w:id="23" w:name="_Toc20598174"/>
+      <w:bookmarkStart w:id="16" w:name="_Toc20598174"/>
       <w:r>
         <w:lastRenderedPageBreak/>
         <w:t>Normal Procedures</w:t>
       </w:r>
-      <w:bookmarkEnd w:id="23"/>
+      <w:bookmarkEnd w:id="16"/>
     </w:p>
     <w:p>
       <w:pPr>
         <w:pStyle w:val="Heading2"/>
       </w:pPr>
-      <w:bookmarkStart w:id="24" w:name="_Toc20598175"/>
+      <w:bookmarkStart w:id="17" w:name="_Toc20598175"/>
       <w:r>
         <w:t>Communications and Start</w:t>
       </w:r>
@@ -5765,7 +5751,7 @@
       <w:r>
         <w:t>up</w:t>
       </w:r>
-      <w:bookmarkEnd w:id="24"/>
+      <w:bookmarkEnd w:id="17"/>
     </w:p>
     <w:p>
       <w:pPr>
@@ -5834,8 +5820,8 @@
       <w:r>
         <w:t xml:space="preserve">When changing frequency at any stage of flight, all flight members should ‘check in’, unless directed by the Flight Lead </w:t>
       </w:r>
-      <w:commentRangeStart w:id="25"/>
-      <w:commentRangeStart w:id="26"/>
+      <w:commentRangeStart w:id="18"/>
+      <w:commentRangeStart w:id="19"/>
       <w:r>
         <w:t>(</w:t>
       </w:r>
@@ -5848,21 +5834,21 @@
       <w:r>
         <w:t xml:space="preserve">. </w:t>
       </w:r>
-      <w:commentRangeEnd w:id="25"/>
+      <w:commentRangeEnd w:id="18"/>
       <w:r>
         <w:rPr>
           <w:rStyle w:val="CommentReference"/>
           <w:rFonts w:eastAsiaTheme="minorHAnsi" w:cstheme="minorBidi"/>
         </w:rPr>
-        <w:commentReference w:id="25"/>
-      </w:r>
-      <w:commentRangeEnd w:id="26"/>
+        <w:commentReference w:id="18"/>
+      </w:r>
+      <w:commentRangeEnd w:id="19"/>
       <w:r>
         <w:rPr>
           <w:rStyle w:val="CommentReference"/>
           <w:rFonts w:eastAsiaTheme="minorHAnsi" w:cstheme="minorBidi"/>
         </w:rPr>
-        <w:commentReference w:id="26"/>
+        <w:commentReference w:id="19"/>
       </w:r>
       <w:r>
         <w:t>Changes of frequency should be directed by the Flight Lead on the current primary frequency and must be acknowledged by all flight members.</w:t>
@@ -5898,12 +5884,6 @@
       <w:pPr>
         <w:pStyle w:val="Heading3"/>
       </w:pPr>
-      <w:commentRangeStart w:id="27"/>
-      <w:commentRangeStart w:id="28"/>
-      <w:commentRangeStart w:id="29"/>
-      <w:commentRangeEnd w:id="27"/>
-      <w:commentRangeEnd w:id="28"/>
-      <w:commentRangeEnd w:id="29"/>
       <w:r>
         <w:t>Flight members should not start their engines until directed by the Flight Lead.</w:t>
       </w:r>
@@ -5935,11 +5915,11 @@
       <w:pPr>
         <w:pStyle w:val="Heading2"/>
       </w:pPr>
-      <w:bookmarkStart w:id="30" w:name="_Toc20598176"/>
+      <w:bookmarkStart w:id="20" w:name="_Toc20598176"/>
       <w:r>
         <w:t>Taxi</w:t>
       </w:r>
-      <w:bookmarkEnd w:id="30"/>
+      <w:bookmarkEnd w:id="20"/>
     </w:p>
     <w:p>
       <w:pPr>
@@ -6013,7 +5993,7 @@
       <w:pPr>
         <w:pStyle w:val="Heading2"/>
       </w:pPr>
-      <w:bookmarkStart w:id="31" w:name="_Toc20598177"/>
+      <w:bookmarkStart w:id="21" w:name="_Toc20598177"/>
       <w:r>
         <w:t>Take</w:t>
       </w:r>
@@ -6023,7 +6003,7 @@
       <w:r>
         <w:t>off</w:t>
       </w:r>
-      <w:bookmarkEnd w:id="31"/>
+      <w:bookmarkEnd w:id="21"/>
     </w:p>
     <w:p>
       <w:pPr>
@@ -6196,7 +6176,6 @@
         </w:numPr>
       </w:pPr>
       <w:r>
-        <w:lastRenderedPageBreak/>
         <w:t>Standing water, ice, slush or snow is on the runway.</w:t>
       </w:r>
     </w:p>
@@ -6217,11 +6196,11 @@
       <w:pPr>
         <w:pStyle w:val="Heading2"/>
       </w:pPr>
-      <w:bookmarkStart w:id="32" w:name="_Toc20598178"/>
+      <w:bookmarkStart w:id="22" w:name="_Toc20598178"/>
       <w:r>
         <w:t>En-Route</w:t>
       </w:r>
-      <w:bookmarkEnd w:id="32"/>
+      <w:bookmarkEnd w:id="22"/>
     </w:p>
     <w:p>
       <w:pPr>
@@ -6365,11 +6344,11 @@
       <w:pPr>
         <w:pStyle w:val="Heading2"/>
       </w:pPr>
-      <w:bookmarkStart w:id="33" w:name="_Toc20598179"/>
+      <w:bookmarkStart w:id="23" w:name="_Toc20598179"/>
       <w:r>
         <w:t>Air-to-Air Refuelling</w:t>
       </w:r>
-      <w:bookmarkEnd w:id="33"/>
+      <w:bookmarkEnd w:id="23"/>
     </w:p>
     <w:p>
       <w:pPr>
@@ -6382,19 +6361,16 @@
         <w:t>‘Before AAR’ checklist as soon as is practicable after obtaining visual contact with the tanker.</w:t>
       </w:r>
     </w:p>
-    <w:p>
-      <w:commentRangeStart w:id="34"/>
-      <w:commentRangeEnd w:id="34"/>
-    </w:p>
+    <w:p/>
     <w:p>
       <w:pPr>
         <w:pStyle w:val="Heading2"/>
       </w:pPr>
-      <w:bookmarkStart w:id="35" w:name="_Toc20598180"/>
+      <w:bookmarkStart w:id="24" w:name="_Toc20598180"/>
       <w:r>
         <w:t>Recovery</w:t>
       </w:r>
-      <w:bookmarkEnd w:id="35"/>
+      <w:bookmarkEnd w:id="24"/>
     </w:p>
     <w:p>
       <w:pPr>
@@ -6543,11 +6519,12 @@
       <w:pPr>
         <w:pStyle w:val="Heading2"/>
       </w:pPr>
-      <w:bookmarkStart w:id="36" w:name="_Toc20598181"/>
-      <w:r>
+      <w:bookmarkStart w:id="25" w:name="_Toc20598181"/>
+      <w:r>
+        <w:lastRenderedPageBreak/>
         <w:t>Checks and Scans</w:t>
       </w:r>
-      <w:bookmarkEnd w:id="36"/>
+      <w:bookmarkEnd w:id="25"/>
     </w:p>
     <w:p>
       <w:pPr>
@@ -6711,22 +6688,22 @@
       <w:pPr>
         <w:pStyle w:val="Heading1"/>
       </w:pPr>
-      <w:bookmarkStart w:id="37" w:name="_Toc20598182"/>
+      <w:bookmarkStart w:id="26" w:name="_Toc20598182"/>
       <w:r>
         <w:lastRenderedPageBreak/>
         <w:t>Tactical Operations</w:t>
       </w:r>
-      <w:bookmarkEnd w:id="37"/>
+      <w:bookmarkEnd w:id="26"/>
     </w:p>
     <w:p>
       <w:pPr>
         <w:pStyle w:val="Heading2"/>
       </w:pPr>
-      <w:bookmarkStart w:id="38" w:name="_Toc20598183"/>
+      <w:bookmarkStart w:id="27" w:name="_Toc20598183"/>
       <w:r>
         <w:t>AWACS Check-In</w:t>
       </w:r>
-      <w:bookmarkEnd w:id="38"/>
+      <w:bookmarkEnd w:id="27"/>
     </w:p>
     <w:p>
       <w:pPr>
@@ -6773,18 +6750,16 @@
       <w:pPr>
         <w:pStyle w:val="Heading2"/>
       </w:pPr>
-      <w:bookmarkStart w:id="39" w:name="_Toc20598184"/>
+      <w:bookmarkStart w:id="28" w:name="_Toc20598184"/>
       <w:r>
         <w:t>FENCE In</w:t>
       </w:r>
-      <w:bookmarkEnd w:id="39"/>
+      <w:bookmarkEnd w:id="28"/>
     </w:p>
     <w:p>
       <w:pPr>
         <w:pStyle w:val="Heading3"/>
       </w:pPr>
-      <w:commentRangeStart w:id="40"/>
-      <w:commentRangeEnd w:id="40"/>
       <w:r>
         <w:t xml:space="preserve">When directed, flight members should conduct their ‘FENCE’ checklist and </w:t>
       </w:r>
@@ -6828,11 +6803,11 @@
       <w:pPr>
         <w:pStyle w:val="Heading2"/>
       </w:pPr>
-      <w:bookmarkStart w:id="41" w:name="_Toc20598185"/>
+      <w:bookmarkStart w:id="29" w:name="_Toc20598185"/>
       <w:r>
         <w:t>Sensor Employment</w:t>
       </w:r>
-      <w:bookmarkEnd w:id="41"/>
+      <w:bookmarkEnd w:id="29"/>
     </w:p>
     <w:p>
       <w:pPr>
@@ -6915,11 +6890,11 @@
       <w:pPr>
         <w:pStyle w:val="Heading2"/>
       </w:pPr>
-      <w:bookmarkStart w:id="42" w:name="_Toc20598186"/>
+      <w:bookmarkStart w:id="30" w:name="_Toc20598186"/>
       <w:r>
         <w:t>BVR Engagements</w:t>
       </w:r>
-      <w:bookmarkEnd w:id="42"/>
+      <w:bookmarkEnd w:id="30"/>
     </w:p>
     <w:p>
       <w:pPr>
@@ -7039,28 +7014,76 @@
       <w:pPr>
         <w:pStyle w:val="Heading2"/>
       </w:pPr>
-      <w:bookmarkStart w:id="43" w:name="_Toc20598187"/>
+      <w:bookmarkStart w:id="31" w:name="_Toc20598187"/>
+      <w:r>
+        <w:t>ACM Engagements</w:t>
+      </w:r>
+      <w:bookmarkEnd w:id="31"/>
+    </w:p>
+    <w:p>
+      <w:pPr>
+        <w:pStyle w:val="Heading3"/>
+      </w:pPr>
+      <w:r>
+        <w:t>Flights entering into an ACM engagement must declare ‘MERGED’ on the package working frequency</w:t>
+      </w:r>
+      <w:r>
+        <w:t>/C2 freq</w:t>
+      </w:r>
+      <w:r>
+        <w:t>uency</w:t>
+      </w:r>
+      <w:r>
+        <w:t>, along with their altitude.</w:t>
+      </w:r>
+    </w:p>
+    <w:p>
+      <w:pPr>
+        <w:pStyle w:val="Heading3"/>
+      </w:pPr>
+      <w:r>
+        <w:t xml:space="preserve">Where practicable, the engaged and supporting fighters must be identified on the </w:t>
+      </w:r>
+      <w:r>
+        <w:t xml:space="preserve">intra-flight working </w:t>
+      </w:r>
+      <w:r>
+        <w:t>frequency.</w:t>
+      </w:r>
+    </w:p>
+    <w:p/>
+    <w:p>
+      <w:pPr>
+        <w:pStyle w:val="Heading2"/>
+      </w:pPr>
+      <w:bookmarkStart w:id="32" w:name="_Toc20598188"/>
       <w:r>
         <w:lastRenderedPageBreak/>
-        <w:t>ACM Engagements</w:t>
-      </w:r>
-      <w:bookmarkEnd w:id="43"/>
+        <w:t>Air-to-Ground Engagements</w:t>
+      </w:r>
+      <w:bookmarkEnd w:id="32"/>
     </w:p>
     <w:p>
       <w:pPr>
         <w:pStyle w:val="Heading3"/>
       </w:pPr>
       <w:r>
-        <w:t>Flights entering into an ACM engagement must declare ‘MERGED’ on the package working frequency</w:t>
-      </w:r>
-      <w:r>
-        <w:t>/C2 freq</w:t>
-      </w:r>
-      <w:r>
-        <w:t>uency</w:t>
-      </w:r>
-      <w:r>
-        <w:t>, along with their altitude.</w:t>
+        <w:t>Whilst conducting air-to-ground engagements involving the use of targeting pods,</w:t>
+      </w:r>
+      <w:r>
+        <w:t xml:space="preserve"> </w:t>
+      </w:r>
+      <w:r>
+        <w:t>the flight must be suitably deconflicted, either by altitude or with one pilot remaining ‘heads</w:t>
+      </w:r>
+      <w:r>
+        <w:t>-</w:t>
+      </w:r>
+      <w:r>
+        <w:t>up</w:t>
+      </w:r>
+      <w:r>
+        <w:t xml:space="preserve">’. </w:t>
       </w:r>
     </w:p>
     <w:p>
@@ -7068,69 +7091,18 @@
         <w:pStyle w:val="Heading3"/>
       </w:pPr>
       <w:r>
-        <w:t xml:space="preserve">Where practicable, the engaged and supporting fighters must be identified on the </w:t>
-      </w:r>
-      <w:r>
-        <w:t xml:space="preserve">intra-flight working </w:t>
-      </w:r>
-      <w:r>
-        <w:t>frequency.</w:t>
-      </w:r>
-    </w:p>
-    <w:p>
-      <w:bookmarkStart w:id="44" w:name="_GoBack"/>
-      <w:bookmarkEnd w:id="44"/>
-    </w:p>
-    <w:p>
-      <w:pPr>
-        <w:pStyle w:val="Heading2"/>
-      </w:pPr>
-      <w:bookmarkStart w:id="45" w:name="_Toc20598188"/>
-      <w:r>
-        <w:t>Air-to-Ground Engagements</w:t>
-      </w:r>
-      <w:bookmarkEnd w:id="45"/>
+        <w:t>Pop-up attacks must be aborted if airspeed decreases below 350 KIAS</w:t>
+      </w:r>
+      <w:r>
+        <w:t>.</w:t>
+      </w:r>
     </w:p>
     <w:p>
       <w:pPr>
         <w:pStyle w:val="Heading3"/>
       </w:pPr>
-      <w:r>
-        <w:t>Whilst conducting air-to-ground engagements involving the use of targeting pods,</w:t>
-      </w:r>
-      <w:r>
-        <w:t xml:space="preserve"> </w:t>
-      </w:r>
-      <w:r>
-        <w:t>the flight must be suitably deconflicted, either by altitude or with one pilot remaining ‘heads</w:t>
-      </w:r>
-      <w:r>
-        <w:t>-</w:t>
-      </w:r>
-      <w:r>
-        <w:t>up</w:t>
-      </w:r>
-      <w:r>
-        <w:t xml:space="preserve">’. </w:t>
-      </w:r>
-    </w:p>
-    <w:p>
-      <w:pPr>
-        <w:pStyle w:val="Heading3"/>
-      </w:pPr>
-      <w:r>
-        <w:t>Pop-up attacks must be aborted if airspeed decreases below 350 KIAS</w:t>
-      </w:r>
-      <w:r>
-        <w:t>.</w:t>
-      </w:r>
-    </w:p>
-    <w:p>
-      <w:pPr>
-        <w:pStyle w:val="Heading3"/>
-      </w:pPr>
-      <w:commentRangeStart w:id="46"/>
-      <w:commentRangeStart w:id="47"/>
+      <w:commentRangeStart w:id="33"/>
+      <w:commentRangeStart w:id="34"/>
       <w:r>
         <w:t xml:space="preserve">The </w:t>
       </w:r>
@@ -7146,21 +7118,21 @@
       <w:r>
         <w:t>than 2,000 feet AGL for climbing or diving deliveries, or 1,500 feet AGL for level deliveries.</w:t>
       </w:r>
-      <w:commentRangeEnd w:id="46"/>
+      <w:commentRangeEnd w:id="33"/>
       <w:r>
         <w:rPr>
           <w:rStyle w:val="CommentReference"/>
           <w:rFonts w:eastAsiaTheme="minorHAnsi" w:cstheme="minorBidi"/>
         </w:rPr>
-        <w:commentReference w:id="46"/>
-      </w:r>
-      <w:commentRangeEnd w:id="47"/>
+        <w:commentReference w:id="33"/>
+      </w:r>
+      <w:commentRangeEnd w:id="34"/>
       <w:r>
         <w:rPr>
           <w:rStyle w:val="CommentReference"/>
           <w:rFonts w:eastAsiaTheme="minorHAnsi" w:cstheme="minorBidi"/>
         </w:rPr>
-        <w:commentReference w:id="47"/>
+        <w:commentReference w:id="34"/>
       </w:r>
     </w:p>
     <w:p>
@@ -7179,11 +7151,11 @@
       <w:pPr>
         <w:pStyle w:val="Heading2"/>
       </w:pPr>
-      <w:bookmarkStart w:id="48" w:name="_Toc20598189"/>
+      <w:bookmarkStart w:id="35" w:name="_Toc20598189"/>
       <w:r>
         <w:t>Checks and Scans</w:t>
       </w:r>
-      <w:bookmarkEnd w:id="48"/>
+      <w:bookmarkEnd w:id="35"/>
     </w:p>
     <w:p>
       <w:pPr>
@@ -7243,22 +7215,22 @@
       <w:pPr>
         <w:pStyle w:val="Heading1"/>
       </w:pPr>
-      <w:bookmarkStart w:id="49" w:name="_Toc20598190"/>
+      <w:bookmarkStart w:id="36" w:name="_Toc20598190"/>
       <w:r>
         <w:lastRenderedPageBreak/>
         <w:t>Abnormal Procedures</w:t>
       </w:r>
-      <w:bookmarkEnd w:id="49"/>
+      <w:bookmarkEnd w:id="36"/>
     </w:p>
     <w:p>
       <w:pPr>
         <w:pStyle w:val="Heading2"/>
       </w:pPr>
-      <w:bookmarkStart w:id="50" w:name="_Toc20598191"/>
+      <w:bookmarkStart w:id="37" w:name="_Toc20598191"/>
       <w:r>
         <w:t>Radio Failure</w:t>
       </w:r>
-      <w:bookmarkEnd w:id="50"/>
+      <w:bookmarkEnd w:id="37"/>
     </w:p>
     <w:p>
       <w:pPr>
@@ -7268,42 +7240,19 @@
         <w:t xml:space="preserve">If a radio failure occurs in </w:t>
       </w:r>
       <w:r>
-        <w:t xml:space="preserve">close or route formation, the pilot should manoeuvre into a position visible by the flight leader without compromising flight safety and maintaining separation from all other flight members and indicate NORDO by </w:t>
-      </w:r>
-      <w:commentRangeStart w:id="51"/>
-      <w:commentRangeStart w:id="52"/>
-      <w:r>
-        <w:t>‘</w:t>
-      </w:r>
-      <w:proofErr w:type="spellStart"/>
-      <w:r>
-        <w:t>porpoising</w:t>
-      </w:r>
-      <w:proofErr w:type="spellEnd"/>
-      <w:r>
-        <w:t xml:space="preserve">’ </w:t>
-      </w:r>
-      <w:commentRangeEnd w:id="51"/>
-      <w:r>
-        <w:rPr>
-          <w:rStyle w:val="CommentReference"/>
-          <w:rFonts w:eastAsiaTheme="minorHAnsi" w:cstheme="minorBidi"/>
-        </w:rPr>
-        <w:commentReference w:id="51"/>
-      </w:r>
-      <w:commentRangeEnd w:id="52"/>
-      <w:r>
-        <w:rPr>
-          <w:rStyle w:val="CommentReference"/>
-          <w:rFonts w:eastAsiaTheme="minorHAnsi" w:cstheme="minorBidi"/>
-        </w:rPr>
-        <w:commentReference w:id="52"/>
-      </w:r>
-      <w:r>
-        <w:t>the aircraft</w:t>
-      </w:r>
-      <w:r>
-        <w:t xml:space="preserve"> – raising and lowering the nose to slightly climb and descend – and enabling the formation lights</w:t>
+        <w:t xml:space="preserve">close or route formation, the pilot should manoeuvre into a position visible by the flight leader without compromising flight safety and maintaining separation from all other flight members and indicate NORDO </w:t>
+      </w:r>
+      <w:r>
+        <w:t>by rocking the wings of</w:t>
+      </w:r>
+      <w:r>
+        <w:t xml:space="preserve"> the aircraft</w:t>
+      </w:r>
+      <w:r>
+        <w:t xml:space="preserve"> </w:t>
+      </w:r>
+      <w:r>
+        <w:t>and enabling the formation lights</w:t>
       </w:r>
       <w:r>
         <w:t xml:space="preserve">. </w:t>
@@ -7312,7 +7261,12 @@
         <w:t>The mission should be terminated</w:t>
       </w:r>
       <w:r>
-        <w:t xml:space="preserve"> for the element containing the NORDO</w:t>
+        <w:t xml:space="preserve"> for the element containin</w:t>
+      </w:r>
+      <w:bookmarkStart w:id="38" w:name="_GoBack"/>
+      <w:bookmarkEnd w:id="38"/>
+      <w:r>
+        <w:t>g the NORDO</w:t>
       </w:r>
       <w:r>
         <w:t xml:space="preserve"> and the NORDO aircraft should be escorted to an appropriate landing base.</w:t>
@@ -7359,14 +7313,14 @@
       <w:pPr>
         <w:pStyle w:val="Heading2"/>
       </w:pPr>
-      <w:bookmarkStart w:id="53" w:name="_Toc20598192"/>
+      <w:bookmarkStart w:id="39" w:name="_Toc20598192"/>
       <w:r>
         <w:t xml:space="preserve">Aircraft </w:t>
       </w:r>
       <w:r>
         <w:t>Defects</w:t>
       </w:r>
-      <w:bookmarkEnd w:id="53"/>
+      <w:bookmarkEnd w:id="39"/>
     </w:p>
     <w:p>
       <w:pPr>
@@ -7393,11 +7347,11 @@
       <w:pPr>
         <w:pStyle w:val="Heading2"/>
       </w:pPr>
-      <w:bookmarkStart w:id="54" w:name="_Toc20598193"/>
+      <w:bookmarkStart w:id="40" w:name="_Toc20598193"/>
       <w:r>
         <w:t>Hung Ordnance</w:t>
       </w:r>
-      <w:bookmarkEnd w:id="54"/>
+      <w:bookmarkEnd w:id="40"/>
     </w:p>
     <w:p>
       <w:pPr>
@@ -7435,11 +7389,11 @@
       <w:pPr>
         <w:pStyle w:val="Heading2"/>
       </w:pPr>
-      <w:bookmarkStart w:id="55" w:name="_Toc20598194"/>
+      <w:bookmarkStart w:id="41" w:name="_Toc20598194"/>
       <w:r>
         <w:t>Battle Damage</w:t>
       </w:r>
-      <w:bookmarkEnd w:id="55"/>
+      <w:bookmarkEnd w:id="41"/>
     </w:p>
     <w:p>
       <w:pPr>
@@ -7488,22 +7442,22 @@
       <w:pPr>
         <w:pStyle w:val="Heading1"/>
       </w:pPr>
-      <w:bookmarkStart w:id="56" w:name="_Toc20598195"/>
+      <w:bookmarkStart w:id="42" w:name="_Toc20598195"/>
       <w:r>
         <w:lastRenderedPageBreak/>
         <w:t>Emergency Procedures</w:t>
       </w:r>
-      <w:bookmarkEnd w:id="56"/>
+      <w:bookmarkEnd w:id="42"/>
     </w:p>
     <w:p>
       <w:pPr>
         <w:pStyle w:val="Heading2"/>
       </w:pPr>
-      <w:bookmarkStart w:id="57" w:name="_Toc20598196"/>
+      <w:bookmarkStart w:id="43" w:name="_Toc20598196"/>
       <w:r>
         <w:t>Engine Failure</w:t>
       </w:r>
-      <w:bookmarkEnd w:id="57"/>
+      <w:bookmarkEnd w:id="43"/>
     </w:p>
     <w:p>
       <w:pPr>
@@ -7555,7 +7509,7 @@
 
 <file path=word/comments.xml><?xml version="1.0" encoding="utf-8"?>
 <w:comments xmlns:wpc="http://schemas.microsoft.com/office/word/2010/wordprocessingCanvas" xmlns:cx="http://schemas.microsoft.com/office/drawing/2014/chartex" xmlns:cx1="http://schemas.microsoft.com/office/drawing/2015/9/8/chartex" xmlns:cx2="http://schemas.microsoft.com/office/drawing/2015/10/21/chartex" xmlns:cx3="http://schemas.microsoft.com/office/drawing/2016/5/9/chartex" xmlns:cx4="http://schemas.microsoft.com/office/drawing/2016/5/10/chartex" xmlns:cx5="http://schemas.microsoft.com/office/drawing/2016/5/11/chartex" xmlns:cx6="http://schemas.microsoft.com/office/drawing/2016/5/12/chartex" xmlns:cx7="http://schemas.microsoft.com/office/drawing/2016/5/13/chartex" xmlns:cx8="http://schemas.microsoft.com/office/drawing/2016/5/14/chartex" xmlns:mc="http://schemas.openxmlformats.org/markup-compatibility/2006" xmlns:aink="http://schemas.microsoft.com/office/drawing/2016/ink" xmlns:am3d="http://schemas.microsoft.com/office/drawing/2017/model3d" xmlns:o="urn:schemas-microsoft-com:office:office" xmlns:r="http://schemas.openxmlformats.org/officeDocument/2006/relationships" xmlns:m="http://schemas.openxmlformats.org/officeDocument/2006/math" xmlns:v="urn:schemas-microsoft-com:vml" xmlns:wp14="http://schemas.microsoft.com/office/word/2010/wordprocessingDrawing" xmlns:wp="http://schemas.openxmlformats.org/drawingml/2006/wordprocessingDrawing" xmlns:w10="urn:schemas-microsoft-com:office:word" xmlns:w="http://schemas.openxmlformats.org/wordprocessingml/2006/main" xmlns:w14="http://schemas.microsoft.com/office/word/2010/wordml" xmlns:w15="http://schemas.microsoft.com/office/word/2012/wordml" xmlns:w16cid="http://schemas.microsoft.com/office/word/2016/wordml/cid" xmlns:w16se="http://schemas.microsoft.com/office/word/2015/wordml/symex" xmlns:wpg="http://schemas.microsoft.com/office/word/2010/wordprocessingGroup" xmlns:wpi="http://schemas.microsoft.com/office/word/2010/wordprocessingInk" xmlns:wne="http://schemas.microsoft.com/office/word/2006/wordml" xmlns:wps="http://schemas.microsoft.com/office/word/2010/wordprocessingShape" mc:Ignorable="w14 w15 w16se w16cid wp14">
-  <w:comment w:id="25" w:author="Neck" w:date="2019-10-28T17:03:00Z" w:initials="NCK">
+  <w:comment w:id="18" w:author="Neck" w:date="2019-10-28T17:03:00Z" w:initials="NCK">
     <w:p>
       <w:pPr>
         <w:pStyle w:val="CommentText"/>
@@ -7571,7 +7525,7 @@
       </w:r>
     </w:p>
   </w:comment>
-  <w:comment w:id="26" w:author="Adam Arkley" w:date="2019-10-28T17:24:00Z" w:initials="AA">
+  <w:comment w:id="19" w:author="Adam Arkley" w:date="2019-10-28T17:24:00Z" w:initials="AA">
     <w:p>
       <w:pPr>
         <w:pStyle w:val="CommentText"/>
@@ -7587,7 +7541,7 @@
       </w:r>
     </w:p>
   </w:comment>
-  <w:comment w:id="46" w:author="Neck" w:date="2019-10-28T23:42:00Z" w:initials="NCK">
+  <w:comment w:id="33" w:author="Neck" w:date="2019-10-28T23:42:00Z" w:initials="NCK">
     <w:p>
       <w:pPr>
         <w:pStyle w:val="CommentText"/>
@@ -7629,7 +7583,7 @@
       </w:r>
     </w:p>
   </w:comment>
-  <w:comment w:id="47" w:author="Adam Arkley" w:date="2019-10-29T07:04:00Z" w:initials="AA">
+  <w:comment w:id="34" w:author="Adam Arkley" w:date="2019-10-29T07:04:00Z" w:initials="AA">
     <w:p>
       <w:pPr>
         <w:pStyle w:val="CommentText"/>
@@ -7642,47 +7596,6 @@
       </w:r>
       <w:r>
         <w:t>This one was discussed before – catch up with me on Discord…</w:t>
-      </w:r>
-    </w:p>
-  </w:comment>
-  <w:comment w:id="51" w:author="Neck" w:date="2019-10-28T23:44:00Z" w:initials="NCK">
-    <w:p>
-      <w:pPr>
-        <w:pStyle w:val="CommentText"/>
-      </w:pPr>
-      <w:r>
-        <w:rPr>
-          <w:rStyle w:val="CommentReference"/>
-        </w:rPr>
-        <w:annotationRef/>
-      </w:r>
-      <w:r>
-        <w:t>Why could we not use rock wings again? That is more aligned with the real SOP</w:t>
-      </w:r>
-    </w:p>
-  </w:comment>
-  <w:comment w:id="52" w:author="Adam Arkley" w:date="2019-10-29T06:53:00Z" w:initials="AA">
-    <w:p>
-      <w:pPr>
-        <w:pStyle w:val="CommentText"/>
-      </w:pPr>
-      <w:r>
-        <w:rPr>
-          <w:rStyle w:val="CommentReference"/>
-        </w:rPr>
-        <w:annotationRef/>
-      </w:r>
-      <w:r>
-        <w:t>This is almost a direct copy/paste from the 494</w:t>
-      </w:r>
-      <w:r>
-        <w:rPr>
-          <w:vertAlign w:val="superscript"/>
-        </w:rPr>
-        <w:t>th</w:t>
-      </w:r>
-      <w:r>
-        <w:t xml:space="preserve"> – I’m just look for standardisation.</w:t>
       </w:r>
     </w:p>
   </w:comment>
@@ -7695,8 +7608,6 @@
   <w15:commentEx w15:paraId="44435EEA" w15:done="0"/>
   <w15:commentEx w15:paraId="44435EF6" w15:done="0"/>
   <w15:commentEx w15:paraId="2E4C0CD1" w15:paraIdParent="44435EF6" w15:done="0"/>
-  <w15:commentEx w15:paraId="44435EF7" w15:done="0"/>
-  <w15:commentEx w15:paraId="16F63208" w15:paraIdParent="44435EF7" w15:done="0"/>
 </w15:commentsEx>
 </file>
 
@@ -7706,8 +7617,6 @@
   <w16cid:commentId w16cid:paraId="44435EEA" w16cid:durableId="21625CC4"/>
   <w16cid:commentId w16cid:paraId="44435EF6" w16cid:durableId="21625CCD"/>
   <w16cid:commentId w16cid:paraId="2E4C0CD1" w16cid:durableId="21626303"/>
-  <w16cid:commentId w16cid:paraId="44435EF7" w16cid:durableId="21625CCE"/>
-  <w16cid:commentId w16cid:paraId="16F63208" w16cid:durableId="21626082"/>
 </w16cid:commentsIds>
 </file>
 
@@ -11450,7 +11359,7 @@
     <w:lsdException w:name="Table Web 2" w:semiHidden="1" w:unhideWhenUsed="1"/>
     <w:lsdException w:name="Table Web 3" w:semiHidden="1" w:unhideWhenUsed="1"/>
     <w:lsdException w:name="Balloon Text" w:semiHidden="1" w:unhideWhenUsed="1"/>
-    <w:lsdException w:name="Table Grid" w:semiHidden="1" w:uiPriority="39" w:unhideWhenUsed="1"/>
+    <w:lsdException w:name="Table Grid" w:uiPriority="39"/>
     <w:lsdException w:name="Table Theme" w:semiHidden="1" w:unhideWhenUsed="1"/>
     <w:lsdException w:name="Placeholder Text" w:semiHidden="1"/>
     <w:lsdException w:name="No Spacing" w:uiPriority="1" w:qFormat="1"/>
@@ -12819,7 +12728,7 @@
 </file>
 
 <file path=customXml/itemProps2.xml><?xml version="1.0" encoding="utf-8"?>
-<ds:datastoreItem xmlns:ds="http://schemas.openxmlformats.org/officeDocument/2006/customXml" ds:itemID="{1A7E11AA-5B52-41F6-97D4-78855B51420F}">
+<ds:datastoreItem xmlns:ds="http://schemas.openxmlformats.org/officeDocument/2006/customXml" ds:itemID="{29AD4982-738F-4F97-81F3-2DC632908842}">
   <ds:schemaRefs>
     <ds:schemaRef ds:uri="http://schemas.openxmlformats.org/officeDocument/2006/bibliography"/>
   </ds:schemaRefs>

</xml_diff>

<commit_message>
Prepared for release SAT handbook and 388th SOP
</commit_message>
<xml_diff>
--- a/SOP/132-388-SOP.docx
+++ b/SOP/132-388-SOP.docx
@@ -1,6 +1,6 @@
 
 <file path=word/document.xml><?xml version="1.0" encoding="utf-8"?>
-<w:document xmlns:ve="http://schemas.openxmlformats.org/markup-compatibility/2006" xmlns:o="urn:schemas-microsoft-com:office:office" xmlns:r="http://schemas.openxmlformats.org/officeDocument/2006/relationships" xmlns:m="http://schemas.openxmlformats.org/officeDocument/2006/math" xmlns:v="urn:schemas-microsoft-com:vml" xmlns:wp="http://schemas.openxmlformats.org/drawingml/2006/wordprocessingDrawing" xmlns:w10="urn:schemas-microsoft-com:office:word" xmlns:w="http://schemas.openxmlformats.org/wordprocessingml/2006/main" xmlns:wne="http://schemas.microsoft.com/office/word/2006/wordml">
+<w:document xmlns:wpc="http://schemas.microsoft.com/office/word/2010/wordprocessingCanvas" xmlns:cx="http://schemas.microsoft.com/office/drawing/2014/chartex" xmlns:cx1="http://schemas.microsoft.com/office/drawing/2015/9/8/chartex" xmlns:cx2="http://schemas.microsoft.com/office/drawing/2015/10/21/chartex" xmlns:cx3="http://schemas.microsoft.com/office/drawing/2016/5/9/chartex" xmlns:cx4="http://schemas.microsoft.com/office/drawing/2016/5/10/chartex" xmlns:cx5="http://schemas.microsoft.com/office/drawing/2016/5/11/chartex" xmlns:cx6="http://schemas.microsoft.com/office/drawing/2016/5/12/chartex" xmlns:cx7="http://schemas.microsoft.com/office/drawing/2016/5/13/chartex" xmlns:cx8="http://schemas.microsoft.com/office/drawing/2016/5/14/chartex" xmlns:mc="http://schemas.openxmlformats.org/markup-compatibility/2006" xmlns:aink="http://schemas.microsoft.com/office/drawing/2016/ink" xmlns:am3d="http://schemas.microsoft.com/office/drawing/2017/model3d" xmlns:o="urn:schemas-microsoft-com:office:office" xmlns:r="http://schemas.openxmlformats.org/officeDocument/2006/relationships" xmlns:m="http://schemas.openxmlformats.org/officeDocument/2006/math" xmlns:v="urn:schemas-microsoft-com:vml" xmlns:wp14="http://schemas.microsoft.com/office/word/2010/wordprocessingDrawing" xmlns:wp="http://schemas.openxmlformats.org/drawingml/2006/wordprocessingDrawing" xmlns:w10="urn:schemas-microsoft-com:office:word" xmlns:w="http://schemas.openxmlformats.org/wordprocessingml/2006/main" xmlns:w14="http://schemas.microsoft.com/office/word/2010/wordml" xmlns:w15="http://schemas.microsoft.com/office/word/2012/wordml" xmlns:w16cid="http://schemas.microsoft.com/office/word/2016/wordml/cid" xmlns:w16se="http://schemas.microsoft.com/office/word/2015/wordml/symex" xmlns:wpg="http://schemas.microsoft.com/office/word/2010/wordprocessingGroup" xmlns:wpi="http://schemas.microsoft.com/office/word/2010/wordprocessingInk" xmlns:wne="http://schemas.microsoft.com/office/word/2006/wordml" xmlns:wps="http://schemas.microsoft.com/office/word/2010/wordprocessingShape" mc:Ignorable="w14 w15 w16se w16cid wp14">
   <w:body>
     <w:sdt>
       <w:sdtPr>
@@ -14,12 +14,14 @@
           <w:docPartUnique/>
         </w:docPartObj>
       </w:sdtPr>
+      <w:sdtEndPr/>
       <w:sdtContent>
         <w:sdt>
           <w:sdtPr>
             <w:id w:val="1059050977"/>
             <w:picture/>
           </w:sdtPr>
+          <w:sdtEndPr/>
           <w:sdtContent>
             <w:p>
               <w:pPr>
@@ -34,7 +36,7 @@
                   <w:lang w:val="nb-NO" w:eastAsia="nb-NO"/>
                 </w:rPr>
                 <w:drawing>
-                  <wp:inline distT="0" distB="0" distL="0" distR="0">
+                  <wp:inline distT="0" distB="0" distL="0" distR="0" wp14:anchorId="0A9B4A95" wp14:editId="0288EB42">
                     <wp:extent cx="1845904" cy="1891025"/>
                     <wp:effectExtent l="0" t="0" r="0" b="0"/>
                     <wp:docPr id="2" name="Picture 2"/>
@@ -85,7 +87,6 @@
               <w:caps/>
               <w:sz w:val="80"/>
               <w:szCs w:val="80"/>
-              <w:lang w:val="en-GB"/>
             </w:rPr>
             <w:alias w:val="Title"/>
             <w:tag w:val=""/>
@@ -93,6 +94,7 @@
             <w:dataBinding w:prefixMappings="xmlns:ns0='http://purl.org/dc/elements/1.1/' xmlns:ns1='http://schemas.openxmlformats.org/package/2006/metadata/core-properties' " w:xpath="/ns1:coreProperties[1]/ns0:title[1]" w:storeItemID="{6C3C8BC8-F283-45AE-878A-BAB7291924A1}"/>
             <w:text/>
           </w:sdtPr>
+          <w:sdtEndPr/>
           <w:sdtContent>
             <w:p>
               <w:pPr>
@@ -117,7 +119,6 @@
                   <w:caps/>
                   <w:sz w:val="80"/>
                   <w:szCs w:val="80"/>
-                  <w:lang w:val="nb-NO"/>
                 </w:rPr>
                 <w:t>STANDARD OPERATING PROCEDURES</w:t>
               </w:r>
@@ -129,7 +130,6 @@
             <w:rPr>
               <w:sz w:val="32"/>
               <w:szCs w:val="28"/>
-              <w:lang w:val="en-GB"/>
             </w:rPr>
             <w:alias w:val="Category"/>
             <w:tag w:val=""/>
@@ -137,6 +137,7 @@
             <w:dataBinding w:prefixMappings="xmlns:ns0='http://purl.org/dc/elements/1.1/' xmlns:ns1='http://schemas.openxmlformats.org/package/2006/metadata/core-properties' " w:xpath="/ns1:coreProperties[1]/ns1:category[1]" w:storeItemID="{6C3C8BC8-F283-45AE-878A-BAB7291924A1}"/>
             <w:text/>
           </w:sdtPr>
+          <w:sdtEndPr/>
           <w:sdtContent>
             <w:p>
               <w:pPr>
@@ -153,7 +154,6 @@
                 <w:rPr>
                   <w:sz w:val="32"/>
                   <w:szCs w:val="28"/>
-                  <w:lang w:val="nb-NO"/>
                 </w:rPr>
                 <w:t>388th vFighter Squadron</w:t>
               </w:r>
@@ -176,7 +176,6 @@
               <w:rPr>
                 <w:sz w:val="32"/>
                 <w:szCs w:val="28"/>
-                <w:lang w:val="en-GB"/>
               </w:rPr>
               <w:alias w:val="Subtitle"/>
               <w:tag w:val=""/>
@@ -184,12 +183,12 @@
               <w:dataBinding w:prefixMappings="xmlns:ns0='http://purl.org/dc/elements/1.1/' xmlns:ns1='http://schemas.openxmlformats.org/package/2006/metadata/core-properties' " w:xpath="/ns1:coreProperties[1]/ns0:subject[1]" w:storeItemID="{6C3C8BC8-F283-45AE-878A-BAB7291924A1}"/>
               <w:text/>
             </w:sdtPr>
+            <w:sdtEndPr/>
             <w:sdtContent>
               <w:r>
                 <w:rPr>
                   <w:sz w:val="32"/>
                   <w:szCs w:val="28"/>
-                  <w:lang w:val="nb-NO"/>
                 </w:rPr>
                 <w:t>Standard Operating Procedures</w:t>
               </w:r>
@@ -213,7 +212,6 @@
               <w:rPr>
                 <w:sz w:val="32"/>
                 <w:szCs w:val="32"/>
-                <w:lang w:val="en-GB"/>
               </w:rPr>
               <w:alias w:val="Company"/>
               <w:tag w:val=""/>
@@ -221,12 +219,12 @@
               <w:dataBinding w:prefixMappings="xmlns:ns0='http://schemas.openxmlformats.org/officeDocument/2006/extended-properties' " w:xpath="/ns0:Properties[1]/ns0:Company[1]" w:storeItemID="{6668398D-A668-4E3E-A5EB-62B293D839F1}"/>
               <w:text/>
             </w:sdtPr>
+            <w:sdtEndPr/>
             <w:sdtContent>
               <w:r>
                 <w:rPr>
                   <w:sz w:val="32"/>
                   <w:szCs w:val="32"/>
-                  <w:lang w:val="nb-NO"/>
                 </w:rPr>
                 <w:t>132nd Virtual Wing</w:t>
               </w:r>
@@ -248,7 +246,7 @@
               <w:color w:val="DDDDDD" w:themeColor="accent1"/>
               <w:lang w:eastAsia="nb-NO"/>
             </w:rPr>
-            <w:pict>
+            <w:pict w14:anchorId="59B5EE22">
               <v:shapetype id="_x0000_t202" coordsize="21600,21600" o:spt="202" path="m,l,21600r21600,l21600,xe">
                 <v:stroke joinstyle="miter"/>
                 <v:path gradientshapeok="t" o:connecttype="rect"/>
@@ -339,6 +337,7 @@
         <w:dataBinding w:prefixMappings="xmlns:ns0='http://purl.org/dc/elements/1.1/' xmlns:ns1='http://schemas.openxmlformats.org/package/2006/metadata/core-properties' " w:xpath="/ns1:coreProperties[1]/ns0:title[1]" w:storeItemID="{6C3C8BC8-F283-45AE-878A-BAB7291924A1}"/>
         <w:text/>
       </w:sdtPr>
+      <w:sdtEndPr/>
       <w:sdtContent>
         <w:p>
           <w:pPr>
@@ -368,7 +367,7 @@
       <w:tblPr>
         <w:tblStyle w:val="PlainTable31"/>
         <w:tblW w:w="0" w:type="auto"/>
-        <w:tblLook w:val="04A0"/>
+        <w:tblLook w:val="04A0" w:firstRow="1" w:lastRow="0" w:firstColumn="1" w:lastColumn="0" w:noHBand="0" w:noVBand="1"/>
       </w:tblPr>
       <w:tblGrid>
         <w:gridCol w:w="2660"/>
@@ -376,11 +375,11 @@
       </w:tblGrid>
       <w:tr>
         <w:trPr>
-          <w:cnfStyle w:val="100000000000"/>
+          <w:cnfStyle w:val="100000000000" w:firstRow="1" w:lastRow="0" w:firstColumn="0" w:lastColumn="0" w:oddVBand="0" w:evenVBand="0" w:oddHBand="0" w:evenHBand="0" w:firstRowFirstColumn="0" w:firstRowLastColumn="0" w:lastRowFirstColumn="0" w:lastRowLastColumn="0"/>
         </w:trPr>
         <w:tc>
           <w:tcPr>
-            <w:cnfStyle w:val="001000000100"/>
+            <w:cnfStyle w:val="001000000100" w:firstRow="0" w:lastRow="0" w:firstColumn="1" w:lastColumn="0" w:oddVBand="0" w:evenVBand="0" w:oddHBand="0" w:evenHBand="0" w:firstRowFirstColumn="1" w:firstRowLastColumn="0" w:lastRowFirstColumn="0" w:lastRowLastColumn="0"/>
             <w:tcW w:w="2660" w:type="dxa"/>
           </w:tcPr>
           <w:p>
@@ -419,6 +418,7 @@
             <w:dataBinding w:prefixMappings="xmlns:ns0='http://purl.org/dc/elements/1.1/' xmlns:ns1='http://schemas.openxmlformats.org/package/2006/metadata/core-properties' " w:xpath="/ns1:coreProperties[1]/ns1:category[1]" w:storeItemID="{6C3C8BC8-F283-45AE-878A-BAB7291924A1}"/>
             <w:text/>
           </w:sdtPr>
+          <w:sdtEndPr/>
           <w:sdtContent>
             <w:tc>
               <w:tcPr>
@@ -430,7 +430,7 @@
                     <w:tab w:val="left" w:pos="5556"/>
                   </w:tabs>
                   <w:contextualSpacing/>
-                  <w:cnfStyle w:val="100000000000"/>
+                  <w:cnfStyle w:val="100000000000" w:firstRow="1" w:lastRow="0" w:firstColumn="0" w:lastColumn="0" w:oddVBand="0" w:evenVBand="0" w:oddHBand="0" w:evenHBand="0" w:firstRowFirstColumn="0" w:firstRowLastColumn="0" w:lastRowFirstColumn="0" w:lastRowLastColumn="0"/>
                 </w:pPr>
                 <w:r>
                   <w:rPr>
@@ -445,11 +445,11 @@
       </w:tr>
       <w:tr>
         <w:trPr>
-          <w:cnfStyle w:val="000000100000"/>
+          <w:cnfStyle w:val="000000100000" w:firstRow="0" w:lastRow="0" w:firstColumn="0" w:lastColumn="0" w:oddVBand="0" w:evenVBand="0" w:oddHBand="1" w:evenHBand="0" w:firstRowFirstColumn="0" w:firstRowLastColumn="0" w:lastRowFirstColumn="0" w:lastRowLastColumn="0"/>
         </w:trPr>
         <w:tc>
           <w:tcPr>
-            <w:cnfStyle w:val="001000000000"/>
+            <w:cnfStyle w:val="001000000000" w:firstRow="0" w:lastRow="0" w:firstColumn="1" w:lastColumn="0" w:oddVBand="0" w:evenVBand="0" w:oddHBand="0" w:evenHBand="0" w:firstRowFirstColumn="0" w:firstRowLastColumn="0" w:lastRowFirstColumn="0" w:lastRowLastColumn="0"/>
             <w:tcW w:w="2660" w:type="dxa"/>
           </w:tcPr>
           <w:p>
@@ -484,6 +484,7 @@
             <w:dataBinding w:prefixMappings="xmlns:ns0='http://purl.org/dc/elements/1.1/' xmlns:ns1='http://schemas.openxmlformats.org/package/2006/metadata/core-properties' " w:xpath="/ns1:coreProperties[1]/ns0:subject[1]" w:storeItemID="{6C3C8BC8-F283-45AE-878A-BAB7291924A1}"/>
             <w:text/>
           </w:sdtPr>
+          <w:sdtEndPr/>
           <w:sdtContent>
             <w:tc>
               <w:tcPr>
@@ -495,7 +496,7 @@
                     <w:tab w:val="left" w:pos="5556"/>
                   </w:tabs>
                   <w:contextualSpacing/>
-                  <w:cnfStyle w:val="000000100000"/>
+                  <w:cnfStyle w:val="000000100000" w:firstRow="0" w:lastRow="0" w:firstColumn="0" w:lastColumn="0" w:oddVBand="0" w:evenVBand="0" w:oddHBand="1" w:evenHBand="0" w:firstRowFirstColumn="0" w:firstRowLastColumn="0" w:lastRowFirstColumn="0" w:lastRowLastColumn="0"/>
                 </w:pPr>
                 <w:r>
                   <w:rPr>
@@ -512,7 +513,7 @@
       <w:tr>
         <w:tc>
           <w:tcPr>
-            <w:cnfStyle w:val="001000000000"/>
+            <w:cnfStyle w:val="001000000000" w:firstRow="0" w:lastRow="0" w:firstColumn="1" w:lastColumn="0" w:oddVBand="0" w:evenVBand="0" w:oddHBand="0" w:evenHBand="0" w:firstRowFirstColumn="0" w:firstRowLastColumn="0" w:lastRowFirstColumn="0" w:lastRowLastColumn="0"/>
             <w:tcW w:w="2660" w:type="dxa"/>
           </w:tcPr>
           <w:p>
@@ -546,24 +547,24 @@
                 <w:tab w:val="left" w:pos="5556"/>
               </w:tabs>
               <w:contextualSpacing/>
-              <w:cnfStyle w:val="000000000000"/>
+              <w:cnfStyle w:val="000000000000" w:firstRow="0" w:lastRow="0" w:firstColumn="0" w:lastColumn="0" w:oddVBand="0" w:evenVBand="0" w:oddHBand="0" w:evenHBand="0" w:firstRowFirstColumn="0" w:firstRowLastColumn="0" w:lastRowFirstColumn="0" w:lastRowLastColumn="0"/>
             </w:pPr>
             <w:r>
               <w:t>0.</w:t>
             </w:r>
             <w:r>
-              <w:t>3</w:t>
+              <w:t>4</w:t>
             </w:r>
           </w:p>
         </w:tc>
       </w:tr>
       <w:tr>
         <w:trPr>
-          <w:cnfStyle w:val="000000100000"/>
+          <w:cnfStyle w:val="000000100000" w:firstRow="0" w:lastRow="0" w:firstColumn="0" w:lastColumn="0" w:oddVBand="0" w:evenVBand="0" w:oddHBand="1" w:evenHBand="0" w:firstRowFirstColumn="0" w:firstRowLastColumn="0" w:lastRowFirstColumn="0" w:lastRowLastColumn="0"/>
         </w:trPr>
         <w:tc>
           <w:tcPr>
-            <w:cnfStyle w:val="001000000000"/>
+            <w:cnfStyle w:val="001000000000" w:firstRow="0" w:lastRow="0" w:firstColumn="1" w:lastColumn="0" w:oddVBand="0" w:evenVBand="0" w:oddHBand="0" w:evenHBand="0" w:firstRowFirstColumn="0" w:firstRowLastColumn="0" w:lastRowFirstColumn="0" w:lastRowLastColumn="0"/>
             <w:tcW w:w="2660" w:type="dxa"/>
           </w:tcPr>
           <w:p>
@@ -593,13 +594,14 @@
             <w:tag w:val=""/>
             <w:id w:val="1930462199"/>
             <w:dataBinding w:prefixMappings="xmlns:ns0='http://schemas.microsoft.com/office/2006/coverPageProps' " w:xpath="/ns0:CoverPageProperties[1]/ns0:PublishDate[1]" w:storeItemID="{55AF091B-3C7A-41E3-B477-F2FDAA23CFDA}"/>
-            <w:date w:fullDate="2019-10-05T00:00:00Z">
+            <w:date w:fullDate="2020-01-17T00:00:00Z">
               <w:dateFormat w:val="dd.MM.yyyy"/>
               <w:lid w:val="nb-NO"/>
               <w:storeMappedDataAs w:val="dateTime"/>
               <w:calendar w:val="gregorian"/>
             </w:date>
           </w:sdtPr>
+          <w:sdtEndPr/>
           <w:sdtContent>
             <w:tc>
               <w:tcPr>
@@ -611,13 +613,13 @@
                     <w:tab w:val="left" w:pos="5556"/>
                   </w:tabs>
                   <w:contextualSpacing/>
-                  <w:cnfStyle w:val="000000100000"/>
+                  <w:cnfStyle w:val="000000100000" w:firstRow="0" w:lastRow="0" w:firstColumn="0" w:lastColumn="0" w:oddVBand="0" w:evenVBand="0" w:oddHBand="1" w:evenHBand="0" w:firstRowFirstColumn="0" w:firstRowLastColumn="0" w:lastRowFirstColumn="0" w:lastRowLastColumn="0"/>
                 </w:pPr>
                 <w:r>
                   <w:rPr>
                     <w:lang w:val="nb-NO"/>
                   </w:rPr>
-                  <w:t>05.10.2019</w:t>
+                  <w:t>17.01.2020</w:t>
                 </w:r>
               </w:p>
             </w:tc>
@@ -627,7 +629,7 @@
       <w:tr>
         <w:tc>
           <w:tcPr>
-            <w:cnfStyle w:val="001000000000"/>
+            <w:cnfStyle w:val="001000000000" w:firstRow="0" w:lastRow="0" w:firstColumn="1" w:lastColumn="0" w:oddVBand="0" w:evenVBand="0" w:oddHBand="0" w:evenHBand="0" w:firstRowFirstColumn="0" w:firstRowLastColumn="0" w:lastRowFirstColumn="0" w:lastRowLastColumn="0"/>
             <w:tcW w:w="2660" w:type="dxa"/>
           </w:tcPr>
           <w:p>
@@ -661,7 +663,7 @@
                 <w:tab w:val="left" w:pos="5556"/>
               </w:tabs>
               <w:contextualSpacing/>
-              <w:cnfStyle w:val="000000000000"/>
+              <w:cnfStyle w:val="000000000000" w:firstRow="0" w:lastRow="0" w:firstColumn="0" w:lastColumn="0" w:oddVBand="0" w:evenVBand="0" w:oddHBand="0" w:evenHBand="0" w:firstRowFirstColumn="0" w:firstRowLastColumn="0" w:lastRowFirstColumn="0" w:lastRowLastColumn="0"/>
             </w:pPr>
             <w:r>
               <w:t>Neck, Ashilta</w:t>
@@ -677,11 +679,11 @@
       </w:tr>
       <w:tr>
         <w:trPr>
-          <w:cnfStyle w:val="000000100000"/>
+          <w:cnfStyle w:val="000000100000" w:firstRow="0" w:lastRow="0" w:firstColumn="0" w:lastColumn="0" w:oddVBand="0" w:evenVBand="0" w:oddHBand="1" w:evenHBand="0" w:firstRowFirstColumn="0" w:firstRowLastColumn="0" w:lastRowFirstColumn="0" w:lastRowLastColumn="0"/>
         </w:trPr>
         <w:tc>
           <w:tcPr>
-            <w:cnfStyle w:val="001000000000"/>
+            <w:cnfStyle w:val="001000000000" w:firstRow="0" w:lastRow="0" w:firstColumn="1" w:lastColumn="0" w:oddVBand="0" w:evenVBand="0" w:oddHBand="0" w:evenHBand="0" w:firstRowFirstColumn="0" w:firstRowLastColumn="0" w:lastRowFirstColumn="0" w:lastRowLastColumn="0"/>
             <w:tcW w:w="2660" w:type="dxa"/>
           </w:tcPr>
           <w:p>
@@ -722,7 +724,7 @@
                 <w:tab w:val="left" w:pos="5556"/>
               </w:tabs>
               <w:contextualSpacing/>
-              <w:cnfStyle w:val="000000100000"/>
+              <w:cnfStyle w:val="000000100000" w:firstRow="0" w:lastRow="0" w:firstColumn="0" w:lastColumn="0" w:oddVBand="0" w:evenVBand="0" w:oddHBand="1" w:evenHBand="0" w:firstRowFirstColumn="0" w:firstRowLastColumn="0" w:lastRowFirstColumn="0" w:lastRowLastColumn="0"/>
               <w:rPr>
                 <w:i/>
               </w:rPr>
@@ -752,7 +754,7 @@
                 <w:tab w:val="left" w:pos="5556"/>
               </w:tabs>
               <w:contextualSpacing/>
-              <w:cnfStyle w:val="000000100000"/>
+              <w:cnfStyle w:val="000000100000" w:firstRow="0" w:lastRow="0" w:firstColumn="0" w:lastColumn="0" w:oddVBand="0" w:evenVBand="0" w:oddHBand="1" w:evenHBand="0" w:firstRowFirstColumn="0" w:firstRowLastColumn="0" w:lastRowFirstColumn="0" w:lastRowLastColumn="0"/>
             </w:pPr>
             <w:r>
               <w:t>0.2</w:t>
@@ -770,7 +772,7 @@
                 <w:tab w:val="left" w:pos="5556"/>
               </w:tabs>
               <w:contextualSpacing/>
-              <w:cnfStyle w:val="000000100000"/>
+              <w:cnfStyle w:val="000000100000" w:firstRow="0" w:lastRow="0" w:firstColumn="0" w:lastColumn="0" w:oddVBand="0" w:evenVBand="0" w:oddHBand="1" w:evenHBand="0" w:firstRowFirstColumn="0" w:firstRowLastColumn="0" w:lastRowFirstColumn="0" w:lastRowLastColumn="0"/>
               <w:rPr>
                 <w:iCs/>
               </w:rPr>
@@ -794,7 +796,7 @@
                 <w:tab w:val="left" w:pos="5556"/>
               </w:tabs>
               <w:contextualSpacing/>
-              <w:cnfStyle w:val="000000100000"/>
+              <w:cnfStyle w:val="000000100000" w:firstRow="0" w:lastRow="0" w:firstColumn="0" w:lastColumn="0" w:oddVBand="0" w:evenVBand="0" w:oddHBand="1" w:evenHBand="0" w:firstRowFirstColumn="0" w:firstRowLastColumn="0" w:lastRowFirstColumn="0" w:lastRowLastColumn="0"/>
               <w:rPr>
                 <w:iCs/>
               </w:rPr>
@@ -811,7 +813,7 @@
       <w:tr>
         <w:tc>
           <w:tcPr>
-            <w:cnfStyle w:val="001000000000"/>
+            <w:cnfStyle w:val="001000000000" w:firstRow="0" w:lastRow="0" w:firstColumn="1" w:lastColumn="0" w:oddVBand="0" w:evenVBand="0" w:oddHBand="0" w:evenHBand="0" w:firstRowFirstColumn="0" w:firstRowLastColumn="0" w:lastRowFirstColumn="0" w:lastRowLastColumn="0"/>
             <w:tcW w:w="2660" w:type="dxa"/>
           </w:tcPr>
           <w:p>
@@ -847,7 +849,7 @@
                 <w:tab w:val="left" w:pos="5556"/>
               </w:tabs>
               <w:contextualSpacing/>
-              <w:cnfStyle w:val="000000000000"/>
+              <w:cnfStyle w:val="000000000000" w:firstRow="0" w:lastRow="0" w:firstColumn="0" w:lastColumn="0" w:oddVBand="0" w:evenVBand="0" w:oddHBand="0" w:evenHBand="0" w:firstRowFirstColumn="0" w:firstRowLastColumn="0" w:lastRowFirstColumn="0" w:lastRowLastColumn="0"/>
               <w:rPr>
                 <w:i/>
               </w:rPr>
@@ -2655,7 +2657,7 @@
                 <w:noProof/>
                 <w:webHidden/>
               </w:rPr>
-              <w:t>9</w:t>
+              <w:t>10</w:t>
             </w:r>
             <w:r>
               <w:rPr>
@@ -2919,7 +2921,7 @@
                 <w:noProof/>
                 <w:webHidden/>
               </w:rPr>
-              <w:t>10</w:t>
+              <w:t>11</w:t>
             </w:r>
             <w:r>
               <w:rPr>
@@ -5763,13 +5765,21 @@
         <w:t>SOP</w:t>
       </w:r>
       <w:r>
-        <w:t>s are approved</w:t>
+        <w:t xml:space="preserve">s are </w:t>
+      </w:r>
+      <w:proofErr w:type="gramStart"/>
+      <w:r>
+        <w:t>approved</w:t>
       </w:r>
       <w:r>
         <w:t>,</w:t>
       </w:r>
       <w:r>
-        <w:t>provided that</w:t>
+        <w:t>provided</w:t>
+      </w:r>
+      <w:proofErr w:type="gramEnd"/>
+      <w:r>
+        <w:t xml:space="preserve"> that</w:t>
       </w:r>
       <w:r>
         <w:t xml:space="preserve"> they are communicated to all parties </w:t>
@@ -6342,8 +6352,13 @@
       <w:bookmarkEnd w:id="5"/>
     </w:p>
     <w:p>
-      <w:r>
-        <w:t xml:space="preserve">In order for a flight to achieve maximum effectiveness, </w:t>
+      <w:proofErr w:type="gramStart"/>
+      <w:r>
+        <w:t>In order for</w:t>
+      </w:r>
+      <w:proofErr w:type="gramEnd"/>
+      <w:r>
+        <w:t xml:space="preserve"> a flight to achieve maximum effectiveness, </w:t>
       </w:r>
       <w:r>
         <w:t xml:space="preserve">a </w:t>
@@ -6956,10 +6971,18 @@
         <w:pStyle w:val="Overskrift3"/>
       </w:pPr>
       <w:r>
-        <w:t xml:space="preserve">All flight members must </w:t>
-      </w:r>
-      <w:r>
-        <w:t>remain tuned to the same primary radio frequency at all times in order to maintain flight integrity</w:t>
+        <w:t xml:space="preserve">All flight members </w:t>
+      </w:r>
+      <w:proofErr w:type="gramStart"/>
+      <w:r>
+        <w:t xml:space="preserve">must </w:t>
+      </w:r>
+      <w:r>
+        <w:t>remain tuned to the same primary radio frequency at all times</w:t>
+      </w:r>
+      <w:proofErr w:type="gramEnd"/>
+      <w:r>
+        <w:t xml:space="preserve"> in order to maintain flight integrity</w:t>
       </w:r>
       <w:r>
         <w:t>, unless otherwise directed by the Flight Lead</w:t>
@@ -6973,7 +6996,15 @@
         <w:pStyle w:val="Overskrift3"/>
       </w:pPr>
       <w:r>
-        <w:t xml:space="preserve">All flight members should remain tuned to the same auxiliary radio frequency at all times unless </w:t>
+        <w:t xml:space="preserve">All flight members </w:t>
+      </w:r>
+      <w:proofErr w:type="gramStart"/>
+      <w:r>
+        <w:t>should remain tuned to the same auxiliary radio frequency at all times</w:t>
+      </w:r>
+      <w:proofErr w:type="gramEnd"/>
+      <w:r>
+        <w:t xml:space="preserve"> unless </w:t>
       </w:r>
       <w:r>
         <w:t xml:space="preserve">otherwise </w:t>
@@ -7100,7 +7131,15 @@
         <w:pStyle w:val="Overskrift3"/>
       </w:pPr>
       <w:r>
-        <w:t>During taxi,  taxi light shall be set to on.</w:t>
+        <w:t xml:space="preserve">During </w:t>
+      </w:r>
+      <w:proofErr w:type="gramStart"/>
+      <w:r>
+        <w:t>taxi,  taxi</w:t>
+      </w:r>
+      <w:proofErr w:type="gramEnd"/>
+      <w:r>
+        <w:t xml:space="preserve"> light shall be set to on.</w:t>
       </w:r>
     </w:p>
     <w:p>
@@ -7323,7 +7362,11 @@
         <w:t xml:space="preserve">in ‘VMC on top’ conditions </w:t>
       </w:r>
       <w:r>
-        <w:t>or when carrying live air-to-surface ordnance,</w:t>
+        <w:t xml:space="preserve">or when carrying live air-to-surface </w:t>
+      </w:r>
+      <w:proofErr w:type="gramStart"/>
+      <w:r>
+        <w:t>ordnance,</w:t>
       </w:r>
       <w:r>
         <w:t>t</w:t>
@@ -7331,6 +7374,7 @@
       <w:r>
         <w:t>ake</w:t>
       </w:r>
+      <w:proofErr w:type="gramEnd"/>
       <w:r>
         <w:t>-</w:t>
       </w:r>
@@ -8232,7 +8276,15 @@
         <w:pStyle w:val="Overskrift3"/>
       </w:pPr>
       <w:r>
-        <w:t>Flights entering into an ACM engagement must declare ‘MERGED’ on the package working frequency</w:t>
+        <w:t xml:space="preserve">Flights </w:t>
+      </w:r>
+      <w:proofErr w:type="gramStart"/>
+      <w:r>
+        <w:t>entering into</w:t>
+      </w:r>
+      <w:proofErr w:type="gramEnd"/>
+      <w:r>
+        <w:t xml:space="preserve"> an ACM engagement must declare ‘MERGED’ on the package working frequency</w:t>
       </w:r>
       <w:r>
         <w:t>/C2 freq</w:t>
@@ -8275,10 +8327,18 @@
         <w:pStyle w:val="Overskrift3"/>
       </w:pPr>
       <w:r>
-        <w:t>Whilst conducting air-to-ground engagements involving the use of targeting pods,</w:t>
-      </w:r>
-      <w:r>
-        <w:t>the flight must be suitably deconflicted, either by altitude or with one pilot remaining ‘heads</w:t>
+        <w:t xml:space="preserve">Whilst conducting air-to-ground engagements involving the use of targeting </w:t>
+      </w:r>
+      <w:proofErr w:type="gramStart"/>
+      <w:r>
+        <w:t>pods,</w:t>
+      </w:r>
+      <w:r>
+        <w:t>the</w:t>
+      </w:r>
+      <w:proofErr w:type="gramEnd"/>
+      <w:r>
+        <w:t xml:space="preserve"> flight must be suitably deconflicted, either by altitude or with one pilot remaining ‘heads</w:t>
       </w:r>
       <w:r>
         <w:t>-</w:t>
@@ -8424,37 +8484,114 @@
         <w:t>The mission should be terminated</w:t>
       </w:r>
       <w:r>
-        <w:t xml:space="preserve"> for the element containin</w:t>
-      </w:r>
-      <w:bookmarkStart w:id="34" w:name="_GoBack"/>
+        <w:t xml:space="preserve"> for the element containing the NORDO</w:t>
+      </w:r>
+      <w:r>
+        <w:t xml:space="preserve"> and the NORDO aircraft should be escorted to an appropriate landing base.</w:t>
+      </w:r>
+    </w:p>
+    <w:p>
+      <w:pPr>
+        <w:pStyle w:val="Overskrift3"/>
+      </w:pPr>
+      <w:r>
+        <w:t xml:space="preserve">For radio failures outside of close formation, the NORDO pilot should attempt to join a route position approximately 500 feet from the </w:t>
+      </w:r>
+      <w:r>
+        <w:t>closest flight member and ‘porpoise’ their aircraft. A flight member will acknowledge the NORDO indication by a wing-rock</w:t>
+      </w:r>
+      <w:r>
+        <w:t>. The mission should be terminated for the element containing the NORDO and the NORDO aircraft should be escorted to an appropriate landing base.</w:t>
+      </w:r>
+    </w:p>
+    <w:p>
+      <w:pPr>
+        <w:pStyle w:val="Overskrift3"/>
+      </w:pPr>
+      <w:r>
+        <w:t>NORDO aircraft should land in advance of the rest of the formation.</w:t>
+      </w:r>
+    </w:p>
+    <w:p>
+      <w:pPr>
+        <w:pStyle w:val="Overskrift3"/>
+      </w:pPr>
+      <w:r>
+        <w:t>Aircraft must not expend munitions without two-way radio communication</w:t>
+      </w:r>
+      <w:r>
+        <w:t xml:space="preserve"> unless in self-defence</w:t>
+      </w:r>
+      <w:r>
+        <w:t>.</w:t>
+      </w:r>
+    </w:p>
+    <w:p/>
+    <w:p>
+      <w:pPr>
+        <w:pStyle w:val="Overskrift2"/>
+      </w:pPr>
+      <w:bookmarkStart w:id="34" w:name="_Toc27314417"/>
+      <w:r>
+        <w:t xml:space="preserve">Aircraft </w:t>
+      </w:r>
+      <w:r>
+        <w:t>Defects</w:t>
+      </w:r>
       <w:bookmarkEnd w:id="34"/>
-      <w:r>
-        <w:t>g the NORDO</w:t>
-      </w:r>
-      <w:r>
-        <w:t xml:space="preserve"> and the NORDO aircraft should be escorted to an appropriate landing base.</w:t>
-      </w:r>
     </w:p>
     <w:p>
       <w:pPr>
         <w:pStyle w:val="Overskrift3"/>
       </w:pPr>
       <w:r>
-        <w:t xml:space="preserve">For radio failures outside of close formation, the NORDO pilot should attempt to join a route position approximately 500 feet from the </w:t>
-      </w:r>
-      <w:r>
-        <w:t>closest flight member and ‘porpoise’ their aircraft. A flight member will acknowledge the NORDO indication by a wing-rock</w:t>
-      </w:r>
-      <w:r>
-        <w:t>. The mission should be terminated for the element containing the NORDO and the NORDO aircraft should be escorted to an appropriate landing base.</w:t>
-      </w:r>
+        <w:t xml:space="preserve">Detected defects which pose a risk to the conduct of the mission or to flight safety </w:t>
+      </w:r>
+      <w:r>
+        <w:t xml:space="preserve">constitute an emergency and </w:t>
+      </w:r>
+      <w:r>
+        <w:t>must be reported to the flight lead</w:t>
+      </w:r>
+      <w:r>
+        <w:t xml:space="preserve"> as soon as is practicable</w:t>
+      </w:r>
+      <w:r>
+        <w:t>.</w:t>
+      </w:r>
+    </w:p>
+    <w:p/>
+    <w:p>
+      <w:pPr>
+        <w:pStyle w:val="Overskrift2"/>
+      </w:pPr>
+      <w:bookmarkStart w:id="35" w:name="_Toc27314418"/>
+      <w:r>
+        <w:t>Hung Ordnance</w:t>
+      </w:r>
+      <w:bookmarkEnd w:id="35"/>
     </w:p>
     <w:p>
       <w:pPr>
         <w:pStyle w:val="Overskrift3"/>
       </w:pPr>
       <w:r>
-        <w:t>NORDO aircraft should land in advance of the rest of the formation.</w:t>
+        <w:t>If h</w:t>
+      </w:r>
+      <w:r>
+        <w:t xml:space="preserve">ung ordnance </w:t>
+      </w:r>
+      <w:r>
+        <w:t xml:space="preserve">is detected, attempts </w:t>
+      </w:r>
+      <w:r>
+        <w:t xml:space="preserve">should be </w:t>
+      </w:r>
+      <w:r>
+        <w:t>made to release the munition using another delivery mode. If unsuccessful, attempts should be made to jettison the store using selective jettison procedures</w:t>
+      </w:r>
+      <w:r>
+        <w:t>.</w:t>
       </w:r>
     </w:p>
     <w:p>
@@ -8462,13 +8599,7 @@
         <w:pStyle w:val="Overskrift3"/>
       </w:pPr>
       <w:r>
-        <w:t>Aircraft must not expend munitions without two-way radio communication</w:t>
-      </w:r>
-      <w:r>
-        <w:t xml:space="preserve"> unless in self-defence</w:t>
-      </w:r>
-      <w:r>
-        <w:t>.</w:t>
+        <w:t>If ordnance remains hung, the aircraft should recover either to an alternate field, or be the last aircraft in the package to recover.</w:t>
       </w:r>
     </w:p>
     <w:p/>
@@ -8476,87 +8607,11 @@
       <w:pPr>
         <w:pStyle w:val="Overskrift2"/>
       </w:pPr>
-      <w:bookmarkStart w:id="35" w:name="_Toc27314417"/>
-      <w:r>
-        <w:t xml:space="preserve">Aircraft </w:t>
-      </w:r>
-      <w:r>
-        <w:t>Defects</w:t>
-      </w:r>
-      <w:bookmarkEnd w:id="35"/>
-    </w:p>
-    <w:p>
-      <w:pPr>
-        <w:pStyle w:val="Overskrift3"/>
-      </w:pPr>
-      <w:r>
-        <w:t xml:space="preserve">Detected defects which pose a risk to the conduct of the mission or to flight safety </w:t>
-      </w:r>
-      <w:r>
-        <w:t xml:space="preserve">constitute an emergency and </w:t>
-      </w:r>
-      <w:r>
-        <w:t>must be reported to the flight lead</w:t>
-      </w:r>
-      <w:r>
-        <w:t xml:space="preserve"> as soon as is practicable</w:t>
-      </w:r>
-      <w:r>
-        <w:t>.</w:t>
-      </w:r>
-    </w:p>
-    <w:p/>
-    <w:p>
-      <w:pPr>
-        <w:pStyle w:val="Overskrift2"/>
-      </w:pPr>
-      <w:bookmarkStart w:id="36" w:name="_Toc27314418"/>
-      <w:r>
-        <w:t>Hung Ordnance</w:t>
+      <w:bookmarkStart w:id="36" w:name="_Toc27314419"/>
+      <w:r>
+        <w:t>Battle Damage</w:t>
       </w:r>
       <w:bookmarkEnd w:id="36"/>
-    </w:p>
-    <w:p>
-      <w:pPr>
-        <w:pStyle w:val="Overskrift3"/>
-      </w:pPr>
-      <w:r>
-        <w:t>If h</w:t>
-      </w:r>
-      <w:r>
-        <w:t xml:space="preserve">ung ordnance </w:t>
-      </w:r>
-      <w:r>
-        <w:t xml:space="preserve">is detected, attempts </w:t>
-      </w:r>
-      <w:r>
-        <w:t xml:space="preserve">should be </w:t>
-      </w:r>
-      <w:r>
-        <w:t>made to release the munition using another delivery mode. If unsuccessful, attempts should be made to jettison the store using selective jettison procedures</w:t>
-      </w:r>
-      <w:r>
-        <w:t>.</w:t>
-      </w:r>
-    </w:p>
-    <w:p>
-      <w:pPr>
-        <w:pStyle w:val="Overskrift3"/>
-      </w:pPr>
-      <w:r>
-        <w:t>If ordnance remains hung, the aircraft should recover either to an alternate field, or be the last aircraft in the package to recover.</w:t>
-      </w:r>
-    </w:p>
-    <w:p/>
-    <w:p>
-      <w:pPr>
-        <w:pStyle w:val="Overskrift2"/>
-      </w:pPr>
-      <w:bookmarkStart w:id="37" w:name="_Toc27314419"/>
-      <w:r>
-        <w:t>Battle Damage</w:t>
-      </w:r>
-      <w:bookmarkEnd w:id="37"/>
     </w:p>
     <w:p>
       <w:pPr>
@@ -8605,22 +8660,22 @@
       <w:pPr>
         <w:pStyle w:val="Overskrift1"/>
       </w:pPr>
-      <w:bookmarkStart w:id="38" w:name="_Toc27314420"/>
+      <w:bookmarkStart w:id="37" w:name="_Toc27314420"/>
       <w:r>
         <w:lastRenderedPageBreak/>
         <w:t>Emergency Procedures</w:t>
       </w:r>
+      <w:bookmarkEnd w:id="37"/>
+    </w:p>
+    <w:p>
+      <w:pPr>
+        <w:pStyle w:val="Overskrift2"/>
+      </w:pPr>
+      <w:bookmarkStart w:id="38" w:name="_Toc27314421"/>
+      <w:r>
+        <w:t>Engine Failure</w:t>
+      </w:r>
       <w:bookmarkEnd w:id="38"/>
-    </w:p>
-    <w:p>
-      <w:pPr>
-        <w:pStyle w:val="Overskrift2"/>
-      </w:pPr>
-      <w:bookmarkStart w:id="39" w:name="_Toc27314421"/>
-      <w:r>
-        <w:t>Engine Failure</w:t>
-      </w:r>
-      <w:bookmarkEnd w:id="39"/>
     </w:p>
     <w:p>
       <w:pPr>
@@ -8707,24 +8762,24 @@
       <w:pPr>
         <w:pStyle w:val="Overskrift1"/>
       </w:pPr>
-      <w:bookmarkStart w:id="40" w:name="_Mission_briefing"/>
-      <w:bookmarkStart w:id="41" w:name="_Toc27314422"/>
-      <w:bookmarkEnd w:id="40"/>
+      <w:bookmarkStart w:id="39" w:name="_Mission_briefing"/>
+      <w:bookmarkStart w:id="40" w:name="_Toc27314422"/>
+      <w:bookmarkEnd w:id="39"/>
       <w:r>
         <w:lastRenderedPageBreak/>
         <w:t>Mission briefing</w:t>
       </w:r>
+      <w:bookmarkEnd w:id="40"/>
+    </w:p>
+    <w:p>
+      <w:pPr>
+        <w:pStyle w:val="Overskrift2"/>
+      </w:pPr>
+      <w:bookmarkStart w:id="41" w:name="_Toc27314423"/>
+      <w:r>
+        <w:t>Mission / Objectives</w:t>
+      </w:r>
       <w:bookmarkEnd w:id="41"/>
-    </w:p>
-    <w:p>
-      <w:pPr>
-        <w:pStyle w:val="Overskrift2"/>
-      </w:pPr>
-      <w:bookmarkStart w:id="42" w:name="_Toc27314423"/>
-      <w:r>
-        <w:t>Mission / Objectives</w:t>
-      </w:r>
-      <w:bookmarkEnd w:id="42"/>
     </w:p>
     <w:p>
       <w:pPr>
@@ -8735,8 +8790,13 @@
         </w:numPr>
       </w:pPr>
       <w:r>
-        <w:t>What is the mission and its objectives.</w:t>
-      </w:r>
+        <w:t xml:space="preserve">What is the mission and its </w:t>
+      </w:r>
+      <w:proofErr w:type="gramStart"/>
+      <w:r>
+        <w:t>objectives.</w:t>
+      </w:r>
+      <w:proofErr w:type="gramEnd"/>
     </w:p>
     <w:p>
       <w:pPr>
@@ -8756,11 +8816,11 @@
       <w:pPr>
         <w:pStyle w:val="Overskrift2"/>
       </w:pPr>
-      <w:bookmarkStart w:id="43" w:name="_Toc27314424"/>
+      <w:bookmarkStart w:id="42" w:name="_Toc27314424"/>
       <w:r>
         <w:t>Friendly situation</w:t>
       </w:r>
-      <w:bookmarkEnd w:id="43"/>
+      <w:bookmarkEnd w:id="42"/>
     </w:p>
     <w:p>
       <w:pPr>
@@ -8771,8 +8831,13 @@
         </w:numPr>
       </w:pPr>
       <w:r>
-        <w:t>What are the big picture friendly situation</w:t>
-      </w:r>
+        <w:t xml:space="preserve">What are the big picture friendly </w:t>
+      </w:r>
+      <w:proofErr w:type="gramStart"/>
+      <w:r>
+        <w:t>situation</w:t>
+      </w:r>
+      <w:proofErr w:type="gramEnd"/>
     </w:p>
     <w:p>
       <w:pPr>
@@ -8812,11 +8877,11 @@
       <w:pPr>
         <w:pStyle w:val="Overskrift2"/>
       </w:pPr>
-      <w:bookmarkStart w:id="44" w:name="_Toc27314425"/>
+      <w:bookmarkStart w:id="43" w:name="_Toc27314425"/>
       <w:r>
         <w:t>Enemy situation</w:t>
       </w:r>
-      <w:bookmarkEnd w:id="44"/>
+      <w:bookmarkEnd w:id="43"/>
     </w:p>
     <w:p>
       <w:pPr>
@@ -8827,8 +8892,13 @@
         </w:numPr>
       </w:pPr>
       <w:r>
-        <w:t>What are the big picture enemy situation</w:t>
-      </w:r>
+        <w:t xml:space="preserve">What are the big picture enemy </w:t>
+      </w:r>
+      <w:proofErr w:type="gramStart"/>
+      <w:r>
+        <w:t>situation</w:t>
+      </w:r>
+      <w:proofErr w:type="gramEnd"/>
     </w:p>
     <w:p>
       <w:pPr>
@@ -8860,11 +8930,11 @@
       <w:pPr>
         <w:pStyle w:val="Overskrift2"/>
       </w:pPr>
-      <w:bookmarkStart w:id="45" w:name="_Toc27314426"/>
+      <w:bookmarkStart w:id="44" w:name="_Toc27314426"/>
       <w:r>
         <w:t>Flight overview / flightplan</w:t>
       </w:r>
-      <w:bookmarkEnd w:id="45"/>
+      <w:bookmarkEnd w:id="44"/>
     </w:p>
     <w:p>
       <w:pPr>
@@ -8892,11 +8962,11 @@
       <w:pPr>
         <w:pStyle w:val="Overskrift2"/>
       </w:pPr>
-      <w:bookmarkStart w:id="46" w:name="_Toc27314427"/>
+      <w:bookmarkStart w:id="45" w:name="_Toc27314427"/>
       <w:r>
         <w:t>Flight admin</w:t>
       </w:r>
-      <w:bookmarkEnd w:id="46"/>
+      <w:bookmarkEnd w:id="45"/>
     </w:p>
     <w:p>
       <w:pPr>
@@ -9132,11 +9202,11 @@
       <w:pPr>
         <w:pStyle w:val="Overskrift2"/>
       </w:pPr>
-      <w:bookmarkStart w:id="47" w:name="_Toc27314428"/>
+      <w:bookmarkStart w:id="46" w:name="_Toc27314428"/>
       <w:r>
         <w:t>Departure</w:t>
       </w:r>
-      <w:bookmarkEnd w:id="47"/>
+      <w:bookmarkEnd w:id="46"/>
     </w:p>
     <w:p>
       <w:pPr>
@@ -9252,11 +9322,11 @@
       <w:pPr>
         <w:pStyle w:val="Overskrift2"/>
       </w:pPr>
-      <w:bookmarkStart w:id="48" w:name="_Toc27314429"/>
+      <w:bookmarkStart w:id="47" w:name="_Toc27314429"/>
       <w:r>
         <w:t>Enroute</w:t>
       </w:r>
-      <w:bookmarkEnd w:id="48"/>
+      <w:bookmarkEnd w:id="47"/>
     </w:p>
     <w:p>
       <w:pPr>
@@ -9363,11 +9433,11 @@
       <w:pPr>
         <w:pStyle w:val="Overskrift2"/>
       </w:pPr>
-      <w:bookmarkStart w:id="49" w:name="_Toc27314430"/>
+      <w:bookmarkStart w:id="48" w:name="_Toc27314430"/>
       <w:r>
         <w:t>Tanking</w:t>
       </w:r>
-      <w:bookmarkEnd w:id="49"/>
+      <w:bookmarkEnd w:id="48"/>
     </w:p>
     <w:p>
       <w:pPr>
@@ -9479,11 +9549,11 @@
       <w:pPr>
         <w:pStyle w:val="Overskrift2"/>
       </w:pPr>
-      <w:bookmarkStart w:id="50" w:name="_Toc27314431"/>
+      <w:bookmarkStart w:id="49" w:name="_Toc27314431"/>
       <w:r>
         <w:t>Fuel Management</w:t>
       </w:r>
-      <w:bookmarkEnd w:id="50"/>
+      <w:bookmarkEnd w:id="49"/>
     </w:p>
     <w:p>
       <w:pPr>
@@ -9560,11 +9630,11 @@
       <w:pPr>
         <w:pStyle w:val="Overskrift2"/>
       </w:pPr>
-      <w:bookmarkStart w:id="51" w:name="_Toc27314432"/>
+      <w:bookmarkStart w:id="50" w:name="_Toc27314432"/>
       <w:r>
         <w:t>RTB</w:t>
       </w:r>
-      <w:bookmarkEnd w:id="51"/>
+      <w:bookmarkEnd w:id="50"/>
     </w:p>
     <w:p>
       <w:pPr>
@@ -9626,7 +9696,15 @@
         <w:t>Alternate field</w:t>
       </w:r>
       <w:r>
-        <w:t xml:space="preserve"> ( TACAN / ILS / FREQ)</w:t>
+        <w:t xml:space="preserve"> </w:t>
+      </w:r>
+      <w:proofErr w:type="gramStart"/>
+      <w:r>
+        <w:t>( TACAN</w:t>
+      </w:r>
+      <w:proofErr w:type="gramEnd"/>
+      <w:r>
+        <w:t xml:space="preserve"> / ILS / FREQ)</w:t>
       </w:r>
     </w:p>
     <w:p>
@@ -9643,31 +9721,31 @@
       <w:pPr>
         <w:pStyle w:val="Overskrift2"/>
       </w:pPr>
-      <w:bookmarkStart w:id="52" w:name="_Toc27314433"/>
+      <w:bookmarkStart w:id="51" w:name="_Toc27314433"/>
       <w:r>
         <w:t>Contracts</w:t>
       </w:r>
+      <w:bookmarkEnd w:id="51"/>
+    </w:p>
+    <w:p>
+      <w:pPr>
+        <w:pStyle w:val="Ingenmellomrom"/>
+      </w:pPr>
+    </w:p>
+    <w:p>
+      <w:pPr>
+        <w:pStyle w:val="Ingenmellomrom"/>
+      </w:pPr>
+    </w:p>
+    <w:p>
+      <w:pPr>
+        <w:pStyle w:val="Overskrift2"/>
+      </w:pPr>
+      <w:bookmarkStart w:id="52" w:name="_Toc27314434"/>
+      <w:r>
+        <w:t>Mission specifics:</w:t>
+      </w:r>
       <w:bookmarkEnd w:id="52"/>
-    </w:p>
-    <w:p>
-      <w:pPr>
-        <w:pStyle w:val="Ingenmellomrom"/>
-      </w:pPr>
-    </w:p>
-    <w:p>
-      <w:pPr>
-        <w:pStyle w:val="Ingenmellomrom"/>
-      </w:pPr>
-    </w:p>
-    <w:p>
-      <w:pPr>
-        <w:pStyle w:val="Overskrift2"/>
-      </w:pPr>
-      <w:bookmarkStart w:id="53" w:name="_Toc27314434"/>
-      <w:r>
-        <w:t>Mission specifics:</w:t>
-      </w:r>
-      <w:bookmarkEnd w:id="53"/>
     </w:p>
     <w:p>
       <w:pPr>
@@ -10038,7 +10116,15 @@
         <w:t>multiple attack runs, r</w:t>
       </w:r>
       <w:r>
-        <w:t xml:space="preserve">elease parameters,        </w:t>
+        <w:t xml:space="preserve">elease </w:t>
+      </w:r>
+      <w:proofErr w:type="gramStart"/>
+      <w:r>
+        <w:t xml:space="preserve">parameters,   </w:t>
+      </w:r>
+      <w:proofErr w:type="gramEnd"/>
+      <w:r>
+        <w:t xml:space="preserve">     </w:t>
       </w:r>
       <w:r>
         <w:t>Drop/no-drop)</w:t>
@@ -10348,11 +10434,11 @@
       <w:pPr>
         <w:pStyle w:val="Overskrift2"/>
       </w:pPr>
-      <w:bookmarkStart w:id="54" w:name="_Toc27314435"/>
+      <w:bookmarkStart w:id="53" w:name="_Toc27314435"/>
       <w:r>
         <w:t>Training Range</w:t>
       </w:r>
-      <w:bookmarkEnd w:id="54"/>
+      <w:bookmarkEnd w:id="53"/>
     </w:p>
     <w:p>
       <w:pPr>
@@ -10622,29 +10708,29 @@
 </file>
 
 <file path=word/endnotes.xml><?xml version="1.0" encoding="utf-8"?>
-<w:endnotes xmlns:ve="http://schemas.openxmlformats.org/markup-compatibility/2006" xmlns:o="urn:schemas-microsoft-com:office:office" xmlns:r="http://schemas.openxmlformats.org/officeDocument/2006/relationships" xmlns:m="http://schemas.openxmlformats.org/officeDocument/2006/math" xmlns:v="urn:schemas-microsoft-com:vml" xmlns:wp="http://schemas.openxmlformats.org/drawingml/2006/wordprocessingDrawing" xmlns:w10="urn:schemas-microsoft-com:office:word" xmlns:w="http://schemas.openxmlformats.org/wordprocessingml/2006/main" xmlns:wne="http://schemas.microsoft.com/office/word/2006/wordml">
-  <w:endnote w:type="separator" w:id="0">
+<w:endnotes xmlns:wpc="http://schemas.microsoft.com/office/word/2010/wordprocessingCanvas" xmlns:cx="http://schemas.microsoft.com/office/drawing/2014/chartex" xmlns:cx1="http://schemas.microsoft.com/office/drawing/2015/9/8/chartex" xmlns:cx2="http://schemas.microsoft.com/office/drawing/2015/10/21/chartex" xmlns:cx3="http://schemas.microsoft.com/office/drawing/2016/5/9/chartex" xmlns:cx4="http://schemas.microsoft.com/office/drawing/2016/5/10/chartex" xmlns:cx5="http://schemas.microsoft.com/office/drawing/2016/5/11/chartex" xmlns:cx6="http://schemas.microsoft.com/office/drawing/2016/5/12/chartex" xmlns:cx7="http://schemas.microsoft.com/office/drawing/2016/5/13/chartex" xmlns:cx8="http://schemas.microsoft.com/office/drawing/2016/5/14/chartex" xmlns:mc="http://schemas.openxmlformats.org/markup-compatibility/2006" xmlns:aink="http://schemas.microsoft.com/office/drawing/2016/ink" xmlns:am3d="http://schemas.microsoft.com/office/drawing/2017/model3d" xmlns:o="urn:schemas-microsoft-com:office:office" xmlns:r="http://schemas.openxmlformats.org/officeDocument/2006/relationships" xmlns:m="http://schemas.openxmlformats.org/officeDocument/2006/math" xmlns:v="urn:schemas-microsoft-com:vml" xmlns:wp14="http://schemas.microsoft.com/office/word/2010/wordprocessingDrawing" xmlns:wp="http://schemas.openxmlformats.org/drawingml/2006/wordprocessingDrawing" xmlns:w10="urn:schemas-microsoft-com:office:word" xmlns:w="http://schemas.openxmlformats.org/wordprocessingml/2006/main" xmlns:w14="http://schemas.microsoft.com/office/word/2010/wordml" xmlns:w15="http://schemas.microsoft.com/office/word/2012/wordml" xmlns:w16cid="http://schemas.microsoft.com/office/word/2016/wordml/cid" xmlns:w16se="http://schemas.microsoft.com/office/word/2015/wordml/symex" xmlns:wpg="http://schemas.microsoft.com/office/word/2010/wordprocessingGroup" xmlns:wpi="http://schemas.microsoft.com/office/word/2010/wordprocessingInk" xmlns:wne="http://schemas.microsoft.com/office/word/2006/wordml" xmlns:wps="http://schemas.microsoft.com/office/word/2010/wordprocessingShape" mc:Ignorable="w14 w15 w16se w16cid wp14">
+  <w:endnote w:type="separator" w:id="-1">
     <w:p>
       <w:r>
         <w:separator/>
       </w:r>
     </w:p>
   </w:endnote>
-  <w:endnote w:type="continuationSeparator" w:id="1">
+  <w:endnote w:type="continuationSeparator" w:id="0">
     <w:p>
       <w:r>
         <w:continuationSeparator/>
       </w:r>
     </w:p>
   </w:endnote>
-  <w:endnote w:type="continuationNotice" w:id="2">
+  <w:endnote w:type="continuationNotice" w:id="1">
     <w:p/>
   </w:endnote>
 </w:endnotes>
 </file>
 
 <file path=word/footer1.xml><?xml version="1.0" encoding="utf-8"?>
-<w:ftr xmlns:ve="http://schemas.openxmlformats.org/markup-compatibility/2006" xmlns:o="urn:schemas-microsoft-com:office:office" xmlns:r="http://schemas.openxmlformats.org/officeDocument/2006/relationships" xmlns:m="http://schemas.openxmlformats.org/officeDocument/2006/math" xmlns:v="urn:schemas-microsoft-com:vml" xmlns:wp="http://schemas.openxmlformats.org/drawingml/2006/wordprocessingDrawing" xmlns:w10="urn:schemas-microsoft-com:office:word" xmlns:w="http://schemas.openxmlformats.org/wordprocessingml/2006/main" xmlns:wne="http://schemas.microsoft.com/office/word/2006/wordml">
+<w:ftr xmlns:wpc="http://schemas.microsoft.com/office/word/2010/wordprocessingCanvas" xmlns:cx="http://schemas.microsoft.com/office/drawing/2014/chartex" xmlns:cx1="http://schemas.microsoft.com/office/drawing/2015/9/8/chartex" xmlns:cx2="http://schemas.microsoft.com/office/drawing/2015/10/21/chartex" xmlns:cx3="http://schemas.microsoft.com/office/drawing/2016/5/9/chartex" xmlns:cx4="http://schemas.microsoft.com/office/drawing/2016/5/10/chartex" xmlns:cx5="http://schemas.microsoft.com/office/drawing/2016/5/11/chartex" xmlns:cx6="http://schemas.microsoft.com/office/drawing/2016/5/12/chartex" xmlns:cx7="http://schemas.microsoft.com/office/drawing/2016/5/13/chartex" xmlns:cx8="http://schemas.microsoft.com/office/drawing/2016/5/14/chartex" xmlns:mc="http://schemas.openxmlformats.org/markup-compatibility/2006" xmlns:aink="http://schemas.microsoft.com/office/drawing/2016/ink" xmlns:am3d="http://schemas.microsoft.com/office/drawing/2017/model3d" xmlns:o="urn:schemas-microsoft-com:office:office" xmlns:r="http://schemas.openxmlformats.org/officeDocument/2006/relationships" xmlns:m="http://schemas.openxmlformats.org/officeDocument/2006/math" xmlns:v="urn:schemas-microsoft-com:vml" xmlns:wp14="http://schemas.microsoft.com/office/word/2010/wordprocessingDrawing" xmlns:wp="http://schemas.openxmlformats.org/drawingml/2006/wordprocessingDrawing" xmlns:w10="urn:schemas-microsoft-com:office:word" xmlns:w="http://schemas.openxmlformats.org/wordprocessingml/2006/main" xmlns:w14="http://schemas.microsoft.com/office/word/2010/wordml" xmlns:w15="http://schemas.microsoft.com/office/word/2012/wordml" xmlns:w16cid="http://schemas.microsoft.com/office/word/2016/wordml/cid" xmlns:w16se="http://schemas.microsoft.com/office/word/2015/wordml/symex" xmlns:wpg="http://schemas.microsoft.com/office/word/2010/wordprocessingGroup" xmlns:wpi="http://schemas.microsoft.com/office/word/2010/wordprocessingInk" xmlns:wne="http://schemas.microsoft.com/office/word/2006/wordml" xmlns:wps="http://schemas.microsoft.com/office/word/2010/wordprocessingShape" mc:Ignorable="w14 w15 w16se w16cid wp14">
   <w:p>
     <w:pPr>
       <w:pStyle w:val="Bunntekst"/>
@@ -10667,6 +10753,7 @@
           <w:docPartUnique/>
         </w:docPartObj>
       </w:sdtPr>
+      <w:sdtEndPr/>
       <w:sdtContent>
         <w:sdt>
           <w:sdtPr>
@@ -10679,6 +10766,7 @@
               <w:docPartUnique/>
             </w:docPartObj>
           </w:sdtPr>
+          <w:sdtEndPr/>
           <w:sdtContent>
             <w:r>
               <w:rPr>
@@ -10789,30 +10877,30 @@
 </file>
 
 <file path=word/footnotes.xml><?xml version="1.0" encoding="utf-8"?>
-<w:footnotes xmlns:ve="http://schemas.openxmlformats.org/markup-compatibility/2006" xmlns:o="urn:schemas-microsoft-com:office:office" xmlns:r="http://schemas.openxmlformats.org/officeDocument/2006/relationships" xmlns:m="http://schemas.openxmlformats.org/officeDocument/2006/math" xmlns:v="urn:schemas-microsoft-com:vml" xmlns:wp="http://schemas.openxmlformats.org/drawingml/2006/wordprocessingDrawing" xmlns:w10="urn:schemas-microsoft-com:office:word" xmlns:w="http://schemas.openxmlformats.org/wordprocessingml/2006/main" xmlns:wne="http://schemas.microsoft.com/office/word/2006/wordml">
-  <w:footnote w:type="separator" w:id="0">
+<w:footnotes xmlns:wpc="http://schemas.microsoft.com/office/word/2010/wordprocessingCanvas" xmlns:cx="http://schemas.microsoft.com/office/drawing/2014/chartex" xmlns:cx1="http://schemas.microsoft.com/office/drawing/2015/9/8/chartex" xmlns:cx2="http://schemas.microsoft.com/office/drawing/2015/10/21/chartex" xmlns:cx3="http://schemas.microsoft.com/office/drawing/2016/5/9/chartex" xmlns:cx4="http://schemas.microsoft.com/office/drawing/2016/5/10/chartex" xmlns:cx5="http://schemas.microsoft.com/office/drawing/2016/5/11/chartex" xmlns:cx6="http://schemas.microsoft.com/office/drawing/2016/5/12/chartex" xmlns:cx7="http://schemas.microsoft.com/office/drawing/2016/5/13/chartex" xmlns:cx8="http://schemas.microsoft.com/office/drawing/2016/5/14/chartex" xmlns:mc="http://schemas.openxmlformats.org/markup-compatibility/2006" xmlns:aink="http://schemas.microsoft.com/office/drawing/2016/ink" xmlns:am3d="http://schemas.microsoft.com/office/drawing/2017/model3d" xmlns:o="urn:schemas-microsoft-com:office:office" xmlns:r="http://schemas.openxmlformats.org/officeDocument/2006/relationships" xmlns:m="http://schemas.openxmlformats.org/officeDocument/2006/math" xmlns:v="urn:schemas-microsoft-com:vml" xmlns:wp14="http://schemas.microsoft.com/office/word/2010/wordprocessingDrawing" xmlns:wp="http://schemas.openxmlformats.org/drawingml/2006/wordprocessingDrawing" xmlns:w10="urn:schemas-microsoft-com:office:word" xmlns:w="http://schemas.openxmlformats.org/wordprocessingml/2006/main" xmlns:w14="http://schemas.microsoft.com/office/word/2010/wordml" xmlns:w15="http://schemas.microsoft.com/office/word/2012/wordml" xmlns:w16cid="http://schemas.microsoft.com/office/word/2016/wordml/cid" xmlns:w16se="http://schemas.microsoft.com/office/word/2015/wordml/symex" xmlns:wpg="http://schemas.microsoft.com/office/word/2010/wordprocessingGroup" xmlns:wpi="http://schemas.microsoft.com/office/word/2010/wordprocessingInk" xmlns:wne="http://schemas.microsoft.com/office/word/2006/wordml" xmlns:wps="http://schemas.microsoft.com/office/word/2010/wordprocessingShape" mc:Ignorable="w14 w15 w16se w16cid wp14">
+  <w:footnote w:type="separator" w:id="-1">
     <w:p>
       <w:r>
         <w:separator/>
       </w:r>
     </w:p>
   </w:footnote>
-  <w:footnote w:type="continuationSeparator" w:id="1">
+  <w:footnote w:type="continuationSeparator" w:id="0">
     <w:p>
       <w:r>
         <w:continuationSeparator/>
       </w:r>
     </w:p>
   </w:footnote>
-  <w:footnote w:type="continuationNotice" w:id="2">
+  <w:footnote w:type="continuationNotice" w:id="1">
     <w:p/>
   </w:footnote>
 </w:footnotes>
 </file>
 
 <file path=word/numbering.xml><?xml version="1.0" encoding="utf-8"?>
-<w:numbering xmlns:ve="http://schemas.openxmlformats.org/markup-compatibility/2006" xmlns:o="urn:schemas-microsoft-com:office:office" xmlns:r="http://schemas.openxmlformats.org/officeDocument/2006/relationships" xmlns:m="http://schemas.openxmlformats.org/officeDocument/2006/math" xmlns:v="urn:schemas-microsoft-com:vml" xmlns:wp="http://schemas.openxmlformats.org/drawingml/2006/wordprocessingDrawing" xmlns:w10="urn:schemas-microsoft-com:office:word" xmlns:w="http://schemas.openxmlformats.org/wordprocessingml/2006/main" xmlns:wne="http://schemas.microsoft.com/office/word/2006/wordml">
-  <w:abstractNum w:abstractNumId="0">
+<w:numbering xmlns:wpc="http://schemas.microsoft.com/office/word/2010/wordprocessingCanvas" xmlns:cx="http://schemas.microsoft.com/office/drawing/2014/chartex" xmlns:cx1="http://schemas.microsoft.com/office/drawing/2015/9/8/chartex" xmlns:cx2="http://schemas.microsoft.com/office/drawing/2015/10/21/chartex" xmlns:cx3="http://schemas.microsoft.com/office/drawing/2016/5/9/chartex" xmlns:cx4="http://schemas.microsoft.com/office/drawing/2016/5/10/chartex" xmlns:cx5="http://schemas.microsoft.com/office/drawing/2016/5/11/chartex" xmlns:cx6="http://schemas.microsoft.com/office/drawing/2016/5/12/chartex" xmlns:cx7="http://schemas.microsoft.com/office/drawing/2016/5/13/chartex" xmlns:cx8="http://schemas.microsoft.com/office/drawing/2016/5/14/chartex" xmlns:mc="http://schemas.openxmlformats.org/markup-compatibility/2006" xmlns:aink="http://schemas.microsoft.com/office/drawing/2016/ink" xmlns:am3d="http://schemas.microsoft.com/office/drawing/2017/model3d" xmlns:o="urn:schemas-microsoft-com:office:office" xmlns:r="http://schemas.openxmlformats.org/officeDocument/2006/relationships" xmlns:m="http://schemas.openxmlformats.org/officeDocument/2006/math" xmlns:v="urn:schemas-microsoft-com:vml" xmlns:wp14="http://schemas.microsoft.com/office/word/2010/wordprocessingDrawing" xmlns:wp="http://schemas.openxmlformats.org/drawingml/2006/wordprocessingDrawing" xmlns:w10="urn:schemas-microsoft-com:office:word" xmlns:w="http://schemas.openxmlformats.org/wordprocessingml/2006/main" xmlns:w14="http://schemas.microsoft.com/office/word/2010/wordml" xmlns:w15="http://schemas.microsoft.com/office/word/2012/wordml" xmlns:w16cid="http://schemas.microsoft.com/office/word/2016/wordml/cid" xmlns:w16se="http://schemas.microsoft.com/office/word/2015/wordml/symex" xmlns:wpg="http://schemas.microsoft.com/office/word/2010/wordprocessingGroup" xmlns:wpi="http://schemas.microsoft.com/office/word/2010/wordprocessingInk" xmlns:wne="http://schemas.microsoft.com/office/word/2006/wordml" xmlns:wps="http://schemas.microsoft.com/office/word/2010/wordprocessingShape" mc:Ignorable="w14 w15 w16se w16cid wp14">
+  <w:abstractNum w:abstractNumId="0" w15:restartNumberingAfterBreak="0">
     <w:nsid w:val="00D478FF"/>
     <w:multiLevelType w:val="hybridMultilevel"/>
     <w:tmpl w:val="2C2CEBB2"/>
@@ -10925,7 +11013,7 @@
       </w:rPr>
     </w:lvl>
   </w:abstractNum>
-  <w:abstractNum w:abstractNumId="1">
+  <w:abstractNum w:abstractNumId="1" w15:restartNumberingAfterBreak="0">
     <w:nsid w:val="0965285B"/>
     <w:multiLevelType w:val="hybridMultilevel"/>
     <w:tmpl w:val="CAE8C376"/>
@@ -11038,7 +11126,7 @@
       </w:rPr>
     </w:lvl>
   </w:abstractNum>
-  <w:abstractNum w:abstractNumId="2">
+  <w:abstractNum w:abstractNumId="2" w15:restartNumberingAfterBreak="0">
     <w:nsid w:val="0DE07032"/>
     <w:multiLevelType w:val="multilevel"/>
     <w:tmpl w:val="67C42156"/>
@@ -11159,7 +11247,7 @@
       </w:rPr>
     </w:lvl>
   </w:abstractNum>
-  <w:abstractNum w:abstractNumId="3">
+  <w:abstractNum w:abstractNumId="3" w15:restartNumberingAfterBreak="0">
     <w:nsid w:val="0FEF707E"/>
     <w:multiLevelType w:val="hybridMultilevel"/>
     <w:tmpl w:val="D85003FA"/>
@@ -11272,7 +11360,7 @@
       </w:rPr>
     </w:lvl>
   </w:abstractNum>
-  <w:abstractNum w:abstractNumId="4">
+  <w:abstractNum w:abstractNumId="4" w15:restartNumberingAfterBreak="0">
     <w:nsid w:val="1D1279B4"/>
     <w:multiLevelType w:val="multilevel"/>
     <w:tmpl w:val="9856C578"/>
@@ -11385,7 +11473,7 @@
       </w:rPr>
     </w:lvl>
   </w:abstractNum>
-  <w:abstractNum w:abstractNumId="5">
+  <w:abstractNum w:abstractNumId="5" w15:restartNumberingAfterBreak="0">
     <w:nsid w:val="26AE2BE6"/>
     <w:multiLevelType w:val="hybridMultilevel"/>
     <w:tmpl w:val="884A02EA"/>
@@ -11498,7 +11586,7 @@
       </w:rPr>
     </w:lvl>
   </w:abstractNum>
-  <w:abstractNum w:abstractNumId="6">
+  <w:abstractNum w:abstractNumId="6" w15:restartNumberingAfterBreak="0">
     <w:nsid w:val="2AA94C40"/>
     <w:multiLevelType w:val="hybridMultilevel"/>
     <w:tmpl w:val="0308B3B4"/>
@@ -11611,7 +11699,7 @@
       </w:rPr>
     </w:lvl>
   </w:abstractNum>
-  <w:abstractNum w:abstractNumId="7">
+  <w:abstractNum w:abstractNumId="7" w15:restartNumberingAfterBreak="0">
     <w:nsid w:val="2AE6038F"/>
     <w:multiLevelType w:val="multilevel"/>
     <w:tmpl w:val="67C42156"/>
@@ -11724,7 +11812,7 @@
       </w:rPr>
     </w:lvl>
   </w:abstractNum>
-  <w:abstractNum w:abstractNumId="8">
+  <w:abstractNum w:abstractNumId="8" w15:restartNumberingAfterBreak="0">
     <w:nsid w:val="2E5240FB"/>
     <w:multiLevelType w:val="hybridMultilevel"/>
     <w:tmpl w:val="5CEE6D86"/>
@@ -11837,7 +11925,7 @@
       </w:rPr>
     </w:lvl>
   </w:abstractNum>
-  <w:abstractNum w:abstractNumId="9">
+  <w:abstractNum w:abstractNumId="9" w15:restartNumberingAfterBreak="0">
     <w:nsid w:val="2FDD6C6E"/>
     <w:multiLevelType w:val="hybridMultilevel"/>
     <w:tmpl w:val="11EE3672"/>
@@ -11950,7 +12038,7 @@
       </w:rPr>
     </w:lvl>
   </w:abstractNum>
-  <w:abstractNum w:abstractNumId="10">
+  <w:abstractNum w:abstractNumId="10" w15:restartNumberingAfterBreak="0">
     <w:nsid w:val="30CD6CB5"/>
     <w:multiLevelType w:val="hybridMultilevel"/>
     <w:tmpl w:val="79285DCC"/>
@@ -12036,7 +12124,7 @@
       </w:pPr>
     </w:lvl>
   </w:abstractNum>
-  <w:abstractNum w:abstractNumId="11">
+  <w:abstractNum w:abstractNumId="11" w15:restartNumberingAfterBreak="0">
     <w:nsid w:val="311B0445"/>
     <w:multiLevelType w:val="hybridMultilevel"/>
     <w:tmpl w:val="F4C00334"/>
@@ -12149,7 +12237,7 @@
       </w:rPr>
     </w:lvl>
   </w:abstractNum>
-  <w:abstractNum w:abstractNumId="12">
+  <w:abstractNum w:abstractNumId="12" w15:restartNumberingAfterBreak="0">
     <w:nsid w:val="335F7447"/>
     <w:multiLevelType w:val="hybridMultilevel"/>
     <w:tmpl w:val="1AFC7FAC"/>
@@ -12262,7 +12350,7 @@
       </w:rPr>
     </w:lvl>
   </w:abstractNum>
-  <w:abstractNum w:abstractNumId="13">
+  <w:abstractNum w:abstractNumId="13" w15:restartNumberingAfterBreak="0">
     <w:nsid w:val="37C96247"/>
     <w:multiLevelType w:val="hybridMultilevel"/>
     <w:tmpl w:val="2F147FDA"/>
@@ -12375,7 +12463,7 @@
       </w:rPr>
     </w:lvl>
   </w:abstractNum>
-  <w:abstractNum w:abstractNumId="14">
+  <w:abstractNum w:abstractNumId="14" w15:restartNumberingAfterBreak="0">
     <w:nsid w:val="3D594E07"/>
     <w:multiLevelType w:val="hybridMultilevel"/>
     <w:tmpl w:val="6F4C1270"/>
@@ -12488,7 +12576,7 @@
       </w:rPr>
     </w:lvl>
   </w:abstractNum>
-  <w:abstractNum w:abstractNumId="15">
+  <w:abstractNum w:abstractNumId="15" w15:restartNumberingAfterBreak="0">
     <w:nsid w:val="46486FE4"/>
     <w:multiLevelType w:val="hybridMultilevel"/>
     <w:tmpl w:val="AF1C5FB8"/>
@@ -12601,7 +12689,7 @@
       </w:rPr>
     </w:lvl>
   </w:abstractNum>
-  <w:abstractNum w:abstractNumId="16">
+  <w:abstractNum w:abstractNumId="16" w15:restartNumberingAfterBreak="0">
     <w:nsid w:val="4BC757E3"/>
     <w:multiLevelType w:val="hybridMultilevel"/>
     <w:tmpl w:val="ABA6A5BE"/>
@@ -12687,7 +12775,7 @@
       </w:pPr>
     </w:lvl>
   </w:abstractNum>
-  <w:abstractNum w:abstractNumId="17">
+  <w:abstractNum w:abstractNumId="17" w15:restartNumberingAfterBreak="0">
     <w:nsid w:val="51ED4905"/>
     <w:multiLevelType w:val="hybridMultilevel"/>
     <w:tmpl w:val="F814B98E"/>
@@ -12800,7 +12888,7 @@
       </w:rPr>
     </w:lvl>
   </w:abstractNum>
-  <w:abstractNum w:abstractNumId="18">
+  <w:abstractNum w:abstractNumId="18" w15:restartNumberingAfterBreak="0">
     <w:nsid w:val="59BD7785"/>
     <w:multiLevelType w:val="hybridMultilevel"/>
     <w:tmpl w:val="DBA02A0C"/>
@@ -12886,7 +12974,7 @@
       </w:pPr>
     </w:lvl>
   </w:abstractNum>
-  <w:abstractNum w:abstractNumId="19">
+  <w:abstractNum w:abstractNumId="19" w15:restartNumberingAfterBreak="0">
     <w:nsid w:val="5BB631A5"/>
     <w:multiLevelType w:val="hybridMultilevel"/>
     <w:tmpl w:val="34E21F7C"/>
@@ -12998,7 +13086,7 @@
       </w:rPr>
     </w:lvl>
   </w:abstractNum>
-  <w:abstractNum w:abstractNumId="20">
+  <w:abstractNum w:abstractNumId="20" w15:restartNumberingAfterBreak="0">
     <w:nsid w:val="602A0556"/>
     <w:multiLevelType w:val="hybridMultilevel"/>
     <w:tmpl w:val="CC427B32"/>
@@ -13111,7 +13199,7 @@
       </w:rPr>
     </w:lvl>
   </w:abstractNum>
-  <w:abstractNum w:abstractNumId="21">
+  <w:abstractNum w:abstractNumId="21" w15:restartNumberingAfterBreak="0">
     <w:nsid w:val="64C77F55"/>
     <w:multiLevelType w:val="hybridMultilevel"/>
     <w:tmpl w:val="8AF67D82"/>
@@ -13197,7 +13285,7 @@
       </w:pPr>
     </w:lvl>
   </w:abstractNum>
-  <w:abstractNum w:abstractNumId="22">
+  <w:abstractNum w:abstractNumId="22" w15:restartNumberingAfterBreak="0">
     <w:nsid w:val="65D31BB5"/>
     <w:multiLevelType w:val="hybridMultilevel"/>
     <w:tmpl w:val="4B348CA2"/>
@@ -13286,7 +13374,7 @@
       </w:pPr>
     </w:lvl>
   </w:abstractNum>
-  <w:abstractNum w:abstractNumId="23">
+  <w:abstractNum w:abstractNumId="23" w15:restartNumberingAfterBreak="0">
     <w:nsid w:val="66AF029C"/>
     <w:multiLevelType w:val="hybridMultilevel"/>
     <w:tmpl w:val="C428E4A2"/>
@@ -13398,7 +13486,7 @@
       </w:rPr>
     </w:lvl>
   </w:abstractNum>
-  <w:abstractNum w:abstractNumId="24">
+  <w:abstractNum w:abstractNumId="24" w15:restartNumberingAfterBreak="0">
     <w:nsid w:val="6C316763"/>
     <w:multiLevelType w:val="hybridMultilevel"/>
     <w:tmpl w:val="D76AA95E"/>
@@ -13510,7 +13598,7 @@
       </w:rPr>
     </w:lvl>
   </w:abstractNum>
-  <w:abstractNum w:abstractNumId="25">
+  <w:abstractNum w:abstractNumId="25" w15:restartNumberingAfterBreak="0">
     <w:nsid w:val="6E853E6E"/>
     <w:multiLevelType w:val="multilevel"/>
     <w:tmpl w:val="7CF416F4"/>
@@ -13623,7 +13711,7 @@
       </w:pPr>
     </w:lvl>
   </w:abstractNum>
-  <w:abstractNum w:abstractNumId="26">
+  <w:abstractNum w:abstractNumId="26" w15:restartNumberingAfterBreak="0">
     <w:nsid w:val="7052399B"/>
     <w:multiLevelType w:val="hybridMultilevel"/>
     <w:tmpl w:val="FE56BB0C"/>
@@ -13736,7 +13824,7 @@
       </w:rPr>
     </w:lvl>
   </w:abstractNum>
-  <w:abstractNum w:abstractNumId="27">
+  <w:abstractNum w:abstractNumId="27" w15:restartNumberingAfterBreak="0">
     <w:nsid w:val="70623B47"/>
     <w:multiLevelType w:val="hybridMultilevel"/>
     <w:tmpl w:val="B540D9AC"/>
@@ -13849,7 +13937,7 @@
       </w:rPr>
     </w:lvl>
   </w:abstractNum>
-  <w:abstractNum w:abstractNumId="28">
+  <w:abstractNum w:abstractNumId="28" w15:restartNumberingAfterBreak="0">
     <w:nsid w:val="71523517"/>
     <w:multiLevelType w:val="multilevel"/>
     <w:tmpl w:val="92845FFE"/>
@@ -13975,7 +14063,7 @@
       </w:rPr>
     </w:lvl>
   </w:abstractNum>
-  <w:abstractNum w:abstractNumId="29">
+  <w:abstractNum w:abstractNumId="29" w15:restartNumberingAfterBreak="0">
     <w:nsid w:val="77140A8D"/>
     <w:multiLevelType w:val="hybridMultilevel"/>
     <w:tmpl w:val="F92CB6F4"/>
@@ -14088,7 +14176,7 @@
       </w:rPr>
     </w:lvl>
   </w:abstractNum>
-  <w:abstractNum w:abstractNumId="30">
+  <w:abstractNum w:abstractNumId="30" w15:restartNumberingAfterBreak="0">
     <w:nsid w:val="7A6C5985"/>
     <w:multiLevelType w:val="hybridMultilevel"/>
     <w:tmpl w:val="2BBADE04"/>
@@ -14174,7 +14262,7 @@
       </w:pPr>
     </w:lvl>
   </w:abstractNum>
-  <w:abstractNum w:abstractNumId="31">
+  <w:abstractNum w:abstractNumId="31" w15:restartNumberingAfterBreak="0">
     <w:nsid w:val="7AF30287"/>
     <w:multiLevelType w:val="hybridMultilevel"/>
     <w:tmpl w:val="3B3A7924"/>
@@ -14447,7 +14535,7 @@
 </file>
 
 <file path=word/styles.xml><?xml version="1.0" encoding="utf-8"?>
-<w:styles xmlns:r="http://schemas.openxmlformats.org/officeDocument/2006/relationships" xmlns:w="http://schemas.openxmlformats.org/wordprocessingml/2006/main">
+<w:styles xmlns:mc="http://schemas.openxmlformats.org/markup-compatibility/2006" xmlns:r="http://schemas.openxmlformats.org/officeDocument/2006/relationships" xmlns:w="http://schemas.openxmlformats.org/wordprocessingml/2006/main" xmlns:w14="http://schemas.microsoft.com/office/word/2010/wordml" xmlns:w15="http://schemas.microsoft.com/office/word/2012/wordml" xmlns:w16cid="http://schemas.microsoft.com/office/word/2016/wordml/cid" xmlns:w16se="http://schemas.microsoft.com/office/word/2015/wordml/symex" mc:Ignorable="w14 w15 w16se w16cid">
   <w:docDefaults>
     <w:rPrDefault>
       <w:rPr>
@@ -14457,144 +14545,383 @@
     </w:rPrDefault>
     <w:pPrDefault/>
   </w:docDefaults>
-  <w:latentStyles w:defLockedState="0" w:defUIPriority="99" w:defSemiHidden="1" w:defUnhideWhenUsed="1" w:defQFormat="0" w:count="267">
-    <w:lsdException w:name="Normal" w:semiHidden="0" w:uiPriority="0" w:unhideWhenUsed="0" w:qFormat="1"/>
-    <w:lsdException w:name="heading 1" w:semiHidden="0" w:uiPriority="9" w:unhideWhenUsed="0" w:qFormat="1"/>
-    <w:lsdException w:name="heading 2" w:uiPriority="9" w:qFormat="1"/>
-    <w:lsdException w:name="heading 3" w:uiPriority="9" w:qFormat="1"/>
-    <w:lsdException w:name="heading 4" w:uiPriority="9" w:qFormat="1"/>
-    <w:lsdException w:name="heading 5" w:uiPriority="9" w:qFormat="1"/>
-    <w:lsdException w:name="heading 6" w:uiPriority="9" w:qFormat="1"/>
-    <w:lsdException w:name="heading 7" w:uiPriority="9" w:qFormat="1"/>
-    <w:lsdException w:name="heading 8" w:uiPriority="9" w:qFormat="1"/>
-    <w:lsdException w:name="heading 9" w:uiPriority="9" w:qFormat="1"/>
-    <w:lsdException w:name="toc 1" w:uiPriority="39"/>
-    <w:lsdException w:name="toc 2" w:uiPriority="39"/>
-    <w:lsdException w:name="toc 3" w:uiPriority="39"/>
-    <w:lsdException w:name="toc 4" w:uiPriority="39"/>
-    <w:lsdException w:name="toc 5" w:uiPriority="39"/>
-    <w:lsdException w:name="toc 6" w:uiPriority="39"/>
-    <w:lsdException w:name="toc 7" w:uiPriority="39"/>
-    <w:lsdException w:name="toc 8" w:uiPriority="39"/>
-    <w:lsdException w:name="toc 9" w:uiPriority="39"/>
-    <w:lsdException w:name="caption" w:uiPriority="35" w:qFormat="1"/>
-    <w:lsdException w:name="Title" w:semiHidden="0" w:uiPriority="10" w:unhideWhenUsed="0" w:qFormat="1"/>
-    <w:lsdException w:name="Default Paragraph Font" w:uiPriority="1"/>
-    <w:lsdException w:name="Subtitle" w:semiHidden="0" w:uiPriority="11" w:unhideWhenUsed="0" w:qFormat="1"/>
-    <w:lsdException w:name="Strong" w:semiHidden="0" w:uiPriority="22" w:unhideWhenUsed="0" w:qFormat="1"/>
-    <w:lsdException w:name="Emphasis" w:semiHidden="0" w:uiPriority="20" w:unhideWhenUsed="0" w:qFormat="1"/>
-    <w:lsdException w:name="Table Grid" w:semiHidden="0" w:uiPriority="39" w:unhideWhenUsed="0"/>
-    <w:lsdException w:name="Placeholder Text" w:unhideWhenUsed="0"/>
-    <w:lsdException w:name="No Spacing" w:semiHidden="0" w:uiPriority="1" w:unhideWhenUsed="0" w:qFormat="1"/>
-    <w:lsdException w:name="Light Shading" w:semiHidden="0" w:uiPriority="60" w:unhideWhenUsed="0"/>
-    <w:lsdException w:name="Light List" w:semiHidden="0" w:uiPriority="61" w:unhideWhenUsed="0"/>
-    <w:lsdException w:name="Light Grid" w:semiHidden="0" w:uiPriority="62" w:unhideWhenUsed="0"/>
-    <w:lsdException w:name="Medium Shading 1" w:semiHidden="0" w:uiPriority="63" w:unhideWhenUsed="0"/>
-    <w:lsdException w:name="Medium Shading 2" w:semiHidden="0" w:uiPriority="64" w:unhideWhenUsed="0"/>
-    <w:lsdException w:name="Medium List 1" w:semiHidden="0" w:uiPriority="65" w:unhideWhenUsed="0"/>
-    <w:lsdException w:name="Medium List 2" w:semiHidden="0" w:uiPriority="66" w:unhideWhenUsed="0"/>
-    <w:lsdException w:name="Medium Grid 1" w:semiHidden="0" w:uiPriority="67" w:unhideWhenUsed="0"/>
-    <w:lsdException w:name="Medium Grid 2" w:semiHidden="0" w:uiPriority="68" w:unhideWhenUsed="0"/>
-    <w:lsdException w:name="Medium Grid 3" w:semiHidden="0" w:uiPriority="69" w:unhideWhenUsed="0"/>
-    <w:lsdException w:name="Dark List" w:semiHidden="0" w:uiPriority="70" w:unhideWhenUsed="0"/>
-    <w:lsdException w:name="Colorful Shading" w:semiHidden="0" w:uiPriority="71" w:unhideWhenUsed="0"/>
-    <w:lsdException w:name="Colorful List" w:semiHidden="0" w:uiPriority="72" w:unhideWhenUsed="0"/>
-    <w:lsdException w:name="Colorful Grid" w:semiHidden="0" w:uiPriority="73" w:unhideWhenUsed="0"/>
-    <w:lsdException w:name="Light Shading Accent 1" w:semiHidden="0" w:uiPriority="60" w:unhideWhenUsed="0"/>
-    <w:lsdException w:name="Light List Accent 1" w:semiHidden="0" w:uiPriority="61" w:unhideWhenUsed="0"/>
-    <w:lsdException w:name="Light Grid Accent 1" w:semiHidden="0" w:uiPriority="62" w:unhideWhenUsed="0"/>
-    <w:lsdException w:name="Medium Shading 1 Accent 1" w:semiHidden="0" w:uiPriority="63" w:unhideWhenUsed="0"/>
-    <w:lsdException w:name="Medium Shading 2 Accent 1" w:semiHidden="0" w:uiPriority="64" w:unhideWhenUsed="0"/>
-    <w:lsdException w:name="Medium List 1 Accent 1" w:semiHidden="0" w:uiPriority="65" w:unhideWhenUsed="0"/>
-    <w:lsdException w:name="Revision" w:unhideWhenUsed="0"/>
-    <w:lsdException w:name="List Paragraph" w:semiHidden="0" w:uiPriority="34" w:unhideWhenUsed="0" w:qFormat="1"/>
-    <w:lsdException w:name="Quote" w:semiHidden="0" w:uiPriority="29" w:unhideWhenUsed="0" w:qFormat="1"/>
-    <w:lsdException w:name="Intense Quote" w:semiHidden="0" w:uiPriority="30" w:unhideWhenUsed="0" w:qFormat="1"/>
-    <w:lsdException w:name="Medium List 2 Accent 1" w:semiHidden="0" w:uiPriority="66" w:unhideWhenUsed="0"/>
-    <w:lsdException w:name="Medium Grid 1 Accent 1" w:semiHidden="0" w:uiPriority="67" w:unhideWhenUsed="0"/>
-    <w:lsdException w:name="Medium Grid 2 Accent 1" w:semiHidden="0" w:uiPriority="68" w:unhideWhenUsed="0"/>
-    <w:lsdException w:name="Medium Grid 3 Accent 1" w:semiHidden="0" w:uiPriority="69" w:unhideWhenUsed="0"/>
-    <w:lsdException w:name="Dark List Accent 1" w:semiHidden="0" w:uiPriority="70" w:unhideWhenUsed="0"/>
-    <w:lsdException w:name="Colorful Shading Accent 1" w:semiHidden="0" w:uiPriority="71" w:unhideWhenUsed="0"/>
-    <w:lsdException w:name="Colorful List Accent 1" w:semiHidden="0" w:uiPriority="72" w:unhideWhenUsed="0"/>
-    <w:lsdException w:name="Colorful Grid Accent 1" w:semiHidden="0" w:uiPriority="73" w:unhideWhenUsed="0"/>
-    <w:lsdException w:name="Light Shading Accent 2" w:semiHidden="0" w:uiPriority="60" w:unhideWhenUsed="0"/>
-    <w:lsdException w:name="Light List Accent 2" w:semiHidden="0" w:uiPriority="61" w:unhideWhenUsed="0"/>
-    <w:lsdException w:name="Light Grid Accent 2" w:semiHidden="0" w:uiPriority="62" w:unhideWhenUsed="0"/>
-    <w:lsdException w:name="Medium Shading 1 Accent 2" w:semiHidden="0" w:uiPriority="63" w:unhideWhenUsed="0"/>
-    <w:lsdException w:name="Medium Shading 2 Accent 2" w:semiHidden="0" w:uiPriority="64" w:unhideWhenUsed="0"/>
-    <w:lsdException w:name="Medium List 1 Accent 2" w:semiHidden="0" w:uiPriority="65" w:unhideWhenUsed="0"/>
-    <w:lsdException w:name="Medium List 2 Accent 2" w:semiHidden="0" w:uiPriority="66" w:unhideWhenUsed="0"/>
-    <w:lsdException w:name="Medium Grid 1 Accent 2" w:semiHidden="0" w:uiPriority="67" w:unhideWhenUsed="0"/>
-    <w:lsdException w:name="Medium Grid 2 Accent 2" w:semiHidden="0" w:uiPriority="68" w:unhideWhenUsed="0"/>
-    <w:lsdException w:name="Medium Grid 3 Accent 2" w:semiHidden="0" w:uiPriority="69" w:unhideWhenUsed="0"/>
-    <w:lsdException w:name="Dark List Accent 2" w:semiHidden="0" w:uiPriority="70" w:unhideWhenUsed="0"/>
-    <w:lsdException w:name="Colorful Shading Accent 2" w:semiHidden="0" w:uiPriority="71" w:unhideWhenUsed="0"/>
-    <w:lsdException w:name="Colorful List Accent 2" w:semiHidden="0" w:uiPriority="72" w:unhideWhenUsed="0"/>
-    <w:lsdException w:name="Colorful Grid Accent 2" w:semiHidden="0" w:uiPriority="73" w:unhideWhenUsed="0"/>
-    <w:lsdException w:name="Light Shading Accent 3" w:semiHidden="0" w:uiPriority="60" w:unhideWhenUsed="0"/>
-    <w:lsdException w:name="Light List Accent 3" w:semiHidden="0" w:uiPriority="61" w:unhideWhenUsed="0"/>
-    <w:lsdException w:name="Light Grid Accent 3" w:semiHidden="0" w:uiPriority="62" w:unhideWhenUsed="0"/>
-    <w:lsdException w:name="Medium Shading 1 Accent 3" w:semiHidden="0" w:uiPriority="63" w:unhideWhenUsed="0"/>
-    <w:lsdException w:name="Medium Shading 2 Accent 3" w:semiHidden="0" w:uiPriority="64" w:unhideWhenUsed="0"/>
-    <w:lsdException w:name="Medium List 1 Accent 3" w:semiHidden="0" w:uiPriority="65" w:unhideWhenUsed="0"/>
-    <w:lsdException w:name="Medium List 2 Accent 3" w:semiHidden="0" w:uiPriority="66" w:unhideWhenUsed="0"/>
-    <w:lsdException w:name="Medium Grid 1 Accent 3" w:semiHidden="0" w:uiPriority="67" w:unhideWhenUsed="0"/>
-    <w:lsdException w:name="Medium Grid 2 Accent 3" w:semiHidden="0" w:uiPriority="68" w:unhideWhenUsed="0"/>
-    <w:lsdException w:name="Medium Grid 3 Accent 3" w:semiHidden="0" w:uiPriority="69" w:unhideWhenUsed="0"/>
-    <w:lsdException w:name="Dark List Accent 3" w:semiHidden="0" w:uiPriority="70" w:unhideWhenUsed="0"/>
-    <w:lsdException w:name="Colorful Shading Accent 3" w:semiHidden="0" w:uiPriority="71" w:unhideWhenUsed="0"/>
-    <w:lsdException w:name="Colorful List Accent 3" w:semiHidden="0" w:uiPriority="72" w:unhideWhenUsed="0"/>
-    <w:lsdException w:name="Colorful Grid Accent 3" w:semiHidden="0" w:uiPriority="73" w:unhideWhenUsed="0"/>
-    <w:lsdException w:name="Light Shading Accent 4" w:semiHidden="0" w:uiPriority="60" w:unhideWhenUsed="0"/>
-    <w:lsdException w:name="Light List Accent 4" w:semiHidden="0" w:uiPriority="61" w:unhideWhenUsed="0"/>
-    <w:lsdException w:name="Light Grid Accent 4" w:semiHidden="0" w:uiPriority="62" w:unhideWhenUsed="0"/>
-    <w:lsdException w:name="Medium Shading 1 Accent 4" w:semiHidden="0" w:uiPriority="63" w:unhideWhenUsed="0"/>
-    <w:lsdException w:name="Medium Shading 2 Accent 4" w:semiHidden="0" w:uiPriority="64" w:unhideWhenUsed="0"/>
-    <w:lsdException w:name="Medium List 1 Accent 4" w:semiHidden="0" w:uiPriority="65" w:unhideWhenUsed="0"/>
-    <w:lsdException w:name="Medium List 2 Accent 4" w:semiHidden="0" w:uiPriority="66" w:unhideWhenUsed="0"/>
-    <w:lsdException w:name="Medium Grid 1 Accent 4" w:semiHidden="0" w:uiPriority="67" w:unhideWhenUsed="0"/>
-    <w:lsdException w:name="Medium Grid 2 Accent 4" w:semiHidden="0" w:uiPriority="68" w:unhideWhenUsed="0"/>
-    <w:lsdException w:name="Medium Grid 3 Accent 4" w:semiHidden="0" w:uiPriority="69" w:unhideWhenUsed="0"/>
-    <w:lsdException w:name="Dark List Accent 4" w:semiHidden="0" w:uiPriority="70" w:unhideWhenUsed="0"/>
-    <w:lsdException w:name="Colorful Shading Accent 4" w:semiHidden="0" w:uiPriority="71" w:unhideWhenUsed="0"/>
-    <w:lsdException w:name="Colorful List Accent 4" w:semiHidden="0" w:uiPriority="72" w:unhideWhenUsed="0"/>
-    <w:lsdException w:name="Colorful Grid Accent 4" w:semiHidden="0" w:uiPriority="73" w:unhideWhenUsed="0"/>
-    <w:lsdException w:name="Light Shading Accent 5" w:semiHidden="0" w:uiPriority="60" w:unhideWhenUsed="0"/>
-    <w:lsdException w:name="Light List Accent 5" w:semiHidden="0" w:uiPriority="61" w:unhideWhenUsed="0"/>
-    <w:lsdException w:name="Light Grid Accent 5" w:semiHidden="0" w:uiPriority="62" w:unhideWhenUsed="0"/>
-    <w:lsdException w:name="Medium Shading 1 Accent 5" w:semiHidden="0" w:uiPriority="63" w:unhideWhenUsed="0"/>
-    <w:lsdException w:name="Medium Shading 2 Accent 5" w:semiHidden="0" w:uiPriority="64" w:unhideWhenUsed="0"/>
-    <w:lsdException w:name="Medium List 1 Accent 5" w:semiHidden="0" w:uiPriority="65" w:unhideWhenUsed="0"/>
-    <w:lsdException w:name="Medium List 2 Accent 5" w:semiHidden="0" w:uiPriority="66" w:unhideWhenUsed="0"/>
-    <w:lsdException w:name="Medium Grid 1 Accent 5" w:semiHidden="0" w:uiPriority="67" w:unhideWhenUsed="0"/>
-    <w:lsdException w:name="Medium Grid 2 Accent 5" w:semiHidden="0" w:uiPriority="68" w:unhideWhenUsed="0"/>
-    <w:lsdException w:name="Medium Grid 3 Accent 5" w:semiHidden="0" w:uiPriority="69" w:unhideWhenUsed="0"/>
-    <w:lsdException w:name="Dark List Accent 5" w:semiHidden="0" w:uiPriority="70" w:unhideWhenUsed="0"/>
-    <w:lsdException w:name="Colorful Shading Accent 5" w:semiHidden="0" w:uiPriority="71" w:unhideWhenUsed="0"/>
-    <w:lsdException w:name="Colorful List Accent 5" w:semiHidden="0" w:uiPriority="72" w:unhideWhenUsed="0"/>
-    <w:lsdException w:name="Colorful Grid Accent 5" w:semiHidden="0" w:uiPriority="73" w:unhideWhenUsed="0"/>
-    <w:lsdException w:name="Light Shading Accent 6" w:semiHidden="0" w:uiPriority="60" w:unhideWhenUsed="0"/>
-    <w:lsdException w:name="Light List Accent 6" w:semiHidden="0" w:uiPriority="61" w:unhideWhenUsed="0"/>
-    <w:lsdException w:name="Light Grid Accent 6" w:semiHidden="0" w:uiPriority="62" w:unhideWhenUsed="0"/>
-    <w:lsdException w:name="Medium Shading 1 Accent 6" w:semiHidden="0" w:uiPriority="63" w:unhideWhenUsed="0"/>
-    <w:lsdException w:name="Medium Shading 2 Accent 6" w:semiHidden="0" w:uiPriority="64" w:unhideWhenUsed="0"/>
-    <w:lsdException w:name="Medium List 1 Accent 6" w:semiHidden="0" w:uiPriority="65" w:unhideWhenUsed="0"/>
-    <w:lsdException w:name="Medium List 2 Accent 6" w:semiHidden="0" w:uiPriority="66" w:unhideWhenUsed="0"/>
-    <w:lsdException w:name="Medium Grid 1 Accent 6" w:semiHidden="0" w:uiPriority="67" w:unhideWhenUsed="0"/>
-    <w:lsdException w:name="Medium Grid 2 Accent 6" w:semiHidden="0" w:uiPriority="68" w:unhideWhenUsed="0"/>
-    <w:lsdException w:name="Medium Grid 3 Accent 6" w:semiHidden="0" w:uiPriority="69" w:unhideWhenUsed="0"/>
-    <w:lsdException w:name="Dark List Accent 6" w:semiHidden="0" w:uiPriority="70" w:unhideWhenUsed="0"/>
-    <w:lsdException w:name="Colorful Shading Accent 6" w:semiHidden="0" w:uiPriority="71" w:unhideWhenUsed="0"/>
-    <w:lsdException w:name="Colorful List Accent 6" w:semiHidden="0" w:uiPriority="72" w:unhideWhenUsed="0"/>
-    <w:lsdException w:name="Colorful Grid Accent 6" w:semiHidden="0" w:uiPriority="73" w:unhideWhenUsed="0"/>
-    <w:lsdException w:name="Subtle Emphasis" w:semiHidden="0" w:uiPriority="19" w:unhideWhenUsed="0" w:qFormat="1"/>
-    <w:lsdException w:name="Intense Emphasis" w:semiHidden="0" w:uiPriority="21" w:unhideWhenUsed="0" w:qFormat="1"/>
-    <w:lsdException w:name="Subtle Reference" w:semiHidden="0" w:uiPriority="31" w:unhideWhenUsed="0" w:qFormat="1"/>
-    <w:lsdException w:name="Intense Reference" w:semiHidden="0" w:uiPriority="32" w:unhideWhenUsed="0" w:qFormat="1"/>
-    <w:lsdException w:name="Book Title" w:semiHidden="0" w:uiPriority="33" w:unhideWhenUsed="0" w:qFormat="1"/>
-    <w:lsdException w:name="Bibliography" w:uiPriority="37"/>
-    <w:lsdException w:name="TOC Heading" w:uiPriority="39" w:qFormat="1"/>
+  <w:latentStyles w:defLockedState="0" w:defUIPriority="99" w:defSemiHidden="0" w:defUnhideWhenUsed="0" w:defQFormat="0" w:count="376">
+    <w:lsdException w:name="Normal" w:uiPriority="0" w:qFormat="1"/>
+    <w:lsdException w:name="heading 1" w:uiPriority="9" w:qFormat="1"/>
+    <w:lsdException w:name="heading 2" w:semiHidden="1" w:uiPriority="9" w:unhideWhenUsed="1" w:qFormat="1"/>
+    <w:lsdException w:name="heading 3" w:semiHidden="1" w:uiPriority="9" w:unhideWhenUsed="1" w:qFormat="1"/>
+    <w:lsdException w:name="heading 4" w:semiHidden="1" w:uiPriority="9" w:unhideWhenUsed="1" w:qFormat="1"/>
+    <w:lsdException w:name="heading 5" w:semiHidden="1" w:uiPriority="9" w:unhideWhenUsed="1" w:qFormat="1"/>
+    <w:lsdException w:name="heading 6" w:semiHidden="1" w:uiPriority="9" w:unhideWhenUsed="1" w:qFormat="1"/>
+    <w:lsdException w:name="heading 7" w:semiHidden="1" w:uiPriority="9" w:unhideWhenUsed="1" w:qFormat="1"/>
+    <w:lsdException w:name="heading 8" w:semiHidden="1" w:uiPriority="9" w:unhideWhenUsed="1" w:qFormat="1"/>
+    <w:lsdException w:name="heading 9" w:semiHidden="1" w:uiPriority="9" w:unhideWhenUsed="1" w:qFormat="1"/>
+    <w:lsdException w:name="index 1" w:semiHidden="1" w:unhideWhenUsed="1"/>
+    <w:lsdException w:name="index 2" w:semiHidden="1" w:unhideWhenUsed="1"/>
+    <w:lsdException w:name="index 3" w:semiHidden="1" w:unhideWhenUsed="1"/>
+    <w:lsdException w:name="index 4" w:semiHidden="1" w:unhideWhenUsed="1"/>
+    <w:lsdException w:name="index 5" w:semiHidden="1" w:unhideWhenUsed="1"/>
+    <w:lsdException w:name="index 6" w:semiHidden="1" w:unhideWhenUsed="1"/>
+    <w:lsdException w:name="index 7" w:semiHidden="1" w:unhideWhenUsed="1"/>
+    <w:lsdException w:name="index 8" w:semiHidden="1" w:unhideWhenUsed="1"/>
+    <w:lsdException w:name="index 9" w:semiHidden="1" w:unhideWhenUsed="1"/>
+    <w:lsdException w:name="toc 1" w:semiHidden="1" w:uiPriority="39" w:unhideWhenUsed="1"/>
+    <w:lsdException w:name="toc 2" w:semiHidden="1" w:uiPriority="39" w:unhideWhenUsed="1"/>
+    <w:lsdException w:name="toc 3" w:semiHidden="1" w:uiPriority="39" w:unhideWhenUsed="1"/>
+    <w:lsdException w:name="toc 4" w:semiHidden="1" w:uiPriority="39" w:unhideWhenUsed="1"/>
+    <w:lsdException w:name="toc 5" w:semiHidden="1" w:uiPriority="39" w:unhideWhenUsed="1"/>
+    <w:lsdException w:name="toc 6" w:semiHidden="1" w:uiPriority="39" w:unhideWhenUsed="1"/>
+    <w:lsdException w:name="toc 7" w:semiHidden="1" w:uiPriority="39" w:unhideWhenUsed="1"/>
+    <w:lsdException w:name="toc 8" w:semiHidden="1" w:uiPriority="39" w:unhideWhenUsed="1"/>
+    <w:lsdException w:name="toc 9" w:semiHidden="1" w:uiPriority="39" w:unhideWhenUsed="1"/>
+    <w:lsdException w:name="Normal Indent" w:semiHidden="1" w:unhideWhenUsed="1"/>
+    <w:lsdException w:name="footnote text" w:semiHidden="1" w:unhideWhenUsed="1"/>
+    <w:lsdException w:name="annotation text" w:semiHidden="1" w:unhideWhenUsed="1"/>
+    <w:lsdException w:name="header" w:semiHidden="1" w:unhideWhenUsed="1"/>
+    <w:lsdException w:name="footer" w:semiHidden="1" w:unhideWhenUsed="1"/>
+    <w:lsdException w:name="index heading" w:semiHidden="1" w:unhideWhenUsed="1"/>
+    <w:lsdException w:name="caption" w:semiHidden="1" w:uiPriority="35" w:unhideWhenUsed="1" w:qFormat="1"/>
+    <w:lsdException w:name="table of figures" w:semiHidden="1" w:unhideWhenUsed="1"/>
+    <w:lsdException w:name="envelope address" w:semiHidden="1" w:unhideWhenUsed="1"/>
+    <w:lsdException w:name="envelope return" w:semiHidden="1" w:unhideWhenUsed="1"/>
+    <w:lsdException w:name="footnote reference" w:semiHidden="1" w:unhideWhenUsed="1"/>
+    <w:lsdException w:name="annotation reference" w:semiHidden="1" w:unhideWhenUsed="1"/>
+    <w:lsdException w:name="line number" w:semiHidden="1" w:unhideWhenUsed="1"/>
+    <w:lsdException w:name="page number" w:semiHidden="1" w:unhideWhenUsed="1"/>
+    <w:lsdException w:name="endnote reference" w:semiHidden="1" w:unhideWhenUsed="1"/>
+    <w:lsdException w:name="endnote text" w:semiHidden="1" w:unhideWhenUsed="1"/>
+    <w:lsdException w:name="table of authorities" w:semiHidden="1" w:unhideWhenUsed="1"/>
+    <w:lsdException w:name="macro" w:semiHidden="1" w:unhideWhenUsed="1"/>
+    <w:lsdException w:name="toa heading" w:semiHidden="1" w:unhideWhenUsed="1"/>
+    <w:lsdException w:name="List" w:semiHidden="1" w:unhideWhenUsed="1"/>
+    <w:lsdException w:name="List Bullet" w:semiHidden="1" w:unhideWhenUsed="1"/>
+    <w:lsdException w:name="List Number" w:semiHidden="1" w:unhideWhenUsed="1"/>
+    <w:lsdException w:name="List 2" w:semiHidden="1" w:unhideWhenUsed="1"/>
+    <w:lsdException w:name="List 3" w:semiHidden="1" w:unhideWhenUsed="1"/>
+    <w:lsdException w:name="List 4" w:semiHidden="1" w:unhideWhenUsed="1"/>
+    <w:lsdException w:name="List 5" w:semiHidden="1" w:unhideWhenUsed="1"/>
+    <w:lsdException w:name="List Bullet 2" w:semiHidden="1" w:unhideWhenUsed="1"/>
+    <w:lsdException w:name="List Bullet 3" w:semiHidden="1" w:unhideWhenUsed="1"/>
+    <w:lsdException w:name="List Bullet 4" w:semiHidden="1" w:unhideWhenUsed="1"/>
+    <w:lsdException w:name="List Bullet 5" w:semiHidden="1" w:unhideWhenUsed="1"/>
+    <w:lsdException w:name="List Number 2" w:semiHidden="1" w:unhideWhenUsed="1"/>
+    <w:lsdException w:name="List Number 3" w:semiHidden="1" w:unhideWhenUsed="1"/>
+    <w:lsdException w:name="List Number 4" w:semiHidden="1" w:unhideWhenUsed="1"/>
+    <w:lsdException w:name="List Number 5" w:semiHidden="1" w:unhideWhenUsed="1"/>
+    <w:lsdException w:name="Title" w:uiPriority="10" w:qFormat="1"/>
+    <w:lsdException w:name="Closing" w:semiHidden="1" w:unhideWhenUsed="1"/>
+    <w:lsdException w:name="Signature" w:semiHidden="1" w:unhideWhenUsed="1"/>
+    <w:lsdException w:name="Default Paragraph Font" w:semiHidden="1" w:uiPriority="1" w:unhideWhenUsed="1"/>
+    <w:lsdException w:name="Body Text" w:semiHidden="1" w:unhideWhenUsed="1"/>
+    <w:lsdException w:name="Body Text Indent" w:semiHidden="1" w:unhideWhenUsed="1"/>
+    <w:lsdException w:name="List Continue" w:semiHidden="1" w:unhideWhenUsed="1"/>
+    <w:lsdException w:name="List Continue 2" w:semiHidden="1" w:unhideWhenUsed="1"/>
+    <w:lsdException w:name="List Continue 3" w:semiHidden="1" w:unhideWhenUsed="1"/>
+    <w:lsdException w:name="List Continue 4" w:semiHidden="1" w:unhideWhenUsed="1"/>
+    <w:lsdException w:name="List Continue 5" w:semiHidden="1" w:unhideWhenUsed="1"/>
+    <w:lsdException w:name="Message Header" w:semiHidden="1" w:unhideWhenUsed="1"/>
+    <w:lsdException w:name="Subtitle" w:uiPriority="11" w:qFormat="1"/>
+    <w:lsdException w:name="Salutation" w:semiHidden="1" w:unhideWhenUsed="1"/>
+    <w:lsdException w:name="Date" w:semiHidden="1" w:unhideWhenUsed="1"/>
+    <w:lsdException w:name="Body Text First Indent" w:semiHidden="1" w:unhideWhenUsed="1"/>
+    <w:lsdException w:name="Body Text First Indent 2" w:semiHidden="1" w:unhideWhenUsed="1"/>
+    <w:lsdException w:name="Note Heading" w:semiHidden="1" w:unhideWhenUsed="1"/>
+    <w:lsdException w:name="Body Text 2" w:semiHidden="1" w:unhideWhenUsed="1"/>
+    <w:lsdException w:name="Body Text 3" w:semiHidden="1" w:unhideWhenUsed="1"/>
+    <w:lsdException w:name="Body Text Indent 2" w:semiHidden="1" w:unhideWhenUsed="1"/>
+    <w:lsdException w:name="Body Text Indent 3" w:semiHidden="1" w:unhideWhenUsed="1"/>
+    <w:lsdException w:name="Block Text" w:semiHidden="1" w:unhideWhenUsed="1"/>
+    <w:lsdException w:name="Hyperlink" w:semiHidden="1" w:unhideWhenUsed="1"/>
+    <w:lsdException w:name="FollowedHyperlink" w:semiHidden="1" w:unhideWhenUsed="1"/>
+    <w:lsdException w:name="Strong" w:uiPriority="22" w:qFormat="1"/>
+    <w:lsdException w:name="Emphasis" w:uiPriority="20" w:qFormat="1"/>
+    <w:lsdException w:name="Document Map" w:semiHidden="1" w:unhideWhenUsed="1"/>
+    <w:lsdException w:name="Plain Text" w:semiHidden="1" w:unhideWhenUsed="1"/>
+    <w:lsdException w:name="E-mail Signature" w:semiHidden="1" w:unhideWhenUsed="1"/>
+    <w:lsdException w:name="HTML Top of Form" w:semiHidden="1" w:unhideWhenUsed="1"/>
+    <w:lsdException w:name="HTML Bottom of Form" w:semiHidden="1" w:unhideWhenUsed="1"/>
+    <w:lsdException w:name="Normal (Web)" w:semiHidden="1" w:unhideWhenUsed="1"/>
+    <w:lsdException w:name="HTML Acronym" w:semiHidden="1" w:unhideWhenUsed="1"/>
+    <w:lsdException w:name="HTML Address" w:semiHidden="1" w:unhideWhenUsed="1"/>
+    <w:lsdException w:name="HTML Cite" w:semiHidden="1" w:unhideWhenUsed="1"/>
+    <w:lsdException w:name="HTML Code" w:semiHidden="1" w:unhideWhenUsed="1"/>
+    <w:lsdException w:name="HTML Definition" w:semiHidden="1" w:unhideWhenUsed="1"/>
+    <w:lsdException w:name="HTML Keyboard" w:semiHidden="1" w:unhideWhenUsed="1"/>
+    <w:lsdException w:name="HTML Preformatted" w:semiHidden="1" w:unhideWhenUsed="1"/>
+    <w:lsdException w:name="HTML Sample" w:semiHidden="1" w:unhideWhenUsed="1"/>
+    <w:lsdException w:name="HTML Typewriter" w:semiHidden="1" w:unhideWhenUsed="1"/>
+    <w:lsdException w:name="HTML Variable" w:semiHidden="1" w:unhideWhenUsed="1"/>
+    <w:lsdException w:name="Normal Table" w:semiHidden="1" w:unhideWhenUsed="1"/>
+    <w:lsdException w:name="annotation subject" w:semiHidden="1" w:unhideWhenUsed="1"/>
+    <w:lsdException w:name="No List" w:semiHidden="1" w:unhideWhenUsed="1"/>
+    <w:lsdException w:name="Outline List 1" w:semiHidden="1" w:unhideWhenUsed="1"/>
+    <w:lsdException w:name="Outline List 2" w:semiHidden="1" w:unhideWhenUsed="1"/>
+    <w:lsdException w:name="Outline List 3" w:semiHidden="1" w:unhideWhenUsed="1"/>
+    <w:lsdException w:name="Table Simple 1" w:semiHidden="1" w:unhideWhenUsed="1"/>
+    <w:lsdException w:name="Table Simple 2" w:semiHidden="1" w:unhideWhenUsed="1"/>
+    <w:lsdException w:name="Table Simple 3" w:semiHidden="1" w:unhideWhenUsed="1"/>
+    <w:lsdException w:name="Table Classic 1" w:semiHidden="1" w:unhideWhenUsed="1"/>
+    <w:lsdException w:name="Table Classic 2" w:semiHidden="1" w:unhideWhenUsed="1"/>
+    <w:lsdException w:name="Table Classic 3" w:semiHidden="1" w:unhideWhenUsed="1"/>
+    <w:lsdException w:name="Table Classic 4" w:semiHidden="1" w:unhideWhenUsed="1"/>
+    <w:lsdException w:name="Table Colorful 1" w:semiHidden="1" w:unhideWhenUsed="1"/>
+    <w:lsdException w:name="Table Colorful 2" w:semiHidden="1" w:unhideWhenUsed="1"/>
+    <w:lsdException w:name="Table Colorful 3" w:semiHidden="1" w:unhideWhenUsed="1"/>
+    <w:lsdException w:name="Table Columns 1" w:semiHidden="1" w:unhideWhenUsed="1"/>
+    <w:lsdException w:name="Table Columns 2" w:semiHidden="1" w:unhideWhenUsed="1"/>
+    <w:lsdException w:name="Table Columns 3" w:semiHidden="1" w:unhideWhenUsed="1"/>
+    <w:lsdException w:name="Table Columns 4" w:semiHidden="1" w:unhideWhenUsed="1"/>
+    <w:lsdException w:name="Table Columns 5" w:semiHidden="1" w:unhideWhenUsed="1"/>
+    <w:lsdException w:name="Table Grid 1" w:semiHidden="1" w:unhideWhenUsed="1"/>
+    <w:lsdException w:name="Table Grid 2" w:semiHidden="1" w:unhideWhenUsed="1"/>
+    <w:lsdException w:name="Table Grid 3" w:semiHidden="1" w:unhideWhenUsed="1"/>
+    <w:lsdException w:name="Table Grid 4" w:semiHidden="1" w:unhideWhenUsed="1"/>
+    <w:lsdException w:name="Table Grid 5" w:semiHidden="1" w:unhideWhenUsed="1"/>
+    <w:lsdException w:name="Table Grid 6" w:semiHidden="1" w:unhideWhenUsed="1"/>
+    <w:lsdException w:name="Table Grid 7" w:semiHidden="1" w:unhideWhenUsed="1"/>
+    <w:lsdException w:name="Table Grid 8" w:semiHidden="1" w:unhideWhenUsed="1"/>
+    <w:lsdException w:name="Table List 1" w:semiHidden="1" w:unhideWhenUsed="1"/>
+    <w:lsdException w:name="Table List 2" w:semiHidden="1" w:unhideWhenUsed="1"/>
+    <w:lsdException w:name="Table List 3" w:semiHidden="1" w:unhideWhenUsed="1"/>
+    <w:lsdException w:name="Table List 4" w:semiHidden="1" w:unhideWhenUsed="1"/>
+    <w:lsdException w:name="Table List 5" w:semiHidden="1" w:unhideWhenUsed="1"/>
+    <w:lsdException w:name="Table List 6" w:semiHidden="1" w:unhideWhenUsed="1"/>
+    <w:lsdException w:name="Table List 7" w:semiHidden="1" w:unhideWhenUsed="1"/>
+    <w:lsdException w:name="Table List 8" w:semiHidden="1" w:unhideWhenUsed="1"/>
+    <w:lsdException w:name="Table 3D effects 1" w:semiHidden="1" w:unhideWhenUsed="1"/>
+    <w:lsdException w:name="Table 3D effects 2" w:semiHidden="1" w:unhideWhenUsed="1"/>
+    <w:lsdException w:name="Table 3D effects 3" w:semiHidden="1" w:unhideWhenUsed="1"/>
+    <w:lsdException w:name="Table Contemporary" w:semiHidden="1" w:unhideWhenUsed="1"/>
+    <w:lsdException w:name="Table Elegant" w:semiHidden="1" w:unhideWhenUsed="1"/>
+    <w:lsdException w:name="Table Professional" w:semiHidden="1" w:unhideWhenUsed="1"/>
+    <w:lsdException w:name="Table Subtle 1" w:semiHidden="1" w:unhideWhenUsed="1"/>
+    <w:lsdException w:name="Table Subtle 2" w:semiHidden="1" w:unhideWhenUsed="1"/>
+    <w:lsdException w:name="Table Web 1" w:semiHidden="1" w:unhideWhenUsed="1"/>
+    <w:lsdException w:name="Table Web 2" w:semiHidden="1" w:unhideWhenUsed="1"/>
+    <w:lsdException w:name="Table Web 3" w:semiHidden="1" w:unhideWhenUsed="1"/>
+    <w:lsdException w:name="Balloon Text" w:semiHidden="1" w:unhideWhenUsed="1"/>
+    <w:lsdException w:name="Table Grid" w:semiHidden="1" w:uiPriority="39" w:unhideWhenUsed="1"/>
+    <w:lsdException w:name="Table Theme" w:semiHidden="1" w:unhideWhenUsed="1"/>
+    <w:lsdException w:name="Placeholder Text" w:semiHidden="1"/>
+    <w:lsdException w:name="No Spacing" w:uiPriority="1" w:qFormat="1"/>
+    <w:lsdException w:name="Light Shading" w:uiPriority="60"/>
+    <w:lsdException w:name="Light List" w:uiPriority="61"/>
+    <w:lsdException w:name="Light Grid" w:uiPriority="62"/>
+    <w:lsdException w:name="Medium Shading 1" w:uiPriority="63"/>
+    <w:lsdException w:name="Medium Shading 2" w:uiPriority="64"/>
+    <w:lsdException w:name="Medium List 1" w:uiPriority="65"/>
+    <w:lsdException w:name="Medium List 2" w:uiPriority="66"/>
+    <w:lsdException w:name="Medium Grid 1" w:uiPriority="67"/>
+    <w:lsdException w:name="Medium Grid 2" w:uiPriority="68"/>
+    <w:lsdException w:name="Medium Grid 3" w:uiPriority="69"/>
+    <w:lsdException w:name="Dark List" w:uiPriority="70"/>
+    <w:lsdException w:name="Colorful Shading" w:uiPriority="71"/>
+    <w:lsdException w:name="Colorful List" w:uiPriority="72"/>
+    <w:lsdException w:name="Colorful Grid" w:uiPriority="73"/>
+    <w:lsdException w:name="Light Shading Accent 1" w:uiPriority="60"/>
+    <w:lsdException w:name="Light List Accent 1" w:uiPriority="61"/>
+    <w:lsdException w:name="Light Grid Accent 1" w:uiPriority="62"/>
+    <w:lsdException w:name="Medium Shading 1 Accent 1" w:uiPriority="63"/>
+    <w:lsdException w:name="Medium Shading 2 Accent 1" w:uiPriority="64"/>
+    <w:lsdException w:name="Medium List 1 Accent 1" w:uiPriority="65"/>
+    <w:lsdException w:name="Revision" w:semiHidden="1"/>
+    <w:lsdException w:name="List Paragraph" w:uiPriority="34" w:qFormat="1"/>
+    <w:lsdException w:name="Quote" w:uiPriority="29" w:qFormat="1"/>
+    <w:lsdException w:name="Intense Quote" w:uiPriority="30" w:qFormat="1"/>
+    <w:lsdException w:name="Medium List 2 Accent 1" w:uiPriority="66"/>
+    <w:lsdException w:name="Medium Grid 1 Accent 1" w:uiPriority="67"/>
+    <w:lsdException w:name="Medium Grid 2 Accent 1" w:uiPriority="68"/>
+    <w:lsdException w:name="Medium Grid 3 Accent 1" w:uiPriority="69"/>
+    <w:lsdException w:name="Dark List Accent 1" w:uiPriority="70"/>
+    <w:lsdException w:name="Colorful Shading Accent 1" w:uiPriority="71"/>
+    <w:lsdException w:name="Colorful List Accent 1" w:uiPriority="72"/>
+    <w:lsdException w:name="Colorful Grid Accent 1" w:uiPriority="73"/>
+    <w:lsdException w:name="Light Shading Accent 2" w:uiPriority="60"/>
+    <w:lsdException w:name="Light List Accent 2" w:uiPriority="61"/>
+    <w:lsdException w:name="Light Grid Accent 2" w:uiPriority="62"/>
+    <w:lsdException w:name="Medium Shading 1 Accent 2" w:uiPriority="63"/>
+    <w:lsdException w:name="Medium Shading 2 Accent 2" w:uiPriority="64"/>
+    <w:lsdException w:name="Medium List 1 Accent 2" w:uiPriority="65"/>
+    <w:lsdException w:name="Medium List 2 Accent 2" w:uiPriority="66"/>
+    <w:lsdException w:name="Medium Grid 1 Accent 2" w:uiPriority="67"/>
+    <w:lsdException w:name="Medium Grid 2 Accent 2" w:uiPriority="68"/>
+    <w:lsdException w:name="Medium Grid 3 Accent 2" w:uiPriority="69"/>
+    <w:lsdException w:name="Dark List Accent 2" w:uiPriority="70"/>
+    <w:lsdException w:name="Colorful Shading Accent 2" w:uiPriority="71"/>
+    <w:lsdException w:name="Colorful List Accent 2" w:uiPriority="72"/>
+    <w:lsdException w:name="Colorful Grid Accent 2" w:uiPriority="73"/>
+    <w:lsdException w:name="Light Shading Accent 3" w:uiPriority="60"/>
+    <w:lsdException w:name="Light List Accent 3" w:uiPriority="61"/>
+    <w:lsdException w:name="Light Grid Accent 3" w:uiPriority="62"/>
+    <w:lsdException w:name="Medium Shading 1 Accent 3" w:uiPriority="63"/>
+    <w:lsdException w:name="Medium Shading 2 Accent 3" w:uiPriority="64"/>
+    <w:lsdException w:name="Medium List 1 Accent 3" w:uiPriority="65"/>
+    <w:lsdException w:name="Medium List 2 Accent 3" w:uiPriority="66"/>
+    <w:lsdException w:name="Medium Grid 1 Accent 3" w:uiPriority="67"/>
+    <w:lsdException w:name="Medium Grid 2 Accent 3" w:uiPriority="68"/>
+    <w:lsdException w:name="Medium Grid 3 Accent 3" w:uiPriority="69"/>
+    <w:lsdException w:name="Dark List Accent 3" w:uiPriority="70"/>
+    <w:lsdException w:name="Colorful Shading Accent 3" w:uiPriority="71"/>
+    <w:lsdException w:name="Colorful List Accent 3" w:uiPriority="72"/>
+    <w:lsdException w:name="Colorful Grid Accent 3" w:uiPriority="73"/>
+    <w:lsdException w:name="Light Shading Accent 4" w:uiPriority="60"/>
+    <w:lsdException w:name="Light List Accent 4" w:uiPriority="61"/>
+    <w:lsdException w:name="Light Grid Accent 4" w:uiPriority="62"/>
+    <w:lsdException w:name="Medium Shading 1 Accent 4" w:uiPriority="63"/>
+    <w:lsdException w:name="Medium Shading 2 Accent 4" w:uiPriority="64"/>
+    <w:lsdException w:name="Medium List 1 Accent 4" w:uiPriority="65"/>
+    <w:lsdException w:name="Medium List 2 Accent 4" w:uiPriority="66"/>
+    <w:lsdException w:name="Medium Grid 1 Accent 4" w:uiPriority="67"/>
+    <w:lsdException w:name="Medium Grid 2 Accent 4" w:uiPriority="68"/>
+    <w:lsdException w:name="Medium Grid 3 Accent 4" w:uiPriority="69"/>
+    <w:lsdException w:name="Dark List Accent 4" w:uiPriority="70"/>
+    <w:lsdException w:name="Colorful Shading Accent 4" w:uiPriority="71"/>
+    <w:lsdException w:name="Colorful List Accent 4" w:uiPriority="72"/>
+    <w:lsdException w:name="Colorful Grid Accent 4" w:uiPriority="73"/>
+    <w:lsdException w:name="Light Shading Accent 5" w:uiPriority="60"/>
+    <w:lsdException w:name="Light List Accent 5" w:uiPriority="61"/>
+    <w:lsdException w:name="Light Grid Accent 5" w:uiPriority="62"/>
+    <w:lsdException w:name="Medium Shading 1 Accent 5" w:uiPriority="63"/>
+    <w:lsdException w:name="Medium Shading 2 Accent 5" w:uiPriority="64"/>
+    <w:lsdException w:name="Medium List 1 Accent 5" w:uiPriority="65"/>
+    <w:lsdException w:name="Medium List 2 Accent 5" w:uiPriority="66"/>
+    <w:lsdException w:name="Medium Grid 1 Accent 5" w:uiPriority="67"/>
+    <w:lsdException w:name="Medium Grid 2 Accent 5" w:uiPriority="68"/>
+    <w:lsdException w:name="Medium Grid 3 Accent 5" w:uiPriority="69"/>
+    <w:lsdException w:name="Dark List Accent 5" w:uiPriority="70"/>
+    <w:lsdException w:name="Colorful Shading Accent 5" w:uiPriority="71"/>
+    <w:lsdException w:name="Colorful List Accent 5" w:uiPriority="72"/>
+    <w:lsdException w:name="Colorful Grid Accent 5" w:uiPriority="73"/>
+    <w:lsdException w:name="Light Shading Accent 6" w:uiPriority="60"/>
+    <w:lsdException w:name="Light List Accent 6" w:uiPriority="61"/>
+    <w:lsdException w:name="Light Grid Accent 6" w:uiPriority="62"/>
+    <w:lsdException w:name="Medium Shading 1 Accent 6" w:uiPriority="63"/>
+    <w:lsdException w:name="Medium Shading 2 Accent 6" w:uiPriority="64"/>
+    <w:lsdException w:name="Medium List 1 Accent 6" w:uiPriority="65"/>
+    <w:lsdException w:name="Medium List 2 Accent 6" w:uiPriority="66"/>
+    <w:lsdException w:name="Medium Grid 1 Accent 6" w:uiPriority="67"/>
+    <w:lsdException w:name="Medium Grid 2 Accent 6" w:uiPriority="68"/>
+    <w:lsdException w:name="Medium Grid 3 Accent 6" w:uiPriority="69"/>
+    <w:lsdException w:name="Dark List Accent 6" w:uiPriority="70"/>
+    <w:lsdException w:name="Colorful Shading Accent 6" w:uiPriority="71"/>
+    <w:lsdException w:name="Colorful List Accent 6" w:uiPriority="72"/>
+    <w:lsdException w:name="Colorful Grid Accent 6" w:uiPriority="73"/>
+    <w:lsdException w:name="Subtle Emphasis" w:uiPriority="19" w:qFormat="1"/>
+    <w:lsdException w:name="Intense Emphasis" w:uiPriority="21" w:qFormat="1"/>
+    <w:lsdException w:name="Subtle Reference" w:uiPriority="31" w:qFormat="1"/>
+    <w:lsdException w:name="Intense Reference" w:uiPriority="32" w:qFormat="1"/>
+    <w:lsdException w:name="Book Title" w:uiPriority="33" w:qFormat="1"/>
+    <w:lsdException w:name="Bibliography" w:semiHidden="1" w:uiPriority="37" w:unhideWhenUsed="1"/>
+    <w:lsdException w:name="TOC Heading" w:semiHidden="1" w:uiPriority="39" w:unhideWhenUsed="1" w:qFormat="1"/>
+    <w:lsdException w:name="Plain Table 1" w:uiPriority="41"/>
+    <w:lsdException w:name="Plain Table 2" w:uiPriority="42"/>
+    <w:lsdException w:name="Plain Table 3" w:uiPriority="43"/>
+    <w:lsdException w:name="Plain Table 4" w:uiPriority="44"/>
+    <w:lsdException w:name="Plain Table 5" w:uiPriority="45"/>
+    <w:lsdException w:name="Grid Table Light" w:uiPriority="40"/>
+    <w:lsdException w:name="Grid Table 1 Light" w:uiPriority="46"/>
+    <w:lsdException w:name="Grid Table 2" w:uiPriority="47"/>
+    <w:lsdException w:name="Grid Table 3" w:uiPriority="48"/>
+    <w:lsdException w:name="Grid Table 4" w:uiPriority="49"/>
+    <w:lsdException w:name="Grid Table 5 Dark" w:uiPriority="50"/>
+    <w:lsdException w:name="Grid Table 6 Colorful" w:uiPriority="51"/>
+    <w:lsdException w:name="Grid Table 7 Colorful" w:uiPriority="52"/>
+    <w:lsdException w:name="Grid Table 1 Light Accent 1" w:uiPriority="46"/>
+    <w:lsdException w:name="Grid Table 2 Accent 1" w:uiPriority="47"/>
+    <w:lsdException w:name="Grid Table 3 Accent 1" w:uiPriority="48"/>
+    <w:lsdException w:name="Grid Table 4 Accent 1" w:uiPriority="49"/>
+    <w:lsdException w:name="Grid Table 5 Dark Accent 1" w:uiPriority="50"/>
+    <w:lsdException w:name="Grid Table 6 Colorful Accent 1" w:uiPriority="51"/>
+    <w:lsdException w:name="Grid Table 7 Colorful Accent 1" w:uiPriority="52"/>
+    <w:lsdException w:name="Grid Table 1 Light Accent 2" w:uiPriority="46"/>
+    <w:lsdException w:name="Grid Table 2 Accent 2" w:uiPriority="47"/>
+    <w:lsdException w:name="Grid Table 3 Accent 2" w:uiPriority="48"/>
+    <w:lsdException w:name="Grid Table 4 Accent 2" w:uiPriority="49"/>
+    <w:lsdException w:name="Grid Table 5 Dark Accent 2" w:uiPriority="50"/>
+    <w:lsdException w:name="Grid Table 6 Colorful Accent 2" w:uiPriority="51"/>
+    <w:lsdException w:name="Grid Table 7 Colorful Accent 2" w:uiPriority="52"/>
+    <w:lsdException w:name="Grid Table 1 Light Accent 3" w:uiPriority="46"/>
+    <w:lsdException w:name="Grid Table 2 Accent 3" w:uiPriority="47"/>
+    <w:lsdException w:name="Grid Table 3 Accent 3" w:uiPriority="48"/>
+    <w:lsdException w:name="Grid Table 4 Accent 3" w:uiPriority="49"/>
+    <w:lsdException w:name="Grid Table 5 Dark Accent 3" w:uiPriority="50"/>
+    <w:lsdException w:name="Grid Table 6 Colorful Accent 3" w:uiPriority="51"/>
+    <w:lsdException w:name="Grid Table 7 Colorful Accent 3" w:uiPriority="52"/>
+    <w:lsdException w:name="Grid Table 1 Light Accent 4" w:uiPriority="46"/>
+    <w:lsdException w:name="Grid Table 2 Accent 4" w:uiPriority="47"/>
+    <w:lsdException w:name="Grid Table 3 Accent 4" w:uiPriority="48"/>
+    <w:lsdException w:name="Grid Table 4 Accent 4" w:uiPriority="49"/>
+    <w:lsdException w:name="Grid Table 5 Dark Accent 4" w:uiPriority="50"/>
+    <w:lsdException w:name="Grid Table 6 Colorful Accent 4" w:uiPriority="51"/>
+    <w:lsdException w:name="Grid Table 7 Colorful Accent 4" w:uiPriority="52"/>
+    <w:lsdException w:name="Grid Table 1 Light Accent 5" w:uiPriority="46"/>
+    <w:lsdException w:name="Grid Table 2 Accent 5" w:uiPriority="47"/>
+    <w:lsdException w:name="Grid Table 3 Accent 5" w:uiPriority="48"/>
+    <w:lsdException w:name="Grid Table 4 Accent 5" w:uiPriority="49"/>
+    <w:lsdException w:name="Grid Table 5 Dark Accent 5" w:uiPriority="50"/>
+    <w:lsdException w:name="Grid Table 6 Colorful Accent 5" w:uiPriority="51"/>
+    <w:lsdException w:name="Grid Table 7 Colorful Accent 5" w:uiPriority="52"/>
+    <w:lsdException w:name="Grid Table 1 Light Accent 6" w:uiPriority="46"/>
+    <w:lsdException w:name="Grid Table 2 Accent 6" w:uiPriority="47"/>
+    <w:lsdException w:name="Grid Table 3 Accent 6" w:uiPriority="48"/>
+    <w:lsdException w:name="Grid Table 4 Accent 6" w:uiPriority="49"/>
+    <w:lsdException w:name="Grid Table 5 Dark Accent 6" w:uiPriority="50"/>
+    <w:lsdException w:name="Grid Table 6 Colorful Accent 6" w:uiPriority="51"/>
+    <w:lsdException w:name="Grid Table 7 Colorful Accent 6" w:uiPriority="52"/>
+    <w:lsdException w:name="List Table 1 Light" w:uiPriority="46"/>
+    <w:lsdException w:name="List Table 2" w:uiPriority="47"/>
+    <w:lsdException w:name="List Table 3" w:uiPriority="48"/>
+    <w:lsdException w:name="List Table 4" w:uiPriority="49"/>
+    <w:lsdException w:name="List Table 5 Dark" w:uiPriority="50"/>
+    <w:lsdException w:name="List Table 6 Colorful" w:uiPriority="51"/>
+    <w:lsdException w:name="List Table 7 Colorful" w:uiPriority="52"/>
+    <w:lsdException w:name="List Table 1 Light Accent 1" w:uiPriority="46"/>
+    <w:lsdException w:name="List Table 2 Accent 1" w:uiPriority="47"/>
+    <w:lsdException w:name="List Table 3 Accent 1" w:uiPriority="48"/>
+    <w:lsdException w:name="List Table 4 Accent 1" w:uiPriority="49"/>
+    <w:lsdException w:name="List Table 5 Dark Accent 1" w:uiPriority="50"/>
+    <w:lsdException w:name="List Table 6 Colorful Accent 1" w:uiPriority="51"/>
+    <w:lsdException w:name="List Table 7 Colorful Accent 1" w:uiPriority="52"/>
+    <w:lsdException w:name="List Table 1 Light Accent 2" w:uiPriority="46"/>
+    <w:lsdException w:name="List Table 2 Accent 2" w:uiPriority="47"/>
+    <w:lsdException w:name="List Table 3 Accent 2" w:uiPriority="48"/>
+    <w:lsdException w:name="List Table 4 Accent 2" w:uiPriority="49"/>
+    <w:lsdException w:name="List Table 5 Dark Accent 2" w:uiPriority="50"/>
+    <w:lsdException w:name="List Table 6 Colorful Accent 2" w:uiPriority="51"/>
+    <w:lsdException w:name="List Table 7 Colorful Accent 2" w:uiPriority="52"/>
+    <w:lsdException w:name="List Table 1 Light Accent 3" w:uiPriority="46"/>
+    <w:lsdException w:name="List Table 2 Accent 3" w:uiPriority="47"/>
+    <w:lsdException w:name="List Table 3 Accent 3" w:uiPriority="48"/>
+    <w:lsdException w:name="List Table 4 Accent 3" w:uiPriority="49"/>
+    <w:lsdException w:name="List Table 5 Dark Accent 3" w:uiPriority="50"/>
+    <w:lsdException w:name="List Table 6 Colorful Accent 3" w:uiPriority="51"/>
+    <w:lsdException w:name="List Table 7 Colorful Accent 3" w:uiPriority="52"/>
+    <w:lsdException w:name="List Table 1 Light Accent 4" w:uiPriority="46"/>
+    <w:lsdException w:name="List Table 2 Accent 4" w:uiPriority="47"/>
+    <w:lsdException w:name="List Table 3 Accent 4" w:uiPriority="48"/>
+    <w:lsdException w:name="List Table 4 Accent 4" w:uiPriority="49"/>
+    <w:lsdException w:name="List Table 5 Dark Accent 4" w:uiPriority="50"/>
+    <w:lsdException w:name="List Table 6 Colorful Accent 4" w:uiPriority="51"/>
+    <w:lsdException w:name="List Table 7 Colorful Accent 4" w:uiPriority="52"/>
+    <w:lsdException w:name="List Table 1 Light Accent 5" w:uiPriority="46"/>
+    <w:lsdException w:name="List Table 2 Accent 5" w:uiPriority="47"/>
+    <w:lsdException w:name="List Table 3 Accent 5" w:uiPriority="48"/>
+    <w:lsdException w:name="List Table 4 Accent 5" w:uiPriority="49"/>
+    <w:lsdException w:name="List Table 5 Dark Accent 5" w:uiPriority="50"/>
+    <w:lsdException w:name="List Table 6 Colorful Accent 5" w:uiPriority="51"/>
+    <w:lsdException w:name="List Table 7 Colorful Accent 5" w:uiPriority="52"/>
+    <w:lsdException w:name="List Table 1 Light Accent 6" w:uiPriority="46"/>
+    <w:lsdException w:name="List Table 2 Accent 6" w:uiPriority="47"/>
+    <w:lsdException w:name="List Table 3 Accent 6" w:uiPriority="48"/>
+    <w:lsdException w:name="List Table 4 Accent 6" w:uiPriority="49"/>
+    <w:lsdException w:name="List Table 5 Dark Accent 6" w:uiPriority="50"/>
+    <w:lsdException w:name="List Table 6 Colorful Accent 6" w:uiPriority="51"/>
+    <w:lsdException w:name="List Table 7 Colorful Accent 6" w:uiPriority="52"/>
+    <w:lsdException w:name="Mention" w:semiHidden="1" w:unhideWhenUsed="1"/>
+    <w:lsdException w:name="Smart Hyperlink" w:semiHidden="1" w:unhideWhenUsed="1"/>
+    <w:lsdException w:name="Hashtag" w:semiHidden="1" w:unhideWhenUsed="1"/>
+    <w:lsdException w:name="Unresolved Mention" w:semiHidden="1" w:unhideWhenUsed="1"/>
+    <w:lsdException w:name="Smart Link" w:semiHidden="1" w:unhideWhenUsed="1"/>
   </w:latentStyles>
   <w:style w:type="paragraph" w:default="1" w:styleId="Normal">
     <w:name w:val="Normal"/>
@@ -14752,7 +15079,6 @@
     <w:uiPriority w:val="99"/>
     <w:semiHidden/>
     <w:unhideWhenUsed/>
-    <w:qFormat/>
     <w:tblPr>
       <w:tblInd w:w="0" w:type="dxa"/>
       <w:tblCellMar>
@@ -15135,7 +15461,6 @@
     <w:uiPriority w:val="39"/>
     <w:rsid w:val="00B6395A"/>
     <w:tblPr>
-      <w:tblInd w:w="0" w:type="dxa"/>
       <w:tblBorders>
         <w:top w:val="single" w:sz="4" w:space="0" w:color="auto"/>
         <w:left w:val="single" w:sz="4" w:space="0" w:color="auto"/>
@@ -15144,12 +15469,6 @@
         <w:insideH w:val="single" w:sz="4" w:space="0" w:color="auto"/>
         <w:insideV w:val="single" w:sz="4" w:space="0" w:color="auto"/>
       </w:tblBorders>
-      <w:tblCellMar>
-        <w:top w:w="0" w:type="dxa"/>
-        <w:left w:w="108" w:type="dxa"/>
-        <w:bottom w:w="0" w:type="dxa"/>
-        <w:right w:w="108" w:type="dxa"/>
-      </w:tblCellMar>
     </w:tblPr>
   </w:style>
   <w:style w:type="table" w:customStyle="1" w:styleId="PlainTable31">
@@ -15160,13 +15479,6 @@
     <w:tblPr>
       <w:tblStyleRowBandSize w:val="1"/>
       <w:tblStyleColBandSize w:val="1"/>
-      <w:tblInd w:w="0" w:type="dxa"/>
-      <w:tblCellMar>
-        <w:top w:w="0" w:type="dxa"/>
-        <w:left w:w="108" w:type="dxa"/>
-        <w:bottom w:w="0" w:type="dxa"/>
-        <w:right w:w="108" w:type="dxa"/>
-      </w:tblCellMar>
     </w:tblPr>
     <w:tblStylePr w:type="firstRow">
       <w:rPr>
@@ -15726,7 +16038,7 @@
   <a:extraClrSchemeLst/>
   <a:extLst>
     <a:ext uri="{05A4C25C-085E-4340-85A3-A5531E510DB2}">
-      <thm15:themeFamily xmlns="" xmlns:thm15="http://schemas.microsoft.com/office/thememl/2012/main" name="Office Theme" id="{62F939B6-93AF-4DB8-9C6B-D6C7DFDC589F}" vid="{4A3C46E8-61CC-4603-A589-7422A47A8E4A}"/>
+      <thm15:themeFamily xmlns:thm15="http://schemas.microsoft.com/office/thememl/2012/main" name="Office Theme" id="{62F939B6-93AF-4DB8-9C6B-D6C7DFDC589F}" vid="{4A3C46E8-61CC-4603-A589-7422A47A8E4A}"/>
     </a:ext>
   </a:extLst>
 </a:theme>
@@ -15734,7 +16046,7 @@
 
 <file path=customXml/item1.xml><?xml version="1.0" encoding="utf-8"?>
 <CoverPageProperties xmlns="http://schemas.microsoft.com/office/2006/coverPageProps">
-  <PublishDate>2019-10-05T00:00:00</PublishDate>
+  <PublishDate>2020-01-17T00:00:00</PublishDate>
   <Abstract/>
   <CompanyAddress>www.132virtualwing.org</CompanyAddress>
   <CompanyPhone/>
@@ -15756,7 +16068,7 @@
 </file>
 
 <file path=customXml/itemProps2.xml><?xml version="1.0" encoding="utf-8"?>
-<ds:datastoreItem xmlns:ds="http://schemas.openxmlformats.org/officeDocument/2006/customXml" ds:itemID="{29AD4982-738F-4F97-81F3-2DC632908842}">
+<ds:datastoreItem xmlns:ds="http://schemas.openxmlformats.org/officeDocument/2006/customXml" ds:itemID="{7BAA6275-1F97-4575-9218-936B30941906}">
   <ds:schemaRefs>
     <ds:schemaRef ds:uri="http://schemas.openxmlformats.org/officeDocument/2006/bibliography"/>
   </ds:schemaRefs>

</xml_diff>